<commit_message>
updated about hiding button in form or any component outside the form
</commit_message>
<xml_diff>
--- a/Notes.docx
+++ b/Notes.docx
@@ -39062,913 +39062,939 @@
           <w:sz w:val="21"/>
           <w:szCs w:val="21"/>
         </w:rPr>
-        <w:t>To hide any tag or content:</w:t>
-      </w:r>
-    </w:p>
-    <w:p>
-      <w:pPr>
-        <w:rPr>
-          <w:rFonts w:ascii="Consolas" w:eastAsia="Times New Roman" w:hAnsi="Consolas" w:cs="Times New Roman"/>
-          <w:sz w:val="21"/>
-          <w:szCs w:val="21"/>
-        </w:rPr>
-      </w:pPr>
-      <w:r>
-        <w:rPr>
-          <w:rFonts w:ascii="Consolas" w:eastAsia="Times New Roman" w:hAnsi="Consolas" w:cs="Times New Roman"/>
-          <w:sz w:val="21"/>
-          <w:szCs w:val="21"/>
-        </w:rPr>
-        <w:t>Sometimes we only need form input field without button, in that case</w:t>
-      </w:r>
-    </w:p>
-    <w:p>
-      <w:pPr>
-        <w:shd w:val="clear" w:color="auto" w:fill="1E1E1E"/>
-        <w:spacing w:after="0" w:line="285" w:lineRule="atLeast"/>
-        <w:rPr>
-          <w:rFonts w:ascii="Consolas" w:eastAsia="Times New Roman" w:hAnsi="Consolas" w:cs="Times New Roman"/>
-          <w:color w:val="D4D4D4"/>
-          <w:sz w:val="21"/>
-          <w:szCs w:val="21"/>
-        </w:rPr>
-      </w:pPr>
-      <w:r>
-        <w:rPr>
-          <w:rFonts w:ascii="Consolas" w:eastAsia="Times New Roman" w:hAnsi="Consolas" w:cs="Times New Roman"/>
-          <w:color w:val="808080"/>
-          <w:sz w:val="21"/>
-          <w:szCs w:val="21"/>
-        </w:rPr>
-        <w:t>&lt;</w:t>
-      </w:r>
-      <w:r>
-        <w:rPr>
-          <w:rFonts w:ascii="Consolas" w:eastAsia="Times New Roman" w:hAnsi="Consolas" w:cs="Times New Roman"/>
-          <w:color w:val="569CD6"/>
-          <w:sz w:val="21"/>
-          <w:szCs w:val="21"/>
-        </w:rPr>
-        <w:t>div</w:t>
-      </w:r>
-      <w:r>
-        <w:rPr>
-          <w:rFonts w:ascii="Consolas" w:eastAsia="Times New Roman" w:hAnsi="Consolas" w:cs="Times New Roman"/>
-          <w:color w:val="D4D4D4"/>
-          <w:sz w:val="21"/>
-          <w:szCs w:val="21"/>
-        </w:rPr>
-        <w:t> </w:t>
-      </w:r>
-      <w:proofErr w:type="spellStart"/>
-      <w:r>
-        <w:rPr>
-          <w:rFonts w:ascii="Consolas" w:eastAsia="Times New Roman" w:hAnsi="Consolas" w:cs="Times New Roman"/>
-          <w:color w:val="9CDCFE"/>
-          <w:sz w:val="21"/>
-          <w:szCs w:val="21"/>
-        </w:rPr>
-        <w:t>className</w:t>
-      </w:r>
-      <w:proofErr w:type="spellEnd"/>
-      <w:r>
-        <w:rPr>
-          <w:rFonts w:ascii="Consolas" w:eastAsia="Times New Roman" w:hAnsi="Consolas" w:cs="Times New Roman"/>
-          <w:color w:val="D4D4D4"/>
-          <w:sz w:val="21"/>
-          <w:szCs w:val="21"/>
-        </w:rPr>
-        <w:t>=</w:t>
-      </w:r>
-      <w:r>
-        <w:rPr>
-          <w:rFonts w:ascii="Consolas" w:eastAsia="Times New Roman" w:hAnsi="Consolas" w:cs="Times New Roman"/>
-          <w:color w:val="CE9178"/>
-          <w:sz w:val="21"/>
-          <w:szCs w:val="21"/>
-        </w:rPr>
-        <w:t>"</w:t>
-      </w:r>
-      <w:proofErr w:type="spellStart"/>
-      <w:r>
-        <w:rPr>
-          <w:rFonts w:ascii="Consolas" w:eastAsia="Times New Roman" w:hAnsi="Consolas" w:cs="Times New Roman"/>
-          <w:color w:val="CE9178"/>
-          <w:sz w:val="21"/>
-          <w:szCs w:val="21"/>
-        </w:rPr>
-        <w:t>messageSender</w:t>
-      </w:r>
-      <w:proofErr w:type="spellEnd"/>
-      <w:r>
-        <w:rPr>
-          <w:rFonts w:ascii="Consolas" w:eastAsia="Times New Roman" w:hAnsi="Consolas" w:cs="Times New Roman"/>
-          <w:color w:val="CE9178"/>
-          <w:sz w:val="21"/>
-          <w:szCs w:val="21"/>
-        </w:rPr>
-        <w:t>__top"</w:t>
-      </w:r>
-      <w:r>
-        <w:rPr>
-          <w:rFonts w:ascii="Consolas" w:eastAsia="Times New Roman" w:hAnsi="Consolas" w:cs="Times New Roman"/>
-          <w:color w:val="808080"/>
-          <w:sz w:val="21"/>
-          <w:szCs w:val="21"/>
-        </w:rPr>
-        <w:t>&gt;</w:t>
-      </w:r>
-    </w:p>
-    <w:p>
-      <w:pPr>
-        <w:shd w:val="clear" w:color="auto" w:fill="1E1E1E"/>
-        <w:spacing w:after="0" w:line="285" w:lineRule="atLeast"/>
-        <w:rPr>
-          <w:rFonts w:ascii="Consolas" w:eastAsia="Times New Roman" w:hAnsi="Consolas" w:cs="Times New Roman"/>
-          <w:color w:val="D4D4D4"/>
-          <w:sz w:val="21"/>
-          <w:szCs w:val="21"/>
-        </w:rPr>
-      </w:pPr>
-      <w:r>
-        <w:rPr>
-          <w:rFonts w:ascii="Consolas" w:eastAsia="Times New Roman" w:hAnsi="Consolas" w:cs="Times New Roman"/>
-          <w:color w:val="D4D4D4"/>
-          <w:sz w:val="21"/>
-          <w:szCs w:val="21"/>
-        </w:rPr>
-        <w:t>                </w:t>
-      </w:r>
-      <w:r>
-        <w:rPr>
-          <w:rFonts w:ascii="Consolas" w:eastAsia="Times New Roman" w:hAnsi="Consolas" w:cs="Times New Roman"/>
-          <w:color w:val="808080"/>
-          <w:sz w:val="21"/>
-          <w:szCs w:val="21"/>
-        </w:rPr>
-        <w:t>&lt;</w:t>
-      </w:r>
-      <w:r>
-        <w:rPr>
-          <w:rFonts w:ascii="Consolas" w:eastAsia="Times New Roman" w:hAnsi="Consolas" w:cs="Times New Roman"/>
-          <w:color w:val="4EC9B0"/>
-          <w:sz w:val="21"/>
-          <w:szCs w:val="21"/>
-        </w:rPr>
-        <w:t>Avatar</w:t>
-      </w:r>
-      <w:r>
-        <w:rPr>
-          <w:rFonts w:ascii="Consolas" w:eastAsia="Times New Roman" w:hAnsi="Consolas" w:cs="Times New Roman"/>
-          <w:color w:val="808080"/>
-          <w:sz w:val="21"/>
-          <w:szCs w:val="21"/>
-        </w:rPr>
-        <w:t>/&gt;</w:t>
-      </w:r>
-    </w:p>
-    <w:p>
-      <w:pPr>
-        <w:shd w:val="clear" w:color="auto" w:fill="1E1E1E"/>
-        <w:spacing w:after="0" w:line="285" w:lineRule="atLeast"/>
-        <w:rPr>
-          <w:rFonts w:ascii="Consolas" w:eastAsia="Times New Roman" w:hAnsi="Consolas" w:cs="Times New Roman"/>
-          <w:color w:val="D4D4D4"/>
-          <w:sz w:val="21"/>
-          <w:szCs w:val="21"/>
-        </w:rPr>
-      </w:pPr>
-      <w:r>
-        <w:rPr>
-          <w:rFonts w:ascii="Consolas" w:eastAsia="Times New Roman" w:hAnsi="Consolas" w:cs="Times New Roman"/>
-          <w:color w:val="D4D4D4"/>
-          <w:sz w:val="21"/>
-          <w:szCs w:val="21"/>
-        </w:rPr>
-        <w:t>                </w:t>
-      </w:r>
-      <w:r>
-        <w:rPr>
-          <w:rFonts w:ascii="Consolas" w:eastAsia="Times New Roman" w:hAnsi="Consolas" w:cs="Times New Roman"/>
-          <w:color w:val="808080"/>
-          <w:sz w:val="21"/>
-          <w:szCs w:val="21"/>
-        </w:rPr>
-        <w:t>&lt;</w:t>
-      </w:r>
-      <w:proofErr w:type="gramStart"/>
-      <w:r>
-        <w:rPr>
-          <w:rFonts w:ascii="Consolas" w:eastAsia="Times New Roman" w:hAnsi="Consolas" w:cs="Times New Roman"/>
-          <w:color w:val="569CD6"/>
-          <w:sz w:val="21"/>
-          <w:szCs w:val="21"/>
-        </w:rPr>
-        <w:t>form</w:t>
-      </w:r>
-      <w:proofErr w:type="gramEnd"/>
-      <w:r>
-        <w:rPr>
-          <w:rFonts w:ascii="Consolas" w:eastAsia="Times New Roman" w:hAnsi="Consolas" w:cs="Times New Roman"/>
-          <w:color w:val="808080"/>
-          <w:sz w:val="21"/>
-          <w:szCs w:val="21"/>
-        </w:rPr>
-        <w:t>&gt;</w:t>
-      </w:r>
-    </w:p>
-    <w:p>
-      <w:pPr>
-        <w:shd w:val="clear" w:color="auto" w:fill="1E1E1E"/>
-        <w:spacing w:after="0" w:line="285" w:lineRule="atLeast"/>
-        <w:rPr>
-          <w:rFonts w:ascii="Consolas" w:eastAsia="Times New Roman" w:hAnsi="Consolas" w:cs="Times New Roman"/>
-          <w:color w:val="D4D4D4"/>
-          <w:sz w:val="21"/>
-          <w:szCs w:val="21"/>
-        </w:rPr>
-      </w:pPr>
-      <w:r>
-        <w:rPr>
-          <w:rFonts w:ascii="Consolas" w:eastAsia="Times New Roman" w:hAnsi="Consolas" w:cs="Times New Roman"/>
-          <w:color w:val="D4D4D4"/>
-          <w:sz w:val="21"/>
-          <w:szCs w:val="21"/>
-        </w:rPr>
-        <w:t>                    </w:t>
-      </w:r>
-      <w:r>
-        <w:rPr>
-          <w:rFonts w:ascii="Consolas" w:eastAsia="Times New Roman" w:hAnsi="Consolas" w:cs="Times New Roman"/>
-          <w:color w:val="808080"/>
-          <w:sz w:val="21"/>
-          <w:szCs w:val="21"/>
-        </w:rPr>
-        <w:t>&lt;</w:t>
-      </w:r>
-      <w:r>
-        <w:rPr>
-          <w:rFonts w:ascii="Consolas" w:eastAsia="Times New Roman" w:hAnsi="Consolas" w:cs="Times New Roman"/>
-          <w:color w:val="569CD6"/>
-          <w:sz w:val="21"/>
-          <w:szCs w:val="21"/>
-        </w:rPr>
-        <w:t>input</w:t>
-      </w:r>
-      <w:r>
-        <w:rPr>
-          <w:rFonts w:ascii="Consolas" w:eastAsia="Times New Roman" w:hAnsi="Consolas" w:cs="Times New Roman"/>
-          <w:color w:val="D4D4D4"/>
-          <w:sz w:val="21"/>
-          <w:szCs w:val="21"/>
-        </w:rPr>
-        <w:t> </w:t>
-      </w:r>
-      <w:r>
-        <w:rPr>
-          <w:rFonts w:ascii="Consolas" w:eastAsia="Times New Roman" w:hAnsi="Consolas" w:cs="Times New Roman"/>
-          <w:color w:val="9CDCFE"/>
-          <w:sz w:val="21"/>
-          <w:szCs w:val="21"/>
-        </w:rPr>
-        <w:t>className</w:t>
-      </w:r>
-      <w:r>
-        <w:rPr>
-          <w:rFonts w:ascii="Consolas" w:eastAsia="Times New Roman" w:hAnsi="Consolas" w:cs="Times New Roman"/>
-          <w:color w:val="D4D4D4"/>
-          <w:sz w:val="21"/>
-          <w:szCs w:val="21"/>
-        </w:rPr>
-        <w:t>=</w:t>
-      </w:r>
-      <w:r>
-        <w:rPr>
-          <w:rFonts w:ascii="Consolas" w:eastAsia="Times New Roman" w:hAnsi="Consolas" w:cs="Times New Roman"/>
-          <w:color w:val="CE9178"/>
-          <w:sz w:val="21"/>
-          <w:szCs w:val="21"/>
-        </w:rPr>
-        <w:t>"messageSender__input"</w:t>
-      </w:r>
-      <w:r>
-        <w:rPr>
-          <w:rFonts w:ascii="Consolas" w:eastAsia="Times New Roman" w:hAnsi="Consolas" w:cs="Times New Roman"/>
-          <w:color w:val="D4D4D4"/>
-          <w:sz w:val="21"/>
-          <w:szCs w:val="21"/>
-        </w:rPr>
-        <w:t> </w:t>
-      </w:r>
-      <w:r>
-        <w:rPr>
-          <w:rFonts w:ascii="Consolas" w:eastAsia="Times New Roman" w:hAnsi="Consolas" w:cs="Times New Roman"/>
-          <w:color w:val="9CDCFE"/>
-          <w:sz w:val="21"/>
-          <w:szCs w:val="21"/>
-        </w:rPr>
-        <w:t>placeholder</w:t>
-      </w:r>
-      <w:r>
-        <w:rPr>
-          <w:rFonts w:ascii="Consolas" w:eastAsia="Times New Roman" w:hAnsi="Consolas" w:cs="Times New Roman"/>
-          <w:color w:val="D4D4D4"/>
-          <w:sz w:val="21"/>
-          <w:szCs w:val="21"/>
-        </w:rPr>
-        <w:t>=</w:t>
-      </w:r>
-      <w:r>
-        <w:rPr>
-          <w:rFonts w:ascii="Consolas" w:eastAsia="Times New Roman" w:hAnsi="Consolas" w:cs="Times New Roman"/>
-          <w:color w:val="CE9178"/>
-          <w:sz w:val="21"/>
-          <w:szCs w:val="21"/>
-        </w:rPr>
-        <w:t>"What's on your mind?"</w:t>
-      </w:r>
-      <w:r>
-        <w:rPr>
-          <w:rFonts w:ascii="Consolas" w:eastAsia="Times New Roman" w:hAnsi="Consolas" w:cs="Times New Roman"/>
-          <w:color w:val="808080"/>
-          <w:sz w:val="21"/>
-          <w:szCs w:val="21"/>
-        </w:rPr>
-        <w:t>/&gt;</w:t>
-      </w:r>
-    </w:p>
-    <w:p>
-      <w:pPr>
-        <w:shd w:val="clear" w:color="auto" w:fill="1E1E1E"/>
-        <w:spacing w:after="0" w:line="285" w:lineRule="atLeast"/>
-        <w:rPr>
-          <w:rFonts w:ascii="Consolas" w:eastAsia="Times New Roman" w:hAnsi="Consolas" w:cs="Times New Roman"/>
-          <w:color w:val="D4D4D4"/>
-          <w:sz w:val="21"/>
-          <w:szCs w:val="21"/>
-        </w:rPr>
-      </w:pPr>
-      <w:r>
-        <w:rPr>
-          <w:rFonts w:ascii="Consolas" w:eastAsia="Times New Roman" w:hAnsi="Consolas" w:cs="Times New Roman"/>
-          <w:color w:val="D4D4D4"/>
-          <w:sz w:val="21"/>
-          <w:szCs w:val="21"/>
-        </w:rPr>
-        <w:t>                    </w:t>
-      </w:r>
-      <w:r>
-        <w:rPr>
-          <w:rFonts w:ascii="Consolas" w:eastAsia="Times New Roman" w:hAnsi="Consolas" w:cs="Times New Roman"/>
-          <w:color w:val="808080"/>
-          <w:sz w:val="21"/>
-          <w:szCs w:val="21"/>
-        </w:rPr>
-        <w:t>&lt;</w:t>
-      </w:r>
-      <w:r>
-        <w:rPr>
-          <w:rFonts w:ascii="Consolas" w:eastAsia="Times New Roman" w:hAnsi="Consolas" w:cs="Times New Roman"/>
-          <w:color w:val="569CD6"/>
-          <w:sz w:val="21"/>
-          <w:szCs w:val="21"/>
-        </w:rPr>
-        <w:t>input</w:t>
-      </w:r>
-      <w:r>
-        <w:rPr>
-          <w:rFonts w:ascii="Consolas" w:eastAsia="Times New Roman" w:hAnsi="Consolas" w:cs="Times New Roman"/>
-          <w:color w:val="D4D4D4"/>
-          <w:sz w:val="21"/>
-          <w:szCs w:val="21"/>
-        </w:rPr>
-        <w:t> </w:t>
-      </w:r>
-      <w:r>
-        <w:rPr>
-          <w:rFonts w:ascii="Consolas" w:eastAsia="Times New Roman" w:hAnsi="Consolas" w:cs="Times New Roman"/>
-          <w:color w:val="9CDCFE"/>
-          <w:sz w:val="21"/>
-          <w:szCs w:val="21"/>
-        </w:rPr>
-        <w:t>placeholder</w:t>
-      </w:r>
-      <w:r>
-        <w:rPr>
-          <w:rFonts w:ascii="Consolas" w:eastAsia="Times New Roman" w:hAnsi="Consolas" w:cs="Times New Roman"/>
-          <w:color w:val="D4D4D4"/>
-          <w:sz w:val="21"/>
-          <w:szCs w:val="21"/>
-        </w:rPr>
-        <w:t>=</w:t>
-      </w:r>
-      <w:r>
-        <w:rPr>
-          <w:rFonts w:ascii="Consolas" w:eastAsia="Times New Roman" w:hAnsi="Consolas" w:cs="Times New Roman"/>
-          <w:color w:val="CE9178"/>
-          <w:sz w:val="21"/>
-          <w:szCs w:val="21"/>
-        </w:rPr>
-        <w:t>"image URL (Optional)"</w:t>
-      </w:r>
-      <w:r>
-        <w:rPr>
-          <w:rFonts w:ascii="Consolas" w:eastAsia="Times New Roman" w:hAnsi="Consolas" w:cs="Times New Roman"/>
-          <w:color w:val="808080"/>
-          <w:sz w:val="21"/>
-          <w:szCs w:val="21"/>
-        </w:rPr>
-        <w:t>/&gt;</w:t>
-      </w:r>
-    </w:p>
-    <w:p>
-      <w:pPr>
-        <w:shd w:val="clear" w:color="auto" w:fill="1E1E1E"/>
-        <w:spacing w:after="0" w:line="285" w:lineRule="atLeast"/>
-        <w:rPr>
-          <w:rFonts w:ascii="Consolas" w:eastAsia="Times New Roman" w:hAnsi="Consolas" w:cs="Times New Roman"/>
-          <w:color w:val="D4D4D4"/>
-          <w:sz w:val="21"/>
-          <w:szCs w:val="21"/>
-        </w:rPr>
-      </w:pPr>
-      <w:r>
-        <w:rPr>
-          <w:rFonts w:ascii="Consolas" w:eastAsia="Times New Roman" w:hAnsi="Consolas" w:cs="Times New Roman"/>
-          <w:color w:val="D4D4D4"/>
-          <w:sz w:val="21"/>
-          <w:szCs w:val="21"/>
-        </w:rPr>
-        <w:t>                    </w:t>
-      </w:r>
-      <w:r>
-        <w:rPr>
-          <w:rFonts w:ascii="Consolas" w:eastAsia="Times New Roman" w:hAnsi="Consolas" w:cs="Times New Roman"/>
-          <w:color w:val="808080"/>
-          <w:sz w:val="21"/>
-          <w:szCs w:val="21"/>
-        </w:rPr>
-        <w:t>&lt;</w:t>
-      </w:r>
-      <w:r>
-        <w:rPr>
-          <w:rFonts w:ascii="Consolas" w:eastAsia="Times New Roman" w:hAnsi="Consolas" w:cs="Times New Roman"/>
-          <w:color w:val="569CD6"/>
-          <w:sz w:val="21"/>
-          <w:szCs w:val="21"/>
-        </w:rPr>
-        <w:t>button</w:t>
-      </w:r>
-      <w:r>
-        <w:rPr>
-          <w:rFonts w:ascii="Consolas" w:eastAsia="Times New Roman" w:hAnsi="Consolas" w:cs="Times New Roman"/>
-          <w:color w:val="D4D4D4"/>
-          <w:sz w:val="21"/>
-          <w:szCs w:val="21"/>
-        </w:rPr>
-        <w:t> </w:t>
-      </w:r>
-      <w:r>
-        <w:rPr>
-          <w:rFonts w:ascii="Consolas" w:eastAsia="Times New Roman" w:hAnsi="Consolas" w:cs="Times New Roman"/>
-          <w:color w:val="9CDCFE"/>
-          <w:sz w:val="21"/>
-          <w:szCs w:val="21"/>
-        </w:rPr>
-        <w:t>onClick</w:t>
-      </w:r>
-      <w:proofErr w:type="gramStart"/>
-      <w:r>
-        <w:rPr>
-          <w:rFonts w:ascii="Consolas" w:eastAsia="Times New Roman" w:hAnsi="Consolas" w:cs="Times New Roman"/>
-          <w:color w:val="D4D4D4"/>
-          <w:sz w:val="21"/>
-          <w:szCs w:val="21"/>
-        </w:rPr>
-        <w:t>=</w:t>
-      </w:r>
-      <w:r>
-        <w:rPr>
-          <w:rFonts w:ascii="Consolas" w:eastAsia="Times New Roman" w:hAnsi="Consolas" w:cs="Times New Roman"/>
-          <w:color w:val="569CD6"/>
-          <w:sz w:val="21"/>
-          <w:szCs w:val="21"/>
-        </w:rPr>
-        <w:t>{</w:t>
-      </w:r>
-      <w:proofErr w:type="gramEnd"/>
-      <w:r>
-        <w:rPr>
-          <w:rFonts w:ascii="Consolas" w:eastAsia="Times New Roman" w:hAnsi="Consolas" w:cs="Times New Roman"/>
-          <w:color w:val="DCDCAA"/>
-          <w:sz w:val="21"/>
-          <w:szCs w:val="21"/>
-        </w:rPr>
-        <w:t>handleSubmit</w:t>
-      </w:r>
-      <w:r>
-        <w:rPr>
-          <w:rFonts w:ascii="Consolas" w:eastAsia="Times New Roman" w:hAnsi="Consolas" w:cs="Times New Roman"/>
-          <w:color w:val="569CD6"/>
-          <w:sz w:val="21"/>
-          <w:szCs w:val="21"/>
-        </w:rPr>
-        <w:t>}</w:t>
-      </w:r>
-      <w:r>
-        <w:rPr>
-          <w:rFonts w:ascii="Consolas" w:eastAsia="Times New Roman" w:hAnsi="Consolas" w:cs="Times New Roman"/>
-          <w:color w:val="D4D4D4"/>
-          <w:sz w:val="21"/>
-          <w:szCs w:val="21"/>
-        </w:rPr>
-        <w:t> </w:t>
-      </w:r>
-      <w:r>
-        <w:rPr>
-          <w:rFonts w:ascii="Consolas" w:eastAsia="Times New Roman" w:hAnsi="Consolas" w:cs="Times New Roman"/>
-          <w:color w:val="9CDCFE"/>
-          <w:sz w:val="21"/>
-          <w:szCs w:val="21"/>
-        </w:rPr>
-        <w:t>type</w:t>
-      </w:r>
-      <w:r>
-        <w:rPr>
-          <w:rFonts w:ascii="Consolas" w:eastAsia="Times New Roman" w:hAnsi="Consolas" w:cs="Times New Roman"/>
-          <w:color w:val="D4D4D4"/>
-          <w:sz w:val="21"/>
-          <w:szCs w:val="21"/>
-        </w:rPr>
-        <w:t>=</w:t>
-      </w:r>
-      <w:r>
-        <w:rPr>
-          <w:rFonts w:ascii="Consolas" w:eastAsia="Times New Roman" w:hAnsi="Consolas" w:cs="Times New Roman"/>
-          <w:color w:val="CE9178"/>
-          <w:sz w:val="21"/>
-          <w:szCs w:val="21"/>
-        </w:rPr>
-        <w:t>"submit"</w:t>
-      </w:r>
-      <w:r>
-        <w:rPr>
-          <w:rFonts w:ascii="Consolas" w:eastAsia="Times New Roman" w:hAnsi="Consolas" w:cs="Times New Roman"/>
-          <w:color w:val="808080"/>
-          <w:sz w:val="21"/>
-          <w:szCs w:val="21"/>
-        </w:rPr>
-        <w:t>&gt;</w:t>
-      </w:r>
-      <w:r>
-        <w:rPr>
-          <w:rFonts w:ascii="Consolas" w:eastAsia="Times New Roman" w:hAnsi="Consolas" w:cs="Times New Roman"/>
-          <w:color w:val="D4D4D4"/>
-          <w:sz w:val="21"/>
-          <w:szCs w:val="21"/>
-        </w:rPr>
-        <w:t>Hidden Submit</w:t>
-      </w:r>
-      <w:r>
-        <w:rPr>
-          <w:rFonts w:ascii="Consolas" w:eastAsia="Times New Roman" w:hAnsi="Consolas" w:cs="Times New Roman"/>
-          <w:color w:val="808080"/>
-          <w:sz w:val="21"/>
-          <w:szCs w:val="21"/>
-        </w:rPr>
-        <w:t>&lt;/</w:t>
-      </w:r>
-      <w:r>
-        <w:rPr>
-          <w:rFonts w:ascii="Consolas" w:eastAsia="Times New Roman" w:hAnsi="Consolas" w:cs="Times New Roman"/>
-          <w:color w:val="569CD6"/>
-          <w:sz w:val="21"/>
-          <w:szCs w:val="21"/>
-        </w:rPr>
-        <w:t>button</w:t>
-      </w:r>
-      <w:r>
-        <w:rPr>
-          <w:rFonts w:ascii="Consolas" w:eastAsia="Times New Roman" w:hAnsi="Consolas" w:cs="Times New Roman"/>
-          <w:color w:val="808080"/>
-          <w:sz w:val="21"/>
-          <w:szCs w:val="21"/>
-        </w:rPr>
-        <w:t>&gt;</w:t>
-      </w:r>
-    </w:p>
-    <w:p>
-      <w:pPr>
-        <w:shd w:val="clear" w:color="auto" w:fill="1E1E1E"/>
-        <w:spacing w:after="0" w:line="285" w:lineRule="atLeast"/>
-        <w:rPr>
-          <w:rFonts w:ascii="Consolas" w:eastAsia="Times New Roman" w:hAnsi="Consolas" w:cs="Times New Roman"/>
-          <w:color w:val="D4D4D4"/>
-          <w:sz w:val="21"/>
-          <w:szCs w:val="21"/>
-        </w:rPr>
-      </w:pPr>
-      <w:r>
-        <w:rPr>
-          <w:rFonts w:ascii="Consolas" w:eastAsia="Times New Roman" w:hAnsi="Consolas" w:cs="Times New Roman"/>
-          <w:color w:val="D4D4D4"/>
-          <w:sz w:val="21"/>
-          <w:szCs w:val="21"/>
-        </w:rPr>
-        <w:t>                </w:t>
-      </w:r>
-      <w:r>
-        <w:rPr>
-          <w:rFonts w:ascii="Consolas" w:eastAsia="Times New Roman" w:hAnsi="Consolas" w:cs="Times New Roman"/>
-          <w:color w:val="808080"/>
-          <w:sz w:val="21"/>
-          <w:szCs w:val="21"/>
-        </w:rPr>
-        <w:t>&lt;/</w:t>
-      </w:r>
-      <w:r>
-        <w:rPr>
-          <w:rFonts w:ascii="Consolas" w:eastAsia="Times New Roman" w:hAnsi="Consolas" w:cs="Times New Roman"/>
-          <w:color w:val="569CD6"/>
-          <w:sz w:val="21"/>
-          <w:szCs w:val="21"/>
-        </w:rPr>
-        <w:t>form</w:t>
-      </w:r>
-      <w:r>
-        <w:rPr>
-          <w:rFonts w:ascii="Consolas" w:eastAsia="Times New Roman" w:hAnsi="Consolas" w:cs="Times New Roman"/>
-          <w:color w:val="808080"/>
-          <w:sz w:val="21"/>
-          <w:szCs w:val="21"/>
-        </w:rPr>
-        <w:t>&gt;</w:t>
-      </w:r>
-    </w:p>
-    <w:p>
-      <w:pPr>
-        <w:shd w:val="clear" w:color="auto" w:fill="1E1E1E"/>
-        <w:spacing w:after="0" w:line="285" w:lineRule="atLeast"/>
-        <w:rPr>
-          <w:rFonts w:ascii="Consolas" w:eastAsia="Times New Roman" w:hAnsi="Consolas" w:cs="Times New Roman"/>
-          <w:color w:val="D4D4D4"/>
-          <w:sz w:val="21"/>
-          <w:szCs w:val="21"/>
-        </w:rPr>
-      </w:pPr>
-    </w:p>
-    <w:p>
-      <w:pPr>
-        <w:shd w:val="clear" w:color="auto" w:fill="1E1E1E"/>
-        <w:spacing w:after="0" w:line="285" w:lineRule="atLeast"/>
-        <w:rPr>
-          <w:rFonts w:ascii="Consolas" w:eastAsia="Times New Roman" w:hAnsi="Consolas" w:cs="Times New Roman"/>
-          <w:color w:val="D4D4D4"/>
-          <w:sz w:val="21"/>
-          <w:szCs w:val="21"/>
-        </w:rPr>
-      </w:pPr>
-      <w:r>
-        <w:rPr>
-          <w:rFonts w:ascii="Consolas" w:eastAsia="Times New Roman" w:hAnsi="Consolas" w:cs="Times New Roman"/>
-          <w:color w:val="D4D4D4"/>
-          <w:sz w:val="21"/>
-          <w:szCs w:val="21"/>
-        </w:rPr>
-        <w:t>            </w:t>
-      </w:r>
-      <w:r>
-        <w:rPr>
-          <w:rFonts w:ascii="Consolas" w:eastAsia="Times New Roman" w:hAnsi="Consolas" w:cs="Times New Roman"/>
-          <w:color w:val="808080"/>
-          <w:sz w:val="21"/>
-          <w:szCs w:val="21"/>
-        </w:rPr>
-        <w:t>&lt;/</w:t>
-      </w:r>
-      <w:r>
-        <w:rPr>
-          <w:rFonts w:ascii="Consolas" w:eastAsia="Times New Roman" w:hAnsi="Consolas" w:cs="Times New Roman"/>
-          <w:color w:val="569CD6"/>
-          <w:sz w:val="21"/>
-          <w:szCs w:val="21"/>
-        </w:rPr>
-        <w:t>div</w:t>
-      </w:r>
-      <w:r>
-        <w:rPr>
-          <w:rFonts w:ascii="Consolas" w:eastAsia="Times New Roman" w:hAnsi="Consolas" w:cs="Times New Roman"/>
-          <w:color w:val="808080"/>
-          <w:sz w:val="21"/>
-          <w:szCs w:val="21"/>
-        </w:rPr>
-        <w:t>&gt;</w:t>
-      </w:r>
-    </w:p>
-    <w:p>
-      <w:pPr>
-        <w:rPr>
-          <w:rFonts w:ascii="Consolas" w:eastAsia="Times New Roman" w:hAnsi="Consolas" w:cs="Times New Roman"/>
-          <w:sz w:val="21"/>
-          <w:szCs w:val="21"/>
-        </w:rPr>
-      </w:pPr>
-    </w:p>
-    <w:p>
-      <w:pPr>
-        <w:shd w:val="clear" w:color="auto" w:fill="1E1E1E"/>
-        <w:spacing w:after="0" w:line="285" w:lineRule="atLeast"/>
-        <w:rPr>
-          <w:rFonts w:ascii="Consolas" w:eastAsia="Times New Roman" w:hAnsi="Consolas" w:cs="Times New Roman"/>
-          <w:color w:val="D4D4D4"/>
-          <w:sz w:val="21"/>
-          <w:szCs w:val="21"/>
-        </w:rPr>
-      </w:pPr>
-      <w:r>
-        <w:rPr>
-          <w:rFonts w:ascii="Consolas" w:eastAsia="Times New Roman" w:hAnsi="Consolas" w:cs="Times New Roman"/>
-          <w:color w:val="D7BA7D"/>
-          <w:sz w:val="21"/>
-          <w:szCs w:val="21"/>
-        </w:rPr>
-        <w:t>.</w:t>
-      </w:r>
-      <w:proofErr w:type="spellStart"/>
-      <w:r>
-        <w:rPr>
-          <w:rFonts w:ascii="Consolas" w:eastAsia="Times New Roman" w:hAnsi="Consolas" w:cs="Times New Roman"/>
-          <w:color w:val="D7BA7D"/>
-          <w:sz w:val="21"/>
-          <w:szCs w:val="21"/>
-        </w:rPr>
-        <w:t>messageSender</w:t>
-      </w:r>
-      <w:proofErr w:type="spellEnd"/>
-      <w:r>
-        <w:rPr>
-          <w:rFonts w:ascii="Consolas" w:eastAsia="Times New Roman" w:hAnsi="Consolas" w:cs="Times New Roman"/>
-          <w:color w:val="D7BA7D"/>
-          <w:sz w:val="21"/>
-          <w:szCs w:val="21"/>
-        </w:rPr>
-        <w:t>__top</w:t>
-      </w:r>
-      <w:r>
-        <w:rPr>
-          <w:rFonts w:ascii="Consolas" w:eastAsia="Times New Roman" w:hAnsi="Consolas" w:cs="Times New Roman"/>
-          <w:color w:val="D4D4D4"/>
-          <w:sz w:val="21"/>
-          <w:szCs w:val="21"/>
-        </w:rPr>
-        <w:t> &gt; </w:t>
-      </w:r>
-      <w:r>
-        <w:rPr>
-          <w:rFonts w:ascii="Consolas" w:eastAsia="Times New Roman" w:hAnsi="Consolas" w:cs="Times New Roman"/>
-          <w:color w:val="D7BA7D"/>
-          <w:sz w:val="21"/>
-          <w:szCs w:val="21"/>
-        </w:rPr>
-        <w:t>form</w:t>
-      </w:r>
-      <w:r>
-        <w:rPr>
-          <w:rFonts w:ascii="Consolas" w:eastAsia="Times New Roman" w:hAnsi="Consolas" w:cs="Times New Roman"/>
-          <w:color w:val="D4D4D4"/>
-          <w:sz w:val="21"/>
-          <w:szCs w:val="21"/>
-        </w:rPr>
-        <w:t> &gt; </w:t>
-      </w:r>
-      <w:proofErr w:type="gramStart"/>
-      <w:r>
-        <w:rPr>
-          <w:rFonts w:ascii="Consolas" w:eastAsia="Times New Roman" w:hAnsi="Consolas" w:cs="Times New Roman"/>
-          <w:color w:val="D7BA7D"/>
-          <w:sz w:val="21"/>
-          <w:szCs w:val="21"/>
-        </w:rPr>
-        <w:t>button</w:t>
-      </w:r>
-      <w:r>
-        <w:rPr>
-          <w:rFonts w:ascii="Consolas" w:eastAsia="Times New Roman" w:hAnsi="Consolas" w:cs="Times New Roman"/>
-          <w:color w:val="D4D4D4"/>
-          <w:sz w:val="21"/>
-          <w:szCs w:val="21"/>
-        </w:rPr>
-        <w:t>{</w:t>
-      </w:r>
-      <w:proofErr w:type="gramEnd"/>
-    </w:p>
-    <w:p>
-      <w:pPr>
-        <w:shd w:val="clear" w:color="auto" w:fill="1E1E1E"/>
-        <w:spacing w:after="0" w:line="285" w:lineRule="atLeast"/>
-        <w:rPr>
-          <w:rFonts w:ascii="Consolas" w:eastAsia="Times New Roman" w:hAnsi="Consolas" w:cs="Times New Roman"/>
-          <w:color w:val="D4D4D4"/>
-          <w:sz w:val="21"/>
-          <w:szCs w:val="21"/>
-        </w:rPr>
-      </w:pPr>
-      <w:r>
-        <w:rPr>
-          <w:rFonts w:ascii="Consolas" w:eastAsia="Times New Roman" w:hAnsi="Consolas" w:cs="Times New Roman"/>
-          <w:color w:val="D4D4D4"/>
-          <w:sz w:val="21"/>
-          <w:szCs w:val="21"/>
-        </w:rPr>
-        <w:t>    </w:t>
-      </w:r>
-      <w:proofErr w:type="gramStart"/>
-      <w:r>
-        <w:rPr>
-          <w:rFonts w:ascii="Consolas" w:eastAsia="Times New Roman" w:hAnsi="Consolas" w:cs="Times New Roman"/>
-          <w:color w:val="9CDCFE"/>
-          <w:sz w:val="21"/>
-          <w:szCs w:val="21"/>
-        </w:rPr>
-        <w:t>display</w:t>
-      </w:r>
-      <w:proofErr w:type="gramEnd"/>
-      <w:r>
-        <w:rPr>
-          <w:rFonts w:ascii="Consolas" w:eastAsia="Times New Roman" w:hAnsi="Consolas" w:cs="Times New Roman"/>
-          <w:color w:val="D4D4D4"/>
-          <w:sz w:val="21"/>
-          <w:szCs w:val="21"/>
-        </w:rPr>
-        <w:t>: </w:t>
-      </w:r>
-      <w:r>
-        <w:rPr>
-          <w:rFonts w:ascii="Consolas" w:eastAsia="Times New Roman" w:hAnsi="Consolas" w:cs="Times New Roman"/>
-          <w:color w:val="CE9178"/>
-          <w:sz w:val="21"/>
-          <w:szCs w:val="21"/>
-        </w:rPr>
-        <w:t>none</w:t>
-      </w:r>
-      <w:r>
-        <w:rPr>
-          <w:rFonts w:ascii="Consolas" w:eastAsia="Times New Roman" w:hAnsi="Consolas" w:cs="Times New Roman"/>
-          <w:color w:val="D4D4D4"/>
-          <w:sz w:val="21"/>
-          <w:szCs w:val="21"/>
-        </w:rPr>
-        <w:t>;</w:t>
-      </w:r>
-    </w:p>
-    <w:p>
-      <w:pPr>
-        <w:shd w:val="clear" w:color="auto" w:fill="1E1E1E"/>
-        <w:spacing w:after="0" w:line="285" w:lineRule="atLeast"/>
-        <w:rPr>
-          <w:rFonts w:ascii="Consolas" w:eastAsia="Times New Roman" w:hAnsi="Consolas" w:cs="Times New Roman"/>
-          <w:color w:val="D4D4D4"/>
-          <w:sz w:val="21"/>
-          <w:szCs w:val="21"/>
-        </w:rPr>
-      </w:pPr>
-      <w:r>
-        <w:rPr>
-          <w:rFonts w:ascii="Consolas" w:eastAsia="Times New Roman" w:hAnsi="Consolas" w:cs="Times New Roman"/>
-          <w:color w:val="D4D4D4"/>
-          <w:sz w:val="21"/>
-          <w:szCs w:val="21"/>
-        </w:rPr>
-        <w:t>}</w:t>
-      </w:r>
-    </w:p>
-    <w:p>
-      <w:pPr>
-        <w:rPr>
-          <w:rFonts w:ascii="Consolas" w:eastAsia="Times New Roman" w:hAnsi="Consolas" w:cs="Times New Roman"/>
-          <w:sz w:val="21"/>
-          <w:szCs w:val="21"/>
-        </w:rPr>
-      </w:pPr>
-    </w:p>
-    <w:p>
-      <w:pPr>
-        <w:rPr>
-          <w:rFonts w:ascii="Consolas" w:eastAsia="Times New Roman" w:hAnsi="Consolas" w:cs="Times New Roman"/>
-          <w:sz w:val="21"/>
-          <w:szCs w:val="21"/>
-        </w:rPr>
-      </w:pPr>
-      <w:r>
-        <w:rPr>
-          <w:rFonts w:ascii="Consolas" w:eastAsia="Times New Roman" w:hAnsi="Consolas" w:cs="Times New Roman"/>
-          <w:sz w:val="21"/>
-          <w:szCs w:val="21"/>
-        </w:rPr>
-        <w:t>After adding button in form, we hide it using css</w:t>
+        <w:t>To hide any tag or content</w:t>
+      </w:r>
+      <w:r>
+        <w:rPr>
+          <w:rFonts w:ascii="Consolas" w:eastAsia="Times New Roman" w:hAnsi="Consolas" w:cs="Times New Roman"/>
+          <w:sz w:val="21"/>
+          <w:szCs w:val="21"/>
+        </w:rPr>
+        <w:t xml:space="preserve"> or hide button in form</w:t>
       </w:r>
       <w:bookmarkStart w:id="0" w:name="_GoBack"/>
       <w:bookmarkEnd w:id="0"/>
+      <w:r>
+        <w:rPr>
+          <w:rFonts w:ascii="Consolas" w:eastAsia="Times New Roman" w:hAnsi="Consolas" w:cs="Times New Roman"/>
+          <w:sz w:val="21"/>
+          <w:szCs w:val="21"/>
+        </w:rPr>
+        <w:t>:</w:t>
+      </w:r>
+    </w:p>
+    <w:p>
+      <w:pPr>
+        <w:rPr>
+          <w:rFonts w:ascii="Consolas" w:eastAsia="Times New Roman" w:hAnsi="Consolas" w:cs="Times New Roman"/>
+          <w:sz w:val="21"/>
+          <w:szCs w:val="21"/>
+        </w:rPr>
+      </w:pPr>
+      <w:r>
+        <w:rPr>
+          <w:rFonts w:ascii="Consolas" w:eastAsia="Times New Roman" w:hAnsi="Consolas" w:cs="Times New Roman"/>
+          <w:sz w:val="21"/>
+          <w:szCs w:val="21"/>
+        </w:rPr>
+        <w:t>Sometimes we only need form input field without button, in that case</w:t>
+      </w:r>
+    </w:p>
+    <w:p>
+      <w:pPr>
+        <w:shd w:val="clear" w:color="auto" w:fill="1E1E1E"/>
+        <w:spacing w:after="0" w:line="285" w:lineRule="atLeast"/>
+        <w:rPr>
+          <w:rFonts w:ascii="Consolas" w:eastAsia="Times New Roman" w:hAnsi="Consolas" w:cs="Times New Roman"/>
+          <w:color w:val="D4D4D4"/>
+          <w:sz w:val="21"/>
+          <w:szCs w:val="21"/>
+        </w:rPr>
+      </w:pPr>
+      <w:r>
+        <w:rPr>
+          <w:rFonts w:ascii="Consolas" w:eastAsia="Times New Roman" w:hAnsi="Consolas" w:cs="Times New Roman"/>
+          <w:color w:val="808080"/>
+          <w:sz w:val="21"/>
+          <w:szCs w:val="21"/>
+        </w:rPr>
+        <w:t>&lt;</w:t>
+      </w:r>
+      <w:r>
+        <w:rPr>
+          <w:rFonts w:ascii="Consolas" w:eastAsia="Times New Roman" w:hAnsi="Consolas" w:cs="Times New Roman"/>
+          <w:color w:val="569CD6"/>
+          <w:sz w:val="21"/>
+          <w:szCs w:val="21"/>
+        </w:rPr>
+        <w:t>div</w:t>
+      </w:r>
+      <w:r>
+        <w:rPr>
+          <w:rFonts w:ascii="Consolas" w:eastAsia="Times New Roman" w:hAnsi="Consolas" w:cs="Times New Roman"/>
+          <w:color w:val="D4D4D4"/>
+          <w:sz w:val="21"/>
+          <w:szCs w:val="21"/>
+        </w:rPr>
+        <w:t> </w:t>
+      </w:r>
+      <w:proofErr w:type="spellStart"/>
+      <w:r>
+        <w:rPr>
+          <w:rFonts w:ascii="Consolas" w:eastAsia="Times New Roman" w:hAnsi="Consolas" w:cs="Times New Roman"/>
+          <w:color w:val="9CDCFE"/>
+          <w:sz w:val="21"/>
+          <w:szCs w:val="21"/>
+        </w:rPr>
+        <w:t>className</w:t>
+      </w:r>
+      <w:proofErr w:type="spellEnd"/>
+      <w:r>
+        <w:rPr>
+          <w:rFonts w:ascii="Consolas" w:eastAsia="Times New Roman" w:hAnsi="Consolas" w:cs="Times New Roman"/>
+          <w:color w:val="D4D4D4"/>
+          <w:sz w:val="21"/>
+          <w:szCs w:val="21"/>
+        </w:rPr>
+        <w:t>=</w:t>
+      </w:r>
+      <w:r>
+        <w:rPr>
+          <w:rFonts w:ascii="Consolas" w:eastAsia="Times New Roman" w:hAnsi="Consolas" w:cs="Times New Roman"/>
+          <w:color w:val="CE9178"/>
+          <w:sz w:val="21"/>
+          <w:szCs w:val="21"/>
+        </w:rPr>
+        <w:t>"</w:t>
+      </w:r>
+      <w:proofErr w:type="spellStart"/>
+      <w:r>
+        <w:rPr>
+          <w:rFonts w:ascii="Consolas" w:eastAsia="Times New Roman" w:hAnsi="Consolas" w:cs="Times New Roman"/>
+          <w:color w:val="CE9178"/>
+          <w:sz w:val="21"/>
+          <w:szCs w:val="21"/>
+        </w:rPr>
+        <w:t>messageSender</w:t>
+      </w:r>
+      <w:proofErr w:type="spellEnd"/>
+      <w:r>
+        <w:rPr>
+          <w:rFonts w:ascii="Consolas" w:eastAsia="Times New Roman" w:hAnsi="Consolas" w:cs="Times New Roman"/>
+          <w:color w:val="CE9178"/>
+          <w:sz w:val="21"/>
+          <w:szCs w:val="21"/>
+        </w:rPr>
+        <w:t>__top"</w:t>
+      </w:r>
+      <w:r>
+        <w:rPr>
+          <w:rFonts w:ascii="Consolas" w:eastAsia="Times New Roman" w:hAnsi="Consolas" w:cs="Times New Roman"/>
+          <w:color w:val="808080"/>
+          <w:sz w:val="21"/>
+          <w:szCs w:val="21"/>
+        </w:rPr>
+        <w:t>&gt;</w:t>
+      </w:r>
+    </w:p>
+    <w:p>
+      <w:pPr>
+        <w:shd w:val="clear" w:color="auto" w:fill="1E1E1E"/>
+        <w:spacing w:after="0" w:line="285" w:lineRule="atLeast"/>
+        <w:rPr>
+          <w:rFonts w:ascii="Consolas" w:eastAsia="Times New Roman" w:hAnsi="Consolas" w:cs="Times New Roman"/>
+          <w:color w:val="D4D4D4"/>
+          <w:sz w:val="21"/>
+          <w:szCs w:val="21"/>
+        </w:rPr>
+      </w:pPr>
+      <w:r>
+        <w:rPr>
+          <w:rFonts w:ascii="Consolas" w:eastAsia="Times New Roman" w:hAnsi="Consolas" w:cs="Times New Roman"/>
+          <w:color w:val="D4D4D4"/>
+          <w:sz w:val="21"/>
+          <w:szCs w:val="21"/>
+        </w:rPr>
+        <w:t>                </w:t>
+      </w:r>
+      <w:r>
+        <w:rPr>
+          <w:rFonts w:ascii="Consolas" w:eastAsia="Times New Roman" w:hAnsi="Consolas" w:cs="Times New Roman"/>
+          <w:color w:val="808080"/>
+          <w:sz w:val="21"/>
+          <w:szCs w:val="21"/>
+        </w:rPr>
+        <w:t>&lt;</w:t>
+      </w:r>
+      <w:r>
+        <w:rPr>
+          <w:rFonts w:ascii="Consolas" w:eastAsia="Times New Roman" w:hAnsi="Consolas" w:cs="Times New Roman"/>
+          <w:color w:val="4EC9B0"/>
+          <w:sz w:val="21"/>
+          <w:szCs w:val="21"/>
+        </w:rPr>
+        <w:t>Avatar</w:t>
+      </w:r>
+      <w:r>
+        <w:rPr>
+          <w:rFonts w:ascii="Consolas" w:eastAsia="Times New Roman" w:hAnsi="Consolas" w:cs="Times New Roman"/>
+          <w:color w:val="808080"/>
+          <w:sz w:val="21"/>
+          <w:szCs w:val="21"/>
+        </w:rPr>
+        <w:t>/&gt;</w:t>
+      </w:r>
+    </w:p>
+    <w:p>
+      <w:pPr>
+        <w:shd w:val="clear" w:color="auto" w:fill="1E1E1E"/>
+        <w:spacing w:after="0" w:line="285" w:lineRule="atLeast"/>
+        <w:rPr>
+          <w:rFonts w:ascii="Consolas" w:eastAsia="Times New Roman" w:hAnsi="Consolas" w:cs="Times New Roman"/>
+          <w:color w:val="D4D4D4"/>
+          <w:sz w:val="21"/>
+          <w:szCs w:val="21"/>
+        </w:rPr>
+      </w:pPr>
+      <w:r>
+        <w:rPr>
+          <w:rFonts w:ascii="Consolas" w:eastAsia="Times New Roman" w:hAnsi="Consolas" w:cs="Times New Roman"/>
+          <w:color w:val="D4D4D4"/>
+          <w:sz w:val="21"/>
+          <w:szCs w:val="21"/>
+        </w:rPr>
+        <w:t>                </w:t>
+      </w:r>
+      <w:r>
+        <w:rPr>
+          <w:rFonts w:ascii="Consolas" w:eastAsia="Times New Roman" w:hAnsi="Consolas" w:cs="Times New Roman"/>
+          <w:color w:val="808080"/>
+          <w:sz w:val="21"/>
+          <w:szCs w:val="21"/>
+        </w:rPr>
+        <w:t>&lt;</w:t>
+      </w:r>
+      <w:proofErr w:type="gramStart"/>
+      <w:r>
+        <w:rPr>
+          <w:rFonts w:ascii="Consolas" w:eastAsia="Times New Roman" w:hAnsi="Consolas" w:cs="Times New Roman"/>
+          <w:color w:val="569CD6"/>
+          <w:sz w:val="21"/>
+          <w:szCs w:val="21"/>
+        </w:rPr>
+        <w:t>form</w:t>
+      </w:r>
+      <w:proofErr w:type="gramEnd"/>
+      <w:r>
+        <w:rPr>
+          <w:rFonts w:ascii="Consolas" w:eastAsia="Times New Roman" w:hAnsi="Consolas" w:cs="Times New Roman"/>
+          <w:color w:val="808080"/>
+          <w:sz w:val="21"/>
+          <w:szCs w:val="21"/>
+        </w:rPr>
+        <w:t>&gt;</w:t>
+      </w:r>
+    </w:p>
+    <w:p>
+      <w:pPr>
+        <w:shd w:val="clear" w:color="auto" w:fill="1E1E1E"/>
+        <w:spacing w:after="0" w:line="285" w:lineRule="atLeast"/>
+        <w:rPr>
+          <w:rFonts w:ascii="Consolas" w:eastAsia="Times New Roman" w:hAnsi="Consolas" w:cs="Times New Roman"/>
+          <w:color w:val="D4D4D4"/>
+          <w:sz w:val="21"/>
+          <w:szCs w:val="21"/>
+        </w:rPr>
+      </w:pPr>
+      <w:r>
+        <w:rPr>
+          <w:rFonts w:ascii="Consolas" w:eastAsia="Times New Roman" w:hAnsi="Consolas" w:cs="Times New Roman"/>
+          <w:color w:val="D4D4D4"/>
+          <w:sz w:val="21"/>
+          <w:szCs w:val="21"/>
+        </w:rPr>
+        <w:t>                    </w:t>
+      </w:r>
+      <w:r>
+        <w:rPr>
+          <w:rFonts w:ascii="Consolas" w:eastAsia="Times New Roman" w:hAnsi="Consolas" w:cs="Times New Roman"/>
+          <w:color w:val="808080"/>
+          <w:sz w:val="21"/>
+          <w:szCs w:val="21"/>
+        </w:rPr>
+        <w:t>&lt;</w:t>
+      </w:r>
+      <w:r>
+        <w:rPr>
+          <w:rFonts w:ascii="Consolas" w:eastAsia="Times New Roman" w:hAnsi="Consolas" w:cs="Times New Roman"/>
+          <w:color w:val="569CD6"/>
+          <w:sz w:val="21"/>
+          <w:szCs w:val="21"/>
+        </w:rPr>
+        <w:t>input</w:t>
+      </w:r>
+      <w:r>
+        <w:rPr>
+          <w:rFonts w:ascii="Consolas" w:eastAsia="Times New Roman" w:hAnsi="Consolas" w:cs="Times New Roman"/>
+          <w:color w:val="D4D4D4"/>
+          <w:sz w:val="21"/>
+          <w:szCs w:val="21"/>
+        </w:rPr>
+        <w:t> </w:t>
+      </w:r>
+      <w:r>
+        <w:rPr>
+          <w:rFonts w:ascii="Consolas" w:eastAsia="Times New Roman" w:hAnsi="Consolas" w:cs="Times New Roman"/>
+          <w:color w:val="9CDCFE"/>
+          <w:sz w:val="21"/>
+          <w:szCs w:val="21"/>
+        </w:rPr>
+        <w:t>className</w:t>
+      </w:r>
+      <w:r>
+        <w:rPr>
+          <w:rFonts w:ascii="Consolas" w:eastAsia="Times New Roman" w:hAnsi="Consolas" w:cs="Times New Roman"/>
+          <w:color w:val="D4D4D4"/>
+          <w:sz w:val="21"/>
+          <w:szCs w:val="21"/>
+        </w:rPr>
+        <w:t>=</w:t>
+      </w:r>
+      <w:r>
+        <w:rPr>
+          <w:rFonts w:ascii="Consolas" w:eastAsia="Times New Roman" w:hAnsi="Consolas" w:cs="Times New Roman"/>
+          <w:color w:val="CE9178"/>
+          <w:sz w:val="21"/>
+          <w:szCs w:val="21"/>
+        </w:rPr>
+        <w:t>"messageSender__input"</w:t>
+      </w:r>
+      <w:r>
+        <w:rPr>
+          <w:rFonts w:ascii="Consolas" w:eastAsia="Times New Roman" w:hAnsi="Consolas" w:cs="Times New Roman"/>
+          <w:color w:val="D4D4D4"/>
+          <w:sz w:val="21"/>
+          <w:szCs w:val="21"/>
+        </w:rPr>
+        <w:t> </w:t>
+      </w:r>
+      <w:r>
+        <w:rPr>
+          <w:rFonts w:ascii="Consolas" w:eastAsia="Times New Roman" w:hAnsi="Consolas" w:cs="Times New Roman"/>
+          <w:color w:val="9CDCFE"/>
+          <w:sz w:val="21"/>
+          <w:szCs w:val="21"/>
+        </w:rPr>
+        <w:t>placeholder</w:t>
+      </w:r>
+      <w:r>
+        <w:rPr>
+          <w:rFonts w:ascii="Consolas" w:eastAsia="Times New Roman" w:hAnsi="Consolas" w:cs="Times New Roman"/>
+          <w:color w:val="D4D4D4"/>
+          <w:sz w:val="21"/>
+          <w:szCs w:val="21"/>
+        </w:rPr>
+        <w:t>=</w:t>
+      </w:r>
+      <w:r>
+        <w:rPr>
+          <w:rFonts w:ascii="Consolas" w:eastAsia="Times New Roman" w:hAnsi="Consolas" w:cs="Times New Roman"/>
+          <w:color w:val="CE9178"/>
+          <w:sz w:val="21"/>
+          <w:szCs w:val="21"/>
+        </w:rPr>
+        <w:t>"What's on your mind?"</w:t>
+      </w:r>
+      <w:r>
+        <w:rPr>
+          <w:rFonts w:ascii="Consolas" w:eastAsia="Times New Roman" w:hAnsi="Consolas" w:cs="Times New Roman"/>
+          <w:color w:val="808080"/>
+          <w:sz w:val="21"/>
+          <w:szCs w:val="21"/>
+        </w:rPr>
+        <w:t>/&gt;</w:t>
+      </w:r>
+    </w:p>
+    <w:p>
+      <w:pPr>
+        <w:shd w:val="clear" w:color="auto" w:fill="1E1E1E"/>
+        <w:spacing w:after="0" w:line="285" w:lineRule="atLeast"/>
+        <w:rPr>
+          <w:rFonts w:ascii="Consolas" w:eastAsia="Times New Roman" w:hAnsi="Consolas" w:cs="Times New Roman"/>
+          <w:color w:val="D4D4D4"/>
+          <w:sz w:val="21"/>
+          <w:szCs w:val="21"/>
+        </w:rPr>
+      </w:pPr>
+      <w:r>
+        <w:rPr>
+          <w:rFonts w:ascii="Consolas" w:eastAsia="Times New Roman" w:hAnsi="Consolas" w:cs="Times New Roman"/>
+          <w:color w:val="D4D4D4"/>
+          <w:sz w:val="21"/>
+          <w:szCs w:val="21"/>
+        </w:rPr>
+        <w:t>                    </w:t>
+      </w:r>
+      <w:r>
+        <w:rPr>
+          <w:rFonts w:ascii="Consolas" w:eastAsia="Times New Roman" w:hAnsi="Consolas" w:cs="Times New Roman"/>
+          <w:color w:val="808080"/>
+          <w:sz w:val="21"/>
+          <w:szCs w:val="21"/>
+        </w:rPr>
+        <w:t>&lt;</w:t>
+      </w:r>
+      <w:r>
+        <w:rPr>
+          <w:rFonts w:ascii="Consolas" w:eastAsia="Times New Roman" w:hAnsi="Consolas" w:cs="Times New Roman"/>
+          <w:color w:val="569CD6"/>
+          <w:sz w:val="21"/>
+          <w:szCs w:val="21"/>
+        </w:rPr>
+        <w:t>input</w:t>
+      </w:r>
+      <w:r>
+        <w:rPr>
+          <w:rFonts w:ascii="Consolas" w:eastAsia="Times New Roman" w:hAnsi="Consolas" w:cs="Times New Roman"/>
+          <w:color w:val="D4D4D4"/>
+          <w:sz w:val="21"/>
+          <w:szCs w:val="21"/>
+        </w:rPr>
+        <w:t> </w:t>
+      </w:r>
+      <w:r>
+        <w:rPr>
+          <w:rFonts w:ascii="Consolas" w:eastAsia="Times New Roman" w:hAnsi="Consolas" w:cs="Times New Roman"/>
+          <w:color w:val="9CDCFE"/>
+          <w:sz w:val="21"/>
+          <w:szCs w:val="21"/>
+        </w:rPr>
+        <w:t>placeholder</w:t>
+      </w:r>
+      <w:r>
+        <w:rPr>
+          <w:rFonts w:ascii="Consolas" w:eastAsia="Times New Roman" w:hAnsi="Consolas" w:cs="Times New Roman"/>
+          <w:color w:val="D4D4D4"/>
+          <w:sz w:val="21"/>
+          <w:szCs w:val="21"/>
+        </w:rPr>
+        <w:t>=</w:t>
+      </w:r>
+      <w:r>
+        <w:rPr>
+          <w:rFonts w:ascii="Consolas" w:eastAsia="Times New Roman" w:hAnsi="Consolas" w:cs="Times New Roman"/>
+          <w:color w:val="CE9178"/>
+          <w:sz w:val="21"/>
+          <w:szCs w:val="21"/>
+        </w:rPr>
+        <w:t>"image URL (Optional)"</w:t>
+      </w:r>
+      <w:r>
+        <w:rPr>
+          <w:rFonts w:ascii="Consolas" w:eastAsia="Times New Roman" w:hAnsi="Consolas" w:cs="Times New Roman"/>
+          <w:color w:val="808080"/>
+          <w:sz w:val="21"/>
+          <w:szCs w:val="21"/>
+        </w:rPr>
+        <w:t>/&gt;</w:t>
+      </w:r>
+    </w:p>
+    <w:p>
+      <w:pPr>
+        <w:shd w:val="clear" w:color="auto" w:fill="1E1E1E"/>
+        <w:spacing w:after="0" w:line="285" w:lineRule="atLeast"/>
+        <w:rPr>
+          <w:rFonts w:ascii="Consolas" w:eastAsia="Times New Roman" w:hAnsi="Consolas" w:cs="Times New Roman"/>
+          <w:color w:val="D4D4D4"/>
+          <w:sz w:val="21"/>
+          <w:szCs w:val="21"/>
+        </w:rPr>
+      </w:pPr>
+      <w:r>
+        <w:rPr>
+          <w:rFonts w:ascii="Consolas" w:eastAsia="Times New Roman" w:hAnsi="Consolas" w:cs="Times New Roman"/>
+          <w:color w:val="D4D4D4"/>
+          <w:sz w:val="21"/>
+          <w:szCs w:val="21"/>
+        </w:rPr>
+        <w:t>                    </w:t>
+      </w:r>
+      <w:r>
+        <w:rPr>
+          <w:rFonts w:ascii="Consolas" w:eastAsia="Times New Roman" w:hAnsi="Consolas" w:cs="Times New Roman"/>
+          <w:color w:val="808080"/>
+          <w:sz w:val="21"/>
+          <w:szCs w:val="21"/>
+        </w:rPr>
+        <w:t>&lt;</w:t>
+      </w:r>
+      <w:r>
+        <w:rPr>
+          <w:rFonts w:ascii="Consolas" w:eastAsia="Times New Roman" w:hAnsi="Consolas" w:cs="Times New Roman"/>
+          <w:color w:val="569CD6"/>
+          <w:sz w:val="21"/>
+          <w:szCs w:val="21"/>
+        </w:rPr>
+        <w:t>button</w:t>
+      </w:r>
+      <w:r>
+        <w:rPr>
+          <w:rFonts w:ascii="Consolas" w:eastAsia="Times New Roman" w:hAnsi="Consolas" w:cs="Times New Roman"/>
+          <w:color w:val="D4D4D4"/>
+          <w:sz w:val="21"/>
+          <w:szCs w:val="21"/>
+        </w:rPr>
+        <w:t> </w:t>
+      </w:r>
+      <w:r>
+        <w:rPr>
+          <w:rFonts w:ascii="Consolas" w:eastAsia="Times New Roman" w:hAnsi="Consolas" w:cs="Times New Roman"/>
+          <w:color w:val="9CDCFE"/>
+          <w:sz w:val="21"/>
+          <w:szCs w:val="21"/>
+        </w:rPr>
+        <w:t>onClick</w:t>
+      </w:r>
+      <w:proofErr w:type="gramStart"/>
+      <w:r>
+        <w:rPr>
+          <w:rFonts w:ascii="Consolas" w:eastAsia="Times New Roman" w:hAnsi="Consolas" w:cs="Times New Roman"/>
+          <w:color w:val="D4D4D4"/>
+          <w:sz w:val="21"/>
+          <w:szCs w:val="21"/>
+        </w:rPr>
+        <w:t>=</w:t>
+      </w:r>
+      <w:r>
+        <w:rPr>
+          <w:rFonts w:ascii="Consolas" w:eastAsia="Times New Roman" w:hAnsi="Consolas" w:cs="Times New Roman"/>
+          <w:color w:val="569CD6"/>
+          <w:sz w:val="21"/>
+          <w:szCs w:val="21"/>
+        </w:rPr>
+        <w:t>{</w:t>
+      </w:r>
+      <w:proofErr w:type="gramEnd"/>
+      <w:r>
+        <w:rPr>
+          <w:rFonts w:ascii="Consolas" w:eastAsia="Times New Roman" w:hAnsi="Consolas" w:cs="Times New Roman"/>
+          <w:color w:val="DCDCAA"/>
+          <w:sz w:val="21"/>
+          <w:szCs w:val="21"/>
+        </w:rPr>
+        <w:t>handleSubmit</w:t>
+      </w:r>
+      <w:r>
+        <w:rPr>
+          <w:rFonts w:ascii="Consolas" w:eastAsia="Times New Roman" w:hAnsi="Consolas" w:cs="Times New Roman"/>
+          <w:color w:val="569CD6"/>
+          <w:sz w:val="21"/>
+          <w:szCs w:val="21"/>
+        </w:rPr>
+        <w:t>}</w:t>
+      </w:r>
+      <w:r>
+        <w:rPr>
+          <w:rFonts w:ascii="Consolas" w:eastAsia="Times New Roman" w:hAnsi="Consolas" w:cs="Times New Roman"/>
+          <w:color w:val="D4D4D4"/>
+          <w:sz w:val="21"/>
+          <w:szCs w:val="21"/>
+        </w:rPr>
+        <w:t> </w:t>
+      </w:r>
+      <w:r>
+        <w:rPr>
+          <w:rFonts w:ascii="Consolas" w:eastAsia="Times New Roman" w:hAnsi="Consolas" w:cs="Times New Roman"/>
+          <w:color w:val="9CDCFE"/>
+          <w:sz w:val="21"/>
+          <w:szCs w:val="21"/>
+        </w:rPr>
+        <w:t>type</w:t>
+      </w:r>
+      <w:r>
+        <w:rPr>
+          <w:rFonts w:ascii="Consolas" w:eastAsia="Times New Roman" w:hAnsi="Consolas" w:cs="Times New Roman"/>
+          <w:color w:val="D4D4D4"/>
+          <w:sz w:val="21"/>
+          <w:szCs w:val="21"/>
+        </w:rPr>
+        <w:t>=</w:t>
+      </w:r>
+      <w:r>
+        <w:rPr>
+          <w:rFonts w:ascii="Consolas" w:eastAsia="Times New Roman" w:hAnsi="Consolas" w:cs="Times New Roman"/>
+          <w:color w:val="CE9178"/>
+          <w:sz w:val="21"/>
+          <w:szCs w:val="21"/>
+        </w:rPr>
+        <w:t>"submit"</w:t>
+      </w:r>
+      <w:r>
+        <w:rPr>
+          <w:rFonts w:ascii="Consolas" w:eastAsia="Times New Roman" w:hAnsi="Consolas" w:cs="Times New Roman"/>
+          <w:color w:val="808080"/>
+          <w:sz w:val="21"/>
+          <w:szCs w:val="21"/>
+        </w:rPr>
+        <w:t>&gt;</w:t>
+      </w:r>
+      <w:r>
+        <w:rPr>
+          <w:rFonts w:ascii="Consolas" w:eastAsia="Times New Roman" w:hAnsi="Consolas" w:cs="Times New Roman"/>
+          <w:color w:val="D4D4D4"/>
+          <w:sz w:val="21"/>
+          <w:szCs w:val="21"/>
+        </w:rPr>
+        <w:t>Hidden Submit</w:t>
+      </w:r>
+      <w:r>
+        <w:rPr>
+          <w:rFonts w:ascii="Consolas" w:eastAsia="Times New Roman" w:hAnsi="Consolas" w:cs="Times New Roman"/>
+          <w:color w:val="808080"/>
+          <w:sz w:val="21"/>
+          <w:szCs w:val="21"/>
+        </w:rPr>
+        <w:t>&lt;/</w:t>
+      </w:r>
+      <w:r>
+        <w:rPr>
+          <w:rFonts w:ascii="Consolas" w:eastAsia="Times New Roman" w:hAnsi="Consolas" w:cs="Times New Roman"/>
+          <w:color w:val="569CD6"/>
+          <w:sz w:val="21"/>
+          <w:szCs w:val="21"/>
+        </w:rPr>
+        <w:t>button</w:t>
+      </w:r>
+      <w:r>
+        <w:rPr>
+          <w:rFonts w:ascii="Consolas" w:eastAsia="Times New Roman" w:hAnsi="Consolas" w:cs="Times New Roman"/>
+          <w:color w:val="808080"/>
+          <w:sz w:val="21"/>
+          <w:szCs w:val="21"/>
+        </w:rPr>
+        <w:t>&gt;</w:t>
+      </w:r>
+    </w:p>
+    <w:p>
+      <w:pPr>
+        <w:shd w:val="clear" w:color="auto" w:fill="1E1E1E"/>
+        <w:spacing w:after="0" w:line="285" w:lineRule="atLeast"/>
+        <w:rPr>
+          <w:rFonts w:ascii="Consolas" w:eastAsia="Times New Roman" w:hAnsi="Consolas" w:cs="Times New Roman"/>
+          <w:color w:val="D4D4D4"/>
+          <w:sz w:val="21"/>
+          <w:szCs w:val="21"/>
+        </w:rPr>
+      </w:pPr>
+      <w:r>
+        <w:rPr>
+          <w:rFonts w:ascii="Consolas" w:eastAsia="Times New Roman" w:hAnsi="Consolas" w:cs="Times New Roman"/>
+          <w:color w:val="D4D4D4"/>
+          <w:sz w:val="21"/>
+          <w:szCs w:val="21"/>
+        </w:rPr>
+        <w:t>                </w:t>
+      </w:r>
+      <w:r>
+        <w:rPr>
+          <w:rFonts w:ascii="Consolas" w:eastAsia="Times New Roman" w:hAnsi="Consolas" w:cs="Times New Roman"/>
+          <w:color w:val="808080"/>
+          <w:sz w:val="21"/>
+          <w:szCs w:val="21"/>
+        </w:rPr>
+        <w:t>&lt;/</w:t>
+      </w:r>
+      <w:r>
+        <w:rPr>
+          <w:rFonts w:ascii="Consolas" w:eastAsia="Times New Roman" w:hAnsi="Consolas" w:cs="Times New Roman"/>
+          <w:color w:val="569CD6"/>
+          <w:sz w:val="21"/>
+          <w:szCs w:val="21"/>
+        </w:rPr>
+        <w:t>form</w:t>
+      </w:r>
+      <w:r>
+        <w:rPr>
+          <w:rFonts w:ascii="Consolas" w:eastAsia="Times New Roman" w:hAnsi="Consolas" w:cs="Times New Roman"/>
+          <w:color w:val="808080"/>
+          <w:sz w:val="21"/>
+          <w:szCs w:val="21"/>
+        </w:rPr>
+        <w:t>&gt;</w:t>
+      </w:r>
+    </w:p>
+    <w:p>
+      <w:pPr>
+        <w:shd w:val="clear" w:color="auto" w:fill="1E1E1E"/>
+        <w:spacing w:after="0" w:line="285" w:lineRule="atLeast"/>
+        <w:rPr>
+          <w:rFonts w:ascii="Consolas" w:eastAsia="Times New Roman" w:hAnsi="Consolas" w:cs="Times New Roman"/>
+          <w:color w:val="D4D4D4"/>
+          <w:sz w:val="21"/>
+          <w:szCs w:val="21"/>
+        </w:rPr>
+      </w:pPr>
+    </w:p>
+    <w:p>
+      <w:pPr>
+        <w:shd w:val="clear" w:color="auto" w:fill="1E1E1E"/>
+        <w:spacing w:after="0" w:line="285" w:lineRule="atLeast"/>
+        <w:rPr>
+          <w:rFonts w:ascii="Consolas" w:eastAsia="Times New Roman" w:hAnsi="Consolas" w:cs="Times New Roman"/>
+          <w:color w:val="D4D4D4"/>
+          <w:sz w:val="21"/>
+          <w:szCs w:val="21"/>
+        </w:rPr>
+      </w:pPr>
+      <w:r>
+        <w:rPr>
+          <w:rFonts w:ascii="Consolas" w:eastAsia="Times New Roman" w:hAnsi="Consolas" w:cs="Times New Roman"/>
+          <w:color w:val="D4D4D4"/>
+          <w:sz w:val="21"/>
+          <w:szCs w:val="21"/>
+        </w:rPr>
+        <w:t>            </w:t>
+      </w:r>
+      <w:r>
+        <w:rPr>
+          <w:rFonts w:ascii="Consolas" w:eastAsia="Times New Roman" w:hAnsi="Consolas" w:cs="Times New Roman"/>
+          <w:color w:val="808080"/>
+          <w:sz w:val="21"/>
+          <w:szCs w:val="21"/>
+        </w:rPr>
+        <w:t>&lt;/</w:t>
+      </w:r>
+      <w:r>
+        <w:rPr>
+          <w:rFonts w:ascii="Consolas" w:eastAsia="Times New Roman" w:hAnsi="Consolas" w:cs="Times New Roman"/>
+          <w:color w:val="569CD6"/>
+          <w:sz w:val="21"/>
+          <w:szCs w:val="21"/>
+        </w:rPr>
+        <w:t>div</w:t>
+      </w:r>
+      <w:r>
+        <w:rPr>
+          <w:rFonts w:ascii="Consolas" w:eastAsia="Times New Roman" w:hAnsi="Consolas" w:cs="Times New Roman"/>
+          <w:color w:val="808080"/>
+          <w:sz w:val="21"/>
+          <w:szCs w:val="21"/>
+        </w:rPr>
+        <w:t>&gt;</w:t>
+      </w:r>
+    </w:p>
+    <w:p>
+      <w:pPr>
+        <w:rPr>
+          <w:rFonts w:ascii="Consolas" w:eastAsia="Times New Roman" w:hAnsi="Consolas" w:cs="Times New Roman"/>
+          <w:sz w:val="21"/>
+          <w:szCs w:val="21"/>
+        </w:rPr>
+      </w:pPr>
+    </w:p>
+    <w:p>
+      <w:pPr>
+        <w:shd w:val="clear" w:color="auto" w:fill="1E1E1E"/>
+        <w:spacing w:after="0" w:line="285" w:lineRule="atLeast"/>
+        <w:rPr>
+          <w:rFonts w:ascii="Consolas" w:eastAsia="Times New Roman" w:hAnsi="Consolas" w:cs="Times New Roman"/>
+          <w:color w:val="D4D4D4"/>
+          <w:sz w:val="21"/>
+          <w:szCs w:val="21"/>
+        </w:rPr>
+      </w:pPr>
+      <w:r>
+        <w:rPr>
+          <w:rFonts w:ascii="Consolas" w:eastAsia="Times New Roman" w:hAnsi="Consolas" w:cs="Times New Roman"/>
+          <w:color w:val="D7BA7D"/>
+          <w:sz w:val="21"/>
+          <w:szCs w:val="21"/>
+        </w:rPr>
+        <w:t>.</w:t>
+      </w:r>
+      <w:proofErr w:type="spellStart"/>
+      <w:r>
+        <w:rPr>
+          <w:rFonts w:ascii="Consolas" w:eastAsia="Times New Roman" w:hAnsi="Consolas" w:cs="Times New Roman"/>
+          <w:color w:val="D7BA7D"/>
+          <w:sz w:val="21"/>
+          <w:szCs w:val="21"/>
+        </w:rPr>
+        <w:t>messageSender</w:t>
+      </w:r>
+      <w:proofErr w:type="spellEnd"/>
+      <w:r>
+        <w:rPr>
+          <w:rFonts w:ascii="Consolas" w:eastAsia="Times New Roman" w:hAnsi="Consolas" w:cs="Times New Roman"/>
+          <w:color w:val="D7BA7D"/>
+          <w:sz w:val="21"/>
+          <w:szCs w:val="21"/>
+        </w:rPr>
+        <w:t>__top</w:t>
+      </w:r>
+      <w:r>
+        <w:rPr>
+          <w:rFonts w:ascii="Consolas" w:eastAsia="Times New Roman" w:hAnsi="Consolas" w:cs="Times New Roman"/>
+          <w:color w:val="D4D4D4"/>
+          <w:sz w:val="21"/>
+          <w:szCs w:val="21"/>
+        </w:rPr>
+        <w:t> &gt; </w:t>
+      </w:r>
+      <w:r>
+        <w:rPr>
+          <w:rFonts w:ascii="Consolas" w:eastAsia="Times New Roman" w:hAnsi="Consolas" w:cs="Times New Roman"/>
+          <w:color w:val="D7BA7D"/>
+          <w:sz w:val="21"/>
+          <w:szCs w:val="21"/>
+        </w:rPr>
+        <w:t>form</w:t>
+      </w:r>
+      <w:r>
+        <w:rPr>
+          <w:rFonts w:ascii="Consolas" w:eastAsia="Times New Roman" w:hAnsi="Consolas" w:cs="Times New Roman"/>
+          <w:color w:val="D4D4D4"/>
+          <w:sz w:val="21"/>
+          <w:szCs w:val="21"/>
+        </w:rPr>
+        <w:t> &gt; </w:t>
+      </w:r>
+      <w:proofErr w:type="gramStart"/>
+      <w:r>
+        <w:rPr>
+          <w:rFonts w:ascii="Consolas" w:eastAsia="Times New Roman" w:hAnsi="Consolas" w:cs="Times New Roman"/>
+          <w:color w:val="D7BA7D"/>
+          <w:sz w:val="21"/>
+          <w:szCs w:val="21"/>
+        </w:rPr>
+        <w:t>button</w:t>
+      </w:r>
+      <w:r>
+        <w:rPr>
+          <w:rFonts w:ascii="Consolas" w:eastAsia="Times New Roman" w:hAnsi="Consolas" w:cs="Times New Roman"/>
+          <w:color w:val="D4D4D4"/>
+          <w:sz w:val="21"/>
+          <w:szCs w:val="21"/>
+        </w:rPr>
+        <w:t>{</w:t>
+      </w:r>
+      <w:proofErr w:type="gramEnd"/>
+    </w:p>
+    <w:p>
+      <w:pPr>
+        <w:shd w:val="clear" w:color="auto" w:fill="1E1E1E"/>
+        <w:spacing w:after="0" w:line="285" w:lineRule="atLeast"/>
+        <w:rPr>
+          <w:rFonts w:ascii="Consolas" w:eastAsia="Times New Roman" w:hAnsi="Consolas" w:cs="Times New Roman"/>
+          <w:color w:val="D4D4D4"/>
+          <w:sz w:val="21"/>
+          <w:szCs w:val="21"/>
+        </w:rPr>
+      </w:pPr>
+      <w:r>
+        <w:rPr>
+          <w:rFonts w:ascii="Consolas" w:eastAsia="Times New Roman" w:hAnsi="Consolas" w:cs="Times New Roman"/>
+          <w:color w:val="D4D4D4"/>
+          <w:sz w:val="21"/>
+          <w:szCs w:val="21"/>
+        </w:rPr>
+        <w:t>    </w:t>
+      </w:r>
+      <w:proofErr w:type="gramStart"/>
+      <w:r>
+        <w:rPr>
+          <w:rFonts w:ascii="Consolas" w:eastAsia="Times New Roman" w:hAnsi="Consolas" w:cs="Times New Roman"/>
+          <w:color w:val="9CDCFE"/>
+          <w:sz w:val="21"/>
+          <w:szCs w:val="21"/>
+        </w:rPr>
+        <w:t>display</w:t>
+      </w:r>
+      <w:proofErr w:type="gramEnd"/>
+      <w:r>
+        <w:rPr>
+          <w:rFonts w:ascii="Consolas" w:eastAsia="Times New Roman" w:hAnsi="Consolas" w:cs="Times New Roman"/>
+          <w:color w:val="D4D4D4"/>
+          <w:sz w:val="21"/>
+          <w:szCs w:val="21"/>
+        </w:rPr>
+        <w:t>: </w:t>
+      </w:r>
+      <w:r>
+        <w:rPr>
+          <w:rFonts w:ascii="Consolas" w:eastAsia="Times New Roman" w:hAnsi="Consolas" w:cs="Times New Roman"/>
+          <w:color w:val="CE9178"/>
+          <w:sz w:val="21"/>
+          <w:szCs w:val="21"/>
+        </w:rPr>
+        <w:t>none</w:t>
+      </w:r>
+      <w:r>
+        <w:rPr>
+          <w:rFonts w:ascii="Consolas" w:eastAsia="Times New Roman" w:hAnsi="Consolas" w:cs="Times New Roman"/>
+          <w:color w:val="D4D4D4"/>
+          <w:sz w:val="21"/>
+          <w:szCs w:val="21"/>
+        </w:rPr>
+        <w:t>;</w:t>
+      </w:r>
+    </w:p>
+    <w:p>
+      <w:pPr>
+        <w:shd w:val="clear" w:color="auto" w:fill="1E1E1E"/>
+        <w:spacing w:after="0" w:line="285" w:lineRule="atLeast"/>
+        <w:rPr>
+          <w:rFonts w:ascii="Consolas" w:eastAsia="Times New Roman" w:hAnsi="Consolas" w:cs="Times New Roman"/>
+          <w:color w:val="D4D4D4"/>
+          <w:sz w:val="21"/>
+          <w:szCs w:val="21"/>
+        </w:rPr>
+      </w:pPr>
+      <w:r>
+        <w:rPr>
+          <w:rFonts w:ascii="Consolas" w:eastAsia="Times New Roman" w:hAnsi="Consolas" w:cs="Times New Roman"/>
+          <w:color w:val="D4D4D4"/>
+          <w:sz w:val="21"/>
+          <w:szCs w:val="21"/>
+        </w:rPr>
+        <w:t>}</w:t>
+      </w:r>
+    </w:p>
+    <w:p>
+      <w:pPr>
+        <w:rPr>
+          <w:rFonts w:ascii="Consolas" w:eastAsia="Times New Roman" w:hAnsi="Consolas" w:cs="Times New Roman"/>
+          <w:sz w:val="21"/>
+          <w:szCs w:val="21"/>
+        </w:rPr>
+      </w:pPr>
+    </w:p>
+    <w:p>
+      <w:pPr>
+        <w:rPr>
+          <w:rFonts w:ascii="Consolas" w:eastAsia="Times New Roman" w:hAnsi="Consolas" w:cs="Times New Roman"/>
+          <w:sz w:val="21"/>
+          <w:szCs w:val="21"/>
+        </w:rPr>
+      </w:pPr>
+      <w:r>
+        <w:rPr>
+          <w:rFonts w:ascii="Consolas" w:eastAsia="Times New Roman" w:hAnsi="Consolas" w:cs="Times New Roman"/>
+          <w:sz w:val="21"/>
+          <w:szCs w:val="21"/>
+        </w:rPr>
+        <w:t xml:space="preserve">After adding button in form, we hide it using </w:t>
+      </w:r>
+      <w:proofErr w:type="spellStart"/>
+      <w:r>
+        <w:rPr>
+          <w:rFonts w:ascii="Consolas" w:eastAsia="Times New Roman" w:hAnsi="Consolas" w:cs="Times New Roman"/>
+          <w:sz w:val="21"/>
+          <w:szCs w:val="21"/>
+        </w:rPr>
+        <w:t>css</w:t>
+      </w:r>
+      <w:proofErr w:type="spellEnd"/>
     </w:p>
     <w:p>
       <w:pPr>

</xml_diff>

<commit_message>
add about context api, reducer and sign in functionality
</commit_message>
<xml_diff>
--- a/Notes.docx
+++ b/Notes.docx
@@ -46620,6 +46620,14 @@
         </w:rPr>
         <w:t xml:space="preserve"> provider so that all of their child and child of child can consume that value.</w:t>
       </w:r>
+      <w:r>
+        <w:rPr>
+          <w:rFonts w:ascii="Consolas" w:eastAsia="Times New Roman" w:hAnsi="Consolas" w:cs="Times New Roman"/>
+          <w:sz w:val="21"/>
+          <w:szCs w:val="21"/>
+        </w:rPr>
+        <w:t xml:space="preserve"> And reducer will be used for storing the info</w:t>
+      </w:r>
     </w:p>
     <w:p>
       <w:pPr>
@@ -46646,19 +46654,7 @@
           <w:rPr>
             <w:rStyle w:val="Hyperlink"/>
           </w:rPr>
-          <w:t>-Context-Reducer/A</w:t>
-        </w:r>
-        <w:r>
-          <w:rPr>
-            <w:rStyle w:val="Hyperlink"/>
-          </w:rPr>
-          <w:t>p</w:t>
-        </w:r>
-        <w:r>
-          <w:rPr>
-            <w:rStyle w:val="Hyperlink"/>
-          </w:rPr>
-          <w:t>p.js at master · MUHAMMAD-MUNEEB-WASEEM/</w:t>
+          <w:t>-Context-Reducer/App.js at master · MUHAMMAD-MUNEEB-WASEEM/</w:t>
         </w:r>
         <w:proofErr w:type="spellStart"/>
         <w:r>
@@ -46676,17 +46672,4805 @@
         </w:r>
       </w:hyperlink>
     </w:p>
-    <w:p>
-      <w:pPr>
-        <w:ind w:left="720"/>
-        <w:rPr>
-          <w:rFonts w:ascii="Consolas" w:eastAsia="Times New Roman" w:hAnsi="Consolas" w:cs="Times New Roman"/>
-          <w:sz w:val="21"/>
-          <w:szCs w:val="21"/>
-        </w:rPr>
-      </w:pPr>
+    <w:p/>
+    <w:p>
+      <w:pPr>
+        <w:pStyle w:val="ListParagraph"/>
+        <w:numPr>
+          <w:ilvl w:val="0"/>
+          <w:numId w:val="1"/>
+        </w:numPr>
+      </w:pPr>
+      <w:r>
+        <w:lastRenderedPageBreak/>
+        <w:t xml:space="preserve">Now create </w:t>
+      </w:r>
+      <w:proofErr w:type="spellStart"/>
+      <w:r>
+        <w:t>StateProvider</w:t>
+      </w:r>
+      <w:proofErr w:type="spellEnd"/>
+      <w:r>
+        <w:t xml:space="preserve"> folder, in that create two files stateProvider.js</w:t>
+      </w:r>
+      <w:r>
+        <w:t xml:space="preserve"> containing context </w:t>
+      </w:r>
+      <w:proofErr w:type="spellStart"/>
+      <w:proofErr w:type="gramStart"/>
+      <w:r>
+        <w:t>api</w:t>
+      </w:r>
+      <w:proofErr w:type="spellEnd"/>
+      <w:proofErr w:type="gramEnd"/>
+      <w:r>
+        <w:t xml:space="preserve"> and reducer.js. They have code of pattern, paste that pattern and wrap whole app in index.js under the state provider</w:t>
+      </w:r>
+    </w:p>
+    <w:p>
+      <w:r>
+        <w:t xml:space="preserve">Code for </w:t>
+      </w:r>
+      <w:proofErr w:type="spellStart"/>
+      <w:r>
+        <w:t>stateprovider</w:t>
+      </w:r>
+      <w:proofErr w:type="spellEnd"/>
+    </w:p>
+    <w:p>
+      <w:pPr>
+        <w:shd w:val="clear" w:color="auto" w:fill="1E1E1E"/>
+        <w:spacing w:after="0" w:line="285" w:lineRule="atLeast"/>
+        <w:rPr>
+          <w:rFonts w:ascii="Consolas" w:eastAsia="Times New Roman" w:hAnsi="Consolas" w:cs="Times New Roman"/>
+          <w:color w:val="D4D4D4"/>
+          <w:sz w:val="21"/>
+          <w:szCs w:val="21"/>
+        </w:rPr>
+      </w:pPr>
+      <w:proofErr w:type="gramStart"/>
+      <w:r>
+        <w:rPr>
+          <w:rFonts w:ascii="Consolas" w:eastAsia="Times New Roman" w:hAnsi="Consolas" w:cs="Times New Roman"/>
+          <w:color w:val="C586C0"/>
+          <w:sz w:val="21"/>
+          <w:szCs w:val="21"/>
+        </w:rPr>
+        <w:t>import</w:t>
+      </w:r>
+      <w:proofErr w:type="gramEnd"/>
+      <w:r>
+        <w:rPr>
+          <w:rFonts w:ascii="Consolas" w:eastAsia="Times New Roman" w:hAnsi="Consolas" w:cs="Times New Roman"/>
+          <w:color w:val="D4D4D4"/>
+          <w:sz w:val="21"/>
+          <w:szCs w:val="21"/>
+        </w:rPr>
+        <w:t> </w:t>
+      </w:r>
+      <w:r>
+        <w:rPr>
+          <w:rFonts w:ascii="Consolas" w:eastAsia="Times New Roman" w:hAnsi="Consolas" w:cs="Times New Roman"/>
+          <w:color w:val="9CDCFE"/>
+          <w:sz w:val="21"/>
+          <w:szCs w:val="21"/>
+        </w:rPr>
+        <w:t>React</w:t>
+      </w:r>
+      <w:r>
+        <w:rPr>
+          <w:rFonts w:ascii="Consolas" w:eastAsia="Times New Roman" w:hAnsi="Consolas" w:cs="Times New Roman"/>
+          <w:color w:val="D4D4D4"/>
+          <w:sz w:val="21"/>
+          <w:szCs w:val="21"/>
+        </w:rPr>
+        <w:t>, { </w:t>
+      </w:r>
+      <w:r>
+        <w:rPr>
+          <w:rFonts w:ascii="Consolas" w:eastAsia="Times New Roman" w:hAnsi="Consolas" w:cs="Times New Roman"/>
+          <w:color w:val="9CDCFE"/>
+          <w:sz w:val="21"/>
+          <w:szCs w:val="21"/>
+        </w:rPr>
+        <w:t>createContext</w:t>
+      </w:r>
+      <w:r>
+        <w:rPr>
+          <w:rFonts w:ascii="Consolas" w:eastAsia="Times New Roman" w:hAnsi="Consolas" w:cs="Times New Roman"/>
+          <w:color w:val="D4D4D4"/>
+          <w:sz w:val="21"/>
+          <w:szCs w:val="21"/>
+        </w:rPr>
+        <w:t>, </w:t>
+      </w:r>
+      <w:r>
+        <w:rPr>
+          <w:rFonts w:ascii="Consolas" w:eastAsia="Times New Roman" w:hAnsi="Consolas" w:cs="Times New Roman"/>
+          <w:color w:val="9CDCFE"/>
+          <w:sz w:val="21"/>
+          <w:szCs w:val="21"/>
+        </w:rPr>
+        <w:t>useContext</w:t>
+      </w:r>
+      <w:r>
+        <w:rPr>
+          <w:rFonts w:ascii="Consolas" w:eastAsia="Times New Roman" w:hAnsi="Consolas" w:cs="Times New Roman"/>
+          <w:color w:val="D4D4D4"/>
+          <w:sz w:val="21"/>
+          <w:szCs w:val="21"/>
+        </w:rPr>
+        <w:t>, </w:t>
+      </w:r>
+      <w:r>
+        <w:rPr>
+          <w:rFonts w:ascii="Consolas" w:eastAsia="Times New Roman" w:hAnsi="Consolas" w:cs="Times New Roman"/>
+          <w:color w:val="9CDCFE"/>
+          <w:sz w:val="21"/>
+          <w:szCs w:val="21"/>
+        </w:rPr>
+        <w:t>useReducer</w:t>
+      </w:r>
+      <w:r>
+        <w:rPr>
+          <w:rFonts w:ascii="Consolas" w:eastAsia="Times New Roman" w:hAnsi="Consolas" w:cs="Times New Roman"/>
+          <w:color w:val="D4D4D4"/>
+          <w:sz w:val="21"/>
+          <w:szCs w:val="21"/>
+        </w:rPr>
+        <w:t> } </w:t>
+      </w:r>
+      <w:r>
+        <w:rPr>
+          <w:rFonts w:ascii="Consolas" w:eastAsia="Times New Roman" w:hAnsi="Consolas" w:cs="Times New Roman"/>
+          <w:color w:val="C586C0"/>
+          <w:sz w:val="21"/>
+          <w:szCs w:val="21"/>
+        </w:rPr>
+        <w:t>from</w:t>
+      </w:r>
+      <w:r>
+        <w:rPr>
+          <w:rFonts w:ascii="Consolas" w:eastAsia="Times New Roman" w:hAnsi="Consolas" w:cs="Times New Roman"/>
+          <w:color w:val="D4D4D4"/>
+          <w:sz w:val="21"/>
+          <w:szCs w:val="21"/>
+        </w:rPr>
+        <w:t> </w:t>
+      </w:r>
+      <w:r>
+        <w:rPr>
+          <w:rFonts w:ascii="Consolas" w:eastAsia="Times New Roman" w:hAnsi="Consolas" w:cs="Times New Roman"/>
+          <w:color w:val="CE9178"/>
+          <w:sz w:val="21"/>
+          <w:szCs w:val="21"/>
+        </w:rPr>
+        <w:t>'react'</w:t>
+      </w:r>
+    </w:p>
+    <w:p>
+      <w:pPr>
+        <w:shd w:val="clear" w:color="auto" w:fill="1E1E1E"/>
+        <w:spacing w:after="0" w:line="285" w:lineRule="atLeast"/>
+        <w:rPr>
+          <w:rFonts w:ascii="Consolas" w:eastAsia="Times New Roman" w:hAnsi="Consolas" w:cs="Times New Roman"/>
+          <w:color w:val="D4D4D4"/>
+          <w:sz w:val="21"/>
+          <w:szCs w:val="21"/>
+        </w:rPr>
+      </w:pPr>
+    </w:p>
+    <w:p>
+      <w:pPr>
+        <w:shd w:val="clear" w:color="auto" w:fill="1E1E1E"/>
+        <w:spacing w:after="0" w:line="285" w:lineRule="atLeast"/>
+        <w:rPr>
+          <w:rFonts w:ascii="Consolas" w:eastAsia="Times New Roman" w:hAnsi="Consolas" w:cs="Times New Roman"/>
+          <w:color w:val="D4D4D4"/>
+          <w:sz w:val="21"/>
+          <w:szCs w:val="21"/>
+        </w:rPr>
+      </w:pPr>
+      <w:proofErr w:type="gramStart"/>
+      <w:r>
+        <w:rPr>
+          <w:rFonts w:ascii="Consolas" w:eastAsia="Times New Roman" w:hAnsi="Consolas" w:cs="Times New Roman"/>
+          <w:color w:val="C586C0"/>
+          <w:sz w:val="21"/>
+          <w:szCs w:val="21"/>
+        </w:rPr>
+        <w:t>export</w:t>
+      </w:r>
+      <w:proofErr w:type="gramEnd"/>
+      <w:r>
+        <w:rPr>
+          <w:rFonts w:ascii="Consolas" w:eastAsia="Times New Roman" w:hAnsi="Consolas" w:cs="Times New Roman"/>
+          <w:color w:val="D4D4D4"/>
+          <w:sz w:val="21"/>
+          <w:szCs w:val="21"/>
+        </w:rPr>
+        <w:t> </w:t>
+      </w:r>
+      <w:proofErr w:type="spellStart"/>
+      <w:r>
+        <w:rPr>
+          <w:rFonts w:ascii="Consolas" w:eastAsia="Times New Roman" w:hAnsi="Consolas" w:cs="Times New Roman"/>
+          <w:color w:val="569CD6"/>
+          <w:sz w:val="21"/>
+          <w:szCs w:val="21"/>
+        </w:rPr>
+        <w:t>const</w:t>
+      </w:r>
+      <w:proofErr w:type="spellEnd"/>
+      <w:r>
+        <w:rPr>
+          <w:rFonts w:ascii="Consolas" w:eastAsia="Times New Roman" w:hAnsi="Consolas" w:cs="Times New Roman"/>
+          <w:color w:val="D4D4D4"/>
+          <w:sz w:val="21"/>
+          <w:szCs w:val="21"/>
+        </w:rPr>
+        <w:t> </w:t>
+      </w:r>
+      <w:proofErr w:type="spellStart"/>
+      <w:r>
+        <w:rPr>
+          <w:rFonts w:ascii="Consolas" w:eastAsia="Times New Roman" w:hAnsi="Consolas" w:cs="Times New Roman"/>
+          <w:color w:val="4FC1FF"/>
+          <w:sz w:val="21"/>
+          <w:szCs w:val="21"/>
+        </w:rPr>
+        <w:t>StateContext</w:t>
+      </w:r>
+      <w:proofErr w:type="spellEnd"/>
+      <w:r>
+        <w:rPr>
+          <w:rFonts w:ascii="Consolas" w:eastAsia="Times New Roman" w:hAnsi="Consolas" w:cs="Times New Roman"/>
+          <w:color w:val="D4D4D4"/>
+          <w:sz w:val="21"/>
+          <w:szCs w:val="21"/>
+        </w:rPr>
+        <w:t> = </w:t>
+      </w:r>
+      <w:proofErr w:type="spellStart"/>
+      <w:r>
+        <w:rPr>
+          <w:rFonts w:ascii="Consolas" w:eastAsia="Times New Roman" w:hAnsi="Consolas" w:cs="Times New Roman"/>
+          <w:color w:val="DCDCAA"/>
+          <w:sz w:val="21"/>
+          <w:szCs w:val="21"/>
+        </w:rPr>
+        <w:t>createContext</w:t>
+      </w:r>
+      <w:proofErr w:type="spellEnd"/>
+      <w:r>
+        <w:rPr>
+          <w:rFonts w:ascii="Consolas" w:eastAsia="Times New Roman" w:hAnsi="Consolas" w:cs="Times New Roman"/>
+          <w:color w:val="D4D4D4"/>
+          <w:sz w:val="21"/>
+          <w:szCs w:val="21"/>
+        </w:rPr>
+        <w:t>()</w:t>
+      </w:r>
+    </w:p>
+    <w:p>
+      <w:pPr>
+        <w:shd w:val="clear" w:color="auto" w:fill="1E1E1E"/>
+        <w:spacing w:after="0" w:line="285" w:lineRule="atLeast"/>
+        <w:rPr>
+          <w:rFonts w:ascii="Consolas" w:eastAsia="Times New Roman" w:hAnsi="Consolas" w:cs="Times New Roman"/>
+          <w:color w:val="D4D4D4"/>
+          <w:sz w:val="21"/>
+          <w:szCs w:val="21"/>
+        </w:rPr>
+      </w:pPr>
+    </w:p>
+    <w:p>
+      <w:pPr>
+        <w:shd w:val="clear" w:color="auto" w:fill="1E1E1E"/>
+        <w:spacing w:after="0" w:line="285" w:lineRule="atLeast"/>
+        <w:rPr>
+          <w:rFonts w:ascii="Consolas" w:eastAsia="Times New Roman" w:hAnsi="Consolas" w:cs="Times New Roman"/>
+          <w:color w:val="D4D4D4"/>
+          <w:sz w:val="21"/>
+          <w:szCs w:val="21"/>
+        </w:rPr>
+      </w:pPr>
+      <w:proofErr w:type="gramStart"/>
+      <w:r>
+        <w:rPr>
+          <w:rFonts w:ascii="Consolas" w:eastAsia="Times New Roman" w:hAnsi="Consolas" w:cs="Times New Roman"/>
+          <w:color w:val="C586C0"/>
+          <w:sz w:val="21"/>
+          <w:szCs w:val="21"/>
+        </w:rPr>
+        <w:t>export</w:t>
+      </w:r>
+      <w:proofErr w:type="gramEnd"/>
+      <w:r>
+        <w:rPr>
+          <w:rFonts w:ascii="Consolas" w:eastAsia="Times New Roman" w:hAnsi="Consolas" w:cs="Times New Roman"/>
+          <w:color w:val="D4D4D4"/>
+          <w:sz w:val="21"/>
+          <w:szCs w:val="21"/>
+        </w:rPr>
+        <w:t> </w:t>
+      </w:r>
+      <w:r>
+        <w:rPr>
+          <w:rFonts w:ascii="Consolas" w:eastAsia="Times New Roman" w:hAnsi="Consolas" w:cs="Times New Roman"/>
+          <w:color w:val="569CD6"/>
+          <w:sz w:val="21"/>
+          <w:szCs w:val="21"/>
+        </w:rPr>
+        <w:t>const</w:t>
+      </w:r>
+      <w:r>
+        <w:rPr>
+          <w:rFonts w:ascii="Consolas" w:eastAsia="Times New Roman" w:hAnsi="Consolas" w:cs="Times New Roman"/>
+          <w:color w:val="D4D4D4"/>
+          <w:sz w:val="21"/>
+          <w:szCs w:val="21"/>
+        </w:rPr>
+        <w:t> </w:t>
+      </w:r>
+      <w:r>
+        <w:rPr>
+          <w:rFonts w:ascii="Consolas" w:eastAsia="Times New Roman" w:hAnsi="Consolas" w:cs="Times New Roman"/>
+          <w:color w:val="DCDCAA"/>
+          <w:sz w:val="21"/>
+          <w:szCs w:val="21"/>
+        </w:rPr>
+        <w:t>StateProvider</w:t>
+      </w:r>
+      <w:r>
+        <w:rPr>
+          <w:rFonts w:ascii="Consolas" w:eastAsia="Times New Roman" w:hAnsi="Consolas" w:cs="Times New Roman"/>
+          <w:color w:val="D4D4D4"/>
+          <w:sz w:val="21"/>
+          <w:szCs w:val="21"/>
+        </w:rPr>
+        <w:t> = ({ </w:t>
+      </w:r>
+      <w:r>
+        <w:rPr>
+          <w:rFonts w:ascii="Consolas" w:eastAsia="Times New Roman" w:hAnsi="Consolas" w:cs="Times New Roman"/>
+          <w:color w:val="9CDCFE"/>
+          <w:sz w:val="21"/>
+          <w:szCs w:val="21"/>
+        </w:rPr>
+        <w:t>reducer</w:t>
+      </w:r>
+      <w:r>
+        <w:rPr>
+          <w:rFonts w:ascii="Consolas" w:eastAsia="Times New Roman" w:hAnsi="Consolas" w:cs="Times New Roman"/>
+          <w:color w:val="D4D4D4"/>
+          <w:sz w:val="21"/>
+          <w:szCs w:val="21"/>
+        </w:rPr>
+        <w:t>, </w:t>
+      </w:r>
+      <w:r>
+        <w:rPr>
+          <w:rFonts w:ascii="Consolas" w:eastAsia="Times New Roman" w:hAnsi="Consolas" w:cs="Times New Roman"/>
+          <w:color w:val="9CDCFE"/>
+          <w:sz w:val="21"/>
+          <w:szCs w:val="21"/>
+        </w:rPr>
+        <w:t>initialState</w:t>
+      </w:r>
+      <w:r>
+        <w:rPr>
+          <w:rFonts w:ascii="Consolas" w:eastAsia="Times New Roman" w:hAnsi="Consolas" w:cs="Times New Roman"/>
+          <w:color w:val="D4D4D4"/>
+          <w:sz w:val="21"/>
+          <w:szCs w:val="21"/>
+        </w:rPr>
+        <w:t>, </w:t>
+      </w:r>
+      <w:r>
+        <w:rPr>
+          <w:rFonts w:ascii="Consolas" w:eastAsia="Times New Roman" w:hAnsi="Consolas" w:cs="Times New Roman"/>
+          <w:color w:val="9CDCFE"/>
+          <w:sz w:val="21"/>
+          <w:szCs w:val="21"/>
+        </w:rPr>
+        <w:t>children</w:t>
+      </w:r>
+      <w:r>
+        <w:rPr>
+          <w:rFonts w:ascii="Consolas" w:eastAsia="Times New Roman" w:hAnsi="Consolas" w:cs="Times New Roman"/>
+          <w:color w:val="D4D4D4"/>
+          <w:sz w:val="21"/>
+          <w:szCs w:val="21"/>
+        </w:rPr>
+        <w:t> }) </w:t>
+      </w:r>
+      <w:r>
+        <w:rPr>
+          <w:rFonts w:ascii="Consolas" w:eastAsia="Times New Roman" w:hAnsi="Consolas" w:cs="Times New Roman"/>
+          <w:color w:val="569CD6"/>
+          <w:sz w:val="21"/>
+          <w:szCs w:val="21"/>
+        </w:rPr>
+        <w:t>=&gt;</w:t>
+      </w:r>
+      <w:r>
+        <w:rPr>
+          <w:rFonts w:ascii="Consolas" w:eastAsia="Times New Roman" w:hAnsi="Consolas" w:cs="Times New Roman"/>
+          <w:color w:val="D4D4D4"/>
+          <w:sz w:val="21"/>
+          <w:szCs w:val="21"/>
+        </w:rPr>
+        <w:t> (</w:t>
+      </w:r>
+    </w:p>
+    <w:p>
+      <w:pPr>
+        <w:shd w:val="clear" w:color="auto" w:fill="1E1E1E"/>
+        <w:spacing w:after="0" w:line="285" w:lineRule="atLeast"/>
+        <w:rPr>
+          <w:rFonts w:ascii="Consolas" w:eastAsia="Times New Roman" w:hAnsi="Consolas" w:cs="Times New Roman"/>
+          <w:color w:val="D4D4D4"/>
+          <w:sz w:val="21"/>
+          <w:szCs w:val="21"/>
+        </w:rPr>
+      </w:pPr>
+      <w:r>
+        <w:rPr>
+          <w:rFonts w:ascii="Consolas" w:eastAsia="Times New Roman" w:hAnsi="Consolas" w:cs="Times New Roman"/>
+          <w:color w:val="D4D4D4"/>
+          <w:sz w:val="21"/>
+          <w:szCs w:val="21"/>
+        </w:rPr>
+        <w:t>    </w:t>
+      </w:r>
+      <w:r>
+        <w:rPr>
+          <w:rFonts w:ascii="Consolas" w:eastAsia="Times New Roman" w:hAnsi="Consolas" w:cs="Times New Roman"/>
+          <w:color w:val="808080"/>
+          <w:sz w:val="21"/>
+          <w:szCs w:val="21"/>
+        </w:rPr>
+        <w:t>&lt;</w:t>
+      </w:r>
+      <w:r>
+        <w:rPr>
+          <w:rFonts w:ascii="Consolas" w:eastAsia="Times New Roman" w:hAnsi="Consolas" w:cs="Times New Roman"/>
+          <w:color w:val="4EC9B0"/>
+          <w:sz w:val="21"/>
+          <w:szCs w:val="21"/>
+        </w:rPr>
+        <w:t>StateContext.Provider</w:t>
+      </w:r>
+      <w:r>
+        <w:rPr>
+          <w:rFonts w:ascii="Consolas" w:eastAsia="Times New Roman" w:hAnsi="Consolas" w:cs="Times New Roman"/>
+          <w:color w:val="D4D4D4"/>
+          <w:sz w:val="21"/>
+          <w:szCs w:val="21"/>
+        </w:rPr>
+        <w:t> </w:t>
+      </w:r>
+      <w:r>
+        <w:rPr>
+          <w:rFonts w:ascii="Consolas" w:eastAsia="Times New Roman" w:hAnsi="Consolas" w:cs="Times New Roman"/>
+          <w:color w:val="9CDCFE"/>
+          <w:sz w:val="21"/>
+          <w:szCs w:val="21"/>
+        </w:rPr>
+        <w:t>value</w:t>
+      </w:r>
+      <w:proofErr w:type="gramStart"/>
+      <w:r>
+        <w:rPr>
+          <w:rFonts w:ascii="Consolas" w:eastAsia="Times New Roman" w:hAnsi="Consolas" w:cs="Times New Roman"/>
+          <w:color w:val="D4D4D4"/>
+          <w:sz w:val="21"/>
+          <w:szCs w:val="21"/>
+        </w:rPr>
+        <w:t>=</w:t>
+      </w:r>
+      <w:r>
+        <w:rPr>
+          <w:rFonts w:ascii="Consolas" w:eastAsia="Times New Roman" w:hAnsi="Consolas" w:cs="Times New Roman"/>
+          <w:color w:val="569CD6"/>
+          <w:sz w:val="21"/>
+          <w:szCs w:val="21"/>
+        </w:rPr>
+        <w:t>{</w:t>
+      </w:r>
+      <w:proofErr w:type="gramEnd"/>
+      <w:r>
+        <w:rPr>
+          <w:rFonts w:ascii="Consolas" w:eastAsia="Times New Roman" w:hAnsi="Consolas" w:cs="Times New Roman"/>
+          <w:color w:val="DCDCAA"/>
+          <w:sz w:val="21"/>
+          <w:szCs w:val="21"/>
+        </w:rPr>
+        <w:t>useReducer</w:t>
+      </w:r>
+      <w:r>
+        <w:rPr>
+          <w:rFonts w:ascii="Consolas" w:eastAsia="Times New Roman" w:hAnsi="Consolas" w:cs="Times New Roman"/>
+          <w:color w:val="D4D4D4"/>
+          <w:sz w:val="21"/>
+          <w:szCs w:val="21"/>
+        </w:rPr>
+        <w:t>(</w:t>
+      </w:r>
+      <w:r>
+        <w:rPr>
+          <w:rFonts w:ascii="Consolas" w:eastAsia="Times New Roman" w:hAnsi="Consolas" w:cs="Times New Roman"/>
+          <w:color w:val="9CDCFE"/>
+          <w:sz w:val="21"/>
+          <w:szCs w:val="21"/>
+        </w:rPr>
+        <w:t>reducer</w:t>
+      </w:r>
+      <w:r>
+        <w:rPr>
+          <w:rFonts w:ascii="Consolas" w:eastAsia="Times New Roman" w:hAnsi="Consolas" w:cs="Times New Roman"/>
+          <w:color w:val="D4D4D4"/>
+          <w:sz w:val="21"/>
+          <w:szCs w:val="21"/>
+        </w:rPr>
+        <w:t>, </w:t>
+      </w:r>
+      <w:r>
+        <w:rPr>
+          <w:rFonts w:ascii="Consolas" w:eastAsia="Times New Roman" w:hAnsi="Consolas" w:cs="Times New Roman"/>
+          <w:color w:val="9CDCFE"/>
+          <w:sz w:val="21"/>
+          <w:szCs w:val="21"/>
+        </w:rPr>
+        <w:t>initialState</w:t>
+      </w:r>
+      <w:r>
+        <w:rPr>
+          <w:rFonts w:ascii="Consolas" w:eastAsia="Times New Roman" w:hAnsi="Consolas" w:cs="Times New Roman"/>
+          <w:color w:val="D4D4D4"/>
+          <w:sz w:val="21"/>
+          <w:szCs w:val="21"/>
+        </w:rPr>
+        <w:t>)</w:t>
+      </w:r>
+      <w:r>
+        <w:rPr>
+          <w:rFonts w:ascii="Consolas" w:eastAsia="Times New Roman" w:hAnsi="Consolas" w:cs="Times New Roman"/>
+          <w:color w:val="569CD6"/>
+          <w:sz w:val="21"/>
+          <w:szCs w:val="21"/>
+        </w:rPr>
+        <w:t>}</w:t>
+      </w:r>
+      <w:r>
+        <w:rPr>
+          <w:rFonts w:ascii="Consolas" w:eastAsia="Times New Roman" w:hAnsi="Consolas" w:cs="Times New Roman"/>
+          <w:color w:val="808080"/>
+          <w:sz w:val="21"/>
+          <w:szCs w:val="21"/>
+        </w:rPr>
+        <w:t>&gt;</w:t>
+      </w:r>
+    </w:p>
+    <w:p>
+      <w:pPr>
+        <w:shd w:val="clear" w:color="auto" w:fill="1E1E1E"/>
+        <w:spacing w:after="0" w:line="285" w:lineRule="atLeast"/>
+        <w:rPr>
+          <w:rFonts w:ascii="Consolas" w:eastAsia="Times New Roman" w:hAnsi="Consolas" w:cs="Times New Roman"/>
+          <w:color w:val="D4D4D4"/>
+          <w:sz w:val="21"/>
+          <w:szCs w:val="21"/>
+        </w:rPr>
+      </w:pPr>
+      <w:r>
+        <w:rPr>
+          <w:rFonts w:ascii="Consolas" w:eastAsia="Times New Roman" w:hAnsi="Consolas" w:cs="Times New Roman"/>
+          <w:color w:val="D4D4D4"/>
+          <w:sz w:val="21"/>
+          <w:szCs w:val="21"/>
+        </w:rPr>
+        <w:t>        </w:t>
+      </w:r>
+      <w:r>
+        <w:rPr>
+          <w:rFonts w:ascii="Consolas" w:eastAsia="Times New Roman" w:hAnsi="Consolas" w:cs="Times New Roman"/>
+          <w:color w:val="569CD6"/>
+          <w:sz w:val="21"/>
+          <w:szCs w:val="21"/>
+        </w:rPr>
+        <w:t>{</w:t>
+      </w:r>
+      <w:proofErr w:type="gramStart"/>
+      <w:r>
+        <w:rPr>
+          <w:rFonts w:ascii="Consolas" w:eastAsia="Times New Roman" w:hAnsi="Consolas" w:cs="Times New Roman"/>
+          <w:color w:val="9CDCFE"/>
+          <w:sz w:val="21"/>
+          <w:szCs w:val="21"/>
+        </w:rPr>
+        <w:t>children</w:t>
+      </w:r>
+      <w:proofErr w:type="gramEnd"/>
+      <w:r>
+        <w:rPr>
+          <w:rFonts w:ascii="Consolas" w:eastAsia="Times New Roman" w:hAnsi="Consolas" w:cs="Times New Roman"/>
+          <w:color w:val="569CD6"/>
+          <w:sz w:val="21"/>
+          <w:szCs w:val="21"/>
+        </w:rPr>
+        <w:t>}</w:t>
+      </w:r>
+    </w:p>
+    <w:p>
+      <w:pPr>
+        <w:shd w:val="clear" w:color="auto" w:fill="1E1E1E"/>
+        <w:spacing w:after="0" w:line="285" w:lineRule="atLeast"/>
+        <w:rPr>
+          <w:rFonts w:ascii="Consolas" w:eastAsia="Times New Roman" w:hAnsi="Consolas" w:cs="Times New Roman"/>
+          <w:color w:val="D4D4D4"/>
+          <w:sz w:val="21"/>
+          <w:szCs w:val="21"/>
+        </w:rPr>
+      </w:pPr>
+      <w:r>
+        <w:rPr>
+          <w:rFonts w:ascii="Consolas" w:eastAsia="Times New Roman" w:hAnsi="Consolas" w:cs="Times New Roman"/>
+          <w:color w:val="D4D4D4"/>
+          <w:sz w:val="21"/>
+          <w:szCs w:val="21"/>
+        </w:rPr>
+        <w:t>    </w:t>
+      </w:r>
+      <w:r>
+        <w:rPr>
+          <w:rFonts w:ascii="Consolas" w:eastAsia="Times New Roman" w:hAnsi="Consolas" w:cs="Times New Roman"/>
+          <w:color w:val="808080"/>
+          <w:sz w:val="21"/>
+          <w:szCs w:val="21"/>
+        </w:rPr>
+        <w:t>&lt;/</w:t>
+      </w:r>
+      <w:proofErr w:type="spellStart"/>
+      <w:r>
+        <w:rPr>
+          <w:rFonts w:ascii="Consolas" w:eastAsia="Times New Roman" w:hAnsi="Consolas" w:cs="Times New Roman"/>
+          <w:color w:val="4EC9B0"/>
+          <w:sz w:val="21"/>
+          <w:szCs w:val="21"/>
+        </w:rPr>
+        <w:t>StateContext.Provider</w:t>
+      </w:r>
+      <w:proofErr w:type="spellEnd"/>
+      <w:r>
+        <w:rPr>
+          <w:rFonts w:ascii="Consolas" w:eastAsia="Times New Roman" w:hAnsi="Consolas" w:cs="Times New Roman"/>
+          <w:color w:val="808080"/>
+          <w:sz w:val="21"/>
+          <w:szCs w:val="21"/>
+        </w:rPr>
+        <w:t>&gt;</w:t>
+      </w:r>
+    </w:p>
+    <w:p>
+      <w:pPr>
+        <w:shd w:val="clear" w:color="auto" w:fill="1E1E1E"/>
+        <w:spacing w:after="0" w:line="285" w:lineRule="atLeast"/>
+        <w:rPr>
+          <w:rFonts w:ascii="Consolas" w:eastAsia="Times New Roman" w:hAnsi="Consolas" w:cs="Times New Roman"/>
+          <w:color w:val="D4D4D4"/>
+          <w:sz w:val="21"/>
+          <w:szCs w:val="21"/>
+        </w:rPr>
+      </w:pPr>
+      <w:r>
+        <w:rPr>
+          <w:rFonts w:ascii="Consolas" w:eastAsia="Times New Roman" w:hAnsi="Consolas" w:cs="Times New Roman"/>
+          <w:color w:val="D4D4D4"/>
+          <w:sz w:val="21"/>
+          <w:szCs w:val="21"/>
+        </w:rPr>
+        <w:t>)</w:t>
+      </w:r>
+    </w:p>
+    <w:p>
+      <w:pPr>
+        <w:shd w:val="clear" w:color="auto" w:fill="1E1E1E"/>
+        <w:spacing w:after="0" w:line="285" w:lineRule="atLeast"/>
+        <w:rPr>
+          <w:rFonts w:ascii="Consolas" w:eastAsia="Times New Roman" w:hAnsi="Consolas" w:cs="Times New Roman"/>
+          <w:color w:val="D4D4D4"/>
+          <w:sz w:val="21"/>
+          <w:szCs w:val="21"/>
+        </w:rPr>
+      </w:pPr>
+    </w:p>
+    <w:p>
+      <w:pPr>
+        <w:shd w:val="clear" w:color="auto" w:fill="1E1E1E"/>
+        <w:spacing w:after="0" w:line="285" w:lineRule="atLeast"/>
+        <w:rPr>
+          <w:rFonts w:ascii="Consolas" w:eastAsia="Times New Roman" w:hAnsi="Consolas" w:cs="Times New Roman"/>
+          <w:color w:val="D4D4D4"/>
+          <w:sz w:val="21"/>
+          <w:szCs w:val="21"/>
+        </w:rPr>
+      </w:pPr>
+      <w:proofErr w:type="gramStart"/>
+      <w:r>
+        <w:rPr>
+          <w:rFonts w:ascii="Consolas" w:eastAsia="Times New Roman" w:hAnsi="Consolas" w:cs="Times New Roman"/>
+          <w:color w:val="C586C0"/>
+          <w:sz w:val="21"/>
+          <w:szCs w:val="21"/>
+        </w:rPr>
+        <w:t>export</w:t>
+      </w:r>
+      <w:proofErr w:type="gramEnd"/>
+      <w:r>
+        <w:rPr>
+          <w:rFonts w:ascii="Consolas" w:eastAsia="Times New Roman" w:hAnsi="Consolas" w:cs="Times New Roman"/>
+          <w:color w:val="D4D4D4"/>
+          <w:sz w:val="21"/>
+          <w:szCs w:val="21"/>
+        </w:rPr>
+        <w:t> </w:t>
+      </w:r>
+      <w:proofErr w:type="spellStart"/>
+      <w:r>
+        <w:rPr>
+          <w:rFonts w:ascii="Consolas" w:eastAsia="Times New Roman" w:hAnsi="Consolas" w:cs="Times New Roman"/>
+          <w:color w:val="569CD6"/>
+          <w:sz w:val="21"/>
+          <w:szCs w:val="21"/>
+        </w:rPr>
+        <w:t>const</w:t>
+      </w:r>
+      <w:proofErr w:type="spellEnd"/>
+      <w:r>
+        <w:rPr>
+          <w:rFonts w:ascii="Consolas" w:eastAsia="Times New Roman" w:hAnsi="Consolas" w:cs="Times New Roman"/>
+          <w:color w:val="D4D4D4"/>
+          <w:sz w:val="21"/>
+          <w:szCs w:val="21"/>
+        </w:rPr>
+        <w:t> </w:t>
+      </w:r>
+      <w:proofErr w:type="spellStart"/>
+      <w:r>
+        <w:rPr>
+          <w:rFonts w:ascii="Consolas" w:eastAsia="Times New Roman" w:hAnsi="Consolas" w:cs="Times New Roman"/>
+          <w:color w:val="DCDCAA"/>
+          <w:sz w:val="21"/>
+          <w:szCs w:val="21"/>
+        </w:rPr>
+        <w:t>useStateValue</w:t>
+      </w:r>
+      <w:proofErr w:type="spellEnd"/>
+      <w:r>
+        <w:rPr>
+          <w:rFonts w:ascii="Consolas" w:eastAsia="Times New Roman" w:hAnsi="Consolas" w:cs="Times New Roman"/>
+          <w:color w:val="D4D4D4"/>
+          <w:sz w:val="21"/>
+          <w:szCs w:val="21"/>
+        </w:rPr>
+        <w:t> = () </w:t>
+      </w:r>
+      <w:r>
+        <w:rPr>
+          <w:rFonts w:ascii="Consolas" w:eastAsia="Times New Roman" w:hAnsi="Consolas" w:cs="Times New Roman"/>
+          <w:color w:val="569CD6"/>
+          <w:sz w:val="21"/>
+          <w:szCs w:val="21"/>
+        </w:rPr>
+        <w:t>=&gt;</w:t>
+      </w:r>
+      <w:r>
+        <w:rPr>
+          <w:rFonts w:ascii="Consolas" w:eastAsia="Times New Roman" w:hAnsi="Consolas" w:cs="Times New Roman"/>
+          <w:color w:val="D4D4D4"/>
+          <w:sz w:val="21"/>
+          <w:szCs w:val="21"/>
+        </w:rPr>
+        <w:t> </w:t>
+      </w:r>
+      <w:proofErr w:type="spellStart"/>
+      <w:r>
+        <w:rPr>
+          <w:rFonts w:ascii="Consolas" w:eastAsia="Times New Roman" w:hAnsi="Consolas" w:cs="Times New Roman"/>
+          <w:color w:val="DCDCAA"/>
+          <w:sz w:val="21"/>
+          <w:szCs w:val="21"/>
+        </w:rPr>
+        <w:t>useContext</w:t>
+      </w:r>
+      <w:proofErr w:type="spellEnd"/>
+      <w:r>
+        <w:rPr>
+          <w:rFonts w:ascii="Consolas" w:eastAsia="Times New Roman" w:hAnsi="Consolas" w:cs="Times New Roman"/>
+          <w:color w:val="D4D4D4"/>
+          <w:sz w:val="21"/>
+          <w:szCs w:val="21"/>
+        </w:rPr>
+        <w:t>(</w:t>
+      </w:r>
+      <w:proofErr w:type="spellStart"/>
+      <w:r>
+        <w:rPr>
+          <w:rFonts w:ascii="Consolas" w:eastAsia="Times New Roman" w:hAnsi="Consolas" w:cs="Times New Roman"/>
+          <w:color w:val="4FC1FF"/>
+          <w:sz w:val="21"/>
+          <w:szCs w:val="21"/>
+        </w:rPr>
+        <w:t>StateContext</w:t>
+      </w:r>
+      <w:proofErr w:type="spellEnd"/>
+      <w:r>
+        <w:rPr>
+          <w:rFonts w:ascii="Consolas" w:eastAsia="Times New Roman" w:hAnsi="Consolas" w:cs="Times New Roman"/>
+          <w:color w:val="D4D4D4"/>
+          <w:sz w:val="21"/>
+          <w:szCs w:val="21"/>
+        </w:rPr>
+        <w:t>)</w:t>
+      </w:r>
+    </w:p>
+    <w:p/>
+    <w:p>
+      <w:r>
+        <w:t>Code for reducer.js</w:t>
+      </w:r>
+    </w:p>
+    <w:p>
+      <w:pPr>
+        <w:shd w:val="clear" w:color="auto" w:fill="1E1E1E"/>
+        <w:spacing w:after="0" w:line="285" w:lineRule="atLeast"/>
+        <w:rPr>
+          <w:rFonts w:ascii="Consolas" w:eastAsia="Times New Roman" w:hAnsi="Consolas" w:cs="Times New Roman"/>
+          <w:color w:val="D4D4D4"/>
+          <w:sz w:val="21"/>
+          <w:szCs w:val="21"/>
+        </w:rPr>
+      </w:pPr>
+      <w:proofErr w:type="gramStart"/>
+      <w:r>
+        <w:rPr>
+          <w:rFonts w:ascii="Consolas" w:eastAsia="Times New Roman" w:hAnsi="Consolas" w:cs="Times New Roman"/>
+          <w:color w:val="C586C0"/>
+          <w:sz w:val="21"/>
+          <w:szCs w:val="21"/>
+        </w:rPr>
+        <w:t>export</w:t>
+      </w:r>
+      <w:proofErr w:type="gramEnd"/>
+      <w:r>
+        <w:rPr>
+          <w:rFonts w:ascii="Consolas" w:eastAsia="Times New Roman" w:hAnsi="Consolas" w:cs="Times New Roman"/>
+          <w:color w:val="D4D4D4"/>
+          <w:sz w:val="21"/>
+          <w:szCs w:val="21"/>
+        </w:rPr>
+        <w:t> </w:t>
+      </w:r>
+      <w:proofErr w:type="spellStart"/>
+      <w:r>
+        <w:rPr>
+          <w:rFonts w:ascii="Consolas" w:eastAsia="Times New Roman" w:hAnsi="Consolas" w:cs="Times New Roman"/>
+          <w:color w:val="569CD6"/>
+          <w:sz w:val="21"/>
+          <w:szCs w:val="21"/>
+        </w:rPr>
+        <w:t>const</w:t>
+      </w:r>
+      <w:proofErr w:type="spellEnd"/>
+      <w:r>
+        <w:rPr>
+          <w:rFonts w:ascii="Consolas" w:eastAsia="Times New Roman" w:hAnsi="Consolas" w:cs="Times New Roman"/>
+          <w:color w:val="D4D4D4"/>
+          <w:sz w:val="21"/>
+          <w:szCs w:val="21"/>
+        </w:rPr>
+        <w:t> </w:t>
+      </w:r>
+      <w:proofErr w:type="spellStart"/>
+      <w:r>
+        <w:rPr>
+          <w:rFonts w:ascii="Consolas" w:eastAsia="Times New Roman" w:hAnsi="Consolas" w:cs="Times New Roman"/>
+          <w:color w:val="4FC1FF"/>
+          <w:sz w:val="21"/>
+          <w:szCs w:val="21"/>
+        </w:rPr>
+        <w:t>initialState</w:t>
+      </w:r>
+      <w:proofErr w:type="spellEnd"/>
+      <w:r>
+        <w:rPr>
+          <w:rFonts w:ascii="Consolas" w:eastAsia="Times New Roman" w:hAnsi="Consolas" w:cs="Times New Roman"/>
+          <w:color w:val="D4D4D4"/>
+          <w:sz w:val="21"/>
+          <w:szCs w:val="21"/>
+        </w:rPr>
+        <w:t> = {</w:t>
+      </w:r>
+    </w:p>
+    <w:p>
+      <w:pPr>
+        <w:shd w:val="clear" w:color="auto" w:fill="1E1E1E"/>
+        <w:spacing w:after="0" w:line="285" w:lineRule="atLeast"/>
+        <w:rPr>
+          <w:rFonts w:ascii="Consolas" w:eastAsia="Times New Roman" w:hAnsi="Consolas" w:cs="Times New Roman"/>
+          <w:color w:val="D4D4D4"/>
+          <w:sz w:val="21"/>
+          <w:szCs w:val="21"/>
+        </w:rPr>
+      </w:pPr>
+      <w:r>
+        <w:rPr>
+          <w:rFonts w:ascii="Consolas" w:eastAsia="Times New Roman" w:hAnsi="Consolas" w:cs="Times New Roman"/>
+          <w:color w:val="D4D4D4"/>
+          <w:sz w:val="21"/>
+          <w:szCs w:val="21"/>
+        </w:rPr>
+        <w:t>    </w:t>
+      </w:r>
+      <w:proofErr w:type="gramStart"/>
+      <w:r>
+        <w:rPr>
+          <w:rFonts w:ascii="Consolas" w:eastAsia="Times New Roman" w:hAnsi="Consolas" w:cs="Times New Roman"/>
+          <w:color w:val="9CDCFE"/>
+          <w:sz w:val="21"/>
+          <w:szCs w:val="21"/>
+        </w:rPr>
+        <w:t>user</w:t>
+      </w:r>
+      <w:proofErr w:type="gramEnd"/>
+      <w:r>
+        <w:rPr>
+          <w:rFonts w:ascii="Consolas" w:eastAsia="Times New Roman" w:hAnsi="Consolas" w:cs="Times New Roman"/>
+          <w:color w:val="9CDCFE"/>
+          <w:sz w:val="21"/>
+          <w:szCs w:val="21"/>
+        </w:rPr>
+        <w:t>:</w:t>
+      </w:r>
+      <w:r>
+        <w:rPr>
+          <w:rFonts w:ascii="Consolas" w:eastAsia="Times New Roman" w:hAnsi="Consolas" w:cs="Times New Roman"/>
+          <w:color w:val="D4D4D4"/>
+          <w:sz w:val="21"/>
+          <w:szCs w:val="21"/>
+        </w:rPr>
+        <w:t> </w:t>
+      </w:r>
+      <w:r>
+        <w:rPr>
+          <w:rFonts w:ascii="Consolas" w:eastAsia="Times New Roman" w:hAnsi="Consolas" w:cs="Times New Roman"/>
+          <w:color w:val="569CD6"/>
+          <w:sz w:val="21"/>
+          <w:szCs w:val="21"/>
+        </w:rPr>
+        <w:t>null</w:t>
+      </w:r>
+      <w:r>
+        <w:rPr>
+          <w:rFonts w:ascii="Consolas" w:eastAsia="Times New Roman" w:hAnsi="Consolas" w:cs="Times New Roman"/>
+          <w:color w:val="D4D4D4"/>
+          <w:sz w:val="21"/>
+          <w:szCs w:val="21"/>
+        </w:rPr>
+        <w:t>,</w:t>
+      </w:r>
+    </w:p>
+    <w:p>
+      <w:pPr>
+        <w:shd w:val="clear" w:color="auto" w:fill="1E1E1E"/>
+        <w:spacing w:after="0" w:line="285" w:lineRule="atLeast"/>
+        <w:rPr>
+          <w:rFonts w:ascii="Consolas" w:eastAsia="Times New Roman" w:hAnsi="Consolas" w:cs="Times New Roman"/>
+          <w:color w:val="D4D4D4"/>
+          <w:sz w:val="21"/>
+          <w:szCs w:val="21"/>
+        </w:rPr>
+      </w:pPr>
+      <w:r>
+        <w:rPr>
+          <w:rFonts w:ascii="Consolas" w:eastAsia="Times New Roman" w:hAnsi="Consolas" w:cs="Times New Roman"/>
+          <w:color w:val="D4D4D4"/>
+          <w:sz w:val="21"/>
+          <w:szCs w:val="21"/>
+        </w:rPr>
+        <w:t>}</w:t>
+      </w:r>
+    </w:p>
+    <w:p>
+      <w:pPr>
+        <w:shd w:val="clear" w:color="auto" w:fill="1E1E1E"/>
+        <w:spacing w:after="0" w:line="285" w:lineRule="atLeast"/>
+        <w:rPr>
+          <w:rFonts w:ascii="Consolas" w:eastAsia="Times New Roman" w:hAnsi="Consolas" w:cs="Times New Roman"/>
+          <w:color w:val="D4D4D4"/>
+          <w:sz w:val="21"/>
+          <w:szCs w:val="21"/>
+        </w:rPr>
+      </w:pPr>
+    </w:p>
+    <w:p>
+      <w:pPr>
+        <w:shd w:val="clear" w:color="auto" w:fill="1E1E1E"/>
+        <w:spacing w:after="0" w:line="285" w:lineRule="atLeast"/>
+        <w:rPr>
+          <w:rFonts w:ascii="Consolas" w:eastAsia="Times New Roman" w:hAnsi="Consolas" w:cs="Times New Roman"/>
+          <w:color w:val="D4D4D4"/>
+          <w:sz w:val="21"/>
+          <w:szCs w:val="21"/>
+        </w:rPr>
+      </w:pPr>
+      <w:proofErr w:type="gramStart"/>
+      <w:r>
+        <w:rPr>
+          <w:rFonts w:ascii="Consolas" w:eastAsia="Times New Roman" w:hAnsi="Consolas" w:cs="Times New Roman"/>
+          <w:color w:val="C586C0"/>
+          <w:sz w:val="21"/>
+          <w:szCs w:val="21"/>
+        </w:rPr>
+        <w:t>export</w:t>
+      </w:r>
+      <w:proofErr w:type="gramEnd"/>
+      <w:r>
+        <w:rPr>
+          <w:rFonts w:ascii="Consolas" w:eastAsia="Times New Roman" w:hAnsi="Consolas" w:cs="Times New Roman"/>
+          <w:color w:val="D4D4D4"/>
+          <w:sz w:val="21"/>
+          <w:szCs w:val="21"/>
+        </w:rPr>
+        <w:t> </w:t>
+      </w:r>
+      <w:proofErr w:type="spellStart"/>
+      <w:r>
+        <w:rPr>
+          <w:rFonts w:ascii="Consolas" w:eastAsia="Times New Roman" w:hAnsi="Consolas" w:cs="Times New Roman"/>
+          <w:color w:val="569CD6"/>
+          <w:sz w:val="21"/>
+          <w:szCs w:val="21"/>
+        </w:rPr>
+        <w:t>const</w:t>
+      </w:r>
+      <w:proofErr w:type="spellEnd"/>
+      <w:r>
+        <w:rPr>
+          <w:rFonts w:ascii="Consolas" w:eastAsia="Times New Roman" w:hAnsi="Consolas" w:cs="Times New Roman"/>
+          <w:color w:val="D4D4D4"/>
+          <w:sz w:val="21"/>
+          <w:szCs w:val="21"/>
+        </w:rPr>
+        <w:t> </w:t>
+      </w:r>
+      <w:proofErr w:type="spellStart"/>
+      <w:r>
+        <w:rPr>
+          <w:rFonts w:ascii="Consolas" w:eastAsia="Times New Roman" w:hAnsi="Consolas" w:cs="Times New Roman"/>
+          <w:color w:val="4FC1FF"/>
+          <w:sz w:val="21"/>
+          <w:szCs w:val="21"/>
+        </w:rPr>
+        <w:t>actionTypes</w:t>
+      </w:r>
+      <w:proofErr w:type="spellEnd"/>
+      <w:r>
+        <w:rPr>
+          <w:rFonts w:ascii="Consolas" w:eastAsia="Times New Roman" w:hAnsi="Consolas" w:cs="Times New Roman"/>
+          <w:color w:val="D4D4D4"/>
+          <w:sz w:val="21"/>
+          <w:szCs w:val="21"/>
+        </w:rPr>
+        <w:t> = {</w:t>
+      </w:r>
+    </w:p>
+    <w:p>
+      <w:pPr>
+        <w:shd w:val="clear" w:color="auto" w:fill="1E1E1E"/>
+        <w:spacing w:after="0" w:line="285" w:lineRule="atLeast"/>
+        <w:rPr>
+          <w:rFonts w:ascii="Consolas" w:eastAsia="Times New Roman" w:hAnsi="Consolas" w:cs="Times New Roman"/>
+          <w:color w:val="D4D4D4"/>
+          <w:sz w:val="21"/>
+          <w:szCs w:val="21"/>
+        </w:rPr>
+      </w:pPr>
+      <w:r>
+        <w:rPr>
+          <w:rFonts w:ascii="Consolas" w:eastAsia="Times New Roman" w:hAnsi="Consolas" w:cs="Times New Roman"/>
+          <w:color w:val="D4D4D4"/>
+          <w:sz w:val="21"/>
+          <w:szCs w:val="21"/>
+        </w:rPr>
+        <w:t>    </w:t>
+      </w:r>
+      <w:r>
+        <w:rPr>
+          <w:rFonts w:ascii="Consolas" w:eastAsia="Times New Roman" w:hAnsi="Consolas" w:cs="Times New Roman"/>
+          <w:color w:val="9CDCFE"/>
+          <w:sz w:val="21"/>
+          <w:szCs w:val="21"/>
+        </w:rPr>
+        <w:t>SET_USER:</w:t>
+      </w:r>
+      <w:r>
+        <w:rPr>
+          <w:rFonts w:ascii="Consolas" w:eastAsia="Times New Roman" w:hAnsi="Consolas" w:cs="Times New Roman"/>
+          <w:color w:val="D4D4D4"/>
+          <w:sz w:val="21"/>
+          <w:szCs w:val="21"/>
+        </w:rPr>
+        <w:t> </w:t>
+      </w:r>
+      <w:r>
+        <w:rPr>
+          <w:rFonts w:ascii="Consolas" w:eastAsia="Times New Roman" w:hAnsi="Consolas" w:cs="Times New Roman"/>
+          <w:color w:val="CE9178"/>
+          <w:sz w:val="21"/>
+          <w:szCs w:val="21"/>
+        </w:rPr>
+        <w:t>'SET_USER'</w:t>
+      </w:r>
+    </w:p>
+    <w:p>
+      <w:pPr>
+        <w:shd w:val="clear" w:color="auto" w:fill="1E1E1E"/>
+        <w:spacing w:after="0" w:line="285" w:lineRule="atLeast"/>
+        <w:rPr>
+          <w:rFonts w:ascii="Consolas" w:eastAsia="Times New Roman" w:hAnsi="Consolas" w:cs="Times New Roman"/>
+          <w:color w:val="D4D4D4"/>
+          <w:sz w:val="21"/>
+          <w:szCs w:val="21"/>
+        </w:rPr>
+      </w:pPr>
+      <w:r>
+        <w:rPr>
+          <w:rFonts w:ascii="Consolas" w:eastAsia="Times New Roman" w:hAnsi="Consolas" w:cs="Times New Roman"/>
+          <w:color w:val="D4D4D4"/>
+          <w:sz w:val="21"/>
+          <w:szCs w:val="21"/>
+        </w:rPr>
+        <w:t>}</w:t>
+      </w:r>
+    </w:p>
+    <w:p>
+      <w:pPr>
+        <w:shd w:val="clear" w:color="auto" w:fill="1E1E1E"/>
+        <w:spacing w:after="0" w:line="285" w:lineRule="atLeast"/>
+        <w:rPr>
+          <w:rFonts w:ascii="Consolas" w:eastAsia="Times New Roman" w:hAnsi="Consolas" w:cs="Times New Roman"/>
+          <w:color w:val="D4D4D4"/>
+          <w:sz w:val="21"/>
+          <w:szCs w:val="21"/>
+        </w:rPr>
+      </w:pPr>
+    </w:p>
+    <w:p>
+      <w:pPr>
+        <w:shd w:val="clear" w:color="auto" w:fill="1E1E1E"/>
+        <w:spacing w:after="0" w:line="285" w:lineRule="atLeast"/>
+        <w:rPr>
+          <w:rFonts w:ascii="Consolas" w:eastAsia="Times New Roman" w:hAnsi="Consolas" w:cs="Times New Roman"/>
+          <w:color w:val="D4D4D4"/>
+          <w:sz w:val="21"/>
+          <w:szCs w:val="21"/>
+        </w:rPr>
+      </w:pPr>
+      <w:proofErr w:type="spellStart"/>
+      <w:proofErr w:type="gramStart"/>
+      <w:r>
+        <w:rPr>
+          <w:rFonts w:ascii="Consolas" w:eastAsia="Times New Roman" w:hAnsi="Consolas" w:cs="Times New Roman"/>
+          <w:color w:val="569CD6"/>
+          <w:sz w:val="21"/>
+          <w:szCs w:val="21"/>
+        </w:rPr>
+        <w:t>const</w:t>
+      </w:r>
+      <w:proofErr w:type="spellEnd"/>
+      <w:proofErr w:type="gramEnd"/>
+      <w:r>
+        <w:rPr>
+          <w:rFonts w:ascii="Consolas" w:eastAsia="Times New Roman" w:hAnsi="Consolas" w:cs="Times New Roman"/>
+          <w:color w:val="D4D4D4"/>
+          <w:sz w:val="21"/>
+          <w:szCs w:val="21"/>
+        </w:rPr>
+        <w:t> </w:t>
+      </w:r>
+      <w:r>
+        <w:rPr>
+          <w:rFonts w:ascii="Consolas" w:eastAsia="Times New Roman" w:hAnsi="Consolas" w:cs="Times New Roman"/>
+          <w:color w:val="DCDCAA"/>
+          <w:sz w:val="21"/>
+          <w:szCs w:val="21"/>
+        </w:rPr>
+        <w:t>reducer</w:t>
+      </w:r>
+      <w:r>
+        <w:rPr>
+          <w:rFonts w:ascii="Consolas" w:eastAsia="Times New Roman" w:hAnsi="Consolas" w:cs="Times New Roman"/>
+          <w:color w:val="D4D4D4"/>
+          <w:sz w:val="21"/>
+          <w:szCs w:val="21"/>
+        </w:rPr>
+        <w:t> = (</w:t>
+      </w:r>
+      <w:r>
+        <w:rPr>
+          <w:rFonts w:ascii="Consolas" w:eastAsia="Times New Roman" w:hAnsi="Consolas" w:cs="Times New Roman"/>
+          <w:color w:val="9CDCFE"/>
+          <w:sz w:val="21"/>
+          <w:szCs w:val="21"/>
+        </w:rPr>
+        <w:t>state</w:t>
+      </w:r>
+      <w:r>
+        <w:rPr>
+          <w:rFonts w:ascii="Consolas" w:eastAsia="Times New Roman" w:hAnsi="Consolas" w:cs="Times New Roman"/>
+          <w:color w:val="D4D4D4"/>
+          <w:sz w:val="21"/>
+          <w:szCs w:val="21"/>
+        </w:rPr>
+        <w:t>, </w:t>
+      </w:r>
+      <w:r>
+        <w:rPr>
+          <w:rFonts w:ascii="Consolas" w:eastAsia="Times New Roman" w:hAnsi="Consolas" w:cs="Times New Roman"/>
+          <w:color w:val="9CDCFE"/>
+          <w:sz w:val="21"/>
+          <w:szCs w:val="21"/>
+        </w:rPr>
+        <w:t>action</w:t>
+      </w:r>
+      <w:r>
+        <w:rPr>
+          <w:rFonts w:ascii="Consolas" w:eastAsia="Times New Roman" w:hAnsi="Consolas" w:cs="Times New Roman"/>
+          <w:color w:val="D4D4D4"/>
+          <w:sz w:val="21"/>
+          <w:szCs w:val="21"/>
+        </w:rPr>
+        <w:t>) </w:t>
+      </w:r>
+      <w:r>
+        <w:rPr>
+          <w:rFonts w:ascii="Consolas" w:eastAsia="Times New Roman" w:hAnsi="Consolas" w:cs="Times New Roman"/>
+          <w:color w:val="569CD6"/>
+          <w:sz w:val="21"/>
+          <w:szCs w:val="21"/>
+        </w:rPr>
+        <w:t>=&gt;</w:t>
+      </w:r>
+      <w:r>
+        <w:rPr>
+          <w:rFonts w:ascii="Consolas" w:eastAsia="Times New Roman" w:hAnsi="Consolas" w:cs="Times New Roman"/>
+          <w:color w:val="D4D4D4"/>
+          <w:sz w:val="21"/>
+          <w:szCs w:val="21"/>
+        </w:rPr>
+        <w:t> {</w:t>
+      </w:r>
+    </w:p>
+    <w:p>
+      <w:pPr>
+        <w:shd w:val="clear" w:color="auto" w:fill="1E1E1E"/>
+        <w:spacing w:after="0" w:line="285" w:lineRule="atLeast"/>
+        <w:rPr>
+          <w:rFonts w:ascii="Consolas" w:eastAsia="Times New Roman" w:hAnsi="Consolas" w:cs="Times New Roman"/>
+          <w:color w:val="D4D4D4"/>
+          <w:sz w:val="21"/>
+          <w:szCs w:val="21"/>
+        </w:rPr>
+      </w:pPr>
+      <w:r>
+        <w:rPr>
+          <w:rFonts w:ascii="Consolas" w:eastAsia="Times New Roman" w:hAnsi="Consolas" w:cs="Times New Roman"/>
+          <w:color w:val="D4D4D4"/>
+          <w:sz w:val="21"/>
+          <w:szCs w:val="21"/>
+        </w:rPr>
+        <w:t>    </w:t>
+      </w:r>
+      <w:proofErr w:type="gramStart"/>
+      <w:r>
+        <w:rPr>
+          <w:rFonts w:ascii="Consolas" w:eastAsia="Times New Roman" w:hAnsi="Consolas" w:cs="Times New Roman"/>
+          <w:color w:val="9CDCFE"/>
+          <w:sz w:val="21"/>
+          <w:szCs w:val="21"/>
+        </w:rPr>
+        <w:t>console</w:t>
+      </w:r>
+      <w:r>
+        <w:rPr>
+          <w:rFonts w:ascii="Consolas" w:eastAsia="Times New Roman" w:hAnsi="Consolas" w:cs="Times New Roman"/>
+          <w:color w:val="D4D4D4"/>
+          <w:sz w:val="21"/>
+          <w:szCs w:val="21"/>
+        </w:rPr>
+        <w:t>.</w:t>
+      </w:r>
+      <w:r>
+        <w:rPr>
+          <w:rFonts w:ascii="Consolas" w:eastAsia="Times New Roman" w:hAnsi="Consolas" w:cs="Times New Roman"/>
+          <w:color w:val="DCDCAA"/>
+          <w:sz w:val="21"/>
+          <w:szCs w:val="21"/>
+        </w:rPr>
+        <w:t>log</w:t>
+      </w:r>
+      <w:r>
+        <w:rPr>
+          <w:rFonts w:ascii="Consolas" w:eastAsia="Times New Roman" w:hAnsi="Consolas" w:cs="Times New Roman"/>
+          <w:color w:val="D4D4D4"/>
+          <w:sz w:val="21"/>
+          <w:szCs w:val="21"/>
+        </w:rPr>
+        <w:t>(</w:t>
+      </w:r>
+      <w:proofErr w:type="gramEnd"/>
+      <w:r>
+        <w:rPr>
+          <w:rFonts w:ascii="Consolas" w:eastAsia="Times New Roman" w:hAnsi="Consolas" w:cs="Times New Roman"/>
+          <w:color w:val="9CDCFE"/>
+          <w:sz w:val="21"/>
+          <w:szCs w:val="21"/>
+        </w:rPr>
+        <w:t>action</w:t>
+      </w:r>
+      <w:r>
+        <w:rPr>
+          <w:rFonts w:ascii="Consolas" w:eastAsia="Times New Roman" w:hAnsi="Consolas" w:cs="Times New Roman"/>
+          <w:color w:val="D4D4D4"/>
+          <w:sz w:val="21"/>
+          <w:szCs w:val="21"/>
+        </w:rPr>
+        <w:t>)</w:t>
+      </w:r>
+    </w:p>
+    <w:p>
+      <w:pPr>
+        <w:shd w:val="clear" w:color="auto" w:fill="1E1E1E"/>
+        <w:spacing w:after="0" w:line="285" w:lineRule="atLeast"/>
+        <w:rPr>
+          <w:rFonts w:ascii="Consolas" w:eastAsia="Times New Roman" w:hAnsi="Consolas" w:cs="Times New Roman"/>
+          <w:color w:val="D4D4D4"/>
+          <w:sz w:val="21"/>
+          <w:szCs w:val="21"/>
+        </w:rPr>
+      </w:pPr>
+      <w:r>
+        <w:rPr>
+          <w:rFonts w:ascii="Consolas" w:eastAsia="Times New Roman" w:hAnsi="Consolas" w:cs="Times New Roman"/>
+          <w:color w:val="D4D4D4"/>
+          <w:sz w:val="21"/>
+          <w:szCs w:val="21"/>
+        </w:rPr>
+        <w:t>    </w:t>
+      </w:r>
+      <w:proofErr w:type="gramStart"/>
+      <w:r>
+        <w:rPr>
+          <w:rFonts w:ascii="Consolas" w:eastAsia="Times New Roman" w:hAnsi="Consolas" w:cs="Times New Roman"/>
+          <w:color w:val="C586C0"/>
+          <w:sz w:val="21"/>
+          <w:szCs w:val="21"/>
+        </w:rPr>
+        <w:t>switch</w:t>
+      </w:r>
+      <w:proofErr w:type="gramEnd"/>
+      <w:r>
+        <w:rPr>
+          <w:rFonts w:ascii="Consolas" w:eastAsia="Times New Roman" w:hAnsi="Consolas" w:cs="Times New Roman"/>
+          <w:color w:val="D4D4D4"/>
+          <w:sz w:val="21"/>
+          <w:szCs w:val="21"/>
+        </w:rPr>
+        <w:t> (</w:t>
+      </w:r>
+      <w:proofErr w:type="spellStart"/>
+      <w:r>
+        <w:rPr>
+          <w:rFonts w:ascii="Consolas" w:eastAsia="Times New Roman" w:hAnsi="Consolas" w:cs="Times New Roman"/>
+          <w:color w:val="9CDCFE"/>
+          <w:sz w:val="21"/>
+          <w:szCs w:val="21"/>
+        </w:rPr>
+        <w:t>action</w:t>
+      </w:r>
+      <w:r>
+        <w:rPr>
+          <w:rFonts w:ascii="Consolas" w:eastAsia="Times New Roman" w:hAnsi="Consolas" w:cs="Times New Roman"/>
+          <w:color w:val="D4D4D4"/>
+          <w:sz w:val="21"/>
+          <w:szCs w:val="21"/>
+        </w:rPr>
+        <w:t>.</w:t>
+      </w:r>
+      <w:r>
+        <w:rPr>
+          <w:rFonts w:ascii="Consolas" w:eastAsia="Times New Roman" w:hAnsi="Consolas" w:cs="Times New Roman"/>
+          <w:color w:val="9CDCFE"/>
+          <w:sz w:val="21"/>
+          <w:szCs w:val="21"/>
+        </w:rPr>
+        <w:t>type</w:t>
+      </w:r>
+      <w:proofErr w:type="spellEnd"/>
+      <w:r>
+        <w:rPr>
+          <w:rFonts w:ascii="Consolas" w:eastAsia="Times New Roman" w:hAnsi="Consolas" w:cs="Times New Roman"/>
+          <w:color w:val="D4D4D4"/>
+          <w:sz w:val="21"/>
+          <w:szCs w:val="21"/>
+        </w:rPr>
+        <w:t>) {</w:t>
+      </w:r>
+    </w:p>
+    <w:p>
+      <w:pPr>
+        <w:shd w:val="clear" w:color="auto" w:fill="1E1E1E"/>
+        <w:spacing w:after="0" w:line="285" w:lineRule="atLeast"/>
+        <w:rPr>
+          <w:rFonts w:ascii="Consolas" w:eastAsia="Times New Roman" w:hAnsi="Consolas" w:cs="Times New Roman"/>
+          <w:color w:val="D4D4D4"/>
+          <w:sz w:val="21"/>
+          <w:szCs w:val="21"/>
+        </w:rPr>
+      </w:pPr>
+      <w:r>
+        <w:rPr>
+          <w:rFonts w:ascii="Consolas" w:eastAsia="Times New Roman" w:hAnsi="Consolas" w:cs="Times New Roman"/>
+          <w:color w:val="D4D4D4"/>
+          <w:sz w:val="21"/>
+          <w:szCs w:val="21"/>
+        </w:rPr>
+        <w:t>        </w:t>
+      </w:r>
+      <w:proofErr w:type="gramStart"/>
+      <w:r>
+        <w:rPr>
+          <w:rFonts w:ascii="Consolas" w:eastAsia="Times New Roman" w:hAnsi="Consolas" w:cs="Times New Roman"/>
+          <w:color w:val="C586C0"/>
+          <w:sz w:val="21"/>
+          <w:szCs w:val="21"/>
+        </w:rPr>
+        <w:t>case</w:t>
+      </w:r>
+      <w:proofErr w:type="gramEnd"/>
+      <w:r>
+        <w:rPr>
+          <w:rFonts w:ascii="Consolas" w:eastAsia="Times New Roman" w:hAnsi="Consolas" w:cs="Times New Roman"/>
+          <w:color w:val="D4D4D4"/>
+          <w:sz w:val="21"/>
+          <w:szCs w:val="21"/>
+        </w:rPr>
+        <w:t> </w:t>
+      </w:r>
+      <w:proofErr w:type="spellStart"/>
+      <w:r>
+        <w:rPr>
+          <w:rFonts w:ascii="Consolas" w:eastAsia="Times New Roman" w:hAnsi="Consolas" w:cs="Times New Roman"/>
+          <w:color w:val="4FC1FF"/>
+          <w:sz w:val="21"/>
+          <w:szCs w:val="21"/>
+        </w:rPr>
+        <w:t>actionTypes</w:t>
+      </w:r>
+      <w:r>
+        <w:rPr>
+          <w:rFonts w:ascii="Consolas" w:eastAsia="Times New Roman" w:hAnsi="Consolas" w:cs="Times New Roman"/>
+          <w:color w:val="D4D4D4"/>
+          <w:sz w:val="21"/>
+          <w:szCs w:val="21"/>
+        </w:rPr>
+        <w:t>.</w:t>
+      </w:r>
+      <w:r>
+        <w:rPr>
+          <w:rFonts w:ascii="Consolas" w:eastAsia="Times New Roman" w:hAnsi="Consolas" w:cs="Times New Roman"/>
+          <w:color w:val="9CDCFE"/>
+          <w:sz w:val="21"/>
+          <w:szCs w:val="21"/>
+        </w:rPr>
+        <w:t>SET_USER</w:t>
+      </w:r>
+      <w:proofErr w:type="spellEnd"/>
+      <w:r>
+        <w:rPr>
+          <w:rFonts w:ascii="Consolas" w:eastAsia="Times New Roman" w:hAnsi="Consolas" w:cs="Times New Roman"/>
+          <w:color w:val="D4D4D4"/>
+          <w:sz w:val="21"/>
+          <w:szCs w:val="21"/>
+        </w:rPr>
+        <w:t>:</w:t>
+      </w:r>
+    </w:p>
+    <w:p>
+      <w:pPr>
+        <w:shd w:val="clear" w:color="auto" w:fill="1E1E1E"/>
+        <w:spacing w:after="0" w:line="285" w:lineRule="atLeast"/>
+        <w:rPr>
+          <w:rFonts w:ascii="Consolas" w:eastAsia="Times New Roman" w:hAnsi="Consolas" w:cs="Times New Roman"/>
+          <w:color w:val="D4D4D4"/>
+          <w:sz w:val="21"/>
+          <w:szCs w:val="21"/>
+        </w:rPr>
+      </w:pPr>
+      <w:r>
+        <w:rPr>
+          <w:rFonts w:ascii="Consolas" w:eastAsia="Times New Roman" w:hAnsi="Consolas" w:cs="Times New Roman"/>
+          <w:color w:val="D4D4D4"/>
+          <w:sz w:val="21"/>
+          <w:szCs w:val="21"/>
+        </w:rPr>
+        <w:t>            </w:t>
+      </w:r>
+      <w:proofErr w:type="gramStart"/>
+      <w:r>
+        <w:rPr>
+          <w:rFonts w:ascii="Consolas" w:eastAsia="Times New Roman" w:hAnsi="Consolas" w:cs="Times New Roman"/>
+          <w:color w:val="C586C0"/>
+          <w:sz w:val="21"/>
+          <w:szCs w:val="21"/>
+        </w:rPr>
+        <w:t>return</w:t>
+      </w:r>
+      <w:proofErr w:type="gramEnd"/>
+      <w:r>
+        <w:rPr>
+          <w:rFonts w:ascii="Consolas" w:eastAsia="Times New Roman" w:hAnsi="Consolas" w:cs="Times New Roman"/>
+          <w:color w:val="D4D4D4"/>
+          <w:sz w:val="21"/>
+          <w:szCs w:val="21"/>
+        </w:rPr>
+        <w:t> {</w:t>
+      </w:r>
+    </w:p>
+    <w:p>
+      <w:pPr>
+        <w:shd w:val="clear" w:color="auto" w:fill="1E1E1E"/>
+        <w:spacing w:after="0" w:line="285" w:lineRule="atLeast"/>
+        <w:rPr>
+          <w:rFonts w:ascii="Consolas" w:eastAsia="Times New Roman" w:hAnsi="Consolas" w:cs="Times New Roman"/>
+          <w:color w:val="D4D4D4"/>
+          <w:sz w:val="21"/>
+          <w:szCs w:val="21"/>
+        </w:rPr>
+      </w:pPr>
+      <w:r>
+        <w:rPr>
+          <w:rFonts w:ascii="Consolas" w:eastAsia="Times New Roman" w:hAnsi="Consolas" w:cs="Times New Roman"/>
+          <w:color w:val="D4D4D4"/>
+          <w:sz w:val="21"/>
+          <w:szCs w:val="21"/>
+        </w:rPr>
+        <w:t>                ...</w:t>
+      </w:r>
+      <w:r>
+        <w:rPr>
+          <w:rFonts w:ascii="Consolas" w:eastAsia="Times New Roman" w:hAnsi="Consolas" w:cs="Times New Roman"/>
+          <w:color w:val="9CDCFE"/>
+          <w:sz w:val="21"/>
+          <w:szCs w:val="21"/>
+        </w:rPr>
+        <w:t>state</w:t>
+      </w:r>
+      <w:r>
+        <w:rPr>
+          <w:rFonts w:ascii="Consolas" w:eastAsia="Times New Roman" w:hAnsi="Consolas" w:cs="Times New Roman"/>
+          <w:color w:val="D4D4D4"/>
+          <w:sz w:val="21"/>
+          <w:szCs w:val="21"/>
+        </w:rPr>
+        <w:t>,</w:t>
+      </w:r>
+    </w:p>
+    <w:p>
+      <w:pPr>
+        <w:shd w:val="clear" w:color="auto" w:fill="1E1E1E"/>
+        <w:spacing w:after="0" w:line="285" w:lineRule="atLeast"/>
+        <w:rPr>
+          <w:rFonts w:ascii="Consolas" w:eastAsia="Times New Roman" w:hAnsi="Consolas" w:cs="Times New Roman"/>
+          <w:color w:val="D4D4D4"/>
+          <w:sz w:val="21"/>
+          <w:szCs w:val="21"/>
+        </w:rPr>
+      </w:pPr>
+      <w:r>
+        <w:rPr>
+          <w:rFonts w:ascii="Consolas" w:eastAsia="Times New Roman" w:hAnsi="Consolas" w:cs="Times New Roman"/>
+          <w:color w:val="D4D4D4"/>
+          <w:sz w:val="21"/>
+          <w:szCs w:val="21"/>
+        </w:rPr>
+        <w:t>                </w:t>
+      </w:r>
+      <w:proofErr w:type="gramStart"/>
+      <w:r>
+        <w:rPr>
+          <w:rFonts w:ascii="Consolas" w:eastAsia="Times New Roman" w:hAnsi="Consolas" w:cs="Times New Roman"/>
+          <w:color w:val="9CDCFE"/>
+          <w:sz w:val="21"/>
+          <w:szCs w:val="21"/>
+        </w:rPr>
+        <w:t>user</w:t>
+      </w:r>
+      <w:proofErr w:type="gramEnd"/>
+      <w:r>
+        <w:rPr>
+          <w:rFonts w:ascii="Consolas" w:eastAsia="Times New Roman" w:hAnsi="Consolas" w:cs="Times New Roman"/>
+          <w:color w:val="9CDCFE"/>
+          <w:sz w:val="21"/>
+          <w:szCs w:val="21"/>
+        </w:rPr>
+        <w:t>:</w:t>
+      </w:r>
+      <w:r>
+        <w:rPr>
+          <w:rFonts w:ascii="Consolas" w:eastAsia="Times New Roman" w:hAnsi="Consolas" w:cs="Times New Roman"/>
+          <w:color w:val="D4D4D4"/>
+          <w:sz w:val="21"/>
+          <w:szCs w:val="21"/>
+        </w:rPr>
+        <w:t> </w:t>
+      </w:r>
+      <w:proofErr w:type="spellStart"/>
+      <w:r>
+        <w:rPr>
+          <w:rFonts w:ascii="Consolas" w:eastAsia="Times New Roman" w:hAnsi="Consolas" w:cs="Times New Roman"/>
+          <w:color w:val="9CDCFE"/>
+          <w:sz w:val="21"/>
+          <w:szCs w:val="21"/>
+        </w:rPr>
+        <w:t>action</w:t>
+      </w:r>
+      <w:r>
+        <w:rPr>
+          <w:rFonts w:ascii="Consolas" w:eastAsia="Times New Roman" w:hAnsi="Consolas" w:cs="Times New Roman"/>
+          <w:color w:val="D4D4D4"/>
+          <w:sz w:val="21"/>
+          <w:szCs w:val="21"/>
+        </w:rPr>
+        <w:t>.</w:t>
+      </w:r>
+      <w:r>
+        <w:rPr>
+          <w:rFonts w:ascii="Consolas" w:eastAsia="Times New Roman" w:hAnsi="Consolas" w:cs="Times New Roman"/>
+          <w:color w:val="9CDCFE"/>
+          <w:sz w:val="21"/>
+          <w:szCs w:val="21"/>
+        </w:rPr>
+        <w:t>user</w:t>
+      </w:r>
+      <w:proofErr w:type="spellEnd"/>
+    </w:p>
+    <w:p>
+      <w:pPr>
+        <w:shd w:val="clear" w:color="auto" w:fill="1E1E1E"/>
+        <w:spacing w:after="0" w:line="285" w:lineRule="atLeast"/>
+        <w:rPr>
+          <w:rFonts w:ascii="Consolas" w:eastAsia="Times New Roman" w:hAnsi="Consolas" w:cs="Times New Roman"/>
+          <w:color w:val="D4D4D4"/>
+          <w:sz w:val="21"/>
+          <w:szCs w:val="21"/>
+        </w:rPr>
+      </w:pPr>
+      <w:r>
+        <w:rPr>
+          <w:rFonts w:ascii="Consolas" w:eastAsia="Times New Roman" w:hAnsi="Consolas" w:cs="Times New Roman"/>
+          <w:color w:val="D4D4D4"/>
+          <w:sz w:val="21"/>
+          <w:szCs w:val="21"/>
+        </w:rPr>
+        <w:t>            }</w:t>
+      </w:r>
+    </w:p>
+    <w:p>
+      <w:pPr>
+        <w:shd w:val="clear" w:color="auto" w:fill="1E1E1E"/>
+        <w:spacing w:after="0" w:line="285" w:lineRule="atLeast"/>
+        <w:rPr>
+          <w:rFonts w:ascii="Consolas" w:eastAsia="Times New Roman" w:hAnsi="Consolas" w:cs="Times New Roman"/>
+          <w:color w:val="D4D4D4"/>
+          <w:sz w:val="21"/>
+          <w:szCs w:val="21"/>
+        </w:rPr>
+      </w:pPr>
+    </w:p>
+    <w:p>
+      <w:pPr>
+        <w:shd w:val="clear" w:color="auto" w:fill="1E1E1E"/>
+        <w:spacing w:after="0" w:line="285" w:lineRule="atLeast"/>
+        <w:rPr>
+          <w:rFonts w:ascii="Consolas" w:eastAsia="Times New Roman" w:hAnsi="Consolas" w:cs="Times New Roman"/>
+          <w:color w:val="D4D4D4"/>
+          <w:sz w:val="21"/>
+          <w:szCs w:val="21"/>
+        </w:rPr>
+      </w:pPr>
+      <w:r>
+        <w:rPr>
+          <w:rFonts w:ascii="Consolas" w:eastAsia="Times New Roman" w:hAnsi="Consolas" w:cs="Times New Roman"/>
+          <w:color w:val="D4D4D4"/>
+          <w:sz w:val="21"/>
+          <w:szCs w:val="21"/>
+        </w:rPr>
+        <w:t>        </w:t>
+      </w:r>
+      <w:proofErr w:type="gramStart"/>
+      <w:r>
+        <w:rPr>
+          <w:rFonts w:ascii="Consolas" w:eastAsia="Times New Roman" w:hAnsi="Consolas" w:cs="Times New Roman"/>
+          <w:color w:val="C586C0"/>
+          <w:sz w:val="21"/>
+          <w:szCs w:val="21"/>
+        </w:rPr>
+        <w:t>default</w:t>
+      </w:r>
+      <w:proofErr w:type="gramEnd"/>
+      <w:r>
+        <w:rPr>
+          <w:rFonts w:ascii="Consolas" w:eastAsia="Times New Roman" w:hAnsi="Consolas" w:cs="Times New Roman"/>
+          <w:color w:val="D4D4D4"/>
+          <w:sz w:val="21"/>
+          <w:szCs w:val="21"/>
+        </w:rPr>
+        <w:t>:</w:t>
+      </w:r>
+    </w:p>
+    <w:p>
+      <w:pPr>
+        <w:shd w:val="clear" w:color="auto" w:fill="1E1E1E"/>
+        <w:spacing w:after="0" w:line="285" w:lineRule="atLeast"/>
+        <w:rPr>
+          <w:rFonts w:ascii="Consolas" w:eastAsia="Times New Roman" w:hAnsi="Consolas" w:cs="Times New Roman"/>
+          <w:color w:val="D4D4D4"/>
+          <w:sz w:val="21"/>
+          <w:szCs w:val="21"/>
+        </w:rPr>
+      </w:pPr>
+      <w:r>
+        <w:rPr>
+          <w:rFonts w:ascii="Consolas" w:eastAsia="Times New Roman" w:hAnsi="Consolas" w:cs="Times New Roman"/>
+          <w:color w:val="D4D4D4"/>
+          <w:sz w:val="21"/>
+          <w:szCs w:val="21"/>
+        </w:rPr>
+        <w:t>            </w:t>
+      </w:r>
+      <w:proofErr w:type="gramStart"/>
+      <w:r>
+        <w:rPr>
+          <w:rFonts w:ascii="Consolas" w:eastAsia="Times New Roman" w:hAnsi="Consolas" w:cs="Times New Roman"/>
+          <w:color w:val="C586C0"/>
+          <w:sz w:val="21"/>
+          <w:szCs w:val="21"/>
+        </w:rPr>
+        <w:t>return</w:t>
+      </w:r>
+      <w:proofErr w:type="gramEnd"/>
+      <w:r>
+        <w:rPr>
+          <w:rFonts w:ascii="Consolas" w:eastAsia="Times New Roman" w:hAnsi="Consolas" w:cs="Times New Roman"/>
+          <w:color w:val="D4D4D4"/>
+          <w:sz w:val="21"/>
+          <w:szCs w:val="21"/>
+        </w:rPr>
+        <w:t> </w:t>
+      </w:r>
+      <w:r>
+        <w:rPr>
+          <w:rFonts w:ascii="Consolas" w:eastAsia="Times New Roman" w:hAnsi="Consolas" w:cs="Times New Roman"/>
+          <w:color w:val="9CDCFE"/>
+          <w:sz w:val="21"/>
+          <w:szCs w:val="21"/>
+        </w:rPr>
+        <w:t>state</w:t>
+      </w:r>
+    </w:p>
+    <w:p>
+      <w:pPr>
+        <w:shd w:val="clear" w:color="auto" w:fill="1E1E1E"/>
+        <w:spacing w:after="0" w:line="285" w:lineRule="atLeast"/>
+        <w:rPr>
+          <w:rFonts w:ascii="Consolas" w:eastAsia="Times New Roman" w:hAnsi="Consolas" w:cs="Times New Roman"/>
+          <w:color w:val="D4D4D4"/>
+          <w:sz w:val="21"/>
+          <w:szCs w:val="21"/>
+        </w:rPr>
+      </w:pPr>
+      <w:r>
+        <w:rPr>
+          <w:rFonts w:ascii="Consolas" w:eastAsia="Times New Roman" w:hAnsi="Consolas" w:cs="Times New Roman"/>
+          <w:color w:val="D4D4D4"/>
+          <w:sz w:val="21"/>
+          <w:szCs w:val="21"/>
+        </w:rPr>
+        <w:t>    }</w:t>
+      </w:r>
+    </w:p>
+    <w:p>
+      <w:pPr>
+        <w:shd w:val="clear" w:color="auto" w:fill="1E1E1E"/>
+        <w:spacing w:after="0" w:line="285" w:lineRule="atLeast"/>
+        <w:rPr>
+          <w:rFonts w:ascii="Consolas" w:eastAsia="Times New Roman" w:hAnsi="Consolas" w:cs="Times New Roman"/>
+          <w:color w:val="D4D4D4"/>
+          <w:sz w:val="21"/>
+          <w:szCs w:val="21"/>
+        </w:rPr>
+      </w:pPr>
+      <w:r>
+        <w:rPr>
+          <w:rFonts w:ascii="Consolas" w:eastAsia="Times New Roman" w:hAnsi="Consolas" w:cs="Times New Roman"/>
+          <w:color w:val="D4D4D4"/>
+          <w:sz w:val="21"/>
+          <w:szCs w:val="21"/>
+        </w:rPr>
+        <w:t>}</w:t>
+      </w:r>
+    </w:p>
+    <w:p>
+      <w:pPr>
+        <w:shd w:val="clear" w:color="auto" w:fill="1E1E1E"/>
+        <w:spacing w:after="0" w:line="285" w:lineRule="atLeast"/>
+        <w:rPr>
+          <w:rFonts w:ascii="Consolas" w:eastAsia="Times New Roman" w:hAnsi="Consolas" w:cs="Times New Roman"/>
+          <w:color w:val="D4D4D4"/>
+          <w:sz w:val="21"/>
+          <w:szCs w:val="21"/>
+        </w:rPr>
+      </w:pPr>
+    </w:p>
+    <w:p>
+      <w:pPr>
+        <w:shd w:val="clear" w:color="auto" w:fill="1E1E1E"/>
+        <w:spacing w:after="0" w:line="285" w:lineRule="atLeast"/>
+        <w:rPr>
+          <w:rFonts w:ascii="Consolas" w:eastAsia="Times New Roman" w:hAnsi="Consolas" w:cs="Times New Roman"/>
+          <w:color w:val="D4D4D4"/>
+          <w:sz w:val="21"/>
+          <w:szCs w:val="21"/>
+        </w:rPr>
+      </w:pPr>
+      <w:proofErr w:type="gramStart"/>
+      <w:r>
+        <w:rPr>
+          <w:rFonts w:ascii="Consolas" w:eastAsia="Times New Roman" w:hAnsi="Consolas" w:cs="Times New Roman"/>
+          <w:color w:val="C586C0"/>
+          <w:sz w:val="21"/>
+          <w:szCs w:val="21"/>
+        </w:rPr>
+        <w:t>export</w:t>
+      </w:r>
+      <w:proofErr w:type="gramEnd"/>
+      <w:r>
+        <w:rPr>
+          <w:rFonts w:ascii="Consolas" w:eastAsia="Times New Roman" w:hAnsi="Consolas" w:cs="Times New Roman"/>
+          <w:color w:val="D4D4D4"/>
+          <w:sz w:val="21"/>
+          <w:szCs w:val="21"/>
+        </w:rPr>
+        <w:t> </w:t>
+      </w:r>
+      <w:r>
+        <w:rPr>
+          <w:rFonts w:ascii="Consolas" w:eastAsia="Times New Roman" w:hAnsi="Consolas" w:cs="Times New Roman"/>
+          <w:color w:val="C586C0"/>
+          <w:sz w:val="21"/>
+          <w:szCs w:val="21"/>
+        </w:rPr>
+        <w:t>default</w:t>
+      </w:r>
+      <w:r>
+        <w:rPr>
+          <w:rFonts w:ascii="Consolas" w:eastAsia="Times New Roman" w:hAnsi="Consolas" w:cs="Times New Roman"/>
+          <w:color w:val="D4D4D4"/>
+          <w:sz w:val="21"/>
+          <w:szCs w:val="21"/>
+        </w:rPr>
+        <w:t> </w:t>
+      </w:r>
+      <w:r>
+        <w:rPr>
+          <w:rFonts w:ascii="Consolas" w:eastAsia="Times New Roman" w:hAnsi="Consolas" w:cs="Times New Roman"/>
+          <w:color w:val="DCDCAA"/>
+          <w:sz w:val="21"/>
+          <w:szCs w:val="21"/>
+        </w:rPr>
+        <w:t>reducer</w:t>
+      </w:r>
+    </w:p>
+    <w:p/>
+    <w:p>
+      <w:r>
+        <w:t>Wrapping whole app index:</w:t>
+      </w:r>
+    </w:p>
+    <w:p>
+      <w:pPr>
+        <w:shd w:val="clear" w:color="auto" w:fill="1E1E1E"/>
+        <w:spacing w:after="0" w:line="285" w:lineRule="atLeast"/>
+        <w:rPr>
+          <w:rFonts w:ascii="Consolas" w:eastAsia="Times New Roman" w:hAnsi="Consolas" w:cs="Times New Roman"/>
+          <w:color w:val="D4D4D4"/>
+          <w:sz w:val="21"/>
+          <w:szCs w:val="21"/>
+        </w:rPr>
+      </w:pPr>
+      <w:proofErr w:type="gramStart"/>
+      <w:r>
+        <w:rPr>
+          <w:rFonts w:ascii="Consolas" w:eastAsia="Times New Roman" w:hAnsi="Consolas" w:cs="Times New Roman"/>
+          <w:color w:val="C586C0"/>
+          <w:sz w:val="21"/>
+          <w:szCs w:val="21"/>
+        </w:rPr>
+        <w:lastRenderedPageBreak/>
+        <w:t>import</w:t>
+      </w:r>
+      <w:proofErr w:type="gramEnd"/>
+      <w:r>
+        <w:rPr>
+          <w:rFonts w:ascii="Consolas" w:eastAsia="Times New Roman" w:hAnsi="Consolas" w:cs="Times New Roman"/>
+          <w:color w:val="D4D4D4"/>
+          <w:sz w:val="21"/>
+          <w:szCs w:val="21"/>
+        </w:rPr>
+        <w:t> </w:t>
+      </w:r>
+      <w:r>
+        <w:rPr>
+          <w:rFonts w:ascii="Consolas" w:eastAsia="Times New Roman" w:hAnsi="Consolas" w:cs="Times New Roman"/>
+          <w:color w:val="9CDCFE"/>
+          <w:sz w:val="21"/>
+          <w:szCs w:val="21"/>
+        </w:rPr>
+        <w:t>React</w:t>
+      </w:r>
+      <w:r>
+        <w:rPr>
+          <w:rFonts w:ascii="Consolas" w:eastAsia="Times New Roman" w:hAnsi="Consolas" w:cs="Times New Roman"/>
+          <w:color w:val="D4D4D4"/>
+          <w:sz w:val="21"/>
+          <w:szCs w:val="21"/>
+        </w:rPr>
+        <w:t> </w:t>
+      </w:r>
+      <w:r>
+        <w:rPr>
+          <w:rFonts w:ascii="Consolas" w:eastAsia="Times New Roman" w:hAnsi="Consolas" w:cs="Times New Roman"/>
+          <w:color w:val="C586C0"/>
+          <w:sz w:val="21"/>
+          <w:szCs w:val="21"/>
+        </w:rPr>
+        <w:t>from</w:t>
+      </w:r>
+      <w:r>
+        <w:rPr>
+          <w:rFonts w:ascii="Consolas" w:eastAsia="Times New Roman" w:hAnsi="Consolas" w:cs="Times New Roman"/>
+          <w:color w:val="D4D4D4"/>
+          <w:sz w:val="21"/>
+          <w:szCs w:val="21"/>
+        </w:rPr>
+        <w:t> </w:t>
+      </w:r>
+      <w:r>
+        <w:rPr>
+          <w:rFonts w:ascii="Consolas" w:eastAsia="Times New Roman" w:hAnsi="Consolas" w:cs="Times New Roman"/>
+          <w:color w:val="CE9178"/>
+          <w:sz w:val="21"/>
+          <w:szCs w:val="21"/>
+        </w:rPr>
+        <w:t>'react'</w:t>
+      </w:r>
+      <w:r>
+        <w:rPr>
+          <w:rFonts w:ascii="Consolas" w:eastAsia="Times New Roman" w:hAnsi="Consolas" w:cs="Times New Roman"/>
+          <w:color w:val="D4D4D4"/>
+          <w:sz w:val="21"/>
+          <w:szCs w:val="21"/>
+        </w:rPr>
+        <w:t>;</w:t>
+      </w:r>
+    </w:p>
+    <w:p>
+      <w:pPr>
+        <w:shd w:val="clear" w:color="auto" w:fill="1E1E1E"/>
+        <w:spacing w:after="0" w:line="285" w:lineRule="atLeast"/>
+        <w:rPr>
+          <w:rFonts w:ascii="Consolas" w:eastAsia="Times New Roman" w:hAnsi="Consolas" w:cs="Times New Roman"/>
+          <w:color w:val="D4D4D4"/>
+          <w:sz w:val="21"/>
+          <w:szCs w:val="21"/>
+        </w:rPr>
+      </w:pPr>
+      <w:proofErr w:type="gramStart"/>
+      <w:r>
+        <w:rPr>
+          <w:rFonts w:ascii="Consolas" w:eastAsia="Times New Roman" w:hAnsi="Consolas" w:cs="Times New Roman"/>
+          <w:color w:val="C586C0"/>
+          <w:sz w:val="21"/>
+          <w:szCs w:val="21"/>
+        </w:rPr>
+        <w:t>import</w:t>
+      </w:r>
+      <w:proofErr w:type="gramEnd"/>
+      <w:r>
+        <w:rPr>
+          <w:rFonts w:ascii="Consolas" w:eastAsia="Times New Roman" w:hAnsi="Consolas" w:cs="Times New Roman"/>
+          <w:color w:val="D4D4D4"/>
+          <w:sz w:val="21"/>
+          <w:szCs w:val="21"/>
+        </w:rPr>
+        <w:t> </w:t>
+      </w:r>
+      <w:proofErr w:type="spellStart"/>
+      <w:r>
+        <w:rPr>
+          <w:rFonts w:ascii="Consolas" w:eastAsia="Times New Roman" w:hAnsi="Consolas" w:cs="Times New Roman"/>
+          <w:color w:val="9CDCFE"/>
+          <w:sz w:val="21"/>
+          <w:szCs w:val="21"/>
+        </w:rPr>
+        <w:t>ReactDOM</w:t>
+      </w:r>
+      <w:proofErr w:type="spellEnd"/>
+      <w:r>
+        <w:rPr>
+          <w:rFonts w:ascii="Consolas" w:eastAsia="Times New Roman" w:hAnsi="Consolas" w:cs="Times New Roman"/>
+          <w:color w:val="D4D4D4"/>
+          <w:sz w:val="21"/>
+          <w:szCs w:val="21"/>
+        </w:rPr>
+        <w:t> </w:t>
+      </w:r>
+      <w:r>
+        <w:rPr>
+          <w:rFonts w:ascii="Consolas" w:eastAsia="Times New Roman" w:hAnsi="Consolas" w:cs="Times New Roman"/>
+          <w:color w:val="C586C0"/>
+          <w:sz w:val="21"/>
+          <w:szCs w:val="21"/>
+        </w:rPr>
+        <w:t>from</w:t>
+      </w:r>
+      <w:r>
+        <w:rPr>
+          <w:rFonts w:ascii="Consolas" w:eastAsia="Times New Roman" w:hAnsi="Consolas" w:cs="Times New Roman"/>
+          <w:color w:val="D4D4D4"/>
+          <w:sz w:val="21"/>
+          <w:szCs w:val="21"/>
+        </w:rPr>
+        <w:t> </w:t>
+      </w:r>
+      <w:r>
+        <w:rPr>
+          <w:rFonts w:ascii="Consolas" w:eastAsia="Times New Roman" w:hAnsi="Consolas" w:cs="Times New Roman"/>
+          <w:color w:val="CE9178"/>
+          <w:sz w:val="21"/>
+          <w:szCs w:val="21"/>
+        </w:rPr>
+        <w:t>'react-</w:t>
+      </w:r>
+      <w:proofErr w:type="spellStart"/>
+      <w:r>
+        <w:rPr>
+          <w:rFonts w:ascii="Consolas" w:eastAsia="Times New Roman" w:hAnsi="Consolas" w:cs="Times New Roman"/>
+          <w:color w:val="CE9178"/>
+          <w:sz w:val="21"/>
+          <w:szCs w:val="21"/>
+        </w:rPr>
+        <w:t>dom</w:t>
+      </w:r>
+      <w:proofErr w:type="spellEnd"/>
+      <w:r>
+        <w:rPr>
+          <w:rFonts w:ascii="Consolas" w:eastAsia="Times New Roman" w:hAnsi="Consolas" w:cs="Times New Roman"/>
+          <w:color w:val="CE9178"/>
+          <w:sz w:val="21"/>
+          <w:szCs w:val="21"/>
+        </w:rPr>
+        <w:t>'</w:t>
+      </w:r>
+      <w:r>
+        <w:rPr>
+          <w:rFonts w:ascii="Consolas" w:eastAsia="Times New Roman" w:hAnsi="Consolas" w:cs="Times New Roman"/>
+          <w:color w:val="D4D4D4"/>
+          <w:sz w:val="21"/>
+          <w:szCs w:val="21"/>
+        </w:rPr>
+        <w:t>;</w:t>
+      </w:r>
+    </w:p>
+    <w:p>
+      <w:pPr>
+        <w:shd w:val="clear" w:color="auto" w:fill="1E1E1E"/>
+        <w:spacing w:after="0" w:line="285" w:lineRule="atLeast"/>
+        <w:rPr>
+          <w:rFonts w:ascii="Consolas" w:eastAsia="Times New Roman" w:hAnsi="Consolas" w:cs="Times New Roman"/>
+          <w:color w:val="D4D4D4"/>
+          <w:sz w:val="21"/>
+          <w:szCs w:val="21"/>
+        </w:rPr>
+      </w:pPr>
+      <w:proofErr w:type="gramStart"/>
+      <w:r>
+        <w:rPr>
+          <w:rFonts w:ascii="Consolas" w:eastAsia="Times New Roman" w:hAnsi="Consolas" w:cs="Times New Roman"/>
+          <w:color w:val="C586C0"/>
+          <w:sz w:val="21"/>
+          <w:szCs w:val="21"/>
+        </w:rPr>
+        <w:t>import</w:t>
+      </w:r>
+      <w:proofErr w:type="gramEnd"/>
+      <w:r>
+        <w:rPr>
+          <w:rFonts w:ascii="Consolas" w:eastAsia="Times New Roman" w:hAnsi="Consolas" w:cs="Times New Roman"/>
+          <w:color w:val="D4D4D4"/>
+          <w:sz w:val="21"/>
+          <w:szCs w:val="21"/>
+        </w:rPr>
+        <w:t> </w:t>
+      </w:r>
+      <w:r>
+        <w:rPr>
+          <w:rFonts w:ascii="Consolas" w:eastAsia="Times New Roman" w:hAnsi="Consolas" w:cs="Times New Roman"/>
+          <w:color w:val="CE9178"/>
+          <w:sz w:val="21"/>
+          <w:szCs w:val="21"/>
+        </w:rPr>
+        <w:t>'./index.css'</w:t>
+      </w:r>
+      <w:r>
+        <w:rPr>
+          <w:rFonts w:ascii="Consolas" w:eastAsia="Times New Roman" w:hAnsi="Consolas" w:cs="Times New Roman"/>
+          <w:color w:val="D4D4D4"/>
+          <w:sz w:val="21"/>
+          <w:szCs w:val="21"/>
+        </w:rPr>
+        <w:t>;</w:t>
+      </w:r>
+    </w:p>
+    <w:p>
+      <w:pPr>
+        <w:shd w:val="clear" w:color="auto" w:fill="1E1E1E"/>
+        <w:spacing w:after="0" w:line="285" w:lineRule="atLeast"/>
+        <w:rPr>
+          <w:rFonts w:ascii="Consolas" w:eastAsia="Times New Roman" w:hAnsi="Consolas" w:cs="Times New Roman"/>
+          <w:color w:val="D4D4D4"/>
+          <w:sz w:val="21"/>
+          <w:szCs w:val="21"/>
+        </w:rPr>
+      </w:pPr>
+      <w:proofErr w:type="gramStart"/>
+      <w:r>
+        <w:rPr>
+          <w:rFonts w:ascii="Consolas" w:eastAsia="Times New Roman" w:hAnsi="Consolas" w:cs="Times New Roman"/>
+          <w:color w:val="C586C0"/>
+          <w:sz w:val="21"/>
+          <w:szCs w:val="21"/>
+        </w:rPr>
+        <w:t>import</w:t>
+      </w:r>
+      <w:proofErr w:type="gramEnd"/>
+      <w:r>
+        <w:rPr>
+          <w:rFonts w:ascii="Consolas" w:eastAsia="Times New Roman" w:hAnsi="Consolas" w:cs="Times New Roman"/>
+          <w:color w:val="D4D4D4"/>
+          <w:sz w:val="21"/>
+          <w:szCs w:val="21"/>
+        </w:rPr>
+        <w:t> </w:t>
+      </w:r>
+      <w:r>
+        <w:rPr>
+          <w:rFonts w:ascii="Consolas" w:eastAsia="Times New Roman" w:hAnsi="Consolas" w:cs="Times New Roman"/>
+          <w:color w:val="9CDCFE"/>
+          <w:sz w:val="21"/>
+          <w:szCs w:val="21"/>
+        </w:rPr>
+        <w:t>App</w:t>
+      </w:r>
+      <w:r>
+        <w:rPr>
+          <w:rFonts w:ascii="Consolas" w:eastAsia="Times New Roman" w:hAnsi="Consolas" w:cs="Times New Roman"/>
+          <w:color w:val="D4D4D4"/>
+          <w:sz w:val="21"/>
+          <w:szCs w:val="21"/>
+        </w:rPr>
+        <w:t> </w:t>
+      </w:r>
+      <w:r>
+        <w:rPr>
+          <w:rFonts w:ascii="Consolas" w:eastAsia="Times New Roman" w:hAnsi="Consolas" w:cs="Times New Roman"/>
+          <w:color w:val="C586C0"/>
+          <w:sz w:val="21"/>
+          <w:szCs w:val="21"/>
+        </w:rPr>
+        <w:t>from</w:t>
+      </w:r>
+      <w:r>
+        <w:rPr>
+          <w:rFonts w:ascii="Consolas" w:eastAsia="Times New Roman" w:hAnsi="Consolas" w:cs="Times New Roman"/>
+          <w:color w:val="D4D4D4"/>
+          <w:sz w:val="21"/>
+          <w:szCs w:val="21"/>
+        </w:rPr>
+        <w:t> </w:t>
+      </w:r>
+      <w:r>
+        <w:rPr>
+          <w:rFonts w:ascii="Consolas" w:eastAsia="Times New Roman" w:hAnsi="Consolas" w:cs="Times New Roman"/>
+          <w:color w:val="CE9178"/>
+          <w:sz w:val="21"/>
+          <w:szCs w:val="21"/>
+        </w:rPr>
+        <w:t>'./App'</w:t>
+      </w:r>
+      <w:r>
+        <w:rPr>
+          <w:rFonts w:ascii="Consolas" w:eastAsia="Times New Roman" w:hAnsi="Consolas" w:cs="Times New Roman"/>
+          <w:color w:val="D4D4D4"/>
+          <w:sz w:val="21"/>
+          <w:szCs w:val="21"/>
+        </w:rPr>
+        <w:t>;</w:t>
+      </w:r>
+    </w:p>
+    <w:p>
+      <w:pPr>
+        <w:shd w:val="clear" w:color="auto" w:fill="1E1E1E"/>
+        <w:spacing w:after="0" w:line="285" w:lineRule="atLeast"/>
+        <w:rPr>
+          <w:rFonts w:ascii="Consolas" w:eastAsia="Times New Roman" w:hAnsi="Consolas" w:cs="Times New Roman"/>
+          <w:color w:val="D4D4D4"/>
+          <w:sz w:val="21"/>
+          <w:szCs w:val="21"/>
+        </w:rPr>
+      </w:pPr>
+      <w:proofErr w:type="gramStart"/>
+      <w:r>
+        <w:rPr>
+          <w:rFonts w:ascii="Consolas" w:eastAsia="Times New Roman" w:hAnsi="Consolas" w:cs="Times New Roman"/>
+          <w:color w:val="C586C0"/>
+          <w:sz w:val="21"/>
+          <w:szCs w:val="21"/>
+        </w:rPr>
+        <w:t>import</w:t>
+      </w:r>
+      <w:proofErr w:type="gramEnd"/>
+      <w:r>
+        <w:rPr>
+          <w:rFonts w:ascii="Consolas" w:eastAsia="Times New Roman" w:hAnsi="Consolas" w:cs="Times New Roman"/>
+          <w:color w:val="D4D4D4"/>
+          <w:sz w:val="21"/>
+          <w:szCs w:val="21"/>
+        </w:rPr>
+        <w:t> </w:t>
+      </w:r>
+      <w:proofErr w:type="spellStart"/>
+      <w:r>
+        <w:rPr>
+          <w:rFonts w:ascii="Consolas" w:eastAsia="Times New Roman" w:hAnsi="Consolas" w:cs="Times New Roman"/>
+          <w:color w:val="9CDCFE"/>
+          <w:sz w:val="21"/>
+          <w:szCs w:val="21"/>
+        </w:rPr>
+        <w:t>reportWebVitals</w:t>
+      </w:r>
+      <w:proofErr w:type="spellEnd"/>
+      <w:r>
+        <w:rPr>
+          <w:rFonts w:ascii="Consolas" w:eastAsia="Times New Roman" w:hAnsi="Consolas" w:cs="Times New Roman"/>
+          <w:color w:val="D4D4D4"/>
+          <w:sz w:val="21"/>
+          <w:szCs w:val="21"/>
+        </w:rPr>
+        <w:t> </w:t>
+      </w:r>
+      <w:r>
+        <w:rPr>
+          <w:rFonts w:ascii="Consolas" w:eastAsia="Times New Roman" w:hAnsi="Consolas" w:cs="Times New Roman"/>
+          <w:color w:val="C586C0"/>
+          <w:sz w:val="21"/>
+          <w:szCs w:val="21"/>
+        </w:rPr>
+        <w:t>from</w:t>
+      </w:r>
+      <w:r>
+        <w:rPr>
+          <w:rFonts w:ascii="Consolas" w:eastAsia="Times New Roman" w:hAnsi="Consolas" w:cs="Times New Roman"/>
+          <w:color w:val="D4D4D4"/>
+          <w:sz w:val="21"/>
+          <w:szCs w:val="21"/>
+        </w:rPr>
+        <w:t> </w:t>
+      </w:r>
+      <w:r>
+        <w:rPr>
+          <w:rFonts w:ascii="Consolas" w:eastAsia="Times New Roman" w:hAnsi="Consolas" w:cs="Times New Roman"/>
+          <w:color w:val="CE9178"/>
+          <w:sz w:val="21"/>
+          <w:szCs w:val="21"/>
+        </w:rPr>
+        <w:t>'./</w:t>
+      </w:r>
+      <w:proofErr w:type="spellStart"/>
+      <w:r>
+        <w:rPr>
+          <w:rFonts w:ascii="Consolas" w:eastAsia="Times New Roman" w:hAnsi="Consolas" w:cs="Times New Roman"/>
+          <w:color w:val="CE9178"/>
+          <w:sz w:val="21"/>
+          <w:szCs w:val="21"/>
+        </w:rPr>
+        <w:t>reportWebVitals</w:t>
+      </w:r>
+      <w:proofErr w:type="spellEnd"/>
+      <w:r>
+        <w:rPr>
+          <w:rFonts w:ascii="Consolas" w:eastAsia="Times New Roman" w:hAnsi="Consolas" w:cs="Times New Roman"/>
+          <w:color w:val="CE9178"/>
+          <w:sz w:val="21"/>
+          <w:szCs w:val="21"/>
+        </w:rPr>
+        <w:t>'</w:t>
+      </w:r>
+      <w:r>
+        <w:rPr>
+          <w:rFonts w:ascii="Consolas" w:eastAsia="Times New Roman" w:hAnsi="Consolas" w:cs="Times New Roman"/>
+          <w:color w:val="D4D4D4"/>
+          <w:sz w:val="21"/>
+          <w:szCs w:val="21"/>
+        </w:rPr>
+        <w:t>;</w:t>
+      </w:r>
+    </w:p>
+    <w:p>
+      <w:pPr>
+        <w:shd w:val="clear" w:color="auto" w:fill="1E1E1E"/>
+        <w:spacing w:after="0" w:line="285" w:lineRule="atLeast"/>
+        <w:rPr>
+          <w:rFonts w:ascii="Consolas" w:eastAsia="Times New Roman" w:hAnsi="Consolas" w:cs="Times New Roman"/>
+          <w:color w:val="D4D4D4"/>
+          <w:sz w:val="21"/>
+          <w:szCs w:val="21"/>
+        </w:rPr>
+      </w:pPr>
+      <w:proofErr w:type="gramStart"/>
+      <w:r>
+        <w:rPr>
+          <w:rFonts w:ascii="Consolas" w:eastAsia="Times New Roman" w:hAnsi="Consolas" w:cs="Times New Roman"/>
+          <w:color w:val="C586C0"/>
+          <w:sz w:val="21"/>
+          <w:szCs w:val="21"/>
+        </w:rPr>
+        <w:t>import</w:t>
+      </w:r>
+      <w:proofErr w:type="gramEnd"/>
+      <w:r>
+        <w:rPr>
+          <w:rFonts w:ascii="Consolas" w:eastAsia="Times New Roman" w:hAnsi="Consolas" w:cs="Times New Roman"/>
+          <w:color w:val="D4D4D4"/>
+          <w:sz w:val="21"/>
+          <w:szCs w:val="21"/>
+        </w:rPr>
+        <w:t> { </w:t>
+      </w:r>
+      <w:r>
+        <w:rPr>
+          <w:rFonts w:ascii="Consolas" w:eastAsia="Times New Roman" w:hAnsi="Consolas" w:cs="Times New Roman"/>
+          <w:color w:val="9CDCFE"/>
+          <w:sz w:val="21"/>
+          <w:szCs w:val="21"/>
+        </w:rPr>
+        <w:t>StateProvider</w:t>
+      </w:r>
+      <w:r>
+        <w:rPr>
+          <w:rFonts w:ascii="Consolas" w:eastAsia="Times New Roman" w:hAnsi="Consolas" w:cs="Times New Roman"/>
+          <w:color w:val="D4D4D4"/>
+          <w:sz w:val="21"/>
+          <w:szCs w:val="21"/>
+        </w:rPr>
+        <w:t> } </w:t>
+      </w:r>
+      <w:r>
+        <w:rPr>
+          <w:rFonts w:ascii="Consolas" w:eastAsia="Times New Roman" w:hAnsi="Consolas" w:cs="Times New Roman"/>
+          <w:color w:val="C586C0"/>
+          <w:sz w:val="21"/>
+          <w:szCs w:val="21"/>
+        </w:rPr>
+        <w:t>from</w:t>
+      </w:r>
+      <w:r>
+        <w:rPr>
+          <w:rFonts w:ascii="Consolas" w:eastAsia="Times New Roman" w:hAnsi="Consolas" w:cs="Times New Roman"/>
+          <w:color w:val="D4D4D4"/>
+          <w:sz w:val="21"/>
+          <w:szCs w:val="21"/>
+        </w:rPr>
+        <w:t> </w:t>
+      </w:r>
+      <w:r>
+        <w:rPr>
+          <w:rFonts w:ascii="Consolas" w:eastAsia="Times New Roman" w:hAnsi="Consolas" w:cs="Times New Roman"/>
+          <w:color w:val="CE9178"/>
+          <w:sz w:val="21"/>
+          <w:szCs w:val="21"/>
+        </w:rPr>
+        <w:t>'./components/StateProvider/StateProvider'</w:t>
+      </w:r>
+      <w:r>
+        <w:rPr>
+          <w:rFonts w:ascii="Consolas" w:eastAsia="Times New Roman" w:hAnsi="Consolas" w:cs="Times New Roman"/>
+          <w:color w:val="D4D4D4"/>
+          <w:sz w:val="21"/>
+          <w:szCs w:val="21"/>
+        </w:rPr>
+        <w:t>;</w:t>
+      </w:r>
+    </w:p>
+    <w:p>
+      <w:pPr>
+        <w:shd w:val="clear" w:color="auto" w:fill="1E1E1E"/>
+        <w:spacing w:after="0" w:line="285" w:lineRule="atLeast"/>
+        <w:rPr>
+          <w:rFonts w:ascii="Consolas" w:eastAsia="Times New Roman" w:hAnsi="Consolas" w:cs="Times New Roman"/>
+          <w:color w:val="D4D4D4"/>
+          <w:sz w:val="21"/>
+          <w:szCs w:val="21"/>
+        </w:rPr>
+      </w:pPr>
+      <w:proofErr w:type="gramStart"/>
+      <w:r>
+        <w:rPr>
+          <w:rFonts w:ascii="Consolas" w:eastAsia="Times New Roman" w:hAnsi="Consolas" w:cs="Times New Roman"/>
+          <w:color w:val="C586C0"/>
+          <w:sz w:val="21"/>
+          <w:szCs w:val="21"/>
+        </w:rPr>
+        <w:t>import</w:t>
+      </w:r>
+      <w:proofErr w:type="gramEnd"/>
+      <w:r>
+        <w:rPr>
+          <w:rFonts w:ascii="Consolas" w:eastAsia="Times New Roman" w:hAnsi="Consolas" w:cs="Times New Roman"/>
+          <w:color w:val="D4D4D4"/>
+          <w:sz w:val="21"/>
+          <w:szCs w:val="21"/>
+        </w:rPr>
+        <w:t> </w:t>
+      </w:r>
+      <w:r>
+        <w:rPr>
+          <w:rFonts w:ascii="Consolas" w:eastAsia="Times New Roman" w:hAnsi="Consolas" w:cs="Times New Roman"/>
+          <w:color w:val="9CDCFE"/>
+          <w:sz w:val="21"/>
+          <w:szCs w:val="21"/>
+        </w:rPr>
+        <w:t>reducer</w:t>
+      </w:r>
+      <w:r>
+        <w:rPr>
+          <w:rFonts w:ascii="Consolas" w:eastAsia="Times New Roman" w:hAnsi="Consolas" w:cs="Times New Roman"/>
+          <w:color w:val="D4D4D4"/>
+          <w:sz w:val="21"/>
+          <w:szCs w:val="21"/>
+        </w:rPr>
+        <w:t>, { </w:t>
+      </w:r>
+      <w:r>
+        <w:rPr>
+          <w:rFonts w:ascii="Consolas" w:eastAsia="Times New Roman" w:hAnsi="Consolas" w:cs="Times New Roman"/>
+          <w:color w:val="9CDCFE"/>
+          <w:sz w:val="21"/>
+          <w:szCs w:val="21"/>
+        </w:rPr>
+        <w:t>initialState</w:t>
+      </w:r>
+      <w:r>
+        <w:rPr>
+          <w:rFonts w:ascii="Consolas" w:eastAsia="Times New Roman" w:hAnsi="Consolas" w:cs="Times New Roman"/>
+          <w:color w:val="D4D4D4"/>
+          <w:sz w:val="21"/>
+          <w:szCs w:val="21"/>
+        </w:rPr>
+        <w:t> } </w:t>
+      </w:r>
+      <w:r>
+        <w:rPr>
+          <w:rFonts w:ascii="Consolas" w:eastAsia="Times New Roman" w:hAnsi="Consolas" w:cs="Times New Roman"/>
+          <w:color w:val="C586C0"/>
+          <w:sz w:val="21"/>
+          <w:szCs w:val="21"/>
+        </w:rPr>
+        <w:t>from</w:t>
+      </w:r>
+      <w:r>
+        <w:rPr>
+          <w:rFonts w:ascii="Consolas" w:eastAsia="Times New Roman" w:hAnsi="Consolas" w:cs="Times New Roman"/>
+          <w:color w:val="D4D4D4"/>
+          <w:sz w:val="21"/>
+          <w:szCs w:val="21"/>
+        </w:rPr>
+        <w:t> </w:t>
+      </w:r>
+      <w:r>
+        <w:rPr>
+          <w:rFonts w:ascii="Consolas" w:eastAsia="Times New Roman" w:hAnsi="Consolas" w:cs="Times New Roman"/>
+          <w:color w:val="CE9178"/>
+          <w:sz w:val="21"/>
+          <w:szCs w:val="21"/>
+        </w:rPr>
+        <w:t>'./components/StateProvider/Reducer'</w:t>
+      </w:r>
+      <w:r>
+        <w:rPr>
+          <w:rFonts w:ascii="Consolas" w:eastAsia="Times New Roman" w:hAnsi="Consolas" w:cs="Times New Roman"/>
+          <w:color w:val="D4D4D4"/>
+          <w:sz w:val="21"/>
+          <w:szCs w:val="21"/>
+        </w:rPr>
+        <w:t>;</w:t>
+      </w:r>
+    </w:p>
+    <w:p>
+      <w:pPr>
+        <w:shd w:val="clear" w:color="auto" w:fill="1E1E1E"/>
+        <w:spacing w:after="0" w:line="285" w:lineRule="atLeast"/>
+        <w:rPr>
+          <w:rFonts w:ascii="Consolas" w:eastAsia="Times New Roman" w:hAnsi="Consolas" w:cs="Times New Roman"/>
+          <w:color w:val="D4D4D4"/>
+          <w:sz w:val="21"/>
+          <w:szCs w:val="21"/>
+        </w:rPr>
+      </w:pPr>
+    </w:p>
+    <w:p>
+      <w:pPr>
+        <w:shd w:val="clear" w:color="auto" w:fill="1E1E1E"/>
+        <w:spacing w:after="0" w:line="285" w:lineRule="atLeast"/>
+        <w:rPr>
+          <w:rFonts w:ascii="Consolas" w:eastAsia="Times New Roman" w:hAnsi="Consolas" w:cs="Times New Roman"/>
+          <w:color w:val="D4D4D4"/>
+          <w:sz w:val="21"/>
+          <w:szCs w:val="21"/>
+        </w:rPr>
+      </w:pPr>
+      <w:proofErr w:type="spellStart"/>
+      <w:proofErr w:type="gramStart"/>
+      <w:r>
+        <w:rPr>
+          <w:rFonts w:ascii="Consolas" w:eastAsia="Times New Roman" w:hAnsi="Consolas" w:cs="Times New Roman"/>
+          <w:color w:val="9CDCFE"/>
+          <w:sz w:val="21"/>
+          <w:szCs w:val="21"/>
+        </w:rPr>
+        <w:t>ReactDOM</w:t>
+      </w:r>
+      <w:r>
+        <w:rPr>
+          <w:rFonts w:ascii="Consolas" w:eastAsia="Times New Roman" w:hAnsi="Consolas" w:cs="Times New Roman"/>
+          <w:color w:val="D4D4D4"/>
+          <w:sz w:val="21"/>
+          <w:szCs w:val="21"/>
+        </w:rPr>
+        <w:t>.</w:t>
+      </w:r>
+      <w:r>
+        <w:rPr>
+          <w:rFonts w:ascii="Consolas" w:eastAsia="Times New Roman" w:hAnsi="Consolas" w:cs="Times New Roman"/>
+          <w:color w:val="DCDCAA"/>
+          <w:sz w:val="21"/>
+          <w:szCs w:val="21"/>
+        </w:rPr>
+        <w:t>render</w:t>
+      </w:r>
+      <w:proofErr w:type="spellEnd"/>
+      <w:r>
+        <w:rPr>
+          <w:rFonts w:ascii="Consolas" w:eastAsia="Times New Roman" w:hAnsi="Consolas" w:cs="Times New Roman"/>
+          <w:color w:val="D4D4D4"/>
+          <w:sz w:val="21"/>
+          <w:szCs w:val="21"/>
+        </w:rPr>
+        <w:t>(</w:t>
+      </w:r>
+      <w:proofErr w:type="gramEnd"/>
+    </w:p>
+    <w:p>
+      <w:pPr>
+        <w:shd w:val="clear" w:color="auto" w:fill="1E1E1E"/>
+        <w:spacing w:after="0" w:line="285" w:lineRule="atLeast"/>
+        <w:rPr>
+          <w:rFonts w:ascii="Consolas" w:eastAsia="Times New Roman" w:hAnsi="Consolas" w:cs="Times New Roman"/>
+          <w:color w:val="D4D4D4"/>
+          <w:sz w:val="21"/>
+          <w:szCs w:val="21"/>
+        </w:rPr>
+      </w:pPr>
+      <w:r>
+        <w:rPr>
+          <w:rFonts w:ascii="Consolas" w:eastAsia="Times New Roman" w:hAnsi="Consolas" w:cs="Times New Roman"/>
+          <w:color w:val="D4D4D4"/>
+          <w:sz w:val="21"/>
+          <w:szCs w:val="21"/>
+        </w:rPr>
+        <w:t>  </w:t>
+      </w:r>
+      <w:r>
+        <w:rPr>
+          <w:rFonts w:ascii="Consolas" w:eastAsia="Times New Roman" w:hAnsi="Consolas" w:cs="Times New Roman"/>
+          <w:color w:val="808080"/>
+          <w:sz w:val="21"/>
+          <w:szCs w:val="21"/>
+        </w:rPr>
+        <w:t>&lt;</w:t>
+      </w:r>
+      <w:proofErr w:type="spellStart"/>
+      <w:r>
+        <w:rPr>
+          <w:rFonts w:ascii="Consolas" w:eastAsia="Times New Roman" w:hAnsi="Consolas" w:cs="Times New Roman"/>
+          <w:color w:val="4EC9B0"/>
+          <w:sz w:val="21"/>
+          <w:szCs w:val="21"/>
+        </w:rPr>
+        <w:t>React.StrictMode</w:t>
+      </w:r>
+      <w:proofErr w:type="spellEnd"/>
+      <w:r>
+        <w:rPr>
+          <w:rFonts w:ascii="Consolas" w:eastAsia="Times New Roman" w:hAnsi="Consolas" w:cs="Times New Roman"/>
+          <w:color w:val="808080"/>
+          <w:sz w:val="21"/>
+          <w:szCs w:val="21"/>
+        </w:rPr>
+        <w:t>&gt;</w:t>
+      </w:r>
+    </w:p>
+    <w:p>
+      <w:pPr>
+        <w:shd w:val="clear" w:color="auto" w:fill="1E1E1E"/>
+        <w:spacing w:after="0" w:line="285" w:lineRule="atLeast"/>
+        <w:rPr>
+          <w:rFonts w:ascii="Consolas" w:eastAsia="Times New Roman" w:hAnsi="Consolas" w:cs="Times New Roman"/>
+          <w:color w:val="D4D4D4"/>
+          <w:sz w:val="21"/>
+          <w:szCs w:val="21"/>
+        </w:rPr>
+      </w:pPr>
+      <w:r>
+        <w:rPr>
+          <w:rFonts w:ascii="Consolas" w:eastAsia="Times New Roman" w:hAnsi="Consolas" w:cs="Times New Roman"/>
+          <w:color w:val="D4D4D4"/>
+          <w:sz w:val="21"/>
+          <w:szCs w:val="21"/>
+        </w:rPr>
+        <w:t>  </w:t>
+      </w:r>
+      <w:r>
+        <w:rPr>
+          <w:rFonts w:ascii="Consolas" w:eastAsia="Times New Roman" w:hAnsi="Consolas" w:cs="Times New Roman"/>
+          <w:color w:val="808080"/>
+          <w:sz w:val="21"/>
+          <w:szCs w:val="21"/>
+        </w:rPr>
+        <w:t>&lt;</w:t>
+      </w:r>
+      <w:proofErr w:type="spellStart"/>
+      <w:r>
+        <w:rPr>
+          <w:rFonts w:ascii="Consolas" w:eastAsia="Times New Roman" w:hAnsi="Consolas" w:cs="Times New Roman"/>
+          <w:color w:val="4EC9B0"/>
+          <w:sz w:val="21"/>
+          <w:szCs w:val="21"/>
+        </w:rPr>
+        <w:t>StateProvider</w:t>
+      </w:r>
+      <w:proofErr w:type="spellEnd"/>
+      <w:r>
+        <w:rPr>
+          <w:rFonts w:ascii="Consolas" w:eastAsia="Times New Roman" w:hAnsi="Consolas" w:cs="Times New Roman"/>
+          <w:color w:val="D4D4D4"/>
+          <w:sz w:val="21"/>
+          <w:szCs w:val="21"/>
+        </w:rPr>
+        <w:t> </w:t>
+      </w:r>
+      <w:proofErr w:type="spellStart"/>
+      <w:r>
+        <w:rPr>
+          <w:rFonts w:ascii="Consolas" w:eastAsia="Times New Roman" w:hAnsi="Consolas" w:cs="Times New Roman"/>
+          <w:color w:val="9CDCFE"/>
+          <w:sz w:val="21"/>
+          <w:szCs w:val="21"/>
+        </w:rPr>
+        <w:t>initialState</w:t>
+      </w:r>
+      <w:proofErr w:type="spellEnd"/>
+      <w:proofErr w:type="gramStart"/>
+      <w:r>
+        <w:rPr>
+          <w:rFonts w:ascii="Consolas" w:eastAsia="Times New Roman" w:hAnsi="Consolas" w:cs="Times New Roman"/>
+          <w:color w:val="D4D4D4"/>
+          <w:sz w:val="21"/>
+          <w:szCs w:val="21"/>
+        </w:rPr>
+        <w:t>=</w:t>
+      </w:r>
+      <w:r>
+        <w:rPr>
+          <w:rFonts w:ascii="Consolas" w:eastAsia="Times New Roman" w:hAnsi="Consolas" w:cs="Times New Roman"/>
+          <w:color w:val="569CD6"/>
+          <w:sz w:val="21"/>
+          <w:szCs w:val="21"/>
+        </w:rPr>
+        <w:t>{</w:t>
+      </w:r>
+      <w:proofErr w:type="spellStart"/>
+      <w:proofErr w:type="gramEnd"/>
+      <w:r>
+        <w:rPr>
+          <w:rFonts w:ascii="Consolas" w:eastAsia="Times New Roman" w:hAnsi="Consolas" w:cs="Times New Roman"/>
+          <w:color w:val="4FC1FF"/>
+          <w:sz w:val="21"/>
+          <w:szCs w:val="21"/>
+        </w:rPr>
+        <w:t>initialState</w:t>
+      </w:r>
+      <w:proofErr w:type="spellEnd"/>
+      <w:r>
+        <w:rPr>
+          <w:rFonts w:ascii="Consolas" w:eastAsia="Times New Roman" w:hAnsi="Consolas" w:cs="Times New Roman"/>
+          <w:color w:val="569CD6"/>
+          <w:sz w:val="21"/>
+          <w:szCs w:val="21"/>
+        </w:rPr>
+        <w:t>}</w:t>
+      </w:r>
+      <w:r>
+        <w:rPr>
+          <w:rFonts w:ascii="Consolas" w:eastAsia="Times New Roman" w:hAnsi="Consolas" w:cs="Times New Roman"/>
+          <w:color w:val="D4D4D4"/>
+          <w:sz w:val="21"/>
+          <w:szCs w:val="21"/>
+        </w:rPr>
+        <w:t> </w:t>
+      </w:r>
+      <w:r>
+        <w:rPr>
+          <w:rFonts w:ascii="Consolas" w:eastAsia="Times New Roman" w:hAnsi="Consolas" w:cs="Times New Roman"/>
+          <w:color w:val="9CDCFE"/>
+          <w:sz w:val="21"/>
+          <w:szCs w:val="21"/>
+        </w:rPr>
+        <w:t>reducer</w:t>
+      </w:r>
+      <w:r>
+        <w:rPr>
+          <w:rFonts w:ascii="Consolas" w:eastAsia="Times New Roman" w:hAnsi="Consolas" w:cs="Times New Roman"/>
+          <w:color w:val="D4D4D4"/>
+          <w:sz w:val="21"/>
+          <w:szCs w:val="21"/>
+        </w:rPr>
+        <w:t>=</w:t>
+      </w:r>
+      <w:r>
+        <w:rPr>
+          <w:rFonts w:ascii="Consolas" w:eastAsia="Times New Roman" w:hAnsi="Consolas" w:cs="Times New Roman"/>
+          <w:color w:val="569CD6"/>
+          <w:sz w:val="21"/>
+          <w:szCs w:val="21"/>
+        </w:rPr>
+        <w:t>{</w:t>
+      </w:r>
+      <w:r>
+        <w:rPr>
+          <w:rFonts w:ascii="Consolas" w:eastAsia="Times New Roman" w:hAnsi="Consolas" w:cs="Times New Roman"/>
+          <w:color w:val="DCDCAA"/>
+          <w:sz w:val="21"/>
+          <w:szCs w:val="21"/>
+        </w:rPr>
+        <w:t>reducer</w:t>
+      </w:r>
+      <w:r>
+        <w:rPr>
+          <w:rFonts w:ascii="Consolas" w:eastAsia="Times New Roman" w:hAnsi="Consolas" w:cs="Times New Roman"/>
+          <w:color w:val="569CD6"/>
+          <w:sz w:val="21"/>
+          <w:szCs w:val="21"/>
+        </w:rPr>
+        <w:t>}</w:t>
+      </w:r>
+      <w:r>
+        <w:rPr>
+          <w:rFonts w:ascii="Consolas" w:eastAsia="Times New Roman" w:hAnsi="Consolas" w:cs="Times New Roman"/>
+          <w:color w:val="808080"/>
+          <w:sz w:val="21"/>
+          <w:szCs w:val="21"/>
+        </w:rPr>
+        <w:t>&gt;</w:t>
+      </w:r>
+    </w:p>
+    <w:p>
+      <w:pPr>
+        <w:shd w:val="clear" w:color="auto" w:fill="1E1E1E"/>
+        <w:spacing w:after="0" w:line="285" w:lineRule="atLeast"/>
+        <w:rPr>
+          <w:rFonts w:ascii="Consolas" w:eastAsia="Times New Roman" w:hAnsi="Consolas" w:cs="Times New Roman"/>
+          <w:color w:val="D4D4D4"/>
+          <w:sz w:val="21"/>
+          <w:szCs w:val="21"/>
+        </w:rPr>
+      </w:pPr>
+      <w:r>
+        <w:rPr>
+          <w:rFonts w:ascii="Consolas" w:eastAsia="Times New Roman" w:hAnsi="Consolas" w:cs="Times New Roman"/>
+          <w:color w:val="D4D4D4"/>
+          <w:sz w:val="21"/>
+          <w:szCs w:val="21"/>
+        </w:rPr>
+        <w:t>    </w:t>
+      </w:r>
+      <w:r>
+        <w:rPr>
+          <w:rFonts w:ascii="Consolas" w:eastAsia="Times New Roman" w:hAnsi="Consolas" w:cs="Times New Roman"/>
+          <w:color w:val="808080"/>
+          <w:sz w:val="21"/>
+          <w:szCs w:val="21"/>
+        </w:rPr>
+        <w:t>&lt;</w:t>
+      </w:r>
+      <w:r>
+        <w:rPr>
+          <w:rFonts w:ascii="Consolas" w:eastAsia="Times New Roman" w:hAnsi="Consolas" w:cs="Times New Roman"/>
+          <w:color w:val="4EC9B0"/>
+          <w:sz w:val="21"/>
+          <w:szCs w:val="21"/>
+        </w:rPr>
+        <w:t>App</w:t>
+      </w:r>
+      <w:r>
+        <w:rPr>
+          <w:rFonts w:ascii="Consolas" w:eastAsia="Times New Roman" w:hAnsi="Consolas" w:cs="Times New Roman"/>
+          <w:color w:val="D4D4D4"/>
+          <w:sz w:val="21"/>
+          <w:szCs w:val="21"/>
+        </w:rPr>
+        <w:t> </w:t>
+      </w:r>
+      <w:r>
+        <w:rPr>
+          <w:rFonts w:ascii="Consolas" w:eastAsia="Times New Roman" w:hAnsi="Consolas" w:cs="Times New Roman"/>
+          <w:color w:val="808080"/>
+          <w:sz w:val="21"/>
+          <w:szCs w:val="21"/>
+        </w:rPr>
+        <w:t>/&gt;</w:t>
+      </w:r>
+    </w:p>
+    <w:p>
+      <w:pPr>
+        <w:shd w:val="clear" w:color="auto" w:fill="1E1E1E"/>
+        <w:spacing w:after="0" w:line="285" w:lineRule="atLeast"/>
+        <w:rPr>
+          <w:rFonts w:ascii="Consolas" w:eastAsia="Times New Roman" w:hAnsi="Consolas" w:cs="Times New Roman"/>
+          <w:color w:val="D4D4D4"/>
+          <w:sz w:val="21"/>
+          <w:szCs w:val="21"/>
+        </w:rPr>
+      </w:pPr>
+      <w:r>
+        <w:rPr>
+          <w:rFonts w:ascii="Consolas" w:eastAsia="Times New Roman" w:hAnsi="Consolas" w:cs="Times New Roman"/>
+          <w:color w:val="D4D4D4"/>
+          <w:sz w:val="21"/>
+          <w:szCs w:val="21"/>
+        </w:rPr>
+        <w:t>  </w:t>
+      </w:r>
+      <w:r>
+        <w:rPr>
+          <w:rFonts w:ascii="Consolas" w:eastAsia="Times New Roman" w:hAnsi="Consolas" w:cs="Times New Roman"/>
+          <w:color w:val="808080"/>
+          <w:sz w:val="21"/>
+          <w:szCs w:val="21"/>
+        </w:rPr>
+        <w:t>&lt;/</w:t>
+      </w:r>
+      <w:proofErr w:type="spellStart"/>
+      <w:r>
+        <w:rPr>
+          <w:rFonts w:ascii="Consolas" w:eastAsia="Times New Roman" w:hAnsi="Consolas" w:cs="Times New Roman"/>
+          <w:color w:val="4EC9B0"/>
+          <w:sz w:val="21"/>
+          <w:szCs w:val="21"/>
+        </w:rPr>
+        <w:t>StateProvider</w:t>
+      </w:r>
+      <w:proofErr w:type="spellEnd"/>
+      <w:r>
+        <w:rPr>
+          <w:rFonts w:ascii="Consolas" w:eastAsia="Times New Roman" w:hAnsi="Consolas" w:cs="Times New Roman"/>
+          <w:color w:val="808080"/>
+          <w:sz w:val="21"/>
+          <w:szCs w:val="21"/>
+        </w:rPr>
+        <w:t>&gt;</w:t>
+      </w:r>
+    </w:p>
+    <w:p>
+      <w:pPr>
+        <w:shd w:val="clear" w:color="auto" w:fill="1E1E1E"/>
+        <w:spacing w:after="0" w:line="285" w:lineRule="atLeast"/>
+        <w:rPr>
+          <w:rFonts w:ascii="Consolas" w:eastAsia="Times New Roman" w:hAnsi="Consolas" w:cs="Times New Roman"/>
+          <w:color w:val="D4D4D4"/>
+          <w:sz w:val="21"/>
+          <w:szCs w:val="21"/>
+        </w:rPr>
+      </w:pPr>
+      <w:r>
+        <w:rPr>
+          <w:rFonts w:ascii="Consolas" w:eastAsia="Times New Roman" w:hAnsi="Consolas" w:cs="Times New Roman"/>
+          <w:color w:val="D4D4D4"/>
+          <w:sz w:val="21"/>
+          <w:szCs w:val="21"/>
+        </w:rPr>
+        <w:t>  </w:t>
+      </w:r>
+      <w:r>
+        <w:rPr>
+          <w:rFonts w:ascii="Consolas" w:eastAsia="Times New Roman" w:hAnsi="Consolas" w:cs="Times New Roman"/>
+          <w:color w:val="808080"/>
+          <w:sz w:val="21"/>
+          <w:szCs w:val="21"/>
+        </w:rPr>
+        <w:t>&lt;/</w:t>
+      </w:r>
+      <w:proofErr w:type="spellStart"/>
+      <w:r>
+        <w:rPr>
+          <w:rFonts w:ascii="Consolas" w:eastAsia="Times New Roman" w:hAnsi="Consolas" w:cs="Times New Roman"/>
+          <w:color w:val="4EC9B0"/>
+          <w:sz w:val="21"/>
+          <w:szCs w:val="21"/>
+        </w:rPr>
+        <w:t>React.StrictMode</w:t>
+      </w:r>
+      <w:proofErr w:type="spellEnd"/>
+      <w:r>
+        <w:rPr>
+          <w:rFonts w:ascii="Consolas" w:eastAsia="Times New Roman" w:hAnsi="Consolas" w:cs="Times New Roman"/>
+          <w:color w:val="808080"/>
+          <w:sz w:val="21"/>
+          <w:szCs w:val="21"/>
+        </w:rPr>
+        <w:t>&gt;</w:t>
+      </w:r>
+      <w:r>
+        <w:rPr>
+          <w:rFonts w:ascii="Consolas" w:eastAsia="Times New Roman" w:hAnsi="Consolas" w:cs="Times New Roman"/>
+          <w:color w:val="D4D4D4"/>
+          <w:sz w:val="21"/>
+          <w:szCs w:val="21"/>
+        </w:rPr>
+        <w:t>,</w:t>
+      </w:r>
+    </w:p>
+    <w:p>
+      <w:pPr>
+        <w:shd w:val="clear" w:color="auto" w:fill="1E1E1E"/>
+        <w:spacing w:after="0" w:line="285" w:lineRule="atLeast"/>
+        <w:rPr>
+          <w:rFonts w:ascii="Consolas" w:eastAsia="Times New Roman" w:hAnsi="Consolas" w:cs="Times New Roman"/>
+          <w:color w:val="D4D4D4"/>
+          <w:sz w:val="21"/>
+          <w:szCs w:val="21"/>
+        </w:rPr>
+      </w:pPr>
+      <w:r>
+        <w:rPr>
+          <w:rFonts w:ascii="Consolas" w:eastAsia="Times New Roman" w:hAnsi="Consolas" w:cs="Times New Roman"/>
+          <w:color w:val="D4D4D4"/>
+          <w:sz w:val="21"/>
+          <w:szCs w:val="21"/>
+        </w:rPr>
+        <w:t>  </w:t>
+      </w:r>
+      <w:proofErr w:type="spellStart"/>
+      <w:proofErr w:type="gramStart"/>
+      <w:r>
+        <w:rPr>
+          <w:rFonts w:ascii="Consolas" w:eastAsia="Times New Roman" w:hAnsi="Consolas" w:cs="Times New Roman"/>
+          <w:color w:val="9CDCFE"/>
+          <w:sz w:val="21"/>
+          <w:szCs w:val="21"/>
+        </w:rPr>
+        <w:t>document</w:t>
+      </w:r>
+      <w:r>
+        <w:rPr>
+          <w:rFonts w:ascii="Consolas" w:eastAsia="Times New Roman" w:hAnsi="Consolas" w:cs="Times New Roman"/>
+          <w:color w:val="D4D4D4"/>
+          <w:sz w:val="21"/>
+          <w:szCs w:val="21"/>
+        </w:rPr>
+        <w:t>.</w:t>
+      </w:r>
+      <w:r>
+        <w:rPr>
+          <w:rFonts w:ascii="Consolas" w:eastAsia="Times New Roman" w:hAnsi="Consolas" w:cs="Times New Roman"/>
+          <w:color w:val="DCDCAA"/>
+          <w:sz w:val="21"/>
+          <w:szCs w:val="21"/>
+        </w:rPr>
+        <w:t>getElementById</w:t>
+      </w:r>
+      <w:proofErr w:type="spellEnd"/>
+      <w:r>
+        <w:rPr>
+          <w:rFonts w:ascii="Consolas" w:eastAsia="Times New Roman" w:hAnsi="Consolas" w:cs="Times New Roman"/>
+          <w:color w:val="D4D4D4"/>
+          <w:sz w:val="21"/>
+          <w:szCs w:val="21"/>
+        </w:rPr>
+        <w:t>(</w:t>
+      </w:r>
+      <w:proofErr w:type="gramEnd"/>
+      <w:r>
+        <w:rPr>
+          <w:rFonts w:ascii="Consolas" w:eastAsia="Times New Roman" w:hAnsi="Consolas" w:cs="Times New Roman"/>
+          <w:color w:val="CE9178"/>
+          <w:sz w:val="21"/>
+          <w:szCs w:val="21"/>
+        </w:rPr>
+        <w:t>'root'</w:t>
+      </w:r>
+      <w:r>
+        <w:rPr>
+          <w:rFonts w:ascii="Consolas" w:eastAsia="Times New Roman" w:hAnsi="Consolas" w:cs="Times New Roman"/>
+          <w:color w:val="D4D4D4"/>
+          <w:sz w:val="21"/>
+          <w:szCs w:val="21"/>
+        </w:rPr>
+        <w:t>)</w:t>
+      </w:r>
+    </w:p>
+    <w:p>
+      <w:pPr>
+        <w:shd w:val="clear" w:color="auto" w:fill="1E1E1E"/>
+        <w:spacing w:after="0" w:line="285" w:lineRule="atLeast"/>
+        <w:rPr>
+          <w:rFonts w:ascii="Consolas" w:eastAsia="Times New Roman" w:hAnsi="Consolas" w:cs="Times New Roman"/>
+          <w:color w:val="D4D4D4"/>
+          <w:sz w:val="21"/>
+          <w:szCs w:val="21"/>
+        </w:rPr>
+      </w:pPr>
+      <w:r>
+        <w:rPr>
+          <w:rFonts w:ascii="Consolas" w:eastAsia="Times New Roman" w:hAnsi="Consolas" w:cs="Times New Roman"/>
+          <w:color w:val="D4D4D4"/>
+          <w:sz w:val="21"/>
+          <w:szCs w:val="21"/>
+        </w:rPr>
+        <w:t>);</w:t>
+      </w:r>
+    </w:p>
+    <w:p>
+      <w:pPr>
+        <w:shd w:val="clear" w:color="auto" w:fill="1E1E1E"/>
+        <w:spacing w:after="0" w:line="285" w:lineRule="atLeast"/>
+        <w:rPr>
+          <w:rFonts w:ascii="Consolas" w:eastAsia="Times New Roman" w:hAnsi="Consolas" w:cs="Times New Roman"/>
+          <w:color w:val="D4D4D4"/>
+          <w:sz w:val="21"/>
+          <w:szCs w:val="21"/>
+        </w:rPr>
+      </w:pPr>
+    </w:p>
+    <w:p>
+      <w:pPr>
+        <w:shd w:val="clear" w:color="auto" w:fill="1E1E1E"/>
+        <w:spacing w:after="0" w:line="285" w:lineRule="atLeast"/>
+        <w:rPr>
+          <w:rFonts w:ascii="Consolas" w:eastAsia="Times New Roman" w:hAnsi="Consolas" w:cs="Times New Roman"/>
+          <w:color w:val="D4D4D4"/>
+          <w:sz w:val="21"/>
+          <w:szCs w:val="21"/>
+        </w:rPr>
+      </w:pPr>
+      <w:r>
+        <w:rPr>
+          <w:rFonts w:ascii="Consolas" w:eastAsia="Times New Roman" w:hAnsi="Consolas" w:cs="Times New Roman"/>
+          <w:color w:val="6A9955"/>
+          <w:sz w:val="21"/>
+          <w:szCs w:val="21"/>
+        </w:rPr>
+        <w:t>// If you want to start measuring performance in your app, pass a function</w:t>
+      </w:r>
+    </w:p>
+    <w:p>
+      <w:pPr>
+        <w:shd w:val="clear" w:color="auto" w:fill="1E1E1E"/>
+        <w:spacing w:after="0" w:line="285" w:lineRule="atLeast"/>
+        <w:rPr>
+          <w:rFonts w:ascii="Consolas" w:eastAsia="Times New Roman" w:hAnsi="Consolas" w:cs="Times New Roman"/>
+          <w:color w:val="D4D4D4"/>
+          <w:sz w:val="21"/>
+          <w:szCs w:val="21"/>
+        </w:rPr>
+      </w:pPr>
+      <w:r>
+        <w:rPr>
+          <w:rFonts w:ascii="Consolas" w:eastAsia="Times New Roman" w:hAnsi="Consolas" w:cs="Times New Roman"/>
+          <w:color w:val="6A9955"/>
+          <w:sz w:val="21"/>
+          <w:szCs w:val="21"/>
+        </w:rPr>
+        <w:t>// to log results (for example: </w:t>
+      </w:r>
+      <w:proofErr w:type="spellStart"/>
+      <w:proofErr w:type="gramStart"/>
+      <w:r>
+        <w:rPr>
+          <w:rFonts w:ascii="Consolas" w:eastAsia="Times New Roman" w:hAnsi="Consolas" w:cs="Times New Roman"/>
+          <w:color w:val="6A9955"/>
+          <w:sz w:val="21"/>
+          <w:szCs w:val="21"/>
+        </w:rPr>
+        <w:t>reportWebVitals</w:t>
+      </w:r>
+      <w:proofErr w:type="spellEnd"/>
+      <w:r>
+        <w:rPr>
+          <w:rFonts w:ascii="Consolas" w:eastAsia="Times New Roman" w:hAnsi="Consolas" w:cs="Times New Roman"/>
+          <w:color w:val="6A9955"/>
+          <w:sz w:val="21"/>
+          <w:szCs w:val="21"/>
+        </w:rPr>
+        <w:t>(</w:t>
+      </w:r>
+      <w:proofErr w:type="gramEnd"/>
+      <w:r>
+        <w:rPr>
+          <w:rFonts w:ascii="Consolas" w:eastAsia="Times New Roman" w:hAnsi="Consolas" w:cs="Times New Roman"/>
+          <w:color w:val="6A9955"/>
+          <w:sz w:val="21"/>
+          <w:szCs w:val="21"/>
+        </w:rPr>
+        <w:t>console.log))</w:t>
+      </w:r>
+    </w:p>
+    <w:p>
+      <w:pPr>
+        <w:shd w:val="clear" w:color="auto" w:fill="1E1E1E"/>
+        <w:spacing w:after="0" w:line="285" w:lineRule="atLeast"/>
+        <w:rPr>
+          <w:rFonts w:ascii="Consolas" w:eastAsia="Times New Roman" w:hAnsi="Consolas" w:cs="Times New Roman"/>
+          <w:color w:val="D4D4D4"/>
+          <w:sz w:val="21"/>
+          <w:szCs w:val="21"/>
+        </w:rPr>
+      </w:pPr>
+      <w:r>
+        <w:rPr>
+          <w:rFonts w:ascii="Consolas" w:eastAsia="Times New Roman" w:hAnsi="Consolas" w:cs="Times New Roman"/>
+          <w:color w:val="6A9955"/>
+          <w:sz w:val="21"/>
+          <w:szCs w:val="21"/>
+        </w:rPr>
+        <w:t>// or send to an analytics endpoint. Learn more: https://bit.ly/CRA-vitals</w:t>
+      </w:r>
+    </w:p>
+    <w:p>
+      <w:pPr>
+        <w:shd w:val="clear" w:color="auto" w:fill="1E1E1E"/>
+        <w:spacing w:after="0" w:line="285" w:lineRule="atLeast"/>
+        <w:rPr>
+          <w:rFonts w:ascii="Consolas" w:eastAsia="Times New Roman" w:hAnsi="Consolas" w:cs="Times New Roman"/>
+          <w:color w:val="D4D4D4"/>
+          <w:sz w:val="21"/>
+          <w:szCs w:val="21"/>
+        </w:rPr>
+      </w:pPr>
+      <w:proofErr w:type="spellStart"/>
+      <w:proofErr w:type="gramStart"/>
+      <w:r>
+        <w:rPr>
+          <w:rFonts w:ascii="Consolas" w:eastAsia="Times New Roman" w:hAnsi="Consolas" w:cs="Times New Roman"/>
+          <w:color w:val="DCDCAA"/>
+          <w:sz w:val="21"/>
+          <w:szCs w:val="21"/>
+        </w:rPr>
+        <w:t>reportWebVitals</w:t>
+      </w:r>
+      <w:proofErr w:type="spellEnd"/>
+      <w:r>
+        <w:rPr>
+          <w:rFonts w:ascii="Consolas" w:eastAsia="Times New Roman" w:hAnsi="Consolas" w:cs="Times New Roman"/>
+          <w:color w:val="D4D4D4"/>
+          <w:sz w:val="21"/>
+          <w:szCs w:val="21"/>
+        </w:rPr>
+        <w:t>(</w:t>
+      </w:r>
+      <w:proofErr w:type="gramEnd"/>
+      <w:r>
+        <w:rPr>
+          <w:rFonts w:ascii="Consolas" w:eastAsia="Times New Roman" w:hAnsi="Consolas" w:cs="Times New Roman"/>
+          <w:color w:val="D4D4D4"/>
+          <w:sz w:val="21"/>
+          <w:szCs w:val="21"/>
+        </w:rPr>
+        <w:t>);</w:t>
+      </w:r>
+    </w:p>
+    <w:p>
+      <w:pPr>
+        <w:shd w:val="clear" w:color="auto" w:fill="1E1E1E"/>
+        <w:spacing w:after="0" w:line="285" w:lineRule="atLeast"/>
+        <w:rPr>
+          <w:rFonts w:ascii="Consolas" w:eastAsia="Times New Roman" w:hAnsi="Consolas" w:cs="Times New Roman"/>
+          <w:color w:val="D4D4D4"/>
+          <w:sz w:val="21"/>
+          <w:szCs w:val="21"/>
+        </w:rPr>
+      </w:pPr>
+    </w:p>
+    <w:p>
       <w:bookmarkStart w:id="0" w:name="_GoBack"/>
       <w:bookmarkEnd w:id="0"/>
+    </w:p>
+    <w:p/>
+    <w:p/>
+    <w:p>
+      <w:r>
+        <w:t>Calling same level tags:</w:t>
+      </w:r>
+    </w:p>
+    <w:p>
+      <w:pPr>
+        <w:shd w:val="clear" w:color="auto" w:fill="1E1E1E"/>
+        <w:spacing w:after="0" w:line="285" w:lineRule="atLeast"/>
+        <w:rPr>
+          <w:rFonts w:ascii="Consolas" w:eastAsia="Times New Roman" w:hAnsi="Consolas" w:cs="Times New Roman"/>
+          <w:color w:val="D4D4D4"/>
+          <w:sz w:val="21"/>
+          <w:szCs w:val="21"/>
+        </w:rPr>
+      </w:pPr>
+      <w:r>
+        <w:rPr>
+          <w:rFonts w:ascii="Consolas" w:eastAsia="Times New Roman" w:hAnsi="Consolas" w:cs="Times New Roman"/>
+          <w:color w:val="D4D4D4"/>
+          <w:sz w:val="21"/>
+          <w:szCs w:val="21"/>
+        </w:rPr>
+        <w:t>        </w:t>
+      </w:r>
+      <w:r>
+        <w:rPr>
+          <w:rFonts w:ascii="Consolas" w:eastAsia="Times New Roman" w:hAnsi="Consolas" w:cs="Times New Roman"/>
+          <w:color w:val="808080"/>
+          <w:sz w:val="21"/>
+          <w:szCs w:val="21"/>
+        </w:rPr>
+        <w:t>&lt;</w:t>
+      </w:r>
+      <w:r>
+        <w:rPr>
+          <w:rFonts w:ascii="Consolas" w:eastAsia="Times New Roman" w:hAnsi="Consolas" w:cs="Times New Roman"/>
+          <w:color w:val="569CD6"/>
+          <w:sz w:val="21"/>
+          <w:szCs w:val="21"/>
+        </w:rPr>
+        <w:t>div</w:t>
+      </w:r>
+      <w:r>
+        <w:rPr>
+          <w:rFonts w:ascii="Consolas" w:eastAsia="Times New Roman" w:hAnsi="Consolas" w:cs="Times New Roman"/>
+          <w:color w:val="D4D4D4"/>
+          <w:sz w:val="21"/>
+          <w:szCs w:val="21"/>
+        </w:rPr>
+        <w:t> </w:t>
+      </w:r>
+      <w:proofErr w:type="spellStart"/>
+      <w:r>
+        <w:rPr>
+          <w:rFonts w:ascii="Consolas" w:eastAsia="Times New Roman" w:hAnsi="Consolas" w:cs="Times New Roman"/>
+          <w:color w:val="9CDCFE"/>
+          <w:sz w:val="21"/>
+          <w:szCs w:val="21"/>
+        </w:rPr>
+        <w:t>className</w:t>
+      </w:r>
+      <w:proofErr w:type="spellEnd"/>
+      <w:r>
+        <w:rPr>
+          <w:rFonts w:ascii="Consolas" w:eastAsia="Times New Roman" w:hAnsi="Consolas" w:cs="Times New Roman"/>
+          <w:color w:val="D4D4D4"/>
+          <w:sz w:val="21"/>
+          <w:szCs w:val="21"/>
+        </w:rPr>
+        <w:t>=</w:t>
+      </w:r>
+      <w:r>
+        <w:rPr>
+          <w:rFonts w:ascii="Consolas" w:eastAsia="Times New Roman" w:hAnsi="Consolas" w:cs="Times New Roman"/>
+          <w:color w:val="CE9178"/>
+          <w:sz w:val="21"/>
+          <w:szCs w:val="21"/>
+        </w:rPr>
+        <w:t>"dummy"</w:t>
+      </w:r>
+      <w:r>
+        <w:rPr>
+          <w:rFonts w:ascii="Consolas" w:eastAsia="Times New Roman" w:hAnsi="Consolas" w:cs="Times New Roman"/>
+          <w:color w:val="808080"/>
+          <w:sz w:val="21"/>
+          <w:szCs w:val="21"/>
+        </w:rPr>
+        <w:t>&gt;</w:t>
+      </w:r>
+    </w:p>
+    <w:p>
+      <w:pPr>
+        <w:shd w:val="clear" w:color="auto" w:fill="1E1E1E"/>
+        <w:spacing w:after="0" w:line="285" w:lineRule="atLeast"/>
+        <w:rPr>
+          <w:rFonts w:ascii="Consolas" w:eastAsia="Times New Roman" w:hAnsi="Consolas" w:cs="Times New Roman"/>
+          <w:color w:val="D4D4D4"/>
+          <w:sz w:val="21"/>
+          <w:szCs w:val="21"/>
+        </w:rPr>
+      </w:pPr>
+      <w:r>
+        <w:rPr>
+          <w:rFonts w:ascii="Consolas" w:eastAsia="Times New Roman" w:hAnsi="Consolas" w:cs="Times New Roman"/>
+          <w:color w:val="D4D4D4"/>
+          <w:sz w:val="21"/>
+          <w:szCs w:val="21"/>
+        </w:rPr>
+        <w:t>                </w:t>
+      </w:r>
+      <w:r>
+        <w:rPr>
+          <w:rFonts w:ascii="Consolas" w:eastAsia="Times New Roman" w:hAnsi="Consolas" w:cs="Times New Roman"/>
+          <w:color w:val="808080"/>
+          <w:sz w:val="21"/>
+          <w:szCs w:val="21"/>
+        </w:rPr>
+        <w:t>&lt;</w:t>
+      </w:r>
+      <w:r>
+        <w:rPr>
+          <w:rFonts w:ascii="Consolas" w:eastAsia="Times New Roman" w:hAnsi="Consolas" w:cs="Times New Roman"/>
+          <w:color w:val="569CD6"/>
+          <w:sz w:val="21"/>
+          <w:szCs w:val="21"/>
+        </w:rPr>
+        <w:t>h1</w:t>
+      </w:r>
+      <w:r>
+        <w:rPr>
+          <w:rFonts w:ascii="Consolas" w:eastAsia="Times New Roman" w:hAnsi="Consolas" w:cs="Times New Roman"/>
+          <w:color w:val="D4D4D4"/>
+          <w:sz w:val="21"/>
+          <w:szCs w:val="21"/>
+        </w:rPr>
+        <w:t> </w:t>
+      </w:r>
+      <w:proofErr w:type="spellStart"/>
+      <w:r>
+        <w:rPr>
+          <w:rFonts w:ascii="Consolas" w:eastAsia="Times New Roman" w:hAnsi="Consolas" w:cs="Times New Roman"/>
+          <w:color w:val="9CDCFE"/>
+          <w:sz w:val="21"/>
+          <w:szCs w:val="21"/>
+        </w:rPr>
+        <w:t>className</w:t>
+      </w:r>
+      <w:proofErr w:type="spellEnd"/>
+      <w:r>
+        <w:rPr>
+          <w:rFonts w:ascii="Consolas" w:eastAsia="Times New Roman" w:hAnsi="Consolas" w:cs="Times New Roman"/>
+          <w:color w:val="D4D4D4"/>
+          <w:sz w:val="21"/>
+          <w:szCs w:val="21"/>
+        </w:rPr>
+        <w:t>=</w:t>
+      </w:r>
+      <w:r>
+        <w:rPr>
+          <w:rFonts w:ascii="Consolas" w:eastAsia="Times New Roman" w:hAnsi="Consolas" w:cs="Times New Roman"/>
+          <w:color w:val="CE9178"/>
+          <w:sz w:val="21"/>
+          <w:szCs w:val="21"/>
+        </w:rPr>
+        <w:t>"heading"</w:t>
+      </w:r>
+      <w:r>
+        <w:rPr>
+          <w:rFonts w:ascii="Consolas" w:eastAsia="Times New Roman" w:hAnsi="Consolas" w:cs="Times New Roman"/>
+          <w:color w:val="808080"/>
+          <w:sz w:val="21"/>
+          <w:szCs w:val="21"/>
+        </w:rPr>
+        <w:t>&gt;</w:t>
+      </w:r>
+      <w:r>
+        <w:rPr>
+          <w:rFonts w:ascii="Consolas" w:eastAsia="Times New Roman" w:hAnsi="Consolas" w:cs="Times New Roman"/>
+          <w:color w:val="D4D4D4"/>
+          <w:sz w:val="21"/>
+          <w:szCs w:val="21"/>
+        </w:rPr>
+        <w:t>Dummy</w:t>
+      </w:r>
+      <w:r>
+        <w:rPr>
+          <w:rFonts w:ascii="Consolas" w:eastAsia="Times New Roman" w:hAnsi="Consolas" w:cs="Times New Roman"/>
+          <w:color w:val="808080"/>
+          <w:sz w:val="21"/>
+          <w:szCs w:val="21"/>
+        </w:rPr>
+        <w:t>&lt;/</w:t>
+      </w:r>
+      <w:r>
+        <w:rPr>
+          <w:rFonts w:ascii="Consolas" w:eastAsia="Times New Roman" w:hAnsi="Consolas" w:cs="Times New Roman"/>
+          <w:color w:val="569CD6"/>
+          <w:sz w:val="21"/>
+          <w:szCs w:val="21"/>
+        </w:rPr>
+        <w:t>h1</w:t>
+      </w:r>
+      <w:r>
+        <w:rPr>
+          <w:rFonts w:ascii="Consolas" w:eastAsia="Times New Roman" w:hAnsi="Consolas" w:cs="Times New Roman"/>
+          <w:color w:val="808080"/>
+          <w:sz w:val="21"/>
+          <w:szCs w:val="21"/>
+        </w:rPr>
+        <w:t>&gt;</w:t>
+      </w:r>
+    </w:p>
+    <w:p>
+      <w:pPr>
+        <w:shd w:val="clear" w:color="auto" w:fill="1E1E1E"/>
+        <w:spacing w:after="0" w:line="285" w:lineRule="atLeast"/>
+        <w:rPr>
+          <w:rFonts w:ascii="Consolas" w:eastAsia="Times New Roman" w:hAnsi="Consolas" w:cs="Times New Roman"/>
+          <w:color w:val="D4D4D4"/>
+          <w:sz w:val="21"/>
+          <w:szCs w:val="21"/>
+        </w:rPr>
+      </w:pPr>
+      <w:r>
+        <w:rPr>
+          <w:rFonts w:ascii="Consolas" w:eastAsia="Times New Roman" w:hAnsi="Consolas" w:cs="Times New Roman"/>
+          <w:color w:val="D4D4D4"/>
+          <w:sz w:val="21"/>
+          <w:szCs w:val="21"/>
+        </w:rPr>
+        <w:t>                </w:t>
+      </w:r>
+      <w:r>
+        <w:rPr>
+          <w:rFonts w:ascii="Consolas" w:eastAsia="Times New Roman" w:hAnsi="Consolas" w:cs="Times New Roman"/>
+          <w:color w:val="808080"/>
+          <w:sz w:val="21"/>
+          <w:szCs w:val="21"/>
+        </w:rPr>
+        <w:t>&lt;</w:t>
+      </w:r>
+      <w:r>
+        <w:rPr>
+          <w:rFonts w:ascii="Consolas" w:eastAsia="Times New Roman" w:hAnsi="Consolas" w:cs="Times New Roman"/>
+          <w:color w:val="569CD6"/>
+          <w:sz w:val="21"/>
+          <w:szCs w:val="21"/>
+        </w:rPr>
+        <w:t>div</w:t>
+      </w:r>
+      <w:r>
+        <w:rPr>
+          <w:rFonts w:ascii="Consolas" w:eastAsia="Times New Roman" w:hAnsi="Consolas" w:cs="Times New Roman"/>
+          <w:color w:val="D4D4D4"/>
+          <w:sz w:val="21"/>
+          <w:szCs w:val="21"/>
+        </w:rPr>
+        <w:t> </w:t>
+      </w:r>
+      <w:proofErr w:type="spellStart"/>
+      <w:r>
+        <w:rPr>
+          <w:rFonts w:ascii="Consolas" w:eastAsia="Times New Roman" w:hAnsi="Consolas" w:cs="Times New Roman"/>
+          <w:color w:val="9CDCFE"/>
+          <w:sz w:val="21"/>
+          <w:szCs w:val="21"/>
+        </w:rPr>
+        <w:t>className</w:t>
+      </w:r>
+      <w:proofErr w:type="spellEnd"/>
+      <w:r>
+        <w:rPr>
+          <w:rFonts w:ascii="Consolas" w:eastAsia="Times New Roman" w:hAnsi="Consolas" w:cs="Times New Roman"/>
+          <w:color w:val="D4D4D4"/>
+          <w:sz w:val="21"/>
+          <w:szCs w:val="21"/>
+        </w:rPr>
+        <w:t>=</w:t>
+      </w:r>
+      <w:r>
+        <w:rPr>
+          <w:rFonts w:ascii="Consolas" w:eastAsia="Times New Roman" w:hAnsi="Consolas" w:cs="Times New Roman"/>
+          <w:color w:val="CE9178"/>
+          <w:sz w:val="21"/>
+          <w:szCs w:val="21"/>
+        </w:rPr>
+        <w:t>"image"</w:t>
+      </w:r>
+      <w:r>
+        <w:rPr>
+          <w:rFonts w:ascii="Consolas" w:eastAsia="Times New Roman" w:hAnsi="Consolas" w:cs="Times New Roman"/>
+          <w:color w:val="808080"/>
+          <w:sz w:val="21"/>
+          <w:szCs w:val="21"/>
+        </w:rPr>
+        <w:t>&gt;</w:t>
+      </w:r>
+    </w:p>
+    <w:p>
+      <w:pPr>
+        <w:shd w:val="clear" w:color="auto" w:fill="1E1E1E"/>
+        <w:spacing w:after="0" w:line="285" w:lineRule="atLeast"/>
+        <w:rPr>
+          <w:rFonts w:ascii="Consolas" w:eastAsia="Times New Roman" w:hAnsi="Consolas" w:cs="Times New Roman"/>
+          <w:color w:val="D4D4D4"/>
+          <w:sz w:val="21"/>
+          <w:szCs w:val="21"/>
+        </w:rPr>
+      </w:pPr>
+      <w:r>
+        <w:rPr>
+          <w:rFonts w:ascii="Consolas" w:eastAsia="Times New Roman" w:hAnsi="Consolas" w:cs="Times New Roman"/>
+          <w:color w:val="D4D4D4"/>
+          <w:sz w:val="21"/>
+          <w:szCs w:val="21"/>
+        </w:rPr>
+        <w:t>                    </w:t>
+      </w:r>
+      <w:r>
+        <w:rPr>
+          <w:rFonts w:ascii="Consolas" w:eastAsia="Times New Roman" w:hAnsi="Consolas" w:cs="Times New Roman"/>
+          <w:color w:val="808080"/>
+          <w:sz w:val="21"/>
+          <w:szCs w:val="21"/>
+        </w:rPr>
+        <w:t>&lt;</w:t>
+      </w:r>
+      <w:r>
+        <w:rPr>
+          <w:rFonts w:ascii="Consolas" w:eastAsia="Times New Roman" w:hAnsi="Consolas" w:cs="Times New Roman"/>
+          <w:color w:val="569CD6"/>
+          <w:sz w:val="21"/>
+          <w:szCs w:val="21"/>
+        </w:rPr>
+        <w:t>img</w:t>
+      </w:r>
+      <w:r>
+        <w:rPr>
+          <w:rFonts w:ascii="Consolas" w:eastAsia="Times New Roman" w:hAnsi="Consolas" w:cs="Times New Roman"/>
+          <w:color w:val="D4D4D4"/>
+          <w:sz w:val="21"/>
+          <w:szCs w:val="21"/>
+        </w:rPr>
+        <w:t>  </w:t>
+      </w:r>
+      <w:r>
+        <w:rPr>
+          <w:rFonts w:ascii="Consolas" w:eastAsia="Times New Roman" w:hAnsi="Consolas" w:cs="Times New Roman"/>
+          <w:color w:val="9CDCFE"/>
+          <w:sz w:val="21"/>
+          <w:szCs w:val="21"/>
+        </w:rPr>
+        <w:t>src</w:t>
+      </w:r>
+      <w:r>
+        <w:rPr>
+          <w:rFonts w:ascii="Consolas" w:eastAsia="Times New Roman" w:hAnsi="Consolas" w:cs="Times New Roman"/>
+          <w:color w:val="D4D4D4"/>
+          <w:sz w:val="21"/>
+          <w:szCs w:val="21"/>
+        </w:rPr>
+        <w:t>=</w:t>
+      </w:r>
+      <w:r>
+        <w:rPr>
+          <w:rFonts w:ascii="Consolas" w:eastAsia="Times New Roman" w:hAnsi="Consolas" w:cs="Times New Roman"/>
+          <w:color w:val="CE9178"/>
+          <w:sz w:val="21"/>
+          <w:szCs w:val="21"/>
+        </w:rPr>
+        <w:t>"https://scontent.fkhi11-1.fna.fbcdn.net/v/t1.18169-9/21751306_10155724905022838_7192191338970086519_n.png?_nc_cat=1</w:t>
+      </w:r>
+      <w:r>
+        <w:rPr>
+          <w:rFonts w:ascii="Consolas" w:eastAsia="Times New Roman" w:hAnsi="Consolas" w:cs="Times New Roman"/>
+          <w:color w:val="569CD6"/>
+          <w:sz w:val="21"/>
+          <w:szCs w:val="21"/>
+        </w:rPr>
+        <w:t>&amp;amp;</w:t>
+      </w:r>
+      <w:r>
+        <w:rPr>
+          <w:rFonts w:ascii="Consolas" w:eastAsia="Times New Roman" w:hAnsi="Consolas" w:cs="Times New Roman"/>
+          <w:color w:val="CE9178"/>
+          <w:sz w:val="21"/>
+          <w:szCs w:val="21"/>
+        </w:rPr>
+        <w:t>ccb=1-3</w:t>
+      </w:r>
+      <w:r>
+        <w:rPr>
+          <w:rFonts w:ascii="Consolas" w:eastAsia="Times New Roman" w:hAnsi="Consolas" w:cs="Times New Roman"/>
+          <w:color w:val="569CD6"/>
+          <w:sz w:val="21"/>
+          <w:szCs w:val="21"/>
+        </w:rPr>
+        <w:t>&amp;amp;</w:t>
+      </w:r>
+      <w:r>
+        <w:rPr>
+          <w:rFonts w:ascii="Consolas" w:eastAsia="Times New Roman" w:hAnsi="Consolas" w:cs="Times New Roman"/>
+          <w:color w:val="CE9178"/>
+          <w:sz w:val="21"/>
+          <w:szCs w:val="21"/>
+        </w:rPr>
+        <w:t>_nc_sid=09cbfe</w:t>
+      </w:r>
+      <w:r>
+        <w:rPr>
+          <w:rFonts w:ascii="Consolas" w:eastAsia="Times New Roman" w:hAnsi="Consolas" w:cs="Times New Roman"/>
+          <w:color w:val="569CD6"/>
+          <w:sz w:val="21"/>
+          <w:szCs w:val="21"/>
+        </w:rPr>
+        <w:t>&amp;amp;</w:t>
+      </w:r>
+      <w:r>
+        <w:rPr>
+          <w:rFonts w:ascii="Consolas" w:eastAsia="Times New Roman" w:hAnsi="Consolas" w:cs="Times New Roman"/>
+          <w:color w:val="CE9178"/>
+          <w:sz w:val="21"/>
+          <w:szCs w:val="21"/>
+        </w:rPr>
+        <w:t>_nc_ohc=IcbUmlfMQ_4AX8Gd_cH</w:t>
+      </w:r>
+      <w:r>
+        <w:rPr>
+          <w:rFonts w:ascii="Consolas" w:eastAsia="Times New Roman" w:hAnsi="Consolas" w:cs="Times New Roman"/>
+          <w:color w:val="569CD6"/>
+          <w:sz w:val="21"/>
+          <w:szCs w:val="21"/>
+        </w:rPr>
+        <w:t>&amp;amp;</w:t>
+      </w:r>
+      <w:r>
+        <w:rPr>
+          <w:rFonts w:ascii="Consolas" w:eastAsia="Times New Roman" w:hAnsi="Consolas" w:cs="Times New Roman"/>
+          <w:color w:val="CE9178"/>
+          <w:sz w:val="21"/>
+          <w:szCs w:val="21"/>
+        </w:rPr>
+        <w:t>_nc_ht=scontent.fkhi11-1.fna</w:t>
+      </w:r>
+      <w:r>
+        <w:rPr>
+          <w:rFonts w:ascii="Consolas" w:eastAsia="Times New Roman" w:hAnsi="Consolas" w:cs="Times New Roman"/>
+          <w:color w:val="569CD6"/>
+          <w:sz w:val="21"/>
+          <w:szCs w:val="21"/>
+        </w:rPr>
+        <w:t>&amp;amp;</w:t>
+      </w:r>
+      <w:r>
+        <w:rPr>
+          <w:rFonts w:ascii="Consolas" w:eastAsia="Times New Roman" w:hAnsi="Consolas" w:cs="Times New Roman"/>
+          <w:color w:val="CE9178"/>
+          <w:sz w:val="21"/>
+          <w:szCs w:val="21"/>
+        </w:rPr>
+        <w:t>oh=476a316551fc8daf192c0acc8392ae30</w:t>
+      </w:r>
+      <w:r>
+        <w:rPr>
+          <w:rFonts w:ascii="Consolas" w:eastAsia="Times New Roman" w:hAnsi="Consolas" w:cs="Times New Roman"/>
+          <w:color w:val="569CD6"/>
+          <w:sz w:val="21"/>
+          <w:szCs w:val="21"/>
+        </w:rPr>
+        <w:t>&amp;amp;</w:t>
+      </w:r>
+      <w:r>
+        <w:rPr>
+          <w:rFonts w:ascii="Consolas" w:eastAsia="Times New Roman" w:hAnsi="Consolas" w:cs="Times New Roman"/>
+          <w:color w:val="CE9178"/>
+          <w:sz w:val="21"/>
+          <w:szCs w:val="21"/>
+        </w:rPr>
+        <w:t>oe=60E5D3FD"</w:t>
+      </w:r>
+      <w:r>
+        <w:rPr>
+          <w:rFonts w:ascii="Consolas" w:eastAsia="Times New Roman" w:hAnsi="Consolas" w:cs="Times New Roman"/>
+          <w:color w:val="808080"/>
+          <w:sz w:val="21"/>
+          <w:szCs w:val="21"/>
+        </w:rPr>
+        <w:t>/&gt;</w:t>
+      </w:r>
+    </w:p>
+    <w:p>
+      <w:pPr>
+        <w:shd w:val="clear" w:color="auto" w:fill="1E1E1E"/>
+        <w:spacing w:after="0" w:line="285" w:lineRule="atLeast"/>
+        <w:rPr>
+          <w:rFonts w:ascii="Consolas" w:eastAsia="Times New Roman" w:hAnsi="Consolas" w:cs="Times New Roman"/>
+          <w:color w:val="D4D4D4"/>
+          <w:sz w:val="21"/>
+          <w:szCs w:val="21"/>
+        </w:rPr>
+      </w:pPr>
+      <w:r>
+        <w:rPr>
+          <w:rFonts w:ascii="Consolas" w:eastAsia="Times New Roman" w:hAnsi="Consolas" w:cs="Times New Roman"/>
+          <w:color w:val="D4D4D4"/>
+          <w:sz w:val="21"/>
+          <w:szCs w:val="21"/>
+        </w:rPr>
+        <w:t>                </w:t>
+      </w:r>
+      <w:r>
+        <w:rPr>
+          <w:rFonts w:ascii="Consolas" w:eastAsia="Times New Roman" w:hAnsi="Consolas" w:cs="Times New Roman"/>
+          <w:color w:val="808080"/>
+          <w:sz w:val="21"/>
+          <w:szCs w:val="21"/>
+        </w:rPr>
+        <w:t>&lt;/</w:t>
+      </w:r>
+      <w:r>
+        <w:rPr>
+          <w:rFonts w:ascii="Consolas" w:eastAsia="Times New Roman" w:hAnsi="Consolas" w:cs="Times New Roman"/>
+          <w:color w:val="569CD6"/>
+          <w:sz w:val="21"/>
+          <w:szCs w:val="21"/>
+        </w:rPr>
+        <w:t>div</w:t>
+      </w:r>
+      <w:r>
+        <w:rPr>
+          <w:rFonts w:ascii="Consolas" w:eastAsia="Times New Roman" w:hAnsi="Consolas" w:cs="Times New Roman"/>
+          <w:color w:val="808080"/>
+          <w:sz w:val="21"/>
+          <w:szCs w:val="21"/>
+        </w:rPr>
+        <w:t>&gt;</w:t>
+      </w:r>
+    </w:p>
+    <w:p>
+      <w:pPr>
+        <w:shd w:val="clear" w:color="auto" w:fill="1E1E1E"/>
+        <w:spacing w:after="0" w:line="285" w:lineRule="atLeast"/>
+        <w:rPr>
+          <w:rFonts w:ascii="Consolas" w:eastAsia="Times New Roman" w:hAnsi="Consolas" w:cs="Times New Roman"/>
+          <w:color w:val="D4D4D4"/>
+          <w:sz w:val="21"/>
+          <w:szCs w:val="21"/>
+        </w:rPr>
+      </w:pPr>
+      <w:r>
+        <w:rPr>
+          <w:rFonts w:ascii="Consolas" w:eastAsia="Times New Roman" w:hAnsi="Consolas" w:cs="Times New Roman"/>
+          <w:color w:val="D4D4D4"/>
+          <w:sz w:val="21"/>
+          <w:szCs w:val="21"/>
+        </w:rPr>
+        <w:t>        </w:t>
+      </w:r>
+      <w:r>
+        <w:rPr>
+          <w:rFonts w:ascii="Consolas" w:eastAsia="Times New Roman" w:hAnsi="Consolas" w:cs="Times New Roman"/>
+          <w:color w:val="808080"/>
+          <w:sz w:val="21"/>
+          <w:szCs w:val="21"/>
+        </w:rPr>
+        <w:t>&lt;/</w:t>
+      </w:r>
+      <w:r>
+        <w:rPr>
+          <w:rFonts w:ascii="Consolas" w:eastAsia="Times New Roman" w:hAnsi="Consolas" w:cs="Times New Roman"/>
+          <w:color w:val="569CD6"/>
+          <w:sz w:val="21"/>
+          <w:szCs w:val="21"/>
+        </w:rPr>
+        <w:t>div</w:t>
+      </w:r>
+      <w:r>
+        <w:rPr>
+          <w:rFonts w:ascii="Consolas" w:eastAsia="Times New Roman" w:hAnsi="Consolas" w:cs="Times New Roman"/>
+          <w:color w:val="808080"/>
+          <w:sz w:val="21"/>
+          <w:szCs w:val="21"/>
+        </w:rPr>
+        <w:t>&gt;</w:t>
+      </w:r>
+    </w:p>
+    <w:p>
+      <w:pPr>
+        <w:rPr>
+          <w:rFonts w:ascii="Consolas" w:eastAsia="Times New Roman" w:hAnsi="Consolas" w:cs="Times New Roman"/>
+          <w:sz w:val="21"/>
+          <w:szCs w:val="21"/>
+        </w:rPr>
+      </w:pPr>
+    </w:p>
+    <w:p>
+      <w:pPr>
+        <w:shd w:val="clear" w:color="auto" w:fill="1E1E1E"/>
+        <w:spacing w:after="0" w:line="285" w:lineRule="atLeast"/>
+        <w:rPr>
+          <w:rFonts w:ascii="Consolas" w:eastAsia="Times New Roman" w:hAnsi="Consolas" w:cs="Times New Roman"/>
+          <w:color w:val="D4D4D4"/>
+          <w:sz w:val="21"/>
+          <w:szCs w:val="21"/>
+        </w:rPr>
+      </w:pPr>
+      <w:r>
+        <w:rPr>
+          <w:rFonts w:ascii="Consolas" w:eastAsia="Times New Roman" w:hAnsi="Consolas" w:cs="Times New Roman"/>
+          <w:color w:val="D7BA7D"/>
+          <w:sz w:val="21"/>
+          <w:szCs w:val="21"/>
+        </w:rPr>
+        <w:t>.dummy</w:t>
+      </w:r>
+      <w:r>
+        <w:rPr>
+          <w:rFonts w:ascii="Consolas" w:eastAsia="Times New Roman" w:hAnsi="Consolas" w:cs="Times New Roman"/>
+          <w:color w:val="D4D4D4"/>
+          <w:sz w:val="21"/>
+          <w:szCs w:val="21"/>
+        </w:rPr>
+        <w:t> &gt; </w:t>
+      </w:r>
+      <w:r>
+        <w:rPr>
+          <w:rFonts w:ascii="Consolas" w:eastAsia="Times New Roman" w:hAnsi="Consolas" w:cs="Times New Roman"/>
+          <w:color w:val="D7BA7D"/>
+          <w:sz w:val="21"/>
+          <w:szCs w:val="21"/>
+        </w:rPr>
+        <w:t>div</w:t>
+      </w:r>
+      <w:r>
+        <w:rPr>
+          <w:rFonts w:ascii="Consolas" w:eastAsia="Times New Roman" w:hAnsi="Consolas" w:cs="Times New Roman"/>
+          <w:color w:val="D4D4D4"/>
+          <w:sz w:val="21"/>
+          <w:szCs w:val="21"/>
+        </w:rPr>
+        <w:t> &gt; </w:t>
+      </w:r>
+      <w:proofErr w:type="spellStart"/>
+      <w:r>
+        <w:rPr>
+          <w:rFonts w:ascii="Consolas" w:eastAsia="Times New Roman" w:hAnsi="Consolas" w:cs="Times New Roman"/>
+          <w:color w:val="D7BA7D"/>
+          <w:sz w:val="21"/>
+          <w:szCs w:val="21"/>
+        </w:rPr>
+        <w:t>img</w:t>
+      </w:r>
+      <w:proofErr w:type="spellEnd"/>
+      <w:r>
+        <w:rPr>
+          <w:rFonts w:ascii="Consolas" w:eastAsia="Times New Roman" w:hAnsi="Consolas" w:cs="Times New Roman"/>
+          <w:color w:val="D4D4D4"/>
+          <w:sz w:val="21"/>
+          <w:szCs w:val="21"/>
+        </w:rPr>
+        <w:t> {</w:t>
+      </w:r>
+    </w:p>
+    <w:p>
+      <w:pPr>
+        <w:shd w:val="clear" w:color="auto" w:fill="1E1E1E"/>
+        <w:spacing w:after="0" w:line="285" w:lineRule="atLeast"/>
+        <w:rPr>
+          <w:rFonts w:ascii="Consolas" w:eastAsia="Times New Roman" w:hAnsi="Consolas" w:cs="Times New Roman"/>
+          <w:color w:val="D4D4D4"/>
+          <w:sz w:val="21"/>
+          <w:szCs w:val="21"/>
+        </w:rPr>
+      </w:pPr>
+      <w:r>
+        <w:rPr>
+          <w:rFonts w:ascii="Consolas" w:eastAsia="Times New Roman" w:hAnsi="Consolas" w:cs="Times New Roman"/>
+          <w:color w:val="D4D4D4"/>
+          <w:sz w:val="21"/>
+          <w:szCs w:val="21"/>
+        </w:rPr>
+        <w:t>    </w:t>
+      </w:r>
+      <w:proofErr w:type="gramStart"/>
+      <w:r>
+        <w:rPr>
+          <w:rFonts w:ascii="Consolas" w:eastAsia="Times New Roman" w:hAnsi="Consolas" w:cs="Times New Roman"/>
+          <w:color w:val="9CDCFE"/>
+          <w:sz w:val="21"/>
+          <w:szCs w:val="21"/>
+        </w:rPr>
+        <w:t>width</w:t>
+      </w:r>
+      <w:proofErr w:type="gramEnd"/>
+      <w:r>
+        <w:rPr>
+          <w:rFonts w:ascii="Consolas" w:eastAsia="Times New Roman" w:hAnsi="Consolas" w:cs="Times New Roman"/>
+          <w:color w:val="D4D4D4"/>
+          <w:sz w:val="21"/>
+          <w:szCs w:val="21"/>
+        </w:rPr>
+        <w:t>: </w:t>
+      </w:r>
+      <w:r>
+        <w:rPr>
+          <w:rFonts w:ascii="Consolas" w:eastAsia="Times New Roman" w:hAnsi="Consolas" w:cs="Times New Roman"/>
+          <w:color w:val="B5CEA8"/>
+          <w:sz w:val="21"/>
+          <w:szCs w:val="21"/>
+        </w:rPr>
+        <w:t>200px</w:t>
+      </w:r>
+      <w:r>
+        <w:rPr>
+          <w:rFonts w:ascii="Consolas" w:eastAsia="Times New Roman" w:hAnsi="Consolas" w:cs="Times New Roman"/>
+          <w:color w:val="D4D4D4"/>
+          <w:sz w:val="21"/>
+          <w:szCs w:val="21"/>
+        </w:rPr>
+        <w:t>;                                                                                                                                                                                                                                                                                  </w:t>
+      </w:r>
+      <w:r>
+        <w:rPr>
+          <w:rFonts w:ascii="Consolas" w:eastAsia="Times New Roman" w:hAnsi="Consolas" w:cs="Times New Roman"/>
+          <w:color w:val="D4D4D4"/>
+          <w:sz w:val="21"/>
+          <w:szCs w:val="21"/>
+        </w:rPr>
+        <w:t>                      s</w:t>
+      </w:r>
+      <w:r>
+        <w:rPr>
+          <w:rFonts w:ascii="Consolas" w:eastAsia="Times New Roman" w:hAnsi="Consolas" w:cs="Times New Roman"/>
+          <w:color w:val="D4D4D4"/>
+          <w:sz w:val="21"/>
+          <w:szCs w:val="21"/>
+        </w:rPr>
+        <w:t>      </w:t>
+      </w:r>
+      <w:r>
+        <w:rPr>
+          <w:rFonts w:ascii="Consolas" w:eastAsia="Times New Roman" w:hAnsi="Consolas" w:cs="Times New Roman"/>
+          <w:color w:val="D4D4D4"/>
+          <w:sz w:val="21"/>
+          <w:szCs w:val="21"/>
+        </w:rPr>
+        <w:lastRenderedPageBreak/>
+        <w:t>                                                                                                                          </w:t>
+      </w:r>
+    </w:p>
+    <w:p>
+      <w:pPr>
+        <w:shd w:val="clear" w:color="auto" w:fill="1E1E1E"/>
+        <w:spacing w:after="0" w:line="285" w:lineRule="atLeast"/>
+        <w:rPr>
+          <w:rFonts w:ascii="Consolas" w:eastAsia="Times New Roman" w:hAnsi="Consolas" w:cs="Times New Roman"/>
+          <w:color w:val="D4D4D4"/>
+          <w:sz w:val="21"/>
+          <w:szCs w:val="21"/>
+        </w:rPr>
+      </w:pPr>
+      <w:r>
+        <w:rPr>
+          <w:rFonts w:ascii="Consolas" w:eastAsia="Times New Roman" w:hAnsi="Consolas" w:cs="Times New Roman"/>
+          <w:color w:val="D4D4D4"/>
+          <w:sz w:val="21"/>
+          <w:szCs w:val="21"/>
+        </w:rPr>
+        <w:t>    </w:t>
+      </w:r>
+      <w:proofErr w:type="gramStart"/>
+      <w:r>
+        <w:rPr>
+          <w:rFonts w:ascii="Consolas" w:eastAsia="Times New Roman" w:hAnsi="Consolas" w:cs="Times New Roman"/>
+          <w:color w:val="9CDCFE"/>
+          <w:sz w:val="21"/>
+          <w:szCs w:val="21"/>
+        </w:rPr>
+        <w:t>height</w:t>
+      </w:r>
+      <w:proofErr w:type="gramEnd"/>
+      <w:r>
+        <w:rPr>
+          <w:rFonts w:ascii="Consolas" w:eastAsia="Times New Roman" w:hAnsi="Consolas" w:cs="Times New Roman"/>
+          <w:color w:val="D4D4D4"/>
+          <w:sz w:val="21"/>
+          <w:szCs w:val="21"/>
+        </w:rPr>
+        <w:t>: </w:t>
+      </w:r>
+      <w:r>
+        <w:rPr>
+          <w:rFonts w:ascii="Consolas" w:eastAsia="Times New Roman" w:hAnsi="Consolas" w:cs="Times New Roman"/>
+          <w:color w:val="B5CEA8"/>
+          <w:sz w:val="21"/>
+          <w:szCs w:val="21"/>
+        </w:rPr>
+        <w:t>200px</w:t>
+      </w:r>
+      <w:r>
+        <w:rPr>
+          <w:rFonts w:ascii="Consolas" w:eastAsia="Times New Roman" w:hAnsi="Consolas" w:cs="Times New Roman"/>
+          <w:color w:val="D4D4D4"/>
+          <w:sz w:val="21"/>
+          <w:szCs w:val="21"/>
+        </w:rPr>
+        <w:t>;</w:t>
+      </w:r>
+    </w:p>
+    <w:p>
+      <w:pPr>
+        <w:shd w:val="clear" w:color="auto" w:fill="1E1E1E"/>
+        <w:spacing w:after="0" w:line="285" w:lineRule="atLeast"/>
+        <w:rPr>
+          <w:rFonts w:ascii="Consolas" w:eastAsia="Times New Roman" w:hAnsi="Consolas" w:cs="Times New Roman"/>
+          <w:color w:val="D4D4D4"/>
+          <w:sz w:val="21"/>
+          <w:szCs w:val="21"/>
+        </w:rPr>
+      </w:pPr>
+      <w:r>
+        <w:rPr>
+          <w:rFonts w:ascii="Consolas" w:eastAsia="Times New Roman" w:hAnsi="Consolas" w:cs="Times New Roman"/>
+          <w:color w:val="D4D4D4"/>
+          <w:sz w:val="21"/>
+          <w:szCs w:val="21"/>
+        </w:rPr>
+        <w:t>    </w:t>
+      </w:r>
+      <w:proofErr w:type="gramStart"/>
+      <w:r>
+        <w:rPr>
+          <w:rFonts w:ascii="Consolas" w:eastAsia="Times New Roman" w:hAnsi="Consolas" w:cs="Times New Roman"/>
+          <w:color w:val="9CDCFE"/>
+          <w:sz w:val="21"/>
+          <w:szCs w:val="21"/>
+        </w:rPr>
+        <w:t>margin-right</w:t>
+      </w:r>
+      <w:proofErr w:type="gramEnd"/>
+      <w:r>
+        <w:rPr>
+          <w:rFonts w:ascii="Consolas" w:eastAsia="Times New Roman" w:hAnsi="Consolas" w:cs="Times New Roman"/>
+          <w:color w:val="D4D4D4"/>
+          <w:sz w:val="21"/>
+          <w:szCs w:val="21"/>
+        </w:rPr>
+        <w:t>: </w:t>
+      </w:r>
+      <w:r>
+        <w:rPr>
+          <w:rFonts w:ascii="Consolas" w:eastAsia="Times New Roman" w:hAnsi="Consolas" w:cs="Times New Roman"/>
+          <w:color w:val="B5CEA8"/>
+          <w:sz w:val="21"/>
+          <w:szCs w:val="21"/>
+        </w:rPr>
+        <w:t>100px</w:t>
+      </w:r>
+      <w:r>
+        <w:rPr>
+          <w:rFonts w:ascii="Consolas" w:eastAsia="Times New Roman" w:hAnsi="Consolas" w:cs="Times New Roman"/>
+          <w:color w:val="D4D4D4"/>
+          <w:sz w:val="21"/>
+          <w:szCs w:val="21"/>
+        </w:rPr>
+        <w:t>;</w:t>
+      </w:r>
+    </w:p>
+    <w:p>
+      <w:pPr>
+        <w:shd w:val="clear" w:color="auto" w:fill="1E1E1E"/>
+        <w:spacing w:after="0" w:line="285" w:lineRule="atLeast"/>
+        <w:rPr>
+          <w:rFonts w:ascii="Consolas" w:eastAsia="Times New Roman" w:hAnsi="Consolas" w:cs="Times New Roman"/>
+          <w:color w:val="D4D4D4"/>
+          <w:sz w:val="21"/>
+          <w:szCs w:val="21"/>
+        </w:rPr>
+      </w:pPr>
+      <w:r>
+        <w:rPr>
+          <w:rFonts w:ascii="Consolas" w:eastAsia="Times New Roman" w:hAnsi="Consolas" w:cs="Times New Roman"/>
+          <w:color w:val="D4D4D4"/>
+          <w:sz w:val="21"/>
+          <w:szCs w:val="21"/>
+        </w:rPr>
+        <w:t>    </w:t>
+      </w:r>
+      <w:proofErr w:type="gramStart"/>
+      <w:r>
+        <w:rPr>
+          <w:rFonts w:ascii="Consolas" w:eastAsia="Times New Roman" w:hAnsi="Consolas" w:cs="Times New Roman"/>
+          <w:color w:val="9CDCFE"/>
+          <w:sz w:val="21"/>
+          <w:szCs w:val="21"/>
+        </w:rPr>
+        <w:t>visibility</w:t>
+      </w:r>
+      <w:proofErr w:type="gramEnd"/>
+      <w:r>
+        <w:rPr>
+          <w:rFonts w:ascii="Consolas" w:eastAsia="Times New Roman" w:hAnsi="Consolas" w:cs="Times New Roman"/>
+          <w:color w:val="D4D4D4"/>
+          <w:sz w:val="21"/>
+          <w:szCs w:val="21"/>
+        </w:rPr>
+        <w:t>: </w:t>
+      </w:r>
+      <w:r>
+        <w:rPr>
+          <w:rFonts w:ascii="Consolas" w:eastAsia="Times New Roman" w:hAnsi="Consolas" w:cs="Times New Roman"/>
+          <w:color w:val="CE9178"/>
+          <w:sz w:val="21"/>
+          <w:szCs w:val="21"/>
+        </w:rPr>
+        <w:t>hidden</w:t>
+      </w:r>
+      <w:r>
+        <w:rPr>
+          <w:rFonts w:ascii="Consolas" w:eastAsia="Times New Roman" w:hAnsi="Consolas" w:cs="Times New Roman"/>
+          <w:color w:val="D4D4D4"/>
+          <w:sz w:val="21"/>
+          <w:szCs w:val="21"/>
+        </w:rPr>
+        <w:t>;</w:t>
+      </w:r>
+    </w:p>
+    <w:p>
+      <w:pPr>
+        <w:shd w:val="clear" w:color="auto" w:fill="1E1E1E"/>
+        <w:spacing w:after="0" w:line="285" w:lineRule="atLeast"/>
+        <w:rPr>
+          <w:rFonts w:ascii="Consolas" w:eastAsia="Times New Roman" w:hAnsi="Consolas" w:cs="Times New Roman"/>
+          <w:color w:val="D4D4D4"/>
+          <w:sz w:val="21"/>
+          <w:szCs w:val="21"/>
+        </w:rPr>
+      </w:pPr>
+      <w:r>
+        <w:rPr>
+          <w:rFonts w:ascii="Consolas" w:eastAsia="Times New Roman" w:hAnsi="Consolas" w:cs="Times New Roman"/>
+          <w:color w:val="D4D4D4"/>
+          <w:sz w:val="21"/>
+          <w:szCs w:val="21"/>
+        </w:rPr>
+        <w:t>}</w:t>
+      </w:r>
+    </w:p>
+    <w:p>
+      <w:pPr>
+        <w:shd w:val="clear" w:color="auto" w:fill="1E1E1E"/>
+        <w:spacing w:after="0" w:line="285" w:lineRule="atLeast"/>
+        <w:rPr>
+          <w:rFonts w:ascii="Consolas" w:eastAsia="Times New Roman" w:hAnsi="Consolas" w:cs="Times New Roman"/>
+          <w:color w:val="D4D4D4"/>
+          <w:sz w:val="21"/>
+          <w:szCs w:val="21"/>
+        </w:rPr>
+      </w:pPr>
+    </w:p>
+    <w:p>
+      <w:pPr>
+        <w:shd w:val="clear" w:color="auto" w:fill="1E1E1E"/>
+        <w:spacing w:after="0" w:line="285" w:lineRule="atLeast"/>
+        <w:rPr>
+          <w:rFonts w:ascii="Consolas" w:eastAsia="Times New Roman" w:hAnsi="Consolas" w:cs="Times New Roman"/>
+          <w:color w:val="D4D4D4"/>
+          <w:sz w:val="21"/>
+          <w:szCs w:val="21"/>
+        </w:rPr>
+      </w:pPr>
+      <w:r>
+        <w:rPr>
+          <w:rFonts w:ascii="Consolas" w:eastAsia="Times New Roman" w:hAnsi="Consolas" w:cs="Times New Roman"/>
+          <w:color w:val="D7BA7D"/>
+          <w:sz w:val="21"/>
+          <w:szCs w:val="21"/>
+        </w:rPr>
+        <w:t>.dummy</w:t>
+      </w:r>
+      <w:r>
+        <w:rPr>
+          <w:rFonts w:ascii="Consolas" w:eastAsia="Times New Roman" w:hAnsi="Consolas" w:cs="Times New Roman"/>
+          <w:color w:val="D4D4D4"/>
+          <w:sz w:val="21"/>
+          <w:szCs w:val="21"/>
+        </w:rPr>
+        <w:t> &gt; </w:t>
+      </w:r>
+      <w:r>
+        <w:rPr>
+          <w:rFonts w:ascii="Consolas" w:eastAsia="Times New Roman" w:hAnsi="Consolas" w:cs="Times New Roman"/>
+          <w:color w:val="D7BA7D"/>
+          <w:sz w:val="21"/>
+          <w:szCs w:val="21"/>
+        </w:rPr>
+        <w:t>h1</w:t>
+      </w:r>
+      <w:proofErr w:type="gramStart"/>
+      <w:r>
+        <w:rPr>
+          <w:rFonts w:ascii="Consolas" w:eastAsia="Times New Roman" w:hAnsi="Consolas" w:cs="Times New Roman"/>
+          <w:color w:val="D7BA7D"/>
+          <w:sz w:val="21"/>
+          <w:szCs w:val="21"/>
+        </w:rPr>
+        <w:t>:hover</w:t>
+      </w:r>
+      <w:proofErr w:type="gramEnd"/>
+      <w:r>
+        <w:rPr>
+          <w:rFonts w:ascii="Consolas" w:eastAsia="Times New Roman" w:hAnsi="Consolas" w:cs="Times New Roman"/>
+          <w:color w:val="D4D4D4"/>
+          <w:sz w:val="21"/>
+          <w:szCs w:val="21"/>
+        </w:rPr>
+        <w:t> ~ </w:t>
+      </w:r>
+      <w:r>
+        <w:rPr>
+          <w:rFonts w:ascii="Consolas" w:eastAsia="Times New Roman" w:hAnsi="Consolas" w:cs="Times New Roman"/>
+          <w:color w:val="D7BA7D"/>
+          <w:sz w:val="21"/>
+          <w:szCs w:val="21"/>
+        </w:rPr>
+        <w:t>div</w:t>
+      </w:r>
+      <w:r>
+        <w:rPr>
+          <w:rFonts w:ascii="Consolas" w:eastAsia="Times New Roman" w:hAnsi="Consolas" w:cs="Times New Roman"/>
+          <w:color w:val="D4D4D4"/>
+          <w:sz w:val="21"/>
+          <w:szCs w:val="21"/>
+        </w:rPr>
+        <w:t> &gt; </w:t>
+      </w:r>
+      <w:proofErr w:type="spellStart"/>
+      <w:r>
+        <w:rPr>
+          <w:rFonts w:ascii="Consolas" w:eastAsia="Times New Roman" w:hAnsi="Consolas" w:cs="Times New Roman"/>
+          <w:color w:val="D7BA7D"/>
+          <w:sz w:val="21"/>
+          <w:szCs w:val="21"/>
+        </w:rPr>
+        <w:t>img</w:t>
+      </w:r>
+      <w:proofErr w:type="spellEnd"/>
+      <w:r>
+        <w:rPr>
+          <w:rFonts w:ascii="Consolas" w:eastAsia="Times New Roman" w:hAnsi="Consolas" w:cs="Times New Roman"/>
+          <w:color w:val="D4D4D4"/>
+          <w:sz w:val="21"/>
+          <w:szCs w:val="21"/>
+        </w:rPr>
+        <w:t>{</w:t>
+      </w:r>
+    </w:p>
+    <w:p>
+      <w:pPr>
+        <w:shd w:val="clear" w:color="auto" w:fill="1E1E1E"/>
+        <w:spacing w:after="0" w:line="285" w:lineRule="atLeast"/>
+        <w:rPr>
+          <w:rFonts w:ascii="Consolas" w:eastAsia="Times New Roman" w:hAnsi="Consolas" w:cs="Times New Roman"/>
+          <w:color w:val="D4D4D4"/>
+          <w:sz w:val="21"/>
+          <w:szCs w:val="21"/>
+        </w:rPr>
+      </w:pPr>
+      <w:r>
+        <w:rPr>
+          <w:rFonts w:ascii="Consolas" w:eastAsia="Times New Roman" w:hAnsi="Consolas" w:cs="Times New Roman"/>
+          <w:color w:val="D4D4D4"/>
+          <w:sz w:val="21"/>
+          <w:szCs w:val="21"/>
+        </w:rPr>
+        <w:t>    </w:t>
+      </w:r>
+      <w:proofErr w:type="gramStart"/>
+      <w:r>
+        <w:rPr>
+          <w:rFonts w:ascii="Consolas" w:eastAsia="Times New Roman" w:hAnsi="Consolas" w:cs="Times New Roman"/>
+          <w:color w:val="9CDCFE"/>
+          <w:sz w:val="21"/>
+          <w:szCs w:val="21"/>
+        </w:rPr>
+        <w:t>visibility</w:t>
+      </w:r>
+      <w:proofErr w:type="gramEnd"/>
+      <w:r>
+        <w:rPr>
+          <w:rFonts w:ascii="Consolas" w:eastAsia="Times New Roman" w:hAnsi="Consolas" w:cs="Times New Roman"/>
+          <w:color w:val="D4D4D4"/>
+          <w:sz w:val="21"/>
+          <w:szCs w:val="21"/>
+        </w:rPr>
+        <w:t>: </w:t>
+      </w:r>
+      <w:r>
+        <w:rPr>
+          <w:rFonts w:ascii="Consolas" w:eastAsia="Times New Roman" w:hAnsi="Consolas" w:cs="Times New Roman"/>
+          <w:color w:val="CE9178"/>
+          <w:sz w:val="21"/>
+          <w:szCs w:val="21"/>
+        </w:rPr>
+        <w:t>visible</w:t>
+      </w:r>
+      <w:r>
+        <w:rPr>
+          <w:rFonts w:ascii="Consolas" w:eastAsia="Times New Roman" w:hAnsi="Consolas" w:cs="Times New Roman"/>
+          <w:color w:val="D4D4D4"/>
+          <w:sz w:val="21"/>
+          <w:szCs w:val="21"/>
+        </w:rPr>
+        <w:t>;</w:t>
+      </w:r>
+    </w:p>
+    <w:p>
+      <w:pPr>
+        <w:shd w:val="clear" w:color="auto" w:fill="1E1E1E"/>
+        <w:spacing w:after="0" w:line="285" w:lineRule="atLeast"/>
+        <w:rPr>
+          <w:rFonts w:ascii="Consolas" w:eastAsia="Times New Roman" w:hAnsi="Consolas" w:cs="Times New Roman"/>
+          <w:color w:val="D4D4D4"/>
+          <w:sz w:val="21"/>
+          <w:szCs w:val="21"/>
+        </w:rPr>
+      </w:pPr>
+      <w:r>
+        <w:rPr>
+          <w:rFonts w:ascii="Consolas" w:eastAsia="Times New Roman" w:hAnsi="Consolas" w:cs="Times New Roman"/>
+          <w:color w:val="D4D4D4"/>
+          <w:sz w:val="21"/>
+          <w:szCs w:val="21"/>
+        </w:rPr>
+        <w:t>}</w:t>
+      </w:r>
+    </w:p>
+    <w:p>
+      <w:pPr>
+        <w:rPr>
+          <w:rFonts w:ascii="Consolas" w:eastAsia="Times New Roman" w:hAnsi="Consolas" w:cs="Times New Roman"/>
+          <w:sz w:val="21"/>
+          <w:szCs w:val="21"/>
+        </w:rPr>
+      </w:pPr>
+    </w:p>
+    <w:p>
+      <w:pPr>
+        <w:rPr>
+          <w:rFonts w:ascii="Consolas" w:eastAsia="Times New Roman" w:hAnsi="Consolas" w:cs="Times New Roman"/>
+          <w:sz w:val="21"/>
+          <w:szCs w:val="21"/>
+        </w:rPr>
+      </w:pPr>
+      <w:r>
+        <w:rPr>
+          <w:rFonts w:ascii="Consolas" w:eastAsia="Times New Roman" w:hAnsi="Consolas" w:cs="Times New Roman"/>
+          <w:sz w:val="21"/>
+          <w:szCs w:val="21"/>
+        </w:rPr>
+        <w:t>CSS True False property:</w:t>
+      </w:r>
+    </w:p>
+    <w:p>
+      <w:pPr>
+        <w:shd w:val="clear" w:color="auto" w:fill="1E1E1E"/>
+        <w:spacing w:after="0" w:line="285" w:lineRule="atLeast"/>
+        <w:rPr>
+          <w:rFonts w:ascii="Consolas" w:eastAsia="Times New Roman" w:hAnsi="Consolas" w:cs="Times New Roman"/>
+          <w:color w:val="D4D4D4"/>
+          <w:sz w:val="21"/>
+          <w:szCs w:val="21"/>
+        </w:rPr>
+      </w:pPr>
+      <w:proofErr w:type="spellStart"/>
+      <w:proofErr w:type="gramStart"/>
+      <w:r>
+        <w:rPr>
+          <w:rFonts w:ascii="Consolas" w:eastAsia="Times New Roman" w:hAnsi="Consolas" w:cs="Times New Roman"/>
+          <w:color w:val="9CDCFE"/>
+          <w:sz w:val="21"/>
+          <w:szCs w:val="21"/>
+        </w:rPr>
+        <w:t>backgroundColor</w:t>
+      </w:r>
+      <w:proofErr w:type="spellEnd"/>
+      <w:r>
+        <w:rPr>
+          <w:rFonts w:ascii="Consolas" w:eastAsia="Times New Roman" w:hAnsi="Consolas" w:cs="Times New Roman"/>
+          <w:color w:val="9CDCFE"/>
+          <w:sz w:val="21"/>
+          <w:szCs w:val="21"/>
+        </w:rPr>
+        <w:t>:</w:t>
+      </w:r>
+      <w:proofErr w:type="gramEnd"/>
+      <w:r>
+        <w:rPr>
+          <w:rFonts w:ascii="Consolas" w:eastAsia="Times New Roman" w:hAnsi="Consolas" w:cs="Times New Roman"/>
+          <w:color w:val="CE9178"/>
+          <w:sz w:val="21"/>
+          <w:szCs w:val="21"/>
+        </w:rPr>
+        <w:t>`</w:t>
+      </w:r>
+      <w:r>
+        <w:rPr>
+          <w:rFonts w:ascii="Consolas" w:eastAsia="Times New Roman" w:hAnsi="Consolas" w:cs="Times New Roman"/>
+          <w:color w:val="569CD6"/>
+          <w:sz w:val="21"/>
+          <w:szCs w:val="21"/>
+        </w:rPr>
+        <w:t>${</w:t>
+      </w:r>
+      <w:r>
+        <w:rPr>
+          <w:rFonts w:ascii="Consolas" w:eastAsia="Times New Roman" w:hAnsi="Consolas" w:cs="Times New Roman"/>
+          <w:color w:val="4FC1FF"/>
+          <w:sz w:val="21"/>
+          <w:szCs w:val="21"/>
+        </w:rPr>
+        <w:t>isShown1</w:t>
+      </w:r>
+      <w:r>
+        <w:rPr>
+          <w:rFonts w:ascii="Consolas" w:eastAsia="Times New Roman" w:hAnsi="Consolas" w:cs="Times New Roman"/>
+          <w:color w:val="D4D4D4"/>
+          <w:sz w:val="21"/>
+          <w:szCs w:val="21"/>
+        </w:rPr>
+        <w:t> ? </w:t>
+      </w:r>
+      <w:r>
+        <w:rPr>
+          <w:rFonts w:ascii="Consolas" w:eastAsia="Times New Roman" w:hAnsi="Consolas" w:cs="Times New Roman"/>
+          <w:color w:val="CE9178"/>
+          <w:sz w:val="21"/>
+          <w:szCs w:val="21"/>
+        </w:rPr>
+        <w:t>"yellow"</w:t>
+      </w:r>
+      <w:r>
+        <w:rPr>
+          <w:rFonts w:ascii="Consolas" w:eastAsia="Times New Roman" w:hAnsi="Consolas" w:cs="Times New Roman"/>
+          <w:color w:val="D4D4D4"/>
+          <w:sz w:val="21"/>
+          <w:szCs w:val="21"/>
+        </w:rPr>
+        <w:t>: </w:t>
+      </w:r>
+      <w:r>
+        <w:rPr>
+          <w:rFonts w:ascii="Consolas" w:eastAsia="Times New Roman" w:hAnsi="Consolas" w:cs="Times New Roman"/>
+          <w:color w:val="CE9178"/>
+          <w:sz w:val="21"/>
+          <w:szCs w:val="21"/>
+        </w:rPr>
+        <w:t>"#bf0829"</w:t>
+      </w:r>
+      <w:proofErr w:type="gramStart"/>
+      <w:r>
+        <w:rPr>
+          <w:rFonts w:ascii="Consolas" w:eastAsia="Times New Roman" w:hAnsi="Consolas" w:cs="Times New Roman"/>
+          <w:color w:val="569CD6"/>
+          <w:sz w:val="21"/>
+          <w:szCs w:val="21"/>
+        </w:rPr>
+        <w:t>}</w:t>
+      </w:r>
+      <w:r>
+        <w:rPr>
+          <w:rFonts w:ascii="Consolas" w:eastAsia="Times New Roman" w:hAnsi="Consolas" w:cs="Times New Roman"/>
+          <w:color w:val="CE9178"/>
+          <w:sz w:val="21"/>
+          <w:szCs w:val="21"/>
+        </w:rPr>
+        <w:t>`</w:t>
+      </w:r>
+      <w:proofErr w:type="gramEnd"/>
+    </w:p>
+    <w:p>
+      <w:pPr>
+        <w:rPr>
+          <w:rFonts w:ascii="Consolas" w:eastAsia="Times New Roman" w:hAnsi="Consolas" w:cs="Times New Roman"/>
+          <w:sz w:val="21"/>
+          <w:szCs w:val="21"/>
+        </w:rPr>
+      </w:pPr>
+    </w:p>
+    <w:p>
+      <w:pPr>
+        <w:rPr>
+          <w:rFonts w:ascii="Consolas" w:eastAsia="Times New Roman" w:hAnsi="Consolas" w:cs="Times New Roman"/>
+          <w:sz w:val="21"/>
+          <w:szCs w:val="21"/>
+        </w:rPr>
+      </w:pPr>
+      <w:r>
+        <w:rPr>
+          <w:rFonts w:ascii="Consolas" w:eastAsia="Times New Roman" w:hAnsi="Consolas" w:cs="Times New Roman"/>
+          <w:sz w:val="21"/>
+          <w:szCs w:val="21"/>
+        </w:rPr>
+        <w:t>More than 1 true false condition:</w:t>
+      </w:r>
+    </w:p>
+    <w:p>
+      <w:pPr>
+        <w:shd w:val="clear" w:color="auto" w:fill="1E1E1E"/>
+        <w:spacing w:after="0" w:line="285" w:lineRule="atLeast"/>
+        <w:rPr>
+          <w:rFonts w:ascii="Consolas" w:eastAsia="Times New Roman" w:hAnsi="Consolas" w:cs="Times New Roman"/>
+          <w:color w:val="D4D4D4"/>
+          <w:sz w:val="21"/>
+          <w:szCs w:val="21"/>
+        </w:rPr>
+      </w:pPr>
+      <w:r>
+        <w:rPr>
+          <w:rFonts w:ascii="Consolas" w:eastAsia="Times New Roman" w:hAnsi="Consolas" w:cs="Times New Roman"/>
+          <w:color w:val="D4D4D4"/>
+          <w:sz w:val="21"/>
+          <w:szCs w:val="21"/>
+        </w:rPr>
+        <w:t> </w:t>
+      </w:r>
+      <w:proofErr w:type="gramStart"/>
+      <w:r>
+        <w:rPr>
+          <w:rFonts w:ascii="Consolas" w:eastAsia="Times New Roman" w:hAnsi="Consolas" w:cs="Times New Roman"/>
+          <w:color w:val="9CDCFE"/>
+          <w:sz w:val="21"/>
+          <w:szCs w:val="21"/>
+        </w:rPr>
+        <w:t>style</w:t>
+      </w:r>
+      <w:proofErr w:type="gramEnd"/>
+      <w:r>
+        <w:rPr>
+          <w:rFonts w:ascii="Consolas" w:eastAsia="Times New Roman" w:hAnsi="Consolas" w:cs="Times New Roman"/>
+          <w:color w:val="D4D4D4"/>
+          <w:sz w:val="21"/>
+          <w:szCs w:val="21"/>
+        </w:rPr>
+        <w:t>=</w:t>
+      </w:r>
+      <w:r>
+        <w:rPr>
+          <w:rFonts w:ascii="Consolas" w:eastAsia="Times New Roman" w:hAnsi="Consolas" w:cs="Times New Roman"/>
+          <w:color w:val="569CD6"/>
+          <w:sz w:val="21"/>
+          <w:szCs w:val="21"/>
+        </w:rPr>
+        <w:t>{</w:t>
+      </w:r>
+      <w:r>
+        <w:rPr>
+          <w:rFonts w:ascii="Consolas" w:eastAsia="Times New Roman" w:hAnsi="Consolas" w:cs="Times New Roman"/>
+          <w:color w:val="D4D4D4"/>
+          <w:sz w:val="21"/>
+          <w:szCs w:val="21"/>
+        </w:rPr>
+        <w:t>{ </w:t>
+      </w:r>
+      <w:r>
+        <w:rPr>
+          <w:rFonts w:ascii="Consolas" w:eastAsia="Times New Roman" w:hAnsi="Consolas" w:cs="Times New Roman"/>
+          <w:color w:val="9CDCFE"/>
+          <w:sz w:val="21"/>
+          <w:szCs w:val="21"/>
+        </w:rPr>
+        <w:t>backgroundColor:</w:t>
+      </w:r>
+      <w:r>
+        <w:rPr>
+          <w:rFonts w:ascii="Consolas" w:eastAsia="Times New Roman" w:hAnsi="Consolas" w:cs="Times New Roman"/>
+          <w:color w:val="CE9178"/>
+          <w:sz w:val="21"/>
+          <w:szCs w:val="21"/>
+        </w:rPr>
+        <w:t>`</w:t>
+      </w:r>
+      <w:r>
+        <w:rPr>
+          <w:rFonts w:ascii="Consolas" w:eastAsia="Times New Roman" w:hAnsi="Consolas" w:cs="Times New Roman"/>
+          <w:color w:val="569CD6"/>
+          <w:sz w:val="21"/>
+          <w:szCs w:val="21"/>
+        </w:rPr>
+        <w:t>${</w:t>
+      </w:r>
+      <w:r>
+        <w:rPr>
+          <w:rFonts w:ascii="Consolas" w:eastAsia="Times New Roman" w:hAnsi="Consolas" w:cs="Times New Roman"/>
+          <w:color w:val="4FC1FF"/>
+          <w:sz w:val="21"/>
+          <w:szCs w:val="21"/>
+        </w:rPr>
+        <w:t>isShown1</w:t>
+      </w:r>
+      <w:r>
+        <w:rPr>
+          <w:rFonts w:ascii="Consolas" w:eastAsia="Times New Roman" w:hAnsi="Consolas" w:cs="Times New Roman"/>
+          <w:color w:val="D4D4D4"/>
+          <w:sz w:val="21"/>
+          <w:szCs w:val="21"/>
+        </w:rPr>
+        <w:t> ? </w:t>
+      </w:r>
+      <w:r>
+        <w:rPr>
+          <w:rFonts w:ascii="Consolas" w:eastAsia="Times New Roman" w:hAnsi="Consolas" w:cs="Times New Roman"/>
+          <w:color w:val="CE9178"/>
+          <w:sz w:val="21"/>
+          <w:szCs w:val="21"/>
+        </w:rPr>
+        <w:t>"</w:t>
+      </w:r>
+      <w:proofErr w:type="gramStart"/>
+      <w:r>
+        <w:rPr>
+          <w:rFonts w:ascii="Consolas" w:eastAsia="Times New Roman" w:hAnsi="Consolas" w:cs="Times New Roman"/>
+          <w:color w:val="CE9178"/>
+          <w:sz w:val="21"/>
+          <w:szCs w:val="21"/>
+        </w:rPr>
+        <w:t>yellow</w:t>
+      </w:r>
+      <w:proofErr w:type="gramEnd"/>
+      <w:r>
+        <w:rPr>
+          <w:rFonts w:ascii="Consolas" w:eastAsia="Times New Roman" w:hAnsi="Consolas" w:cs="Times New Roman"/>
+          <w:color w:val="CE9178"/>
+          <w:sz w:val="21"/>
+          <w:szCs w:val="21"/>
+        </w:rPr>
+        <w:t>"</w:t>
+      </w:r>
+      <w:r>
+        <w:rPr>
+          <w:rFonts w:ascii="Consolas" w:eastAsia="Times New Roman" w:hAnsi="Consolas" w:cs="Times New Roman"/>
+          <w:color w:val="D4D4D4"/>
+          <w:sz w:val="21"/>
+          <w:szCs w:val="21"/>
+        </w:rPr>
+        <w:t>: </w:t>
+      </w:r>
+      <w:r>
+        <w:rPr>
+          <w:rFonts w:ascii="Consolas" w:eastAsia="Times New Roman" w:hAnsi="Consolas" w:cs="Times New Roman"/>
+          <w:color w:val="4FC1FF"/>
+          <w:sz w:val="21"/>
+          <w:szCs w:val="21"/>
+        </w:rPr>
+        <w:t>isShown2</w:t>
+      </w:r>
+      <w:r>
+        <w:rPr>
+          <w:rFonts w:ascii="Consolas" w:eastAsia="Times New Roman" w:hAnsi="Consolas" w:cs="Times New Roman"/>
+          <w:color w:val="D4D4D4"/>
+          <w:sz w:val="21"/>
+          <w:szCs w:val="21"/>
+        </w:rPr>
+        <w:t> ? </w:t>
+      </w:r>
+      <w:r>
+        <w:rPr>
+          <w:rFonts w:ascii="Consolas" w:eastAsia="Times New Roman" w:hAnsi="Consolas" w:cs="Times New Roman"/>
+          <w:color w:val="CE9178"/>
+          <w:sz w:val="21"/>
+          <w:szCs w:val="21"/>
+        </w:rPr>
+        <w:t>"green"</w:t>
+      </w:r>
+      <w:r>
+        <w:rPr>
+          <w:rFonts w:ascii="Consolas" w:eastAsia="Times New Roman" w:hAnsi="Consolas" w:cs="Times New Roman"/>
+          <w:color w:val="D4D4D4"/>
+          <w:sz w:val="21"/>
+          <w:szCs w:val="21"/>
+        </w:rPr>
+        <w:t>: </w:t>
+      </w:r>
+      <w:r>
+        <w:rPr>
+          <w:rFonts w:ascii="Consolas" w:eastAsia="Times New Roman" w:hAnsi="Consolas" w:cs="Times New Roman"/>
+          <w:color w:val="CE9178"/>
+          <w:sz w:val="21"/>
+          <w:szCs w:val="21"/>
+        </w:rPr>
+        <w:t>"#bf0829"</w:t>
+      </w:r>
+      <w:proofErr w:type="gramStart"/>
+      <w:r>
+        <w:rPr>
+          <w:rFonts w:ascii="Consolas" w:eastAsia="Times New Roman" w:hAnsi="Consolas" w:cs="Times New Roman"/>
+          <w:color w:val="569CD6"/>
+          <w:sz w:val="21"/>
+          <w:szCs w:val="21"/>
+        </w:rPr>
+        <w:t>}</w:t>
+      </w:r>
+      <w:r>
+        <w:rPr>
+          <w:rFonts w:ascii="Consolas" w:eastAsia="Times New Roman" w:hAnsi="Consolas" w:cs="Times New Roman"/>
+          <w:color w:val="CE9178"/>
+          <w:sz w:val="21"/>
+          <w:szCs w:val="21"/>
+        </w:rPr>
+        <w:t>`</w:t>
+      </w:r>
+      <w:proofErr w:type="gramEnd"/>
+      <w:r>
+        <w:rPr>
+          <w:rFonts w:ascii="Consolas" w:eastAsia="Times New Roman" w:hAnsi="Consolas" w:cs="Times New Roman"/>
+          <w:color w:val="D4D4D4"/>
+          <w:sz w:val="21"/>
+          <w:szCs w:val="21"/>
+        </w:rPr>
+        <w:t>}</w:t>
+      </w:r>
+      <w:r>
+        <w:rPr>
+          <w:rFonts w:ascii="Consolas" w:eastAsia="Times New Roman" w:hAnsi="Consolas" w:cs="Times New Roman"/>
+          <w:color w:val="569CD6"/>
+          <w:sz w:val="21"/>
+          <w:szCs w:val="21"/>
+        </w:rPr>
+        <w:t>}</w:t>
+      </w:r>
+    </w:p>
+    <w:p>
+      <w:pPr>
+        <w:rPr>
+          <w:rFonts w:ascii="Consolas" w:eastAsia="Times New Roman" w:hAnsi="Consolas" w:cs="Times New Roman"/>
+          <w:sz w:val="21"/>
+          <w:szCs w:val="21"/>
+        </w:rPr>
+      </w:pPr>
     </w:p>
     <w:sectPr>
       <w:pgSz w:w="12240" w:h="15840"/>

</xml_diff>

<commit_message>
about firebae data post and deployment
</commit_message>
<xml_diff>
--- a/Notes.docx
+++ b/Notes.docx
@@ -51470,15 +51470,33 @@
     </w:p>
     <w:p/>
     <w:p>
-      <w:r>
+      <w:pPr>
+        <w:rPr>
+          <w:sz w:val="36"/>
+          <w:szCs w:val="36"/>
+        </w:rPr>
+      </w:pPr>
+      <w:r>
+        <w:rPr>
+          <w:sz w:val="36"/>
+          <w:szCs w:val="36"/>
+        </w:rPr>
         <w:t xml:space="preserve">FIRBASE </w:t>
       </w:r>
       <w:proofErr w:type="spellStart"/>
       <w:r>
+        <w:rPr>
+          <w:sz w:val="36"/>
+          <w:szCs w:val="36"/>
+        </w:rPr>
         <w:t>db</w:t>
       </w:r>
       <w:proofErr w:type="spellEnd"/>
       <w:r>
+        <w:rPr>
+          <w:sz w:val="36"/>
+          <w:szCs w:val="36"/>
+        </w:rPr>
         <w:t>:</w:t>
       </w:r>
     </w:p>
@@ -51503,7 +51521,14 @@
         </w:numPr>
       </w:pPr>
       <w:r>
-        <w:t>Now to get the data. First create collection with some name and store data in keys that you required. For example</w:t>
+        <w:rPr>
+          <w:sz w:val="32"/>
+          <w:szCs w:val="32"/>
+        </w:rPr>
+        <w:t>Now to get the data.</w:t>
+      </w:r>
+      <w:r>
+        <w:t xml:space="preserve"> First create collection with some name and store data in keys that you required. For example</w:t>
       </w:r>
     </w:p>
     <w:p/>
@@ -52508,8 +52533,6 @@
           <w:szCs w:val="21"/>
         </w:rPr>
       </w:pPr>
-      <w:bookmarkStart w:id="0" w:name="_GoBack"/>
-      <w:bookmarkEnd w:id="0"/>
     </w:p>
     <w:p>
       <w:pPr>
@@ -55880,6 +55903,3122 @@
           <w:szCs w:val="21"/>
         </w:rPr>
       </w:pPr>
+    </w:p>
+    <w:p>
+      <w:pPr>
+        <w:pStyle w:val="ListParagraph"/>
+        <w:numPr>
+          <w:ilvl w:val="0"/>
+          <w:numId w:val="2"/>
+        </w:numPr>
+        <w:rPr>
+          <w:rFonts w:ascii="Consolas" w:eastAsia="Times New Roman" w:hAnsi="Consolas" w:cs="Times New Roman"/>
+          <w:sz w:val="21"/>
+          <w:szCs w:val="21"/>
+        </w:rPr>
+      </w:pPr>
+      <w:r>
+        <w:rPr>
+          <w:rFonts w:ascii="Consolas" w:eastAsia="Times New Roman" w:hAnsi="Consolas" w:cs="Times New Roman"/>
+          <w:sz w:val="21"/>
+          <w:szCs w:val="21"/>
+        </w:rPr>
+        <w:t>Now to post data to firebase, just add this snippet with required properties in the relevant component</w:t>
+      </w:r>
+    </w:p>
+    <w:p/>
+    <w:p>
+      <w:pPr>
+        <w:shd w:val="clear" w:color="auto" w:fill="1E1E1E"/>
+        <w:spacing w:after="0" w:line="285" w:lineRule="atLeast"/>
+        <w:rPr>
+          <w:rFonts w:ascii="Consolas" w:eastAsia="Times New Roman" w:hAnsi="Consolas" w:cs="Times New Roman"/>
+          <w:color w:val="D4D4D4"/>
+          <w:sz w:val="21"/>
+          <w:szCs w:val="21"/>
+        </w:rPr>
+      </w:pPr>
+      <w:proofErr w:type="gramStart"/>
+      <w:r>
+        <w:rPr>
+          <w:rFonts w:ascii="Consolas" w:eastAsia="Times New Roman" w:hAnsi="Consolas" w:cs="Times New Roman"/>
+          <w:color w:val="C586C0"/>
+          <w:sz w:val="21"/>
+          <w:szCs w:val="21"/>
+        </w:rPr>
+        <w:t>import</w:t>
+      </w:r>
+      <w:proofErr w:type="gramEnd"/>
+      <w:r>
+        <w:rPr>
+          <w:rFonts w:ascii="Consolas" w:eastAsia="Times New Roman" w:hAnsi="Consolas" w:cs="Times New Roman"/>
+          <w:color w:val="D4D4D4"/>
+          <w:sz w:val="21"/>
+          <w:szCs w:val="21"/>
+        </w:rPr>
+        <w:t> </w:t>
+      </w:r>
+      <w:proofErr w:type="spellStart"/>
+      <w:r>
+        <w:rPr>
+          <w:rFonts w:ascii="Consolas" w:eastAsia="Times New Roman" w:hAnsi="Consolas" w:cs="Times New Roman"/>
+          <w:color w:val="9CDCFE"/>
+          <w:sz w:val="21"/>
+          <w:szCs w:val="21"/>
+        </w:rPr>
+        <w:t>db</w:t>
+      </w:r>
+      <w:proofErr w:type="spellEnd"/>
+      <w:r>
+        <w:rPr>
+          <w:rFonts w:ascii="Consolas" w:eastAsia="Times New Roman" w:hAnsi="Consolas" w:cs="Times New Roman"/>
+          <w:color w:val="D4D4D4"/>
+          <w:sz w:val="21"/>
+          <w:szCs w:val="21"/>
+        </w:rPr>
+        <w:t> </w:t>
+      </w:r>
+      <w:r>
+        <w:rPr>
+          <w:rFonts w:ascii="Consolas" w:eastAsia="Times New Roman" w:hAnsi="Consolas" w:cs="Times New Roman"/>
+          <w:color w:val="C586C0"/>
+          <w:sz w:val="21"/>
+          <w:szCs w:val="21"/>
+        </w:rPr>
+        <w:t>from</w:t>
+      </w:r>
+      <w:r>
+        <w:rPr>
+          <w:rFonts w:ascii="Consolas" w:eastAsia="Times New Roman" w:hAnsi="Consolas" w:cs="Times New Roman"/>
+          <w:color w:val="D4D4D4"/>
+          <w:sz w:val="21"/>
+          <w:szCs w:val="21"/>
+        </w:rPr>
+        <w:t> </w:t>
+      </w:r>
+      <w:r>
+        <w:rPr>
+          <w:rFonts w:ascii="Consolas" w:eastAsia="Times New Roman" w:hAnsi="Consolas" w:cs="Times New Roman"/>
+          <w:color w:val="CE9178"/>
+          <w:sz w:val="21"/>
+          <w:szCs w:val="21"/>
+        </w:rPr>
+        <w:t>'../../../firebase'</w:t>
+      </w:r>
+      <w:r>
+        <w:rPr>
+          <w:rFonts w:ascii="Consolas" w:eastAsia="Times New Roman" w:hAnsi="Consolas" w:cs="Times New Roman"/>
+          <w:color w:val="D4D4D4"/>
+          <w:sz w:val="21"/>
+          <w:szCs w:val="21"/>
+        </w:rPr>
+        <w:t>;</w:t>
+      </w:r>
+    </w:p>
+    <w:p>
+      <w:pPr>
+        <w:shd w:val="clear" w:color="auto" w:fill="1E1E1E"/>
+        <w:spacing w:after="0" w:line="285" w:lineRule="atLeast"/>
+        <w:rPr>
+          <w:rFonts w:ascii="Consolas" w:eastAsia="Times New Roman" w:hAnsi="Consolas" w:cs="Times New Roman"/>
+          <w:color w:val="D4D4D4"/>
+          <w:sz w:val="21"/>
+          <w:szCs w:val="21"/>
+        </w:rPr>
+      </w:pPr>
+      <w:proofErr w:type="gramStart"/>
+      <w:r>
+        <w:rPr>
+          <w:rFonts w:ascii="Consolas" w:eastAsia="Times New Roman" w:hAnsi="Consolas" w:cs="Times New Roman"/>
+          <w:color w:val="C586C0"/>
+          <w:sz w:val="21"/>
+          <w:szCs w:val="21"/>
+        </w:rPr>
+        <w:t>import</w:t>
+      </w:r>
+      <w:proofErr w:type="gramEnd"/>
+      <w:r>
+        <w:rPr>
+          <w:rFonts w:ascii="Consolas" w:eastAsia="Times New Roman" w:hAnsi="Consolas" w:cs="Times New Roman"/>
+          <w:color w:val="D4D4D4"/>
+          <w:sz w:val="21"/>
+          <w:szCs w:val="21"/>
+        </w:rPr>
+        <w:t> </w:t>
+      </w:r>
+      <w:r>
+        <w:rPr>
+          <w:rFonts w:ascii="Consolas" w:eastAsia="Times New Roman" w:hAnsi="Consolas" w:cs="Times New Roman"/>
+          <w:color w:val="9CDCFE"/>
+          <w:sz w:val="21"/>
+          <w:szCs w:val="21"/>
+        </w:rPr>
+        <w:t>firebase</w:t>
+      </w:r>
+      <w:r>
+        <w:rPr>
+          <w:rFonts w:ascii="Consolas" w:eastAsia="Times New Roman" w:hAnsi="Consolas" w:cs="Times New Roman"/>
+          <w:color w:val="D4D4D4"/>
+          <w:sz w:val="21"/>
+          <w:szCs w:val="21"/>
+        </w:rPr>
+        <w:t> </w:t>
+      </w:r>
+      <w:r>
+        <w:rPr>
+          <w:rFonts w:ascii="Consolas" w:eastAsia="Times New Roman" w:hAnsi="Consolas" w:cs="Times New Roman"/>
+          <w:color w:val="C586C0"/>
+          <w:sz w:val="21"/>
+          <w:szCs w:val="21"/>
+        </w:rPr>
+        <w:t>from</w:t>
+      </w:r>
+      <w:r>
+        <w:rPr>
+          <w:rFonts w:ascii="Consolas" w:eastAsia="Times New Roman" w:hAnsi="Consolas" w:cs="Times New Roman"/>
+          <w:color w:val="D4D4D4"/>
+          <w:sz w:val="21"/>
+          <w:szCs w:val="21"/>
+        </w:rPr>
+        <w:t> </w:t>
+      </w:r>
+      <w:r>
+        <w:rPr>
+          <w:rFonts w:ascii="Consolas" w:eastAsia="Times New Roman" w:hAnsi="Consolas" w:cs="Times New Roman"/>
+          <w:color w:val="CE9178"/>
+          <w:sz w:val="21"/>
+          <w:szCs w:val="21"/>
+        </w:rPr>
+        <w:t>'firebase'</w:t>
+      </w:r>
+    </w:p>
+    <w:p>
+      <w:pPr>
+        <w:shd w:val="clear" w:color="auto" w:fill="1E1E1E"/>
+        <w:spacing w:after="0" w:line="285" w:lineRule="atLeast"/>
+        <w:rPr>
+          <w:rFonts w:ascii="Consolas" w:eastAsia="Times New Roman" w:hAnsi="Consolas" w:cs="Times New Roman"/>
+          <w:color w:val="D4D4D4"/>
+          <w:sz w:val="21"/>
+          <w:szCs w:val="21"/>
+        </w:rPr>
+      </w:pPr>
+      <w:proofErr w:type="gramStart"/>
+      <w:r>
+        <w:rPr>
+          <w:rFonts w:ascii="Consolas" w:eastAsia="Times New Roman" w:hAnsi="Consolas" w:cs="Times New Roman"/>
+          <w:color w:val="569CD6"/>
+          <w:sz w:val="21"/>
+          <w:szCs w:val="21"/>
+        </w:rPr>
+        <w:t>function</w:t>
+      </w:r>
+      <w:proofErr w:type="gramEnd"/>
+      <w:r>
+        <w:rPr>
+          <w:rFonts w:ascii="Consolas" w:eastAsia="Times New Roman" w:hAnsi="Consolas" w:cs="Times New Roman"/>
+          <w:color w:val="D4D4D4"/>
+          <w:sz w:val="21"/>
+          <w:szCs w:val="21"/>
+        </w:rPr>
+        <w:t> </w:t>
+      </w:r>
+      <w:proofErr w:type="spellStart"/>
+      <w:r>
+        <w:rPr>
+          <w:rFonts w:ascii="Consolas" w:eastAsia="Times New Roman" w:hAnsi="Consolas" w:cs="Times New Roman"/>
+          <w:color w:val="DCDCAA"/>
+          <w:sz w:val="21"/>
+          <w:szCs w:val="21"/>
+        </w:rPr>
+        <w:t>MessageSender</w:t>
+      </w:r>
+      <w:proofErr w:type="spellEnd"/>
+      <w:r>
+        <w:rPr>
+          <w:rFonts w:ascii="Consolas" w:eastAsia="Times New Roman" w:hAnsi="Consolas" w:cs="Times New Roman"/>
+          <w:color w:val="D4D4D4"/>
+          <w:sz w:val="21"/>
+          <w:szCs w:val="21"/>
+        </w:rPr>
+        <w:t>() { </w:t>
+      </w:r>
+    </w:p>
+    <w:p>
+      <w:pPr>
+        <w:shd w:val="clear" w:color="auto" w:fill="1E1E1E"/>
+        <w:spacing w:after="0" w:line="285" w:lineRule="atLeast"/>
+        <w:rPr>
+          <w:rFonts w:ascii="Consolas" w:eastAsia="Times New Roman" w:hAnsi="Consolas" w:cs="Times New Roman"/>
+          <w:color w:val="D4D4D4"/>
+          <w:sz w:val="21"/>
+          <w:szCs w:val="21"/>
+        </w:rPr>
+      </w:pPr>
+    </w:p>
+    <w:p>
+      <w:pPr>
+        <w:shd w:val="clear" w:color="auto" w:fill="1E1E1E"/>
+        <w:spacing w:after="0" w:line="285" w:lineRule="atLeast"/>
+        <w:rPr>
+          <w:rFonts w:ascii="Consolas" w:eastAsia="Times New Roman" w:hAnsi="Consolas" w:cs="Times New Roman"/>
+          <w:color w:val="D4D4D4"/>
+          <w:sz w:val="21"/>
+          <w:szCs w:val="21"/>
+        </w:rPr>
+      </w:pPr>
+      <w:r>
+        <w:rPr>
+          <w:rFonts w:ascii="Consolas" w:eastAsia="Times New Roman" w:hAnsi="Consolas" w:cs="Times New Roman"/>
+          <w:color w:val="D4D4D4"/>
+          <w:sz w:val="21"/>
+          <w:szCs w:val="21"/>
+        </w:rPr>
+        <w:t>    </w:t>
+      </w:r>
+      <w:proofErr w:type="spellStart"/>
+      <w:proofErr w:type="gramStart"/>
+      <w:r>
+        <w:rPr>
+          <w:rFonts w:ascii="Consolas" w:eastAsia="Times New Roman" w:hAnsi="Consolas" w:cs="Times New Roman"/>
+          <w:color w:val="569CD6"/>
+          <w:sz w:val="21"/>
+          <w:szCs w:val="21"/>
+        </w:rPr>
+        <w:t>const</w:t>
+      </w:r>
+      <w:proofErr w:type="spellEnd"/>
+      <w:proofErr w:type="gramEnd"/>
+      <w:r>
+        <w:rPr>
+          <w:rFonts w:ascii="Consolas" w:eastAsia="Times New Roman" w:hAnsi="Consolas" w:cs="Times New Roman"/>
+          <w:color w:val="D4D4D4"/>
+          <w:sz w:val="21"/>
+          <w:szCs w:val="21"/>
+        </w:rPr>
+        <w:t> [</w:t>
+      </w:r>
+      <w:r>
+        <w:rPr>
+          <w:rFonts w:ascii="Consolas" w:eastAsia="Times New Roman" w:hAnsi="Consolas" w:cs="Times New Roman"/>
+          <w:color w:val="4FC1FF"/>
+          <w:sz w:val="21"/>
+          <w:szCs w:val="21"/>
+        </w:rPr>
+        <w:t>input</w:t>
+      </w:r>
+      <w:r>
+        <w:rPr>
+          <w:rFonts w:ascii="Consolas" w:eastAsia="Times New Roman" w:hAnsi="Consolas" w:cs="Times New Roman"/>
+          <w:color w:val="D4D4D4"/>
+          <w:sz w:val="21"/>
+          <w:szCs w:val="21"/>
+        </w:rPr>
+        <w:t>, </w:t>
+      </w:r>
+      <w:proofErr w:type="spellStart"/>
+      <w:r>
+        <w:rPr>
+          <w:rFonts w:ascii="Consolas" w:eastAsia="Times New Roman" w:hAnsi="Consolas" w:cs="Times New Roman"/>
+          <w:color w:val="DCDCAA"/>
+          <w:sz w:val="21"/>
+          <w:szCs w:val="21"/>
+        </w:rPr>
+        <w:t>setInput</w:t>
+      </w:r>
+      <w:proofErr w:type="spellEnd"/>
+      <w:r>
+        <w:rPr>
+          <w:rFonts w:ascii="Consolas" w:eastAsia="Times New Roman" w:hAnsi="Consolas" w:cs="Times New Roman"/>
+          <w:color w:val="D4D4D4"/>
+          <w:sz w:val="21"/>
+          <w:szCs w:val="21"/>
+        </w:rPr>
+        <w:t>] = </w:t>
+      </w:r>
+      <w:proofErr w:type="spellStart"/>
+      <w:r>
+        <w:rPr>
+          <w:rFonts w:ascii="Consolas" w:eastAsia="Times New Roman" w:hAnsi="Consolas" w:cs="Times New Roman"/>
+          <w:color w:val="DCDCAA"/>
+          <w:sz w:val="21"/>
+          <w:szCs w:val="21"/>
+        </w:rPr>
+        <w:t>useState</w:t>
+      </w:r>
+      <w:proofErr w:type="spellEnd"/>
+      <w:r>
+        <w:rPr>
+          <w:rFonts w:ascii="Consolas" w:eastAsia="Times New Roman" w:hAnsi="Consolas" w:cs="Times New Roman"/>
+          <w:color w:val="D4D4D4"/>
+          <w:sz w:val="21"/>
+          <w:szCs w:val="21"/>
+        </w:rPr>
+        <w:t>(</w:t>
+      </w:r>
+      <w:r>
+        <w:rPr>
+          <w:rFonts w:ascii="Consolas" w:eastAsia="Times New Roman" w:hAnsi="Consolas" w:cs="Times New Roman"/>
+          <w:color w:val="CE9178"/>
+          <w:sz w:val="21"/>
+          <w:szCs w:val="21"/>
+        </w:rPr>
+        <w:t>''</w:t>
+      </w:r>
+      <w:r>
+        <w:rPr>
+          <w:rFonts w:ascii="Consolas" w:eastAsia="Times New Roman" w:hAnsi="Consolas" w:cs="Times New Roman"/>
+          <w:color w:val="D4D4D4"/>
+          <w:sz w:val="21"/>
+          <w:szCs w:val="21"/>
+        </w:rPr>
+        <w:t>)</w:t>
+      </w:r>
+    </w:p>
+    <w:p>
+      <w:pPr>
+        <w:shd w:val="clear" w:color="auto" w:fill="1E1E1E"/>
+        <w:spacing w:after="0" w:line="285" w:lineRule="atLeast"/>
+        <w:rPr>
+          <w:rFonts w:ascii="Consolas" w:eastAsia="Times New Roman" w:hAnsi="Consolas" w:cs="Times New Roman"/>
+          <w:color w:val="D4D4D4"/>
+          <w:sz w:val="21"/>
+          <w:szCs w:val="21"/>
+        </w:rPr>
+      </w:pPr>
+      <w:r>
+        <w:rPr>
+          <w:rFonts w:ascii="Consolas" w:eastAsia="Times New Roman" w:hAnsi="Consolas" w:cs="Times New Roman"/>
+          <w:color w:val="D4D4D4"/>
+          <w:sz w:val="21"/>
+          <w:szCs w:val="21"/>
+        </w:rPr>
+        <w:t>    </w:t>
+      </w:r>
+      <w:proofErr w:type="spellStart"/>
+      <w:proofErr w:type="gramStart"/>
+      <w:r>
+        <w:rPr>
+          <w:rFonts w:ascii="Consolas" w:eastAsia="Times New Roman" w:hAnsi="Consolas" w:cs="Times New Roman"/>
+          <w:color w:val="569CD6"/>
+          <w:sz w:val="21"/>
+          <w:szCs w:val="21"/>
+        </w:rPr>
+        <w:t>const</w:t>
+      </w:r>
+      <w:proofErr w:type="spellEnd"/>
+      <w:proofErr w:type="gramEnd"/>
+      <w:r>
+        <w:rPr>
+          <w:rFonts w:ascii="Consolas" w:eastAsia="Times New Roman" w:hAnsi="Consolas" w:cs="Times New Roman"/>
+          <w:color w:val="D4D4D4"/>
+          <w:sz w:val="21"/>
+          <w:szCs w:val="21"/>
+        </w:rPr>
+        <w:t> [</w:t>
+      </w:r>
+      <w:proofErr w:type="spellStart"/>
+      <w:r>
+        <w:rPr>
+          <w:rFonts w:ascii="Consolas" w:eastAsia="Times New Roman" w:hAnsi="Consolas" w:cs="Times New Roman"/>
+          <w:color w:val="4FC1FF"/>
+          <w:sz w:val="21"/>
+          <w:szCs w:val="21"/>
+        </w:rPr>
+        <w:t>imageUrl</w:t>
+      </w:r>
+      <w:proofErr w:type="spellEnd"/>
+      <w:r>
+        <w:rPr>
+          <w:rFonts w:ascii="Consolas" w:eastAsia="Times New Roman" w:hAnsi="Consolas" w:cs="Times New Roman"/>
+          <w:color w:val="D4D4D4"/>
+          <w:sz w:val="21"/>
+          <w:szCs w:val="21"/>
+        </w:rPr>
+        <w:t>, </w:t>
+      </w:r>
+      <w:proofErr w:type="spellStart"/>
+      <w:r>
+        <w:rPr>
+          <w:rFonts w:ascii="Consolas" w:eastAsia="Times New Roman" w:hAnsi="Consolas" w:cs="Times New Roman"/>
+          <w:color w:val="DCDCAA"/>
+          <w:sz w:val="21"/>
+          <w:szCs w:val="21"/>
+        </w:rPr>
+        <w:t>setImageUrl</w:t>
+      </w:r>
+      <w:proofErr w:type="spellEnd"/>
+      <w:r>
+        <w:rPr>
+          <w:rFonts w:ascii="Consolas" w:eastAsia="Times New Roman" w:hAnsi="Consolas" w:cs="Times New Roman"/>
+          <w:color w:val="D4D4D4"/>
+          <w:sz w:val="21"/>
+          <w:szCs w:val="21"/>
+        </w:rPr>
+        <w:t>] = </w:t>
+      </w:r>
+      <w:proofErr w:type="spellStart"/>
+      <w:r>
+        <w:rPr>
+          <w:rFonts w:ascii="Consolas" w:eastAsia="Times New Roman" w:hAnsi="Consolas" w:cs="Times New Roman"/>
+          <w:color w:val="DCDCAA"/>
+          <w:sz w:val="21"/>
+          <w:szCs w:val="21"/>
+        </w:rPr>
+        <w:t>useState</w:t>
+      </w:r>
+      <w:proofErr w:type="spellEnd"/>
+      <w:r>
+        <w:rPr>
+          <w:rFonts w:ascii="Consolas" w:eastAsia="Times New Roman" w:hAnsi="Consolas" w:cs="Times New Roman"/>
+          <w:color w:val="D4D4D4"/>
+          <w:sz w:val="21"/>
+          <w:szCs w:val="21"/>
+        </w:rPr>
+        <w:t>(</w:t>
+      </w:r>
+      <w:r>
+        <w:rPr>
+          <w:rFonts w:ascii="Consolas" w:eastAsia="Times New Roman" w:hAnsi="Consolas" w:cs="Times New Roman"/>
+          <w:color w:val="CE9178"/>
+          <w:sz w:val="21"/>
+          <w:szCs w:val="21"/>
+        </w:rPr>
+        <w:t>''</w:t>
+      </w:r>
+      <w:r>
+        <w:rPr>
+          <w:rFonts w:ascii="Consolas" w:eastAsia="Times New Roman" w:hAnsi="Consolas" w:cs="Times New Roman"/>
+          <w:color w:val="D4D4D4"/>
+          <w:sz w:val="21"/>
+          <w:szCs w:val="21"/>
+        </w:rPr>
+        <w:t>)</w:t>
+      </w:r>
+    </w:p>
+    <w:p>
+      <w:pPr>
+        <w:shd w:val="clear" w:color="auto" w:fill="1E1E1E"/>
+        <w:spacing w:after="0" w:line="285" w:lineRule="atLeast"/>
+        <w:rPr>
+          <w:rFonts w:ascii="Consolas" w:eastAsia="Times New Roman" w:hAnsi="Consolas" w:cs="Times New Roman"/>
+          <w:color w:val="D4D4D4"/>
+          <w:sz w:val="21"/>
+          <w:szCs w:val="21"/>
+        </w:rPr>
+      </w:pPr>
+      <w:r>
+        <w:rPr>
+          <w:rFonts w:ascii="Consolas" w:eastAsia="Times New Roman" w:hAnsi="Consolas" w:cs="Times New Roman"/>
+          <w:color w:val="D4D4D4"/>
+          <w:sz w:val="21"/>
+          <w:szCs w:val="21"/>
+        </w:rPr>
+        <w:t>    </w:t>
+      </w:r>
+      <w:proofErr w:type="spellStart"/>
+      <w:proofErr w:type="gramStart"/>
+      <w:r>
+        <w:rPr>
+          <w:rFonts w:ascii="Consolas" w:eastAsia="Times New Roman" w:hAnsi="Consolas" w:cs="Times New Roman"/>
+          <w:color w:val="569CD6"/>
+          <w:sz w:val="21"/>
+          <w:szCs w:val="21"/>
+        </w:rPr>
+        <w:t>const</w:t>
+      </w:r>
+      <w:proofErr w:type="spellEnd"/>
+      <w:proofErr w:type="gramEnd"/>
+      <w:r>
+        <w:rPr>
+          <w:rFonts w:ascii="Consolas" w:eastAsia="Times New Roman" w:hAnsi="Consolas" w:cs="Times New Roman"/>
+          <w:color w:val="D4D4D4"/>
+          <w:sz w:val="21"/>
+          <w:szCs w:val="21"/>
+        </w:rPr>
+        <w:t> [{</w:t>
+      </w:r>
+      <w:r>
+        <w:rPr>
+          <w:rFonts w:ascii="Consolas" w:eastAsia="Times New Roman" w:hAnsi="Consolas" w:cs="Times New Roman"/>
+          <w:color w:val="4FC1FF"/>
+          <w:sz w:val="21"/>
+          <w:szCs w:val="21"/>
+        </w:rPr>
+        <w:t>user</w:t>
+      </w:r>
+      <w:r>
+        <w:rPr>
+          <w:rFonts w:ascii="Consolas" w:eastAsia="Times New Roman" w:hAnsi="Consolas" w:cs="Times New Roman"/>
+          <w:color w:val="D4D4D4"/>
+          <w:sz w:val="21"/>
+          <w:szCs w:val="21"/>
+        </w:rPr>
+        <w:t>}, </w:t>
+      </w:r>
+      <w:r>
+        <w:rPr>
+          <w:rFonts w:ascii="Consolas" w:eastAsia="Times New Roman" w:hAnsi="Consolas" w:cs="Times New Roman"/>
+          <w:color w:val="4FC1FF"/>
+          <w:sz w:val="21"/>
+          <w:szCs w:val="21"/>
+        </w:rPr>
+        <w:t>dispatch</w:t>
+      </w:r>
+      <w:r>
+        <w:rPr>
+          <w:rFonts w:ascii="Consolas" w:eastAsia="Times New Roman" w:hAnsi="Consolas" w:cs="Times New Roman"/>
+          <w:color w:val="D4D4D4"/>
+          <w:sz w:val="21"/>
+          <w:szCs w:val="21"/>
+        </w:rPr>
+        <w:t>] = </w:t>
+      </w:r>
+      <w:proofErr w:type="spellStart"/>
+      <w:r>
+        <w:rPr>
+          <w:rFonts w:ascii="Consolas" w:eastAsia="Times New Roman" w:hAnsi="Consolas" w:cs="Times New Roman"/>
+          <w:color w:val="DCDCAA"/>
+          <w:sz w:val="21"/>
+          <w:szCs w:val="21"/>
+        </w:rPr>
+        <w:t>useStateValue</w:t>
+      </w:r>
+      <w:proofErr w:type="spellEnd"/>
+      <w:r>
+        <w:rPr>
+          <w:rFonts w:ascii="Consolas" w:eastAsia="Times New Roman" w:hAnsi="Consolas" w:cs="Times New Roman"/>
+          <w:color w:val="D4D4D4"/>
+          <w:sz w:val="21"/>
+          <w:szCs w:val="21"/>
+        </w:rPr>
+        <w:t>()</w:t>
+      </w:r>
+    </w:p>
+    <w:p>
+      <w:pPr>
+        <w:shd w:val="clear" w:color="auto" w:fill="1E1E1E"/>
+        <w:spacing w:after="0" w:line="285" w:lineRule="atLeast"/>
+        <w:rPr>
+          <w:rFonts w:ascii="Consolas" w:eastAsia="Times New Roman" w:hAnsi="Consolas" w:cs="Times New Roman"/>
+          <w:color w:val="D4D4D4"/>
+          <w:sz w:val="21"/>
+          <w:szCs w:val="21"/>
+        </w:rPr>
+      </w:pPr>
+    </w:p>
+    <w:p>
+      <w:pPr>
+        <w:shd w:val="clear" w:color="auto" w:fill="1E1E1E"/>
+        <w:spacing w:after="0" w:line="285" w:lineRule="atLeast"/>
+        <w:rPr>
+          <w:rFonts w:ascii="Consolas" w:eastAsia="Times New Roman" w:hAnsi="Consolas" w:cs="Times New Roman"/>
+          <w:color w:val="D4D4D4"/>
+          <w:sz w:val="21"/>
+          <w:szCs w:val="21"/>
+        </w:rPr>
+      </w:pPr>
+      <w:r>
+        <w:rPr>
+          <w:rFonts w:ascii="Consolas" w:eastAsia="Times New Roman" w:hAnsi="Consolas" w:cs="Times New Roman"/>
+          <w:color w:val="D4D4D4"/>
+          <w:sz w:val="21"/>
+          <w:szCs w:val="21"/>
+        </w:rPr>
+        <w:t>    </w:t>
+      </w:r>
+      <w:proofErr w:type="spellStart"/>
+      <w:proofErr w:type="gramStart"/>
+      <w:r>
+        <w:rPr>
+          <w:rFonts w:ascii="Consolas" w:eastAsia="Times New Roman" w:hAnsi="Consolas" w:cs="Times New Roman"/>
+          <w:color w:val="569CD6"/>
+          <w:sz w:val="21"/>
+          <w:szCs w:val="21"/>
+        </w:rPr>
+        <w:t>const</w:t>
+      </w:r>
+      <w:proofErr w:type="spellEnd"/>
+      <w:proofErr w:type="gramEnd"/>
+      <w:r>
+        <w:rPr>
+          <w:rFonts w:ascii="Consolas" w:eastAsia="Times New Roman" w:hAnsi="Consolas" w:cs="Times New Roman"/>
+          <w:color w:val="D4D4D4"/>
+          <w:sz w:val="21"/>
+          <w:szCs w:val="21"/>
+        </w:rPr>
+        <w:t> </w:t>
+      </w:r>
+      <w:proofErr w:type="spellStart"/>
+      <w:r>
+        <w:rPr>
+          <w:rFonts w:ascii="Consolas" w:eastAsia="Times New Roman" w:hAnsi="Consolas" w:cs="Times New Roman"/>
+          <w:color w:val="DCDCAA"/>
+          <w:sz w:val="21"/>
+          <w:szCs w:val="21"/>
+        </w:rPr>
+        <w:t>handleSubmit</w:t>
+      </w:r>
+      <w:proofErr w:type="spellEnd"/>
+      <w:r>
+        <w:rPr>
+          <w:rFonts w:ascii="Consolas" w:eastAsia="Times New Roman" w:hAnsi="Consolas" w:cs="Times New Roman"/>
+          <w:color w:val="D4D4D4"/>
+          <w:sz w:val="21"/>
+          <w:szCs w:val="21"/>
+        </w:rPr>
+        <w:t> = </w:t>
+      </w:r>
+      <w:r>
+        <w:rPr>
+          <w:rFonts w:ascii="Consolas" w:eastAsia="Times New Roman" w:hAnsi="Consolas" w:cs="Times New Roman"/>
+          <w:color w:val="9CDCFE"/>
+          <w:sz w:val="21"/>
+          <w:szCs w:val="21"/>
+        </w:rPr>
+        <w:t>e</w:t>
+      </w:r>
+      <w:r>
+        <w:rPr>
+          <w:rFonts w:ascii="Consolas" w:eastAsia="Times New Roman" w:hAnsi="Consolas" w:cs="Times New Roman"/>
+          <w:color w:val="D4D4D4"/>
+          <w:sz w:val="21"/>
+          <w:szCs w:val="21"/>
+        </w:rPr>
+        <w:t> </w:t>
+      </w:r>
+      <w:r>
+        <w:rPr>
+          <w:rFonts w:ascii="Consolas" w:eastAsia="Times New Roman" w:hAnsi="Consolas" w:cs="Times New Roman"/>
+          <w:color w:val="569CD6"/>
+          <w:sz w:val="21"/>
+          <w:szCs w:val="21"/>
+        </w:rPr>
+        <w:t>=&gt;</w:t>
+      </w:r>
+      <w:r>
+        <w:rPr>
+          <w:rFonts w:ascii="Consolas" w:eastAsia="Times New Roman" w:hAnsi="Consolas" w:cs="Times New Roman"/>
+          <w:color w:val="D4D4D4"/>
+          <w:sz w:val="21"/>
+          <w:szCs w:val="21"/>
+        </w:rPr>
+        <w:t> {</w:t>
+      </w:r>
+    </w:p>
+    <w:p>
+      <w:pPr>
+        <w:shd w:val="clear" w:color="auto" w:fill="1E1E1E"/>
+        <w:spacing w:after="0" w:line="285" w:lineRule="atLeast"/>
+        <w:rPr>
+          <w:rFonts w:ascii="Consolas" w:eastAsia="Times New Roman" w:hAnsi="Consolas" w:cs="Times New Roman"/>
+          <w:color w:val="D4D4D4"/>
+          <w:sz w:val="21"/>
+          <w:szCs w:val="21"/>
+        </w:rPr>
+      </w:pPr>
+      <w:r>
+        <w:rPr>
+          <w:rFonts w:ascii="Consolas" w:eastAsia="Times New Roman" w:hAnsi="Consolas" w:cs="Times New Roman"/>
+          <w:color w:val="D4D4D4"/>
+          <w:sz w:val="21"/>
+          <w:szCs w:val="21"/>
+        </w:rPr>
+        <w:t>        </w:t>
+      </w:r>
+      <w:proofErr w:type="spellStart"/>
+      <w:proofErr w:type="gramStart"/>
+      <w:r>
+        <w:rPr>
+          <w:rFonts w:ascii="Consolas" w:eastAsia="Times New Roman" w:hAnsi="Consolas" w:cs="Times New Roman"/>
+          <w:color w:val="9CDCFE"/>
+          <w:sz w:val="21"/>
+          <w:szCs w:val="21"/>
+        </w:rPr>
+        <w:t>e</w:t>
+      </w:r>
+      <w:r>
+        <w:rPr>
+          <w:rFonts w:ascii="Consolas" w:eastAsia="Times New Roman" w:hAnsi="Consolas" w:cs="Times New Roman"/>
+          <w:color w:val="D4D4D4"/>
+          <w:sz w:val="21"/>
+          <w:szCs w:val="21"/>
+        </w:rPr>
+        <w:t>.</w:t>
+      </w:r>
+      <w:r>
+        <w:rPr>
+          <w:rFonts w:ascii="Consolas" w:eastAsia="Times New Roman" w:hAnsi="Consolas" w:cs="Times New Roman"/>
+          <w:color w:val="DCDCAA"/>
+          <w:sz w:val="21"/>
+          <w:szCs w:val="21"/>
+        </w:rPr>
+        <w:t>preventDefault</w:t>
+      </w:r>
+      <w:proofErr w:type="spellEnd"/>
+      <w:r>
+        <w:rPr>
+          <w:rFonts w:ascii="Consolas" w:eastAsia="Times New Roman" w:hAnsi="Consolas" w:cs="Times New Roman"/>
+          <w:color w:val="D4D4D4"/>
+          <w:sz w:val="21"/>
+          <w:szCs w:val="21"/>
+        </w:rPr>
+        <w:t>(</w:t>
+      </w:r>
+      <w:proofErr w:type="gramEnd"/>
+      <w:r>
+        <w:rPr>
+          <w:rFonts w:ascii="Consolas" w:eastAsia="Times New Roman" w:hAnsi="Consolas" w:cs="Times New Roman"/>
+          <w:color w:val="D4D4D4"/>
+          <w:sz w:val="21"/>
+          <w:szCs w:val="21"/>
+        </w:rPr>
+        <w:t>);</w:t>
+      </w:r>
+    </w:p>
+    <w:p>
+      <w:pPr>
+        <w:shd w:val="clear" w:color="auto" w:fill="1E1E1E"/>
+        <w:spacing w:after="0" w:line="285" w:lineRule="atLeast"/>
+        <w:rPr>
+          <w:rFonts w:ascii="Consolas" w:eastAsia="Times New Roman" w:hAnsi="Consolas" w:cs="Times New Roman"/>
+          <w:color w:val="D4D4D4"/>
+          <w:sz w:val="21"/>
+          <w:szCs w:val="21"/>
+        </w:rPr>
+      </w:pPr>
+      <w:r>
+        <w:rPr>
+          <w:rFonts w:ascii="Consolas" w:eastAsia="Times New Roman" w:hAnsi="Consolas" w:cs="Times New Roman"/>
+          <w:color w:val="D4D4D4"/>
+          <w:sz w:val="21"/>
+          <w:szCs w:val="21"/>
+        </w:rPr>
+        <w:lastRenderedPageBreak/>
+        <w:t>        </w:t>
+      </w:r>
+    </w:p>
+    <w:p>
+      <w:pPr>
+        <w:shd w:val="clear" w:color="auto" w:fill="1E1E1E"/>
+        <w:spacing w:after="0" w:line="285" w:lineRule="atLeast"/>
+        <w:rPr>
+          <w:rFonts w:ascii="Consolas" w:eastAsia="Times New Roman" w:hAnsi="Consolas" w:cs="Times New Roman"/>
+          <w:color w:val="D4D4D4"/>
+          <w:sz w:val="21"/>
+          <w:szCs w:val="21"/>
+        </w:rPr>
+      </w:pPr>
+      <w:r>
+        <w:rPr>
+          <w:rFonts w:ascii="Consolas" w:eastAsia="Times New Roman" w:hAnsi="Consolas" w:cs="Times New Roman"/>
+          <w:color w:val="D4D4D4"/>
+          <w:sz w:val="21"/>
+          <w:szCs w:val="21"/>
+        </w:rPr>
+        <w:t>        </w:t>
+      </w:r>
+      <w:proofErr w:type="spellStart"/>
+      <w:proofErr w:type="gramStart"/>
+      <w:r>
+        <w:rPr>
+          <w:rFonts w:ascii="Consolas" w:eastAsia="Times New Roman" w:hAnsi="Consolas" w:cs="Times New Roman"/>
+          <w:color w:val="4FC1FF"/>
+          <w:sz w:val="21"/>
+          <w:szCs w:val="21"/>
+        </w:rPr>
+        <w:t>db</w:t>
+      </w:r>
+      <w:r>
+        <w:rPr>
+          <w:rFonts w:ascii="Consolas" w:eastAsia="Times New Roman" w:hAnsi="Consolas" w:cs="Times New Roman"/>
+          <w:color w:val="D4D4D4"/>
+          <w:sz w:val="21"/>
+          <w:szCs w:val="21"/>
+        </w:rPr>
+        <w:t>.</w:t>
+      </w:r>
+      <w:r>
+        <w:rPr>
+          <w:rFonts w:ascii="Consolas" w:eastAsia="Times New Roman" w:hAnsi="Consolas" w:cs="Times New Roman"/>
+          <w:color w:val="DCDCAA"/>
+          <w:sz w:val="21"/>
+          <w:szCs w:val="21"/>
+        </w:rPr>
+        <w:t>collection</w:t>
+      </w:r>
+      <w:proofErr w:type="spellEnd"/>
+      <w:r>
+        <w:rPr>
+          <w:rFonts w:ascii="Consolas" w:eastAsia="Times New Roman" w:hAnsi="Consolas" w:cs="Times New Roman"/>
+          <w:color w:val="D4D4D4"/>
+          <w:sz w:val="21"/>
+          <w:szCs w:val="21"/>
+        </w:rPr>
+        <w:t>(</w:t>
+      </w:r>
+      <w:proofErr w:type="gramEnd"/>
+      <w:r>
+        <w:rPr>
+          <w:rFonts w:ascii="Consolas" w:eastAsia="Times New Roman" w:hAnsi="Consolas" w:cs="Times New Roman"/>
+          <w:color w:val="CE9178"/>
+          <w:sz w:val="21"/>
+          <w:szCs w:val="21"/>
+        </w:rPr>
+        <w:t>'posts'</w:t>
+      </w:r>
+      <w:r>
+        <w:rPr>
+          <w:rFonts w:ascii="Consolas" w:eastAsia="Times New Roman" w:hAnsi="Consolas" w:cs="Times New Roman"/>
+          <w:color w:val="D4D4D4"/>
+          <w:sz w:val="21"/>
+          <w:szCs w:val="21"/>
+        </w:rPr>
+        <w:t>).</w:t>
+      </w:r>
+      <w:r>
+        <w:rPr>
+          <w:rFonts w:ascii="Consolas" w:eastAsia="Times New Roman" w:hAnsi="Consolas" w:cs="Times New Roman"/>
+          <w:color w:val="DCDCAA"/>
+          <w:sz w:val="21"/>
+          <w:szCs w:val="21"/>
+        </w:rPr>
+        <w:t>add</w:t>
+      </w:r>
+      <w:r>
+        <w:rPr>
+          <w:rFonts w:ascii="Consolas" w:eastAsia="Times New Roman" w:hAnsi="Consolas" w:cs="Times New Roman"/>
+          <w:color w:val="D4D4D4"/>
+          <w:sz w:val="21"/>
+          <w:szCs w:val="21"/>
+        </w:rPr>
+        <w:t>({</w:t>
+      </w:r>
+    </w:p>
+    <w:p>
+      <w:pPr>
+        <w:shd w:val="clear" w:color="auto" w:fill="1E1E1E"/>
+        <w:spacing w:after="0" w:line="285" w:lineRule="atLeast"/>
+        <w:rPr>
+          <w:rFonts w:ascii="Consolas" w:eastAsia="Times New Roman" w:hAnsi="Consolas" w:cs="Times New Roman"/>
+          <w:color w:val="D4D4D4"/>
+          <w:sz w:val="21"/>
+          <w:szCs w:val="21"/>
+        </w:rPr>
+      </w:pPr>
+      <w:r>
+        <w:rPr>
+          <w:rFonts w:ascii="Consolas" w:eastAsia="Times New Roman" w:hAnsi="Consolas" w:cs="Times New Roman"/>
+          <w:color w:val="D4D4D4"/>
+          <w:sz w:val="21"/>
+          <w:szCs w:val="21"/>
+        </w:rPr>
+        <w:t>            </w:t>
+      </w:r>
+      <w:proofErr w:type="gramStart"/>
+      <w:r>
+        <w:rPr>
+          <w:rFonts w:ascii="Consolas" w:eastAsia="Times New Roman" w:hAnsi="Consolas" w:cs="Times New Roman"/>
+          <w:color w:val="9CDCFE"/>
+          <w:sz w:val="21"/>
+          <w:szCs w:val="21"/>
+        </w:rPr>
+        <w:t>message</w:t>
+      </w:r>
+      <w:proofErr w:type="gramEnd"/>
+      <w:r>
+        <w:rPr>
+          <w:rFonts w:ascii="Consolas" w:eastAsia="Times New Roman" w:hAnsi="Consolas" w:cs="Times New Roman"/>
+          <w:color w:val="9CDCFE"/>
+          <w:sz w:val="21"/>
+          <w:szCs w:val="21"/>
+        </w:rPr>
+        <w:t>:</w:t>
+      </w:r>
+      <w:r>
+        <w:rPr>
+          <w:rFonts w:ascii="Consolas" w:eastAsia="Times New Roman" w:hAnsi="Consolas" w:cs="Times New Roman"/>
+          <w:color w:val="D4D4D4"/>
+          <w:sz w:val="21"/>
+          <w:szCs w:val="21"/>
+        </w:rPr>
+        <w:t> </w:t>
+      </w:r>
+      <w:r>
+        <w:rPr>
+          <w:rFonts w:ascii="Consolas" w:eastAsia="Times New Roman" w:hAnsi="Consolas" w:cs="Times New Roman"/>
+          <w:color w:val="4FC1FF"/>
+          <w:sz w:val="21"/>
+          <w:szCs w:val="21"/>
+        </w:rPr>
+        <w:t>input</w:t>
+      </w:r>
+      <w:r>
+        <w:rPr>
+          <w:rFonts w:ascii="Consolas" w:eastAsia="Times New Roman" w:hAnsi="Consolas" w:cs="Times New Roman"/>
+          <w:color w:val="D4D4D4"/>
+          <w:sz w:val="21"/>
+          <w:szCs w:val="21"/>
+        </w:rPr>
+        <w:t>,</w:t>
+      </w:r>
+    </w:p>
+    <w:p>
+      <w:pPr>
+        <w:shd w:val="clear" w:color="auto" w:fill="1E1E1E"/>
+        <w:spacing w:after="0" w:line="285" w:lineRule="atLeast"/>
+        <w:rPr>
+          <w:rFonts w:ascii="Consolas" w:eastAsia="Times New Roman" w:hAnsi="Consolas" w:cs="Times New Roman"/>
+          <w:color w:val="D4D4D4"/>
+          <w:sz w:val="21"/>
+          <w:szCs w:val="21"/>
+        </w:rPr>
+      </w:pPr>
+      <w:r>
+        <w:rPr>
+          <w:rFonts w:ascii="Consolas" w:eastAsia="Times New Roman" w:hAnsi="Consolas" w:cs="Times New Roman"/>
+          <w:color w:val="D4D4D4"/>
+          <w:sz w:val="21"/>
+          <w:szCs w:val="21"/>
+        </w:rPr>
+        <w:t>            </w:t>
+      </w:r>
+      <w:proofErr w:type="gramStart"/>
+      <w:r>
+        <w:rPr>
+          <w:rFonts w:ascii="Consolas" w:eastAsia="Times New Roman" w:hAnsi="Consolas" w:cs="Times New Roman"/>
+          <w:color w:val="9CDCFE"/>
+          <w:sz w:val="21"/>
+          <w:szCs w:val="21"/>
+        </w:rPr>
+        <w:t>timestamp</w:t>
+      </w:r>
+      <w:proofErr w:type="gramEnd"/>
+      <w:r>
+        <w:rPr>
+          <w:rFonts w:ascii="Consolas" w:eastAsia="Times New Roman" w:hAnsi="Consolas" w:cs="Times New Roman"/>
+          <w:color w:val="9CDCFE"/>
+          <w:sz w:val="21"/>
+          <w:szCs w:val="21"/>
+        </w:rPr>
+        <w:t>:</w:t>
+      </w:r>
+      <w:r>
+        <w:rPr>
+          <w:rFonts w:ascii="Consolas" w:eastAsia="Times New Roman" w:hAnsi="Consolas" w:cs="Times New Roman"/>
+          <w:color w:val="D4D4D4"/>
+          <w:sz w:val="21"/>
+          <w:szCs w:val="21"/>
+        </w:rPr>
+        <w:t> </w:t>
+      </w:r>
+      <w:r>
+        <w:rPr>
+          <w:rFonts w:ascii="Consolas" w:eastAsia="Times New Roman" w:hAnsi="Consolas" w:cs="Times New Roman"/>
+          <w:color w:val="4EC9B0"/>
+          <w:sz w:val="21"/>
+          <w:szCs w:val="21"/>
+        </w:rPr>
+        <w:t>firebase</w:t>
+      </w:r>
+      <w:r>
+        <w:rPr>
+          <w:rFonts w:ascii="Consolas" w:eastAsia="Times New Roman" w:hAnsi="Consolas" w:cs="Times New Roman"/>
+          <w:color w:val="D4D4D4"/>
+          <w:sz w:val="21"/>
+          <w:szCs w:val="21"/>
+        </w:rPr>
+        <w:t>.</w:t>
+      </w:r>
+      <w:r>
+        <w:rPr>
+          <w:rFonts w:ascii="Consolas" w:eastAsia="Times New Roman" w:hAnsi="Consolas" w:cs="Times New Roman"/>
+          <w:color w:val="DCDCAA"/>
+          <w:sz w:val="21"/>
+          <w:szCs w:val="21"/>
+        </w:rPr>
+        <w:t>firestore</w:t>
+      </w:r>
+      <w:r>
+        <w:rPr>
+          <w:rFonts w:ascii="Consolas" w:eastAsia="Times New Roman" w:hAnsi="Consolas" w:cs="Times New Roman"/>
+          <w:color w:val="D4D4D4"/>
+          <w:sz w:val="21"/>
+          <w:szCs w:val="21"/>
+        </w:rPr>
+        <w:t>.</w:t>
+      </w:r>
+      <w:r>
+        <w:rPr>
+          <w:rFonts w:ascii="Consolas" w:eastAsia="Times New Roman" w:hAnsi="Consolas" w:cs="Times New Roman"/>
+          <w:color w:val="4EC9B0"/>
+          <w:sz w:val="21"/>
+          <w:szCs w:val="21"/>
+        </w:rPr>
+        <w:t>FieldValue</w:t>
+      </w:r>
+      <w:r>
+        <w:rPr>
+          <w:rFonts w:ascii="Consolas" w:eastAsia="Times New Roman" w:hAnsi="Consolas" w:cs="Times New Roman"/>
+          <w:color w:val="D4D4D4"/>
+          <w:sz w:val="21"/>
+          <w:szCs w:val="21"/>
+        </w:rPr>
+        <w:t>.</w:t>
+      </w:r>
+      <w:r>
+        <w:rPr>
+          <w:rFonts w:ascii="Consolas" w:eastAsia="Times New Roman" w:hAnsi="Consolas" w:cs="Times New Roman"/>
+          <w:color w:val="DCDCAA"/>
+          <w:sz w:val="21"/>
+          <w:szCs w:val="21"/>
+        </w:rPr>
+        <w:t>serverTimestamp</w:t>
+      </w:r>
+      <w:r>
+        <w:rPr>
+          <w:rFonts w:ascii="Consolas" w:eastAsia="Times New Roman" w:hAnsi="Consolas" w:cs="Times New Roman"/>
+          <w:color w:val="D4D4D4"/>
+          <w:sz w:val="21"/>
+          <w:szCs w:val="21"/>
+        </w:rPr>
+        <w:t>(),</w:t>
+      </w:r>
+    </w:p>
+    <w:p>
+      <w:pPr>
+        <w:shd w:val="clear" w:color="auto" w:fill="1E1E1E"/>
+        <w:spacing w:after="0" w:line="285" w:lineRule="atLeast"/>
+        <w:rPr>
+          <w:rFonts w:ascii="Consolas" w:eastAsia="Times New Roman" w:hAnsi="Consolas" w:cs="Times New Roman"/>
+          <w:color w:val="D4D4D4"/>
+          <w:sz w:val="21"/>
+          <w:szCs w:val="21"/>
+        </w:rPr>
+      </w:pPr>
+      <w:r>
+        <w:rPr>
+          <w:rFonts w:ascii="Consolas" w:eastAsia="Times New Roman" w:hAnsi="Consolas" w:cs="Times New Roman"/>
+          <w:color w:val="D4D4D4"/>
+          <w:sz w:val="21"/>
+          <w:szCs w:val="21"/>
+        </w:rPr>
+        <w:t>            </w:t>
+      </w:r>
+      <w:proofErr w:type="spellStart"/>
+      <w:proofErr w:type="gramStart"/>
+      <w:r>
+        <w:rPr>
+          <w:rFonts w:ascii="Consolas" w:eastAsia="Times New Roman" w:hAnsi="Consolas" w:cs="Times New Roman"/>
+          <w:color w:val="9CDCFE"/>
+          <w:sz w:val="21"/>
+          <w:szCs w:val="21"/>
+        </w:rPr>
+        <w:t>profilePic</w:t>
+      </w:r>
+      <w:proofErr w:type="spellEnd"/>
+      <w:proofErr w:type="gramEnd"/>
+      <w:r>
+        <w:rPr>
+          <w:rFonts w:ascii="Consolas" w:eastAsia="Times New Roman" w:hAnsi="Consolas" w:cs="Times New Roman"/>
+          <w:color w:val="9CDCFE"/>
+          <w:sz w:val="21"/>
+          <w:szCs w:val="21"/>
+        </w:rPr>
+        <w:t>:</w:t>
+      </w:r>
+      <w:r>
+        <w:rPr>
+          <w:rFonts w:ascii="Consolas" w:eastAsia="Times New Roman" w:hAnsi="Consolas" w:cs="Times New Roman"/>
+          <w:color w:val="D4D4D4"/>
+          <w:sz w:val="21"/>
+          <w:szCs w:val="21"/>
+        </w:rPr>
+        <w:t> </w:t>
+      </w:r>
+      <w:proofErr w:type="spellStart"/>
+      <w:r>
+        <w:rPr>
+          <w:rFonts w:ascii="Consolas" w:eastAsia="Times New Roman" w:hAnsi="Consolas" w:cs="Times New Roman"/>
+          <w:color w:val="4FC1FF"/>
+          <w:sz w:val="21"/>
+          <w:szCs w:val="21"/>
+        </w:rPr>
+        <w:t>user</w:t>
+      </w:r>
+      <w:r>
+        <w:rPr>
+          <w:rFonts w:ascii="Consolas" w:eastAsia="Times New Roman" w:hAnsi="Consolas" w:cs="Times New Roman"/>
+          <w:color w:val="D4D4D4"/>
+          <w:sz w:val="21"/>
+          <w:szCs w:val="21"/>
+        </w:rPr>
+        <w:t>.</w:t>
+      </w:r>
+      <w:r>
+        <w:rPr>
+          <w:rFonts w:ascii="Consolas" w:eastAsia="Times New Roman" w:hAnsi="Consolas" w:cs="Times New Roman"/>
+          <w:color w:val="9CDCFE"/>
+          <w:sz w:val="21"/>
+          <w:szCs w:val="21"/>
+        </w:rPr>
+        <w:t>photoURL</w:t>
+      </w:r>
+      <w:proofErr w:type="spellEnd"/>
+      <w:r>
+        <w:rPr>
+          <w:rFonts w:ascii="Consolas" w:eastAsia="Times New Roman" w:hAnsi="Consolas" w:cs="Times New Roman"/>
+          <w:color w:val="D4D4D4"/>
+          <w:sz w:val="21"/>
+          <w:szCs w:val="21"/>
+        </w:rPr>
+        <w:t>,</w:t>
+      </w:r>
+    </w:p>
+    <w:p>
+      <w:pPr>
+        <w:shd w:val="clear" w:color="auto" w:fill="1E1E1E"/>
+        <w:spacing w:after="0" w:line="285" w:lineRule="atLeast"/>
+        <w:rPr>
+          <w:rFonts w:ascii="Consolas" w:eastAsia="Times New Roman" w:hAnsi="Consolas" w:cs="Times New Roman"/>
+          <w:color w:val="D4D4D4"/>
+          <w:sz w:val="21"/>
+          <w:szCs w:val="21"/>
+        </w:rPr>
+      </w:pPr>
+      <w:r>
+        <w:rPr>
+          <w:rFonts w:ascii="Consolas" w:eastAsia="Times New Roman" w:hAnsi="Consolas" w:cs="Times New Roman"/>
+          <w:color w:val="D4D4D4"/>
+          <w:sz w:val="21"/>
+          <w:szCs w:val="21"/>
+        </w:rPr>
+        <w:t>            </w:t>
+      </w:r>
+      <w:proofErr w:type="gramStart"/>
+      <w:r>
+        <w:rPr>
+          <w:rFonts w:ascii="Consolas" w:eastAsia="Times New Roman" w:hAnsi="Consolas" w:cs="Times New Roman"/>
+          <w:color w:val="9CDCFE"/>
+          <w:sz w:val="21"/>
+          <w:szCs w:val="21"/>
+        </w:rPr>
+        <w:t>username</w:t>
+      </w:r>
+      <w:proofErr w:type="gramEnd"/>
+      <w:r>
+        <w:rPr>
+          <w:rFonts w:ascii="Consolas" w:eastAsia="Times New Roman" w:hAnsi="Consolas" w:cs="Times New Roman"/>
+          <w:color w:val="9CDCFE"/>
+          <w:sz w:val="21"/>
+          <w:szCs w:val="21"/>
+        </w:rPr>
+        <w:t>:</w:t>
+      </w:r>
+      <w:r>
+        <w:rPr>
+          <w:rFonts w:ascii="Consolas" w:eastAsia="Times New Roman" w:hAnsi="Consolas" w:cs="Times New Roman"/>
+          <w:color w:val="D4D4D4"/>
+          <w:sz w:val="21"/>
+          <w:szCs w:val="21"/>
+        </w:rPr>
+        <w:t> </w:t>
+      </w:r>
+      <w:proofErr w:type="spellStart"/>
+      <w:r>
+        <w:rPr>
+          <w:rFonts w:ascii="Consolas" w:eastAsia="Times New Roman" w:hAnsi="Consolas" w:cs="Times New Roman"/>
+          <w:color w:val="4FC1FF"/>
+          <w:sz w:val="21"/>
+          <w:szCs w:val="21"/>
+        </w:rPr>
+        <w:t>user</w:t>
+      </w:r>
+      <w:r>
+        <w:rPr>
+          <w:rFonts w:ascii="Consolas" w:eastAsia="Times New Roman" w:hAnsi="Consolas" w:cs="Times New Roman"/>
+          <w:color w:val="D4D4D4"/>
+          <w:sz w:val="21"/>
+          <w:szCs w:val="21"/>
+        </w:rPr>
+        <w:t>.</w:t>
+      </w:r>
+      <w:r>
+        <w:rPr>
+          <w:rFonts w:ascii="Consolas" w:eastAsia="Times New Roman" w:hAnsi="Consolas" w:cs="Times New Roman"/>
+          <w:color w:val="9CDCFE"/>
+          <w:sz w:val="21"/>
+          <w:szCs w:val="21"/>
+        </w:rPr>
+        <w:t>displayName</w:t>
+      </w:r>
+      <w:proofErr w:type="spellEnd"/>
+      <w:r>
+        <w:rPr>
+          <w:rFonts w:ascii="Consolas" w:eastAsia="Times New Roman" w:hAnsi="Consolas" w:cs="Times New Roman"/>
+          <w:color w:val="D4D4D4"/>
+          <w:sz w:val="21"/>
+          <w:szCs w:val="21"/>
+        </w:rPr>
+        <w:t>,</w:t>
+      </w:r>
+    </w:p>
+    <w:p>
+      <w:pPr>
+        <w:shd w:val="clear" w:color="auto" w:fill="1E1E1E"/>
+        <w:spacing w:after="0" w:line="285" w:lineRule="atLeast"/>
+        <w:rPr>
+          <w:rFonts w:ascii="Consolas" w:eastAsia="Times New Roman" w:hAnsi="Consolas" w:cs="Times New Roman"/>
+          <w:color w:val="D4D4D4"/>
+          <w:sz w:val="21"/>
+          <w:szCs w:val="21"/>
+        </w:rPr>
+      </w:pPr>
+      <w:r>
+        <w:rPr>
+          <w:rFonts w:ascii="Consolas" w:eastAsia="Times New Roman" w:hAnsi="Consolas" w:cs="Times New Roman"/>
+          <w:color w:val="D4D4D4"/>
+          <w:sz w:val="21"/>
+          <w:szCs w:val="21"/>
+        </w:rPr>
+        <w:t>            </w:t>
+      </w:r>
+      <w:proofErr w:type="gramStart"/>
+      <w:r>
+        <w:rPr>
+          <w:rFonts w:ascii="Consolas" w:eastAsia="Times New Roman" w:hAnsi="Consolas" w:cs="Times New Roman"/>
+          <w:color w:val="9CDCFE"/>
+          <w:sz w:val="21"/>
+          <w:szCs w:val="21"/>
+        </w:rPr>
+        <w:t>image</w:t>
+      </w:r>
+      <w:proofErr w:type="gramEnd"/>
+      <w:r>
+        <w:rPr>
+          <w:rFonts w:ascii="Consolas" w:eastAsia="Times New Roman" w:hAnsi="Consolas" w:cs="Times New Roman"/>
+          <w:color w:val="9CDCFE"/>
+          <w:sz w:val="21"/>
+          <w:szCs w:val="21"/>
+        </w:rPr>
+        <w:t>:</w:t>
+      </w:r>
+      <w:r>
+        <w:rPr>
+          <w:rFonts w:ascii="Consolas" w:eastAsia="Times New Roman" w:hAnsi="Consolas" w:cs="Times New Roman"/>
+          <w:color w:val="D4D4D4"/>
+          <w:sz w:val="21"/>
+          <w:szCs w:val="21"/>
+        </w:rPr>
+        <w:t> </w:t>
+      </w:r>
+      <w:proofErr w:type="spellStart"/>
+      <w:r>
+        <w:rPr>
+          <w:rFonts w:ascii="Consolas" w:eastAsia="Times New Roman" w:hAnsi="Consolas" w:cs="Times New Roman"/>
+          <w:color w:val="4FC1FF"/>
+          <w:sz w:val="21"/>
+          <w:szCs w:val="21"/>
+        </w:rPr>
+        <w:t>imageUrl</w:t>
+      </w:r>
+      <w:proofErr w:type="spellEnd"/>
+    </w:p>
+    <w:p>
+      <w:pPr>
+        <w:shd w:val="clear" w:color="auto" w:fill="1E1E1E"/>
+        <w:spacing w:after="0" w:line="285" w:lineRule="atLeast"/>
+        <w:rPr>
+          <w:rFonts w:ascii="Consolas" w:eastAsia="Times New Roman" w:hAnsi="Consolas" w:cs="Times New Roman"/>
+          <w:color w:val="D4D4D4"/>
+          <w:sz w:val="21"/>
+          <w:szCs w:val="21"/>
+        </w:rPr>
+      </w:pPr>
+      <w:r>
+        <w:rPr>
+          <w:rFonts w:ascii="Consolas" w:eastAsia="Times New Roman" w:hAnsi="Consolas" w:cs="Times New Roman"/>
+          <w:color w:val="D4D4D4"/>
+          <w:sz w:val="21"/>
+          <w:szCs w:val="21"/>
+        </w:rPr>
+        <w:t>        })</w:t>
+      </w:r>
+    </w:p>
+    <w:p>
+      <w:pPr>
+        <w:shd w:val="clear" w:color="auto" w:fill="1E1E1E"/>
+        <w:spacing w:after="0" w:line="285" w:lineRule="atLeast"/>
+        <w:rPr>
+          <w:rFonts w:ascii="Consolas" w:eastAsia="Times New Roman" w:hAnsi="Consolas" w:cs="Times New Roman"/>
+          <w:color w:val="D4D4D4"/>
+          <w:sz w:val="21"/>
+          <w:szCs w:val="21"/>
+        </w:rPr>
+      </w:pPr>
+    </w:p>
+    <w:p>
+      <w:pPr>
+        <w:shd w:val="clear" w:color="auto" w:fill="1E1E1E"/>
+        <w:spacing w:after="0" w:line="285" w:lineRule="atLeast"/>
+        <w:rPr>
+          <w:rFonts w:ascii="Consolas" w:eastAsia="Times New Roman" w:hAnsi="Consolas" w:cs="Times New Roman"/>
+          <w:color w:val="D4D4D4"/>
+          <w:sz w:val="21"/>
+          <w:szCs w:val="21"/>
+        </w:rPr>
+      </w:pPr>
+      <w:r>
+        <w:rPr>
+          <w:rFonts w:ascii="Consolas" w:eastAsia="Times New Roman" w:hAnsi="Consolas" w:cs="Times New Roman"/>
+          <w:color w:val="D4D4D4"/>
+          <w:sz w:val="21"/>
+          <w:szCs w:val="21"/>
+        </w:rPr>
+        <w:t>        </w:t>
+      </w:r>
+      <w:proofErr w:type="spellStart"/>
+      <w:proofErr w:type="gramStart"/>
+      <w:r>
+        <w:rPr>
+          <w:rFonts w:ascii="Consolas" w:eastAsia="Times New Roman" w:hAnsi="Consolas" w:cs="Times New Roman"/>
+          <w:color w:val="DCDCAA"/>
+          <w:sz w:val="21"/>
+          <w:szCs w:val="21"/>
+        </w:rPr>
+        <w:t>setInput</w:t>
+      </w:r>
+      <w:proofErr w:type="spellEnd"/>
+      <w:r>
+        <w:rPr>
+          <w:rFonts w:ascii="Consolas" w:eastAsia="Times New Roman" w:hAnsi="Consolas" w:cs="Times New Roman"/>
+          <w:color w:val="D4D4D4"/>
+          <w:sz w:val="21"/>
+          <w:szCs w:val="21"/>
+        </w:rPr>
+        <w:t>(</w:t>
+      </w:r>
+      <w:proofErr w:type="gramEnd"/>
+      <w:r>
+        <w:rPr>
+          <w:rFonts w:ascii="Consolas" w:eastAsia="Times New Roman" w:hAnsi="Consolas" w:cs="Times New Roman"/>
+          <w:color w:val="CE9178"/>
+          <w:sz w:val="21"/>
+          <w:szCs w:val="21"/>
+        </w:rPr>
+        <w:t>''</w:t>
+      </w:r>
+      <w:r>
+        <w:rPr>
+          <w:rFonts w:ascii="Consolas" w:eastAsia="Times New Roman" w:hAnsi="Consolas" w:cs="Times New Roman"/>
+          <w:color w:val="D4D4D4"/>
+          <w:sz w:val="21"/>
+          <w:szCs w:val="21"/>
+        </w:rPr>
+        <w:t>);</w:t>
+      </w:r>
+    </w:p>
+    <w:p>
+      <w:pPr>
+        <w:shd w:val="clear" w:color="auto" w:fill="1E1E1E"/>
+        <w:spacing w:after="0" w:line="285" w:lineRule="atLeast"/>
+        <w:rPr>
+          <w:rFonts w:ascii="Consolas" w:eastAsia="Times New Roman" w:hAnsi="Consolas" w:cs="Times New Roman"/>
+          <w:color w:val="D4D4D4"/>
+          <w:sz w:val="21"/>
+          <w:szCs w:val="21"/>
+        </w:rPr>
+      </w:pPr>
+      <w:r>
+        <w:rPr>
+          <w:rFonts w:ascii="Consolas" w:eastAsia="Times New Roman" w:hAnsi="Consolas" w:cs="Times New Roman"/>
+          <w:color w:val="D4D4D4"/>
+          <w:sz w:val="21"/>
+          <w:szCs w:val="21"/>
+        </w:rPr>
+        <w:t>        </w:t>
+      </w:r>
+      <w:proofErr w:type="spellStart"/>
+      <w:proofErr w:type="gramStart"/>
+      <w:r>
+        <w:rPr>
+          <w:rFonts w:ascii="Consolas" w:eastAsia="Times New Roman" w:hAnsi="Consolas" w:cs="Times New Roman"/>
+          <w:color w:val="DCDCAA"/>
+          <w:sz w:val="21"/>
+          <w:szCs w:val="21"/>
+        </w:rPr>
+        <w:t>setImageUrl</w:t>
+      </w:r>
+      <w:proofErr w:type="spellEnd"/>
+      <w:r>
+        <w:rPr>
+          <w:rFonts w:ascii="Consolas" w:eastAsia="Times New Roman" w:hAnsi="Consolas" w:cs="Times New Roman"/>
+          <w:color w:val="D4D4D4"/>
+          <w:sz w:val="21"/>
+          <w:szCs w:val="21"/>
+        </w:rPr>
+        <w:t>(</w:t>
+      </w:r>
+      <w:proofErr w:type="gramEnd"/>
+      <w:r>
+        <w:rPr>
+          <w:rFonts w:ascii="Consolas" w:eastAsia="Times New Roman" w:hAnsi="Consolas" w:cs="Times New Roman"/>
+          <w:color w:val="CE9178"/>
+          <w:sz w:val="21"/>
+          <w:szCs w:val="21"/>
+        </w:rPr>
+        <w:t>''</w:t>
+      </w:r>
+      <w:r>
+        <w:rPr>
+          <w:rFonts w:ascii="Consolas" w:eastAsia="Times New Roman" w:hAnsi="Consolas" w:cs="Times New Roman"/>
+          <w:color w:val="D4D4D4"/>
+          <w:sz w:val="21"/>
+          <w:szCs w:val="21"/>
+        </w:rPr>
+        <w:t>);</w:t>
+      </w:r>
+    </w:p>
+    <w:p>
+      <w:pPr>
+        <w:shd w:val="clear" w:color="auto" w:fill="1E1E1E"/>
+        <w:spacing w:after="0" w:line="285" w:lineRule="atLeast"/>
+        <w:rPr>
+          <w:rFonts w:ascii="Consolas" w:eastAsia="Times New Roman" w:hAnsi="Consolas" w:cs="Times New Roman"/>
+          <w:color w:val="D4D4D4"/>
+          <w:sz w:val="21"/>
+          <w:szCs w:val="21"/>
+        </w:rPr>
+      </w:pPr>
+      <w:r>
+        <w:rPr>
+          <w:rFonts w:ascii="Consolas" w:eastAsia="Times New Roman" w:hAnsi="Consolas" w:cs="Times New Roman"/>
+          <w:color w:val="D4D4D4"/>
+          <w:sz w:val="21"/>
+          <w:szCs w:val="21"/>
+        </w:rPr>
+        <w:t>    }</w:t>
+      </w:r>
+    </w:p>
+    <w:p>
+      <w:pPr>
+        <w:shd w:val="clear" w:color="auto" w:fill="1E1E1E"/>
+        <w:spacing w:after="0" w:line="285" w:lineRule="atLeast"/>
+        <w:rPr>
+          <w:rFonts w:ascii="Consolas" w:eastAsia="Times New Roman" w:hAnsi="Consolas" w:cs="Times New Roman"/>
+          <w:color w:val="D4D4D4"/>
+          <w:sz w:val="21"/>
+          <w:szCs w:val="21"/>
+        </w:rPr>
+      </w:pPr>
+    </w:p>
+    <w:p>
+      <w:pPr>
+        <w:shd w:val="clear" w:color="auto" w:fill="1E1E1E"/>
+        <w:spacing w:after="0" w:line="285" w:lineRule="atLeast"/>
+        <w:rPr>
+          <w:rFonts w:ascii="Consolas" w:eastAsia="Times New Roman" w:hAnsi="Consolas" w:cs="Times New Roman"/>
+          <w:color w:val="D4D4D4"/>
+          <w:sz w:val="21"/>
+          <w:szCs w:val="21"/>
+        </w:rPr>
+      </w:pPr>
+      <w:r>
+        <w:rPr>
+          <w:rFonts w:ascii="Consolas" w:eastAsia="Times New Roman" w:hAnsi="Consolas" w:cs="Times New Roman"/>
+          <w:color w:val="D4D4D4"/>
+          <w:sz w:val="21"/>
+          <w:szCs w:val="21"/>
+        </w:rPr>
+        <w:t>    </w:t>
+      </w:r>
+      <w:proofErr w:type="gramStart"/>
+      <w:r>
+        <w:rPr>
+          <w:rFonts w:ascii="Consolas" w:eastAsia="Times New Roman" w:hAnsi="Consolas" w:cs="Times New Roman"/>
+          <w:color w:val="C586C0"/>
+          <w:sz w:val="21"/>
+          <w:szCs w:val="21"/>
+        </w:rPr>
+        <w:t>return</w:t>
+      </w:r>
+      <w:proofErr w:type="gramEnd"/>
+      <w:r>
+        <w:rPr>
+          <w:rFonts w:ascii="Consolas" w:eastAsia="Times New Roman" w:hAnsi="Consolas" w:cs="Times New Roman"/>
+          <w:color w:val="D4D4D4"/>
+          <w:sz w:val="21"/>
+          <w:szCs w:val="21"/>
+        </w:rPr>
+        <w:t> (</w:t>
+      </w:r>
+    </w:p>
+    <w:p>
+      <w:pPr>
+        <w:shd w:val="clear" w:color="auto" w:fill="1E1E1E"/>
+        <w:spacing w:after="0" w:line="285" w:lineRule="atLeast"/>
+        <w:rPr>
+          <w:rFonts w:ascii="Consolas" w:eastAsia="Times New Roman" w:hAnsi="Consolas" w:cs="Times New Roman"/>
+          <w:color w:val="D4D4D4"/>
+          <w:sz w:val="21"/>
+          <w:szCs w:val="21"/>
+        </w:rPr>
+      </w:pPr>
+      <w:r>
+        <w:rPr>
+          <w:rFonts w:ascii="Consolas" w:eastAsia="Times New Roman" w:hAnsi="Consolas" w:cs="Times New Roman"/>
+          <w:color w:val="D4D4D4"/>
+          <w:sz w:val="21"/>
+          <w:szCs w:val="21"/>
+        </w:rPr>
+        <w:t>        </w:t>
+      </w:r>
+      <w:r>
+        <w:rPr>
+          <w:rFonts w:ascii="Consolas" w:eastAsia="Times New Roman" w:hAnsi="Consolas" w:cs="Times New Roman"/>
+          <w:color w:val="808080"/>
+          <w:sz w:val="21"/>
+          <w:szCs w:val="21"/>
+        </w:rPr>
+        <w:t>&lt;</w:t>
+      </w:r>
+      <w:r>
+        <w:rPr>
+          <w:rFonts w:ascii="Consolas" w:eastAsia="Times New Roman" w:hAnsi="Consolas" w:cs="Times New Roman"/>
+          <w:color w:val="569CD6"/>
+          <w:sz w:val="21"/>
+          <w:szCs w:val="21"/>
+        </w:rPr>
+        <w:t>div</w:t>
+      </w:r>
+      <w:r>
+        <w:rPr>
+          <w:rFonts w:ascii="Consolas" w:eastAsia="Times New Roman" w:hAnsi="Consolas" w:cs="Times New Roman"/>
+          <w:color w:val="D4D4D4"/>
+          <w:sz w:val="21"/>
+          <w:szCs w:val="21"/>
+        </w:rPr>
+        <w:t> </w:t>
+      </w:r>
+      <w:proofErr w:type="spellStart"/>
+      <w:r>
+        <w:rPr>
+          <w:rFonts w:ascii="Consolas" w:eastAsia="Times New Roman" w:hAnsi="Consolas" w:cs="Times New Roman"/>
+          <w:color w:val="9CDCFE"/>
+          <w:sz w:val="21"/>
+          <w:szCs w:val="21"/>
+        </w:rPr>
+        <w:t>className</w:t>
+      </w:r>
+      <w:proofErr w:type="spellEnd"/>
+      <w:r>
+        <w:rPr>
+          <w:rFonts w:ascii="Consolas" w:eastAsia="Times New Roman" w:hAnsi="Consolas" w:cs="Times New Roman"/>
+          <w:color w:val="D4D4D4"/>
+          <w:sz w:val="21"/>
+          <w:szCs w:val="21"/>
+        </w:rPr>
+        <w:t>=</w:t>
+      </w:r>
+      <w:r>
+        <w:rPr>
+          <w:rFonts w:ascii="Consolas" w:eastAsia="Times New Roman" w:hAnsi="Consolas" w:cs="Times New Roman"/>
+          <w:color w:val="CE9178"/>
+          <w:sz w:val="21"/>
+          <w:szCs w:val="21"/>
+        </w:rPr>
+        <w:t>"</w:t>
+      </w:r>
+      <w:proofErr w:type="spellStart"/>
+      <w:r>
+        <w:rPr>
+          <w:rFonts w:ascii="Consolas" w:eastAsia="Times New Roman" w:hAnsi="Consolas" w:cs="Times New Roman"/>
+          <w:color w:val="CE9178"/>
+          <w:sz w:val="21"/>
+          <w:szCs w:val="21"/>
+        </w:rPr>
+        <w:t>messageSender</w:t>
+      </w:r>
+      <w:proofErr w:type="spellEnd"/>
+      <w:r>
+        <w:rPr>
+          <w:rFonts w:ascii="Consolas" w:eastAsia="Times New Roman" w:hAnsi="Consolas" w:cs="Times New Roman"/>
+          <w:color w:val="CE9178"/>
+          <w:sz w:val="21"/>
+          <w:szCs w:val="21"/>
+        </w:rPr>
+        <w:t>"</w:t>
+      </w:r>
+      <w:r>
+        <w:rPr>
+          <w:rFonts w:ascii="Consolas" w:eastAsia="Times New Roman" w:hAnsi="Consolas" w:cs="Times New Roman"/>
+          <w:color w:val="808080"/>
+          <w:sz w:val="21"/>
+          <w:szCs w:val="21"/>
+        </w:rPr>
+        <w:t>&gt;</w:t>
+      </w:r>
+    </w:p>
+    <w:p>
+      <w:pPr>
+        <w:shd w:val="clear" w:color="auto" w:fill="1E1E1E"/>
+        <w:spacing w:after="0" w:line="285" w:lineRule="atLeast"/>
+        <w:rPr>
+          <w:rFonts w:ascii="Consolas" w:eastAsia="Times New Roman" w:hAnsi="Consolas" w:cs="Times New Roman"/>
+          <w:color w:val="D4D4D4"/>
+          <w:sz w:val="21"/>
+          <w:szCs w:val="21"/>
+        </w:rPr>
+      </w:pPr>
+    </w:p>
+    <w:p>
+      <w:pPr>
+        <w:shd w:val="clear" w:color="auto" w:fill="1E1E1E"/>
+        <w:spacing w:after="0" w:line="285" w:lineRule="atLeast"/>
+        <w:rPr>
+          <w:rFonts w:ascii="Consolas" w:eastAsia="Times New Roman" w:hAnsi="Consolas" w:cs="Times New Roman"/>
+          <w:color w:val="D4D4D4"/>
+          <w:sz w:val="21"/>
+          <w:szCs w:val="21"/>
+        </w:rPr>
+      </w:pPr>
+      <w:r>
+        <w:rPr>
+          <w:rFonts w:ascii="Consolas" w:eastAsia="Times New Roman" w:hAnsi="Consolas" w:cs="Times New Roman"/>
+          <w:color w:val="D4D4D4"/>
+          <w:sz w:val="21"/>
+          <w:szCs w:val="21"/>
+        </w:rPr>
+        <w:t>            </w:t>
+      </w:r>
+      <w:r>
+        <w:rPr>
+          <w:rFonts w:ascii="Consolas" w:eastAsia="Times New Roman" w:hAnsi="Consolas" w:cs="Times New Roman"/>
+          <w:color w:val="808080"/>
+          <w:sz w:val="21"/>
+          <w:szCs w:val="21"/>
+        </w:rPr>
+        <w:t>&lt;</w:t>
+      </w:r>
+      <w:r>
+        <w:rPr>
+          <w:rFonts w:ascii="Consolas" w:eastAsia="Times New Roman" w:hAnsi="Consolas" w:cs="Times New Roman"/>
+          <w:color w:val="569CD6"/>
+          <w:sz w:val="21"/>
+          <w:szCs w:val="21"/>
+        </w:rPr>
+        <w:t>div</w:t>
+      </w:r>
+      <w:r>
+        <w:rPr>
+          <w:rFonts w:ascii="Consolas" w:eastAsia="Times New Roman" w:hAnsi="Consolas" w:cs="Times New Roman"/>
+          <w:color w:val="D4D4D4"/>
+          <w:sz w:val="21"/>
+          <w:szCs w:val="21"/>
+        </w:rPr>
+        <w:t> </w:t>
+      </w:r>
+      <w:proofErr w:type="spellStart"/>
+      <w:r>
+        <w:rPr>
+          <w:rFonts w:ascii="Consolas" w:eastAsia="Times New Roman" w:hAnsi="Consolas" w:cs="Times New Roman"/>
+          <w:color w:val="9CDCFE"/>
+          <w:sz w:val="21"/>
+          <w:szCs w:val="21"/>
+        </w:rPr>
+        <w:t>className</w:t>
+      </w:r>
+      <w:proofErr w:type="spellEnd"/>
+      <w:r>
+        <w:rPr>
+          <w:rFonts w:ascii="Consolas" w:eastAsia="Times New Roman" w:hAnsi="Consolas" w:cs="Times New Roman"/>
+          <w:color w:val="D4D4D4"/>
+          <w:sz w:val="21"/>
+          <w:szCs w:val="21"/>
+        </w:rPr>
+        <w:t>=</w:t>
+      </w:r>
+      <w:r>
+        <w:rPr>
+          <w:rFonts w:ascii="Consolas" w:eastAsia="Times New Roman" w:hAnsi="Consolas" w:cs="Times New Roman"/>
+          <w:color w:val="CE9178"/>
+          <w:sz w:val="21"/>
+          <w:szCs w:val="21"/>
+        </w:rPr>
+        <w:t>"</w:t>
+      </w:r>
+      <w:proofErr w:type="spellStart"/>
+      <w:r>
+        <w:rPr>
+          <w:rFonts w:ascii="Consolas" w:eastAsia="Times New Roman" w:hAnsi="Consolas" w:cs="Times New Roman"/>
+          <w:color w:val="CE9178"/>
+          <w:sz w:val="21"/>
+          <w:szCs w:val="21"/>
+        </w:rPr>
+        <w:t>messageSender</w:t>
+      </w:r>
+      <w:proofErr w:type="spellEnd"/>
+      <w:r>
+        <w:rPr>
+          <w:rFonts w:ascii="Consolas" w:eastAsia="Times New Roman" w:hAnsi="Consolas" w:cs="Times New Roman"/>
+          <w:color w:val="CE9178"/>
+          <w:sz w:val="21"/>
+          <w:szCs w:val="21"/>
+        </w:rPr>
+        <w:t>__top"</w:t>
+      </w:r>
+      <w:r>
+        <w:rPr>
+          <w:rFonts w:ascii="Consolas" w:eastAsia="Times New Roman" w:hAnsi="Consolas" w:cs="Times New Roman"/>
+          <w:color w:val="808080"/>
+          <w:sz w:val="21"/>
+          <w:szCs w:val="21"/>
+        </w:rPr>
+        <w:t>&gt;</w:t>
+      </w:r>
+    </w:p>
+    <w:p>
+      <w:pPr>
+        <w:shd w:val="clear" w:color="auto" w:fill="1E1E1E"/>
+        <w:spacing w:after="0" w:line="285" w:lineRule="atLeast"/>
+        <w:rPr>
+          <w:rFonts w:ascii="Consolas" w:eastAsia="Times New Roman" w:hAnsi="Consolas" w:cs="Times New Roman"/>
+          <w:color w:val="D4D4D4"/>
+          <w:sz w:val="21"/>
+          <w:szCs w:val="21"/>
+        </w:rPr>
+      </w:pPr>
+      <w:r>
+        <w:rPr>
+          <w:rFonts w:ascii="Consolas" w:eastAsia="Times New Roman" w:hAnsi="Consolas" w:cs="Times New Roman"/>
+          <w:color w:val="D4D4D4"/>
+          <w:sz w:val="21"/>
+          <w:szCs w:val="21"/>
+        </w:rPr>
+        <w:t>                </w:t>
+      </w:r>
+      <w:r>
+        <w:rPr>
+          <w:rFonts w:ascii="Consolas" w:eastAsia="Times New Roman" w:hAnsi="Consolas" w:cs="Times New Roman"/>
+          <w:color w:val="808080"/>
+          <w:sz w:val="21"/>
+          <w:szCs w:val="21"/>
+        </w:rPr>
+        <w:t>&lt;</w:t>
+      </w:r>
+      <w:r>
+        <w:rPr>
+          <w:rFonts w:ascii="Consolas" w:eastAsia="Times New Roman" w:hAnsi="Consolas" w:cs="Times New Roman"/>
+          <w:color w:val="4EC9B0"/>
+          <w:sz w:val="21"/>
+          <w:szCs w:val="21"/>
+        </w:rPr>
+        <w:t>Avatar</w:t>
+      </w:r>
+      <w:r>
+        <w:rPr>
+          <w:rFonts w:ascii="Consolas" w:eastAsia="Times New Roman" w:hAnsi="Consolas" w:cs="Times New Roman"/>
+          <w:color w:val="D4D4D4"/>
+          <w:sz w:val="21"/>
+          <w:szCs w:val="21"/>
+        </w:rPr>
+        <w:t> </w:t>
+      </w:r>
+      <w:proofErr w:type="spellStart"/>
+      <w:r>
+        <w:rPr>
+          <w:rFonts w:ascii="Consolas" w:eastAsia="Times New Roman" w:hAnsi="Consolas" w:cs="Times New Roman"/>
+          <w:color w:val="9CDCFE"/>
+          <w:sz w:val="21"/>
+          <w:szCs w:val="21"/>
+        </w:rPr>
+        <w:t>src</w:t>
+      </w:r>
+      <w:proofErr w:type="spellEnd"/>
+      <w:proofErr w:type="gramStart"/>
+      <w:r>
+        <w:rPr>
+          <w:rFonts w:ascii="Consolas" w:eastAsia="Times New Roman" w:hAnsi="Consolas" w:cs="Times New Roman"/>
+          <w:color w:val="D4D4D4"/>
+          <w:sz w:val="21"/>
+          <w:szCs w:val="21"/>
+        </w:rPr>
+        <w:t>=</w:t>
+      </w:r>
+      <w:r>
+        <w:rPr>
+          <w:rFonts w:ascii="Consolas" w:eastAsia="Times New Roman" w:hAnsi="Consolas" w:cs="Times New Roman"/>
+          <w:color w:val="569CD6"/>
+          <w:sz w:val="21"/>
+          <w:szCs w:val="21"/>
+        </w:rPr>
+        <w:t>{</w:t>
+      </w:r>
+      <w:proofErr w:type="spellStart"/>
+      <w:proofErr w:type="gramEnd"/>
+      <w:r>
+        <w:rPr>
+          <w:rFonts w:ascii="Consolas" w:eastAsia="Times New Roman" w:hAnsi="Consolas" w:cs="Times New Roman"/>
+          <w:color w:val="4FC1FF"/>
+          <w:sz w:val="21"/>
+          <w:szCs w:val="21"/>
+        </w:rPr>
+        <w:t>user</w:t>
+      </w:r>
+      <w:r>
+        <w:rPr>
+          <w:rFonts w:ascii="Consolas" w:eastAsia="Times New Roman" w:hAnsi="Consolas" w:cs="Times New Roman"/>
+          <w:color w:val="D4D4D4"/>
+          <w:sz w:val="21"/>
+          <w:szCs w:val="21"/>
+        </w:rPr>
+        <w:t>.</w:t>
+      </w:r>
+      <w:r>
+        <w:rPr>
+          <w:rFonts w:ascii="Consolas" w:eastAsia="Times New Roman" w:hAnsi="Consolas" w:cs="Times New Roman"/>
+          <w:color w:val="9CDCFE"/>
+          <w:sz w:val="21"/>
+          <w:szCs w:val="21"/>
+        </w:rPr>
+        <w:t>photoURL</w:t>
+      </w:r>
+      <w:proofErr w:type="spellEnd"/>
+      <w:r>
+        <w:rPr>
+          <w:rFonts w:ascii="Consolas" w:eastAsia="Times New Roman" w:hAnsi="Consolas" w:cs="Times New Roman"/>
+          <w:color w:val="569CD6"/>
+          <w:sz w:val="21"/>
+          <w:szCs w:val="21"/>
+        </w:rPr>
+        <w:t>}</w:t>
+      </w:r>
+      <w:r>
+        <w:rPr>
+          <w:rFonts w:ascii="Consolas" w:eastAsia="Times New Roman" w:hAnsi="Consolas" w:cs="Times New Roman"/>
+          <w:color w:val="808080"/>
+          <w:sz w:val="21"/>
+          <w:szCs w:val="21"/>
+        </w:rPr>
+        <w:t>/&gt;</w:t>
+      </w:r>
+    </w:p>
+    <w:p>
+      <w:pPr>
+        <w:shd w:val="clear" w:color="auto" w:fill="1E1E1E"/>
+        <w:spacing w:after="0" w:line="285" w:lineRule="atLeast"/>
+        <w:rPr>
+          <w:rFonts w:ascii="Consolas" w:eastAsia="Times New Roman" w:hAnsi="Consolas" w:cs="Times New Roman"/>
+          <w:color w:val="D4D4D4"/>
+          <w:sz w:val="21"/>
+          <w:szCs w:val="21"/>
+        </w:rPr>
+      </w:pPr>
+      <w:r>
+        <w:rPr>
+          <w:rFonts w:ascii="Consolas" w:eastAsia="Times New Roman" w:hAnsi="Consolas" w:cs="Times New Roman"/>
+          <w:color w:val="D4D4D4"/>
+          <w:sz w:val="21"/>
+          <w:szCs w:val="21"/>
+        </w:rPr>
+        <w:t>                </w:t>
+      </w:r>
+      <w:r>
+        <w:rPr>
+          <w:rFonts w:ascii="Consolas" w:eastAsia="Times New Roman" w:hAnsi="Consolas" w:cs="Times New Roman"/>
+          <w:color w:val="808080"/>
+          <w:sz w:val="21"/>
+          <w:szCs w:val="21"/>
+        </w:rPr>
+        <w:t>&lt;</w:t>
+      </w:r>
+      <w:proofErr w:type="gramStart"/>
+      <w:r>
+        <w:rPr>
+          <w:rFonts w:ascii="Consolas" w:eastAsia="Times New Roman" w:hAnsi="Consolas" w:cs="Times New Roman"/>
+          <w:color w:val="569CD6"/>
+          <w:sz w:val="21"/>
+          <w:szCs w:val="21"/>
+        </w:rPr>
+        <w:t>form</w:t>
+      </w:r>
+      <w:proofErr w:type="gramEnd"/>
+      <w:r>
+        <w:rPr>
+          <w:rFonts w:ascii="Consolas" w:eastAsia="Times New Roman" w:hAnsi="Consolas" w:cs="Times New Roman"/>
+          <w:color w:val="808080"/>
+          <w:sz w:val="21"/>
+          <w:szCs w:val="21"/>
+        </w:rPr>
+        <w:t>&gt;</w:t>
+      </w:r>
+    </w:p>
+    <w:p>
+      <w:pPr>
+        <w:shd w:val="clear" w:color="auto" w:fill="1E1E1E"/>
+        <w:spacing w:after="0" w:line="285" w:lineRule="atLeast"/>
+        <w:rPr>
+          <w:rFonts w:ascii="Consolas" w:eastAsia="Times New Roman" w:hAnsi="Consolas" w:cs="Times New Roman"/>
+          <w:color w:val="D4D4D4"/>
+          <w:sz w:val="21"/>
+          <w:szCs w:val="21"/>
+        </w:rPr>
+      </w:pPr>
+      <w:r>
+        <w:rPr>
+          <w:rFonts w:ascii="Consolas" w:eastAsia="Times New Roman" w:hAnsi="Consolas" w:cs="Times New Roman"/>
+          <w:color w:val="D4D4D4"/>
+          <w:sz w:val="21"/>
+          <w:szCs w:val="21"/>
+        </w:rPr>
+        <w:t>                    </w:t>
+      </w:r>
+      <w:r>
+        <w:rPr>
+          <w:rFonts w:ascii="Consolas" w:eastAsia="Times New Roman" w:hAnsi="Consolas" w:cs="Times New Roman"/>
+          <w:color w:val="808080"/>
+          <w:sz w:val="21"/>
+          <w:szCs w:val="21"/>
+        </w:rPr>
+        <w:t>&lt;</w:t>
+      </w:r>
+      <w:r>
+        <w:rPr>
+          <w:rFonts w:ascii="Consolas" w:eastAsia="Times New Roman" w:hAnsi="Consolas" w:cs="Times New Roman"/>
+          <w:color w:val="569CD6"/>
+          <w:sz w:val="21"/>
+          <w:szCs w:val="21"/>
+        </w:rPr>
+        <w:t>input</w:t>
+      </w:r>
+      <w:r>
+        <w:rPr>
+          <w:rFonts w:ascii="Consolas" w:eastAsia="Times New Roman" w:hAnsi="Consolas" w:cs="Times New Roman"/>
+          <w:color w:val="D4D4D4"/>
+          <w:sz w:val="21"/>
+          <w:szCs w:val="21"/>
+        </w:rPr>
+        <w:t> </w:t>
+      </w:r>
+      <w:r>
+        <w:rPr>
+          <w:rFonts w:ascii="Consolas" w:eastAsia="Times New Roman" w:hAnsi="Consolas" w:cs="Times New Roman"/>
+          <w:color w:val="9CDCFE"/>
+          <w:sz w:val="21"/>
+          <w:szCs w:val="21"/>
+        </w:rPr>
+        <w:t>value</w:t>
+      </w:r>
+      <w:proofErr w:type="gramStart"/>
+      <w:r>
+        <w:rPr>
+          <w:rFonts w:ascii="Consolas" w:eastAsia="Times New Roman" w:hAnsi="Consolas" w:cs="Times New Roman"/>
+          <w:color w:val="D4D4D4"/>
+          <w:sz w:val="21"/>
+          <w:szCs w:val="21"/>
+        </w:rPr>
+        <w:t>=</w:t>
+      </w:r>
+      <w:r>
+        <w:rPr>
+          <w:rFonts w:ascii="Consolas" w:eastAsia="Times New Roman" w:hAnsi="Consolas" w:cs="Times New Roman"/>
+          <w:color w:val="569CD6"/>
+          <w:sz w:val="21"/>
+          <w:szCs w:val="21"/>
+        </w:rPr>
+        <w:t>{</w:t>
+      </w:r>
+      <w:proofErr w:type="gramEnd"/>
+      <w:r>
+        <w:rPr>
+          <w:rFonts w:ascii="Consolas" w:eastAsia="Times New Roman" w:hAnsi="Consolas" w:cs="Times New Roman"/>
+          <w:color w:val="4FC1FF"/>
+          <w:sz w:val="21"/>
+          <w:szCs w:val="21"/>
+        </w:rPr>
+        <w:t>input</w:t>
+      </w:r>
+      <w:r>
+        <w:rPr>
+          <w:rFonts w:ascii="Consolas" w:eastAsia="Times New Roman" w:hAnsi="Consolas" w:cs="Times New Roman"/>
+          <w:color w:val="569CD6"/>
+          <w:sz w:val="21"/>
+          <w:szCs w:val="21"/>
+        </w:rPr>
+        <w:t>}</w:t>
+      </w:r>
+      <w:r>
+        <w:rPr>
+          <w:rFonts w:ascii="Consolas" w:eastAsia="Times New Roman" w:hAnsi="Consolas" w:cs="Times New Roman"/>
+          <w:color w:val="D4D4D4"/>
+          <w:sz w:val="21"/>
+          <w:szCs w:val="21"/>
+        </w:rPr>
+        <w:t> </w:t>
+      </w:r>
+      <w:r>
+        <w:rPr>
+          <w:rFonts w:ascii="Consolas" w:eastAsia="Times New Roman" w:hAnsi="Consolas" w:cs="Times New Roman"/>
+          <w:color w:val="9CDCFE"/>
+          <w:sz w:val="21"/>
+          <w:szCs w:val="21"/>
+        </w:rPr>
+        <w:t>onChange</w:t>
+      </w:r>
+      <w:r>
+        <w:rPr>
+          <w:rFonts w:ascii="Consolas" w:eastAsia="Times New Roman" w:hAnsi="Consolas" w:cs="Times New Roman"/>
+          <w:color w:val="D4D4D4"/>
+          <w:sz w:val="21"/>
+          <w:szCs w:val="21"/>
+        </w:rPr>
+        <w:t>=</w:t>
+      </w:r>
+      <w:r>
+        <w:rPr>
+          <w:rFonts w:ascii="Consolas" w:eastAsia="Times New Roman" w:hAnsi="Consolas" w:cs="Times New Roman"/>
+          <w:color w:val="569CD6"/>
+          <w:sz w:val="21"/>
+          <w:szCs w:val="21"/>
+        </w:rPr>
+        <w:t>{</w:t>
+      </w:r>
+      <w:r>
+        <w:rPr>
+          <w:rFonts w:ascii="Consolas" w:eastAsia="Times New Roman" w:hAnsi="Consolas" w:cs="Times New Roman"/>
+          <w:color w:val="D4D4D4"/>
+          <w:sz w:val="21"/>
+          <w:szCs w:val="21"/>
+        </w:rPr>
+        <w:t>(</w:t>
+      </w:r>
+      <w:r>
+        <w:rPr>
+          <w:rFonts w:ascii="Consolas" w:eastAsia="Times New Roman" w:hAnsi="Consolas" w:cs="Times New Roman"/>
+          <w:color w:val="9CDCFE"/>
+          <w:sz w:val="21"/>
+          <w:szCs w:val="21"/>
+        </w:rPr>
+        <w:t>e</w:t>
+      </w:r>
+      <w:r>
+        <w:rPr>
+          <w:rFonts w:ascii="Consolas" w:eastAsia="Times New Roman" w:hAnsi="Consolas" w:cs="Times New Roman"/>
+          <w:color w:val="D4D4D4"/>
+          <w:sz w:val="21"/>
+          <w:szCs w:val="21"/>
+        </w:rPr>
+        <w:t>) </w:t>
+      </w:r>
+      <w:r>
+        <w:rPr>
+          <w:rFonts w:ascii="Consolas" w:eastAsia="Times New Roman" w:hAnsi="Consolas" w:cs="Times New Roman"/>
+          <w:color w:val="569CD6"/>
+          <w:sz w:val="21"/>
+          <w:szCs w:val="21"/>
+        </w:rPr>
+        <w:t>=&gt;</w:t>
+      </w:r>
+      <w:r>
+        <w:rPr>
+          <w:rFonts w:ascii="Consolas" w:eastAsia="Times New Roman" w:hAnsi="Consolas" w:cs="Times New Roman"/>
+          <w:color w:val="D4D4D4"/>
+          <w:sz w:val="21"/>
+          <w:szCs w:val="21"/>
+        </w:rPr>
+        <w:t> {</w:t>
+      </w:r>
+      <w:r>
+        <w:rPr>
+          <w:rFonts w:ascii="Consolas" w:eastAsia="Times New Roman" w:hAnsi="Consolas" w:cs="Times New Roman"/>
+          <w:color w:val="DCDCAA"/>
+          <w:sz w:val="21"/>
+          <w:szCs w:val="21"/>
+        </w:rPr>
+        <w:t>setInput</w:t>
+      </w:r>
+      <w:r>
+        <w:rPr>
+          <w:rFonts w:ascii="Consolas" w:eastAsia="Times New Roman" w:hAnsi="Consolas" w:cs="Times New Roman"/>
+          <w:color w:val="D4D4D4"/>
+          <w:sz w:val="21"/>
+          <w:szCs w:val="21"/>
+        </w:rPr>
+        <w:t>(</w:t>
+      </w:r>
+      <w:r>
+        <w:rPr>
+          <w:rFonts w:ascii="Consolas" w:eastAsia="Times New Roman" w:hAnsi="Consolas" w:cs="Times New Roman"/>
+          <w:color w:val="9CDCFE"/>
+          <w:sz w:val="21"/>
+          <w:szCs w:val="21"/>
+        </w:rPr>
+        <w:t>e</w:t>
+      </w:r>
+      <w:r>
+        <w:rPr>
+          <w:rFonts w:ascii="Consolas" w:eastAsia="Times New Roman" w:hAnsi="Consolas" w:cs="Times New Roman"/>
+          <w:color w:val="D4D4D4"/>
+          <w:sz w:val="21"/>
+          <w:szCs w:val="21"/>
+        </w:rPr>
+        <w:t>.</w:t>
+      </w:r>
+      <w:r>
+        <w:rPr>
+          <w:rFonts w:ascii="Consolas" w:eastAsia="Times New Roman" w:hAnsi="Consolas" w:cs="Times New Roman"/>
+          <w:color w:val="9CDCFE"/>
+          <w:sz w:val="21"/>
+          <w:szCs w:val="21"/>
+        </w:rPr>
+        <w:t>target</w:t>
+      </w:r>
+      <w:r>
+        <w:rPr>
+          <w:rFonts w:ascii="Consolas" w:eastAsia="Times New Roman" w:hAnsi="Consolas" w:cs="Times New Roman"/>
+          <w:color w:val="D4D4D4"/>
+          <w:sz w:val="21"/>
+          <w:szCs w:val="21"/>
+        </w:rPr>
+        <w:t>.</w:t>
+      </w:r>
+      <w:r>
+        <w:rPr>
+          <w:rFonts w:ascii="Consolas" w:eastAsia="Times New Roman" w:hAnsi="Consolas" w:cs="Times New Roman"/>
+          <w:color w:val="9CDCFE"/>
+          <w:sz w:val="21"/>
+          <w:szCs w:val="21"/>
+        </w:rPr>
+        <w:t>value</w:t>
+      </w:r>
+      <w:r>
+        <w:rPr>
+          <w:rFonts w:ascii="Consolas" w:eastAsia="Times New Roman" w:hAnsi="Consolas" w:cs="Times New Roman"/>
+          <w:color w:val="D4D4D4"/>
+          <w:sz w:val="21"/>
+          <w:szCs w:val="21"/>
+        </w:rPr>
+        <w:t>)}</w:t>
+      </w:r>
+      <w:r>
+        <w:rPr>
+          <w:rFonts w:ascii="Consolas" w:eastAsia="Times New Roman" w:hAnsi="Consolas" w:cs="Times New Roman"/>
+          <w:color w:val="569CD6"/>
+          <w:sz w:val="21"/>
+          <w:szCs w:val="21"/>
+        </w:rPr>
+        <w:t>}</w:t>
+      </w:r>
+      <w:r>
+        <w:rPr>
+          <w:rFonts w:ascii="Consolas" w:eastAsia="Times New Roman" w:hAnsi="Consolas" w:cs="Times New Roman"/>
+          <w:color w:val="D4D4D4"/>
+          <w:sz w:val="21"/>
+          <w:szCs w:val="21"/>
+        </w:rPr>
+        <w:t> </w:t>
+      </w:r>
+      <w:r>
+        <w:rPr>
+          <w:rFonts w:ascii="Consolas" w:eastAsia="Times New Roman" w:hAnsi="Consolas" w:cs="Times New Roman"/>
+          <w:color w:val="9CDCFE"/>
+          <w:sz w:val="21"/>
+          <w:szCs w:val="21"/>
+        </w:rPr>
+        <w:t>className</w:t>
+      </w:r>
+      <w:r>
+        <w:rPr>
+          <w:rFonts w:ascii="Consolas" w:eastAsia="Times New Roman" w:hAnsi="Consolas" w:cs="Times New Roman"/>
+          <w:color w:val="D4D4D4"/>
+          <w:sz w:val="21"/>
+          <w:szCs w:val="21"/>
+        </w:rPr>
+        <w:t>=</w:t>
+      </w:r>
+      <w:r>
+        <w:rPr>
+          <w:rFonts w:ascii="Consolas" w:eastAsia="Times New Roman" w:hAnsi="Consolas" w:cs="Times New Roman"/>
+          <w:color w:val="CE9178"/>
+          <w:sz w:val="21"/>
+          <w:szCs w:val="21"/>
+        </w:rPr>
+        <w:t>"messageSender__input"</w:t>
+      </w:r>
+      <w:r>
+        <w:rPr>
+          <w:rFonts w:ascii="Consolas" w:eastAsia="Times New Roman" w:hAnsi="Consolas" w:cs="Times New Roman"/>
+          <w:color w:val="D4D4D4"/>
+          <w:sz w:val="21"/>
+          <w:szCs w:val="21"/>
+        </w:rPr>
+        <w:t> </w:t>
+      </w:r>
+      <w:r>
+        <w:rPr>
+          <w:rFonts w:ascii="Consolas" w:eastAsia="Times New Roman" w:hAnsi="Consolas" w:cs="Times New Roman"/>
+          <w:color w:val="9CDCFE"/>
+          <w:sz w:val="21"/>
+          <w:szCs w:val="21"/>
+        </w:rPr>
+        <w:t>placeholder</w:t>
+      </w:r>
+      <w:r>
+        <w:rPr>
+          <w:rFonts w:ascii="Consolas" w:eastAsia="Times New Roman" w:hAnsi="Consolas" w:cs="Times New Roman"/>
+          <w:color w:val="D4D4D4"/>
+          <w:sz w:val="21"/>
+          <w:szCs w:val="21"/>
+        </w:rPr>
+        <w:t>=</w:t>
+      </w:r>
+      <w:r>
+        <w:rPr>
+          <w:rFonts w:ascii="Consolas" w:eastAsia="Times New Roman" w:hAnsi="Consolas" w:cs="Times New Roman"/>
+          <w:color w:val="569CD6"/>
+          <w:sz w:val="21"/>
+          <w:szCs w:val="21"/>
+        </w:rPr>
+        <w:t>{</w:t>
+      </w:r>
+      <w:r>
+        <w:rPr>
+          <w:rFonts w:ascii="Consolas" w:eastAsia="Times New Roman" w:hAnsi="Consolas" w:cs="Times New Roman"/>
+          <w:color w:val="CE9178"/>
+          <w:sz w:val="21"/>
+          <w:szCs w:val="21"/>
+        </w:rPr>
+        <w:t>`What's on your mind, </w:t>
+      </w:r>
+      <w:r>
+        <w:rPr>
+          <w:rFonts w:ascii="Consolas" w:eastAsia="Times New Roman" w:hAnsi="Consolas" w:cs="Times New Roman"/>
+          <w:color w:val="569CD6"/>
+          <w:sz w:val="21"/>
+          <w:szCs w:val="21"/>
+        </w:rPr>
+        <w:t>${</w:t>
+      </w:r>
+      <w:r>
+        <w:rPr>
+          <w:rFonts w:ascii="Consolas" w:eastAsia="Times New Roman" w:hAnsi="Consolas" w:cs="Times New Roman"/>
+          <w:color w:val="4FC1FF"/>
+          <w:sz w:val="21"/>
+          <w:szCs w:val="21"/>
+        </w:rPr>
+        <w:t>user</w:t>
+      </w:r>
+      <w:r>
+        <w:rPr>
+          <w:rFonts w:ascii="Consolas" w:eastAsia="Times New Roman" w:hAnsi="Consolas" w:cs="Times New Roman"/>
+          <w:color w:val="D4D4D4"/>
+          <w:sz w:val="21"/>
+          <w:szCs w:val="21"/>
+        </w:rPr>
+        <w:t>.</w:t>
+      </w:r>
+      <w:r>
+        <w:rPr>
+          <w:rFonts w:ascii="Consolas" w:eastAsia="Times New Roman" w:hAnsi="Consolas" w:cs="Times New Roman"/>
+          <w:color w:val="9CDCFE"/>
+          <w:sz w:val="21"/>
+          <w:szCs w:val="21"/>
+        </w:rPr>
+        <w:t>displayName</w:t>
+      </w:r>
+      <w:r>
+        <w:rPr>
+          <w:rFonts w:ascii="Consolas" w:eastAsia="Times New Roman" w:hAnsi="Consolas" w:cs="Times New Roman"/>
+          <w:color w:val="569CD6"/>
+          <w:sz w:val="21"/>
+          <w:szCs w:val="21"/>
+        </w:rPr>
+        <w:t>}</w:t>
+      </w:r>
+      <w:r>
+        <w:rPr>
+          <w:rFonts w:ascii="Consolas" w:eastAsia="Times New Roman" w:hAnsi="Consolas" w:cs="Times New Roman"/>
+          <w:color w:val="CE9178"/>
+          <w:sz w:val="21"/>
+          <w:szCs w:val="21"/>
+        </w:rPr>
+        <w:t>`</w:t>
+      </w:r>
+      <w:r>
+        <w:rPr>
+          <w:rFonts w:ascii="Consolas" w:eastAsia="Times New Roman" w:hAnsi="Consolas" w:cs="Times New Roman"/>
+          <w:color w:val="569CD6"/>
+          <w:sz w:val="21"/>
+          <w:szCs w:val="21"/>
+        </w:rPr>
+        <w:t>}</w:t>
+      </w:r>
+      <w:r>
+        <w:rPr>
+          <w:rFonts w:ascii="Consolas" w:eastAsia="Times New Roman" w:hAnsi="Consolas" w:cs="Times New Roman"/>
+          <w:color w:val="808080"/>
+          <w:sz w:val="21"/>
+          <w:szCs w:val="21"/>
+        </w:rPr>
+        <w:t>/&gt;</w:t>
+      </w:r>
+    </w:p>
+    <w:p>
+      <w:pPr>
+        <w:shd w:val="clear" w:color="auto" w:fill="1E1E1E"/>
+        <w:spacing w:after="0" w:line="285" w:lineRule="atLeast"/>
+        <w:rPr>
+          <w:rFonts w:ascii="Consolas" w:eastAsia="Times New Roman" w:hAnsi="Consolas" w:cs="Times New Roman"/>
+          <w:color w:val="D4D4D4"/>
+          <w:sz w:val="21"/>
+          <w:szCs w:val="21"/>
+        </w:rPr>
+      </w:pPr>
+      <w:r>
+        <w:rPr>
+          <w:rFonts w:ascii="Consolas" w:eastAsia="Times New Roman" w:hAnsi="Consolas" w:cs="Times New Roman"/>
+          <w:color w:val="D4D4D4"/>
+          <w:sz w:val="21"/>
+          <w:szCs w:val="21"/>
+        </w:rPr>
+        <w:t>                    </w:t>
+      </w:r>
+      <w:r>
+        <w:rPr>
+          <w:rFonts w:ascii="Consolas" w:eastAsia="Times New Roman" w:hAnsi="Consolas" w:cs="Times New Roman"/>
+          <w:color w:val="808080"/>
+          <w:sz w:val="21"/>
+          <w:szCs w:val="21"/>
+        </w:rPr>
+        <w:t>&lt;</w:t>
+      </w:r>
+      <w:r>
+        <w:rPr>
+          <w:rFonts w:ascii="Consolas" w:eastAsia="Times New Roman" w:hAnsi="Consolas" w:cs="Times New Roman"/>
+          <w:color w:val="569CD6"/>
+          <w:sz w:val="21"/>
+          <w:szCs w:val="21"/>
+        </w:rPr>
+        <w:t>input</w:t>
+      </w:r>
+      <w:r>
+        <w:rPr>
+          <w:rFonts w:ascii="Consolas" w:eastAsia="Times New Roman" w:hAnsi="Consolas" w:cs="Times New Roman"/>
+          <w:color w:val="D4D4D4"/>
+          <w:sz w:val="21"/>
+          <w:szCs w:val="21"/>
+        </w:rPr>
+        <w:t> </w:t>
+      </w:r>
+      <w:r>
+        <w:rPr>
+          <w:rFonts w:ascii="Consolas" w:eastAsia="Times New Roman" w:hAnsi="Consolas" w:cs="Times New Roman"/>
+          <w:color w:val="9CDCFE"/>
+          <w:sz w:val="21"/>
+          <w:szCs w:val="21"/>
+        </w:rPr>
+        <w:t>value</w:t>
+      </w:r>
+      <w:proofErr w:type="gramStart"/>
+      <w:r>
+        <w:rPr>
+          <w:rFonts w:ascii="Consolas" w:eastAsia="Times New Roman" w:hAnsi="Consolas" w:cs="Times New Roman"/>
+          <w:color w:val="D4D4D4"/>
+          <w:sz w:val="21"/>
+          <w:szCs w:val="21"/>
+        </w:rPr>
+        <w:t>=</w:t>
+      </w:r>
+      <w:r>
+        <w:rPr>
+          <w:rFonts w:ascii="Consolas" w:eastAsia="Times New Roman" w:hAnsi="Consolas" w:cs="Times New Roman"/>
+          <w:color w:val="569CD6"/>
+          <w:sz w:val="21"/>
+          <w:szCs w:val="21"/>
+        </w:rPr>
+        <w:t>{</w:t>
+      </w:r>
+      <w:proofErr w:type="gramEnd"/>
+      <w:r>
+        <w:rPr>
+          <w:rFonts w:ascii="Consolas" w:eastAsia="Times New Roman" w:hAnsi="Consolas" w:cs="Times New Roman"/>
+          <w:color w:val="4FC1FF"/>
+          <w:sz w:val="21"/>
+          <w:szCs w:val="21"/>
+        </w:rPr>
+        <w:t>imageUrl</w:t>
+      </w:r>
+      <w:r>
+        <w:rPr>
+          <w:rFonts w:ascii="Consolas" w:eastAsia="Times New Roman" w:hAnsi="Consolas" w:cs="Times New Roman"/>
+          <w:color w:val="569CD6"/>
+          <w:sz w:val="21"/>
+          <w:szCs w:val="21"/>
+        </w:rPr>
+        <w:t>}</w:t>
+      </w:r>
+      <w:r>
+        <w:rPr>
+          <w:rFonts w:ascii="Consolas" w:eastAsia="Times New Roman" w:hAnsi="Consolas" w:cs="Times New Roman"/>
+          <w:color w:val="D4D4D4"/>
+          <w:sz w:val="21"/>
+          <w:szCs w:val="21"/>
+        </w:rPr>
+        <w:t> </w:t>
+      </w:r>
+      <w:r>
+        <w:rPr>
+          <w:rFonts w:ascii="Consolas" w:eastAsia="Times New Roman" w:hAnsi="Consolas" w:cs="Times New Roman"/>
+          <w:color w:val="9CDCFE"/>
+          <w:sz w:val="21"/>
+          <w:szCs w:val="21"/>
+        </w:rPr>
+        <w:t>onChange</w:t>
+      </w:r>
+      <w:r>
+        <w:rPr>
+          <w:rFonts w:ascii="Consolas" w:eastAsia="Times New Roman" w:hAnsi="Consolas" w:cs="Times New Roman"/>
+          <w:color w:val="D4D4D4"/>
+          <w:sz w:val="21"/>
+          <w:szCs w:val="21"/>
+        </w:rPr>
+        <w:t>=</w:t>
+      </w:r>
+      <w:r>
+        <w:rPr>
+          <w:rFonts w:ascii="Consolas" w:eastAsia="Times New Roman" w:hAnsi="Consolas" w:cs="Times New Roman"/>
+          <w:color w:val="569CD6"/>
+          <w:sz w:val="21"/>
+          <w:szCs w:val="21"/>
+        </w:rPr>
+        <w:t>{</w:t>
+      </w:r>
+      <w:r>
+        <w:rPr>
+          <w:rFonts w:ascii="Consolas" w:eastAsia="Times New Roman" w:hAnsi="Consolas" w:cs="Times New Roman"/>
+          <w:color w:val="D4D4D4"/>
+          <w:sz w:val="21"/>
+          <w:szCs w:val="21"/>
+        </w:rPr>
+        <w:t>(</w:t>
+      </w:r>
+      <w:r>
+        <w:rPr>
+          <w:rFonts w:ascii="Consolas" w:eastAsia="Times New Roman" w:hAnsi="Consolas" w:cs="Times New Roman"/>
+          <w:color w:val="9CDCFE"/>
+          <w:sz w:val="21"/>
+          <w:szCs w:val="21"/>
+        </w:rPr>
+        <w:t>e</w:t>
+      </w:r>
+      <w:r>
+        <w:rPr>
+          <w:rFonts w:ascii="Consolas" w:eastAsia="Times New Roman" w:hAnsi="Consolas" w:cs="Times New Roman"/>
+          <w:color w:val="D4D4D4"/>
+          <w:sz w:val="21"/>
+          <w:szCs w:val="21"/>
+        </w:rPr>
+        <w:t>) </w:t>
+      </w:r>
+      <w:r>
+        <w:rPr>
+          <w:rFonts w:ascii="Consolas" w:eastAsia="Times New Roman" w:hAnsi="Consolas" w:cs="Times New Roman"/>
+          <w:color w:val="569CD6"/>
+          <w:sz w:val="21"/>
+          <w:szCs w:val="21"/>
+        </w:rPr>
+        <w:t>=&gt;</w:t>
+      </w:r>
+      <w:r>
+        <w:rPr>
+          <w:rFonts w:ascii="Consolas" w:eastAsia="Times New Roman" w:hAnsi="Consolas" w:cs="Times New Roman"/>
+          <w:color w:val="D4D4D4"/>
+          <w:sz w:val="21"/>
+          <w:szCs w:val="21"/>
+        </w:rPr>
+        <w:t> {</w:t>
+      </w:r>
+      <w:r>
+        <w:rPr>
+          <w:rFonts w:ascii="Consolas" w:eastAsia="Times New Roman" w:hAnsi="Consolas" w:cs="Times New Roman"/>
+          <w:color w:val="DCDCAA"/>
+          <w:sz w:val="21"/>
+          <w:szCs w:val="21"/>
+        </w:rPr>
+        <w:t>setImageUrl</w:t>
+      </w:r>
+      <w:r>
+        <w:rPr>
+          <w:rFonts w:ascii="Consolas" w:eastAsia="Times New Roman" w:hAnsi="Consolas" w:cs="Times New Roman"/>
+          <w:color w:val="D4D4D4"/>
+          <w:sz w:val="21"/>
+          <w:szCs w:val="21"/>
+        </w:rPr>
+        <w:t>(</w:t>
+      </w:r>
+      <w:r>
+        <w:rPr>
+          <w:rFonts w:ascii="Consolas" w:eastAsia="Times New Roman" w:hAnsi="Consolas" w:cs="Times New Roman"/>
+          <w:color w:val="9CDCFE"/>
+          <w:sz w:val="21"/>
+          <w:szCs w:val="21"/>
+        </w:rPr>
+        <w:t>e</w:t>
+      </w:r>
+      <w:r>
+        <w:rPr>
+          <w:rFonts w:ascii="Consolas" w:eastAsia="Times New Roman" w:hAnsi="Consolas" w:cs="Times New Roman"/>
+          <w:color w:val="D4D4D4"/>
+          <w:sz w:val="21"/>
+          <w:szCs w:val="21"/>
+        </w:rPr>
+        <w:t>.</w:t>
+      </w:r>
+      <w:r>
+        <w:rPr>
+          <w:rFonts w:ascii="Consolas" w:eastAsia="Times New Roman" w:hAnsi="Consolas" w:cs="Times New Roman"/>
+          <w:color w:val="9CDCFE"/>
+          <w:sz w:val="21"/>
+          <w:szCs w:val="21"/>
+        </w:rPr>
+        <w:t>target</w:t>
+      </w:r>
+      <w:r>
+        <w:rPr>
+          <w:rFonts w:ascii="Consolas" w:eastAsia="Times New Roman" w:hAnsi="Consolas" w:cs="Times New Roman"/>
+          <w:color w:val="D4D4D4"/>
+          <w:sz w:val="21"/>
+          <w:szCs w:val="21"/>
+        </w:rPr>
+        <w:t>.</w:t>
+      </w:r>
+      <w:r>
+        <w:rPr>
+          <w:rFonts w:ascii="Consolas" w:eastAsia="Times New Roman" w:hAnsi="Consolas" w:cs="Times New Roman"/>
+          <w:color w:val="9CDCFE"/>
+          <w:sz w:val="21"/>
+          <w:szCs w:val="21"/>
+        </w:rPr>
+        <w:t>value</w:t>
+      </w:r>
+      <w:r>
+        <w:rPr>
+          <w:rFonts w:ascii="Consolas" w:eastAsia="Times New Roman" w:hAnsi="Consolas" w:cs="Times New Roman"/>
+          <w:color w:val="D4D4D4"/>
+          <w:sz w:val="21"/>
+          <w:szCs w:val="21"/>
+        </w:rPr>
+        <w:t>)}</w:t>
+      </w:r>
+      <w:r>
+        <w:rPr>
+          <w:rFonts w:ascii="Consolas" w:eastAsia="Times New Roman" w:hAnsi="Consolas" w:cs="Times New Roman"/>
+          <w:color w:val="569CD6"/>
+          <w:sz w:val="21"/>
+          <w:szCs w:val="21"/>
+        </w:rPr>
+        <w:t>}</w:t>
+      </w:r>
+      <w:r>
+        <w:rPr>
+          <w:rFonts w:ascii="Consolas" w:eastAsia="Times New Roman" w:hAnsi="Consolas" w:cs="Times New Roman"/>
+          <w:color w:val="D4D4D4"/>
+          <w:sz w:val="21"/>
+          <w:szCs w:val="21"/>
+        </w:rPr>
+        <w:t> </w:t>
+      </w:r>
+      <w:r>
+        <w:rPr>
+          <w:rFonts w:ascii="Consolas" w:eastAsia="Times New Roman" w:hAnsi="Consolas" w:cs="Times New Roman"/>
+          <w:color w:val="9CDCFE"/>
+          <w:sz w:val="21"/>
+          <w:szCs w:val="21"/>
+        </w:rPr>
+        <w:t>placeholder</w:t>
+      </w:r>
+      <w:r>
+        <w:rPr>
+          <w:rFonts w:ascii="Consolas" w:eastAsia="Times New Roman" w:hAnsi="Consolas" w:cs="Times New Roman"/>
+          <w:color w:val="D4D4D4"/>
+          <w:sz w:val="21"/>
+          <w:szCs w:val="21"/>
+        </w:rPr>
+        <w:t>=</w:t>
+      </w:r>
+      <w:r>
+        <w:rPr>
+          <w:rFonts w:ascii="Consolas" w:eastAsia="Times New Roman" w:hAnsi="Consolas" w:cs="Times New Roman"/>
+          <w:color w:val="CE9178"/>
+          <w:sz w:val="21"/>
+          <w:szCs w:val="21"/>
+        </w:rPr>
+        <w:t>"image URL (Optional)"</w:t>
+      </w:r>
+      <w:r>
+        <w:rPr>
+          <w:rFonts w:ascii="Consolas" w:eastAsia="Times New Roman" w:hAnsi="Consolas" w:cs="Times New Roman"/>
+          <w:color w:val="808080"/>
+          <w:sz w:val="21"/>
+          <w:szCs w:val="21"/>
+        </w:rPr>
+        <w:t>/&gt;</w:t>
+      </w:r>
+    </w:p>
+    <w:p>
+      <w:pPr>
+        <w:shd w:val="clear" w:color="auto" w:fill="1E1E1E"/>
+        <w:spacing w:after="0" w:line="285" w:lineRule="atLeast"/>
+        <w:rPr>
+          <w:rFonts w:ascii="Consolas" w:eastAsia="Times New Roman" w:hAnsi="Consolas" w:cs="Times New Roman"/>
+          <w:color w:val="D4D4D4"/>
+          <w:sz w:val="21"/>
+          <w:szCs w:val="21"/>
+        </w:rPr>
+      </w:pPr>
+      <w:r>
+        <w:rPr>
+          <w:rFonts w:ascii="Consolas" w:eastAsia="Times New Roman" w:hAnsi="Consolas" w:cs="Times New Roman"/>
+          <w:color w:val="D4D4D4"/>
+          <w:sz w:val="21"/>
+          <w:szCs w:val="21"/>
+        </w:rPr>
+        <w:t>                    </w:t>
+      </w:r>
+      <w:r>
+        <w:rPr>
+          <w:rFonts w:ascii="Consolas" w:eastAsia="Times New Roman" w:hAnsi="Consolas" w:cs="Times New Roman"/>
+          <w:color w:val="808080"/>
+          <w:sz w:val="21"/>
+          <w:szCs w:val="21"/>
+        </w:rPr>
+        <w:t>&lt;</w:t>
+      </w:r>
+      <w:r>
+        <w:rPr>
+          <w:rFonts w:ascii="Consolas" w:eastAsia="Times New Roman" w:hAnsi="Consolas" w:cs="Times New Roman"/>
+          <w:color w:val="569CD6"/>
+          <w:sz w:val="21"/>
+          <w:szCs w:val="21"/>
+        </w:rPr>
+        <w:t>button</w:t>
+      </w:r>
+      <w:r>
+        <w:rPr>
+          <w:rFonts w:ascii="Consolas" w:eastAsia="Times New Roman" w:hAnsi="Consolas" w:cs="Times New Roman"/>
+          <w:color w:val="D4D4D4"/>
+          <w:sz w:val="21"/>
+          <w:szCs w:val="21"/>
+        </w:rPr>
+        <w:t> </w:t>
+      </w:r>
+      <w:r>
+        <w:rPr>
+          <w:rFonts w:ascii="Consolas" w:eastAsia="Times New Roman" w:hAnsi="Consolas" w:cs="Times New Roman"/>
+          <w:color w:val="9CDCFE"/>
+          <w:sz w:val="21"/>
+          <w:szCs w:val="21"/>
+        </w:rPr>
+        <w:t>onClick</w:t>
+      </w:r>
+      <w:proofErr w:type="gramStart"/>
+      <w:r>
+        <w:rPr>
+          <w:rFonts w:ascii="Consolas" w:eastAsia="Times New Roman" w:hAnsi="Consolas" w:cs="Times New Roman"/>
+          <w:color w:val="D4D4D4"/>
+          <w:sz w:val="21"/>
+          <w:szCs w:val="21"/>
+        </w:rPr>
+        <w:t>=</w:t>
+      </w:r>
+      <w:r>
+        <w:rPr>
+          <w:rFonts w:ascii="Consolas" w:eastAsia="Times New Roman" w:hAnsi="Consolas" w:cs="Times New Roman"/>
+          <w:color w:val="569CD6"/>
+          <w:sz w:val="21"/>
+          <w:szCs w:val="21"/>
+        </w:rPr>
+        <w:t>{</w:t>
+      </w:r>
+      <w:proofErr w:type="gramEnd"/>
+      <w:r>
+        <w:rPr>
+          <w:rFonts w:ascii="Consolas" w:eastAsia="Times New Roman" w:hAnsi="Consolas" w:cs="Times New Roman"/>
+          <w:color w:val="DCDCAA"/>
+          <w:sz w:val="21"/>
+          <w:szCs w:val="21"/>
+        </w:rPr>
+        <w:t>handleSubmit</w:t>
+      </w:r>
+      <w:r>
+        <w:rPr>
+          <w:rFonts w:ascii="Consolas" w:eastAsia="Times New Roman" w:hAnsi="Consolas" w:cs="Times New Roman"/>
+          <w:color w:val="569CD6"/>
+          <w:sz w:val="21"/>
+          <w:szCs w:val="21"/>
+        </w:rPr>
+        <w:t>}</w:t>
+      </w:r>
+      <w:r>
+        <w:rPr>
+          <w:rFonts w:ascii="Consolas" w:eastAsia="Times New Roman" w:hAnsi="Consolas" w:cs="Times New Roman"/>
+          <w:color w:val="D4D4D4"/>
+          <w:sz w:val="21"/>
+          <w:szCs w:val="21"/>
+        </w:rPr>
+        <w:t> </w:t>
+      </w:r>
+      <w:r>
+        <w:rPr>
+          <w:rFonts w:ascii="Consolas" w:eastAsia="Times New Roman" w:hAnsi="Consolas" w:cs="Times New Roman"/>
+          <w:color w:val="9CDCFE"/>
+          <w:sz w:val="21"/>
+          <w:szCs w:val="21"/>
+        </w:rPr>
+        <w:t>type</w:t>
+      </w:r>
+      <w:r>
+        <w:rPr>
+          <w:rFonts w:ascii="Consolas" w:eastAsia="Times New Roman" w:hAnsi="Consolas" w:cs="Times New Roman"/>
+          <w:color w:val="D4D4D4"/>
+          <w:sz w:val="21"/>
+          <w:szCs w:val="21"/>
+        </w:rPr>
+        <w:t>=</w:t>
+      </w:r>
+      <w:r>
+        <w:rPr>
+          <w:rFonts w:ascii="Consolas" w:eastAsia="Times New Roman" w:hAnsi="Consolas" w:cs="Times New Roman"/>
+          <w:color w:val="CE9178"/>
+          <w:sz w:val="21"/>
+          <w:szCs w:val="21"/>
+        </w:rPr>
+        <w:t>"submit"</w:t>
+      </w:r>
+      <w:r>
+        <w:rPr>
+          <w:rFonts w:ascii="Consolas" w:eastAsia="Times New Roman" w:hAnsi="Consolas" w:cs="Times New Roman"/>
+          <w:color w:val="808080"/>
+          <w:sz w:val="21"/>
+          <w:szCs w:val="21"/>
+        </w:rPr>
+        <w:t>&gt;</w:t>
+      </w:r>
+      <w:r>
+        <w:rPr>
+          <w:rFonts w:ascii="Consolas" w:eastAsia="Times New Roman" w:hAnsi="Consolas" w:cs="Times New Roman"/>
+          <w:color w:val="D4D4D4"/>
+          <w:sz w:val="21"/>
+          <w:szCs w:val="21"/>
+        </w:rPr>
+        <w:t>Hidden Submit</w:t>
+      </w:r>
+      <w:r>
+        <w:rPr>
+          <w:rFonts w:ascii="Consolas" w:eastAsia="Times New Roman" w:hAnsi="Consolas" w:cs="Times New Roman"/>
+          <w:color w:val="808080"/>
+          <w:sz w:val="21"/>
+          <w:szCs w:val="21"/>
+        </w:rPr>
+        <w:t>&lt;/</w:t>
+      </w:r>
+      <w:r>
+        <w:rPr>
+          <w:rFonts w:ascii="Consolas" w:eastAsia="Times New Roman" w:hAnsi="Consolas" w:cs="Times New Roman"/>
+          <w:color w:val="569CD6"/>
+          <w:sz w:val="21"/>
+          <w:szCs w:val="21"/>
+        </w:rPr>
+        <w:t>button</w:t>
+      </w:r>
+      <w:r>
+        <w:rPr>
+          <w:rFonts w:ascii="Consolas" w:eastAsia="Times New Roman" w:hAnsi="Consolas" w:cs="Times New Roman"/>
+          <w:color w:val="808080"/>
+          <w:sz w:val="21"/>
+          <w:szCs w:val="21"/>
+        </w:rPr>
+        <w:t>&gt;</w:t>
+      </w:r>
+    </w:p>
+    <w:p>
+      <w:pPr>
+        <w:shd w:val="clear" w:color="auto" w:fill="1E1E1E"/>
+        <w:spacing w:after="0" w:line="285" w:lineRule="atLeast"/>
+        <w:rPr>
+          <w:rFonts w:ascii="Consolas" w:eastAsia="Times New Roman" w:hAnsi="Consolas" w:cs="Times New Roman"/>
+          <w:color w:val="D4D4D4"/>
+          <w:sz w:val="21"/>
+          <w:szCs w:val="21"/>
+        </w:rPr>
+      </w:pPr>
+      <w:r>
+        <w:rPr>
+          <w:rFonts w:ascii="Consolas" w:eastAsia="Times New Roman" w:hAnsi="Consolas" w:cs="Times New Roman"/>
+          <w:color w:val="D4D4D4"/>
+          <w:sz w:val="21"/>
+          <w:szCs w:val="21"/>
+        </w:rPr>
+        <w:t>                </w:t>
+      </w:r>
+      <w:r>
+        <w:rPr>
+          <w:rFonts w:ascii="Consolas" w:eastAsia="Times New Roman" w:hAnsi="Consolas" w:cs="Times New Roman"/>
+          <w:color w:val="808080"/>
+          <w:sz w:val="21"/>
+          <w:szCs w:val="21"/>
+        </w:rPr>
+        <w:t>&lt;/</w:t>
+      </w:r>
+      <w:r>
+        <w:rPr>
+          <w:rFonts w:ascii="Consolas" w:eastAsia="Times New Roman" w:hAnsi="Consolas" w:cs="Times New Roman"/>
+          <w:color w:val="569CD6"/>
+          <w:sz w:val="21"/>
+          <w:szCs w:val="21"/>
+        </w:rPr>
+        <w:t>form</w:t>
+      </w:r>
+      <w:r>
+        <w:rPr>
+          <w:rFonts w:ascii="Consolas" w:eastAsia="Times New Roman" w:hAnsi="Consolas" w:cs="Times New Roman"/>
+          <w:color w:val="808080"/>
+          <w:sz w:val="21"/>
+          <w:szCs w:val="21"/>
+        </w:rPr>
+        <w:t>&gt;</w:t>
+      </w:r>
+    </w:p>
+    <w:p>
+      <w:pPr>
+        <w:shd w:val="clear" w:color="auto" w:fill="1E1E1E"/>
+        <w:spacing w:after="0" w:line="285" w:lineRule="atLeast"/>
+        <w:rPr>
+          <w:rFonts w:ascii="Consolas" w:eastAsia="Times New Roman" w:hAnsi="Consolas" w:cs="Times New Roman"/>
+          <w:color w:val="D4D4D4"/>
+          <w:sz w:val="21"/>
+          <w:szCs w:val="21"/>
+        </w:rPr>
+      </w:pPr>
+    </w:p>
+    <w:p>
+      <w:pPr>
+        <w:shd w:val="clear" w:color="auto" w:fill="1E1E1E"/>
+        <w:spacing w:after="0" w:line="285" w:lineRule="atLeast"/>
+        <w:rPr>
+          <w:rFonts w:ascii="Consolas" w:eastAsia="Times New Roman" w:hAnsi="Consolas" w:cs="Times New Roman"/>
+          <w:color w:val="D4D4D4"/>
+          <w:sz w:val="21"/>
+          <w:szCs w:val="21"/>
+        </w:rPr>
+      </w:pPr>
+      <w:r>
+        <w:rPr>
+          <w:rFonts w:ascii="Consolas" w:eastAsia="Times New Roman" w:hAnsi="Consolas" w:cs="Times New Roman"/>
+          <w:color w:val="D4D4D4"/>
+          <w:sz w:val="21"/>
+          <w:szCs w:val="21"/>
+        </w:rPr>
+        <w:t>            </w:t>
+      </w:r>
+      <w:r>
+        <w:rPr>
+          <w:rFonts w:ascii="Consolas" w:eastAsia="Times New Roman" w:hAnsi="Consolas" w:cs="Times New Roman"/>
+          <w:color w:val="808080"/>
+          <w:sz w:val="21"/>
+          <w:szCs w:val="21"/>
+        </w:rPr>
+        <w:t>&lt;/</w:t>
+      </w:r>
+      <w:r>
+        <w:rPr>
+          <w:rFonts w:ascii="Consolas" w:eastAsia="Times New Roman" w:hAnsi="Consolas" w:cs="Times New Roman"/>
+          <w:color w:val="569CD6"/>
+          <w:sz w:val="21"/>
+          <w:szCs w:val="21"/>
+        </w:rPr>
+        <w:t>div</w:t>
+      </w:r>
+      <w:r>
+        <w:rPr>
+          <w:rFonts w:ascii="Consolas" w:eastAsia="Times New Roman" w:hAnsi="Consolas" w:cs="Times New Roman"/>
+          <w:color w:val="808080"/>
+          <w:sz w:val="21"/>
+          <w:szCs w:val="21"/>
+        </w:rPr>
+        <w:t>&gt;</w:t>
+      </w:r>
+    </w:p>
+    <w:p>
+      <w:pPr>
+        <w:shd w:val="clear" w:color="auto" w:fill="1E1E1E"/>
+        <w:spacing w:after="0" w:line="285" w:lineRule="atLeast"/>
+        <w:rPr>
+          <w:rFonts w:ascii="Consolas" w:eastAsia="Times New Roman" w:hAnsi="Consolas" w:cs="Times New Roman"/>
+          <w:color w:val="D4D4D4"/>
+          <w:sz w:val="21"/>
+          <w:szCs w:val="21"/>
+        </w:rPr>
+      </w:pPr>
+    </w:p>
+    <w:p/>
+    <w:p>
+      <w:r>
+        <w:t>That’s it.</w:t>
+      </w:r>
+    </w:p>
+    <w:p/>
+    <w:p>
+      <w:r>
+        <w:t>FIREBASE DEPLOYMENT</w:t>
+      </w:r>
+    </w:p>
+    <w:p>
+      <w:pPr>
+        <w:pStyle w:val="ListParagraph"/>
+        <w:numPr>
+          <w:ilvl w:val="0"/>
+          <w:numId w:val="4"/>
+        </w:numPr>
+      </w:pPr>
+      <w:r>
+        <w:t>Firebase login (where hosting exist)</w:t>
+      </w:r>
+    </w:p>
+    <w:p>
+      <w:pPr>
+        <w:pStyle w:val="ListParagraph"/>
+        <w:numPr>
+          <w:ilvl w:val="0"/>
+          <w:numId w:val="4"/>
+        </w:numPr>
+      </w:pPr>
+      <w:proofErr w:type="spellStart"/>
+      <w:r>
+        <w:t>Firbase</w:t>
+      </w:r>
+      <w:proofErr w:type="spellEnd"/>
+      <w:r>
+        <w:t xml:space="preserve"> </w:t>
+      </w:r>
+      <w:proofErr w:type="spellStart"/>
+      <w:r>
+        <w:t>init</w:t>
+      </w:r>
+      <w:proofErr w:type="spellEnd"/>
+    </w:p>
+    <w:p>
+      <w:pPr>
+        <w:pStyle w:val="ListParagraph"/>
+        <w:numPr>
+          <w:ilvl w:val="0"/>
+          <w:numId w:val="4"/>
+        </w:numPr>
+      </w:pPr>
+      <w:r>
+        <w:t>Ready for deployment: Y</w:t>
+      </w:r>
+    </w:p>
+    <w:p>
+      <w:pPr>
+        <w:pStyle w:val="ListParagraph"/>
+        <w:numPr>
+          <w:ilvl w:val="0"/>
+          <w:numId w:val="4"/>
+        </w:numPr>
+      </w:pPr>
+      <w:r>
+        <w:t xml:space="preserve">Hosting </w:t>
+      </w:r>
+    </w:p>
+    <w:p>
+      <w:pPr>
+        <w:pStyle w:val="ListParagraph"/>
+        <w:numPr>
+          <w:ilvl w:val="0"/>
+          <w:numId w:val="4"/>
+        </w:numPr>
+      </w:pPr>
+      <w:r>
+        <w:t>Existing project</w:t>
+      </w:r>
+    </w:p>
+    <w:p>
+      <w:pPr>
+        <w:pStyle w:val="ListParagraph"/>
+        <w:numPr>
+          <w:ilvl w:val="0"/>
+          <w:numId w:val="4"/>
+        </w:numPr>
+      </w:pPr>
+      <w:r>
+        <w:t>Public directory: build</w:t>
+      </w:r>
+    </w:p>
+    <w:p>
+      <w:pPr>
+        <w:pStyle w:val="ListParagraph"/>
+        <w:numPr>
+          <w:ilvl w:val="0"/>
+          <w:numId w:val="4"/>
+        </w:numPr>
+      </w:pPr>
+      <w:r>
+        <w:t>Single page app: Yes</w:t>
+      </w:r>
+    </w:p>
+    <w:p>
+      <w:pPr>
+        <w:pStyle w:val="ListParagraph"/>
+        <w:numPr>
+          <w:ilvl w:val="0"/>
+          <w:numId w:val="4"/>
+        </w:numPr>
+      </w:pPr>
+      <w:r>
+        <w:t>Automatic: No</w:t>
+      </w:r>
+    </w:p>
+    <w:p>
+      <w:pPr>
+        <w:pStyle w:val="ListParagraph"/>
+        <w:numPr>
+          <w:ilvl w:val="0"/>
+          <w:numId w:val="4"/>
+        </w:numPr>
+      </w:pPr>
+      <w:r>
+        <w:lastRenderedPageBreak/>
+        <w:t xml:space="preserve">Now write: </w:t>
+      </w:r>
+      <w:proofErr w:type="spellStart"/>
+      <w:r>
+        <w:t>npm</w:t>
+      </w:r>
+      <w:proofErr w:type="spellEnd"/>
+      <w:r>
+        <w:t xml:space="preserve"> run build or yarn build</w:t>
+      </w:r>
+    </w:p>
+    <w:p>
+      <w:pPr>
+        <w:pStyle w:val="ListParagraph"/>
+        <w:numPr>
+          <w:ilvl w:val="0"/>
+          <w:numId w:val="4"/>
+        </w:numPr>
+      </w:pPr>
+      <w:r>
+        <w:t>Firebase deploy</w:t>
+      </w:r>
+    </w:p>
+    <w:p/>
+    <w:p/>
+    <w:p/>
+    <w:p/>
+    <w:p>
+      <w:bookmarkStart w:id="0" w:name="_GoBack"/>
+      <w:bookmarkEnd w:id="0"/>
     </w:p>
     <w:p/>
     <w:p/>
@@ -55891,12 +59030,6 @@
     <w:p/>
     <w:p/>
     <w:p/>
-    <w:p/>
-    <w:p/>
-    <w:p/>
-    <w:p/>
-    <w:p/>
-    <w:p/>
     <w:p>
       <w:r>
         <w:t>Calling same level tags:</w:t>
@@ -56635,7 +59768,17 @@
           <w:sz w:val="21"/>
           <w:szCs w:val="21"/>
         </w:rPr>
-        <w:t>                                                                                                                                </w:t>
+        <w:t>      </w:t>
+      </w:r>
+      <w:r>
+        <w:rPr>
+          <w:rFonts w:ascii="Consolas" w:eastAsia="Times New Roman" w:hAnsi="Consolas" w:cs="Times New Roman"/>
+          <w:color w:val="D4D4D4"/>
+          <w:sz w:val="21"/>
+          <w:szCs w:val="21"/>
+        </w:rPr>
+        <w:lastRenderedPageBreak/>
+        <w:t>                                                                                                                          </w:t>
       </w:r>
     </w:p>
     <w:p>
@@ -57212,7 +60355,6 @@
           <w:sz w:val="21"/>
           <w:szCs w:val="21"/>
         </w:rPr>
-        <w:lastRenderedPageBreak/>
         <w:t> </w:t>
       </w:r>
       <w:proofErr w:type="gramStart"/>
@@ -57531,7 +60673,7 @@
     </w:lvl>
   </w:abstractNum>
   <w:abstractNum w:abstractNumId="1">
-    <w:nsid w:val="594866D2"/>
+    <w:nsid w:val="31D43EE5"/>
     <w:multiLevelType w:val="hybridMultilevel"/>
     <w:tmpl w:val="38266A3A"/>
     <w:lvl w:ilvl="0" w:tplc="0409000F">
@@ -57619,11 +60761,219 @@
       </w:pPr>
     </w:lvl>
   </w:abstractNum>
+  <w:abstractNum w:abstractNumId="2">
+    <w:nsid w:val="594866D2"/>
+    <w:multiLevelType w:val="hybridMultilevel"/>
+    <w:tmpl w:val="38266A3A"/>
+    <w:lvl w:ilvl="0" w:tplc="0409000F">
+      <w:start w:val="1"/>
+      <w:numFmt w:val="decimal"/>
+      <w:lvlText w:val="%1."/>
+      <w:lvlJc w:val="left"/>
+      <w:pPr>
+        <w:ind w:left="720" w:hanging="360"/>
+      </w:pPr>
+      <w:rPr>
+        <w:rFonts w:hint="default"/>
+      </w:rPr>
+    </w:lvl>
+    <w:lvl w:ilvl="1" w:tplc="04090019" w:tentative="1">
+      <w:start w:val="1"/>
+      <w:numFmt w:val="lowerLetter"/>
+      <w:lvlText w:val="%2."/>
+      <w:lvlJc w:val="left"/>
+      <w:pPr>
+        <w:ind w:left="1440" w:hanging="360"/>
+      </w:pPr>
+    </w:lvl>
+    <w:lvl w:ilvl="2" w:tplc="0409001B" w:tentative="1">
+      <w:start w:val="1"/>
+      <w:numFmt w:val="lowerRoman"/>
+      <w:lvlText w:val="%3."/>
+      <w:lvlJc w:val="right"/>
+      <w:pPr>
+        <w:ind w:left="2160" w:hanging="180"/>
+      </w:pPr>
+    </w:lvl>
+    <w:lvl w:ilvl="3" w:tplc="0409000F" w:tentative="1">
+      <w:start w:val="1"/>
+      <w:numFmt w:val="decimal"/>
+      <w:lvlText w:val="%4."/>
+      <w:lvlJc w:val="left"/>
+      <w:pPr>
+        <w:ind w:left="2880" w:hanging="360"/>
+      </w:pPr>
+    </w:lvl>
+    <w:lvl w:ilvl="4" w:tplc="04090019" w:tentative="1">
+      <w:start w:val="1"/>
+      <w:numFmt w:val="lowerLetter"/>
+      <w:lvlText w:val="%5."/>
+      <w:lvlJc w:val="left"/>
+      <w:pPr>
+        <w:ind w:left="3600" w:hanging="360"/>
+      </w:pPr>
+    </w:lvl>
+    <w:lvl w:ilvl="5" w:tplc="0409001B" w:tentative="1">
+      <w:start w:val="1"/>
+      <w:numFmt w:val="lowerRoman"/>
+      <w:lvlText w:val="%6."/>
+      <w:lvlJc w:val="right"/>
+      <w:pPr>
+        <w:ind w:left="4320" w:hanging="180"/>
+      </w:pPr>
+    </w:lvl>
+    <w:lvl w:ilvl="6" w:tplc="0409000F" w:tentative="1">
+      <w:start w:val="1"/>
+      <w:numFmt w:val="decimal"/>
+      <w:lvlText w:val="%7."/>
+      <w:lvlJc w:val="left"/>
+      <w:pPr>
+        <w:ind w:left="5040" w:hanging="360"/>
+      </w:pPr>
+    </w:lvl>
+    <w:lvl w:ilvl="7" w:tplc="04090019" w:tentative="1">
+      <w:start w:val="1"/>
+      <w:numFmt w:val="lowerLetter"/>
+      <w:lvlText w:val="%8."/>
+      <w:lvlJc w:val="left"/>
+      <w:pPr>
+        <w:ind w:left="5760" w:hanging="360"/>
+      </w:pPr>
+    </w:lvl>
+    <w:lvl w:ilvl="8" w:tplc="0409001B" w:tentative="1">
+      <w:start w:val="1"/>
+      <w:numFmt w:val="lowerRoman"/>
+      <w:lvlText w:val="%9."/>
+      <w:lvlJc w:val="right"/>
+      <w:pPr>
+        <w:ind w:left="6480" w:hanging="180"/>
+      </w:pPr>
+    </w:lvl>
+  </w:abstractNum>
+  <w:abstractNum w:abstractNumId="3">
+    <w:nsid w:val="703453F6"/>
+    <w:multiLevelType w:val="hybridMultilevel"/>
+    <w:tmpl w:val="AE8CD7EA"/>
+    <w:lvl w:ilvl="0" w:tplc="04090001">
+      <w:start w:val="1"/>
+      <w:numFmt w:val="bullet"/>
+      <w:lvlText w:val=""/>
+      <w:lvlJc w:val="left"/>
+      <w:pPr>
+        <w:ind w:left="720" w:hanging="360"/>
+      </w:pPr>
+      <w:rPr>
+        <w:rFonts w:ascii="Symbol" w:hAnsi="Symbol" w:hint="default"/>
+      </w:rPr>
+    </w:lvl>
+    <w:lvl w:ilvl="1" w:tplc="04090003" w:tentative="1">
+      <w:start w:val="1"/>
+      <w:numFmt w:val="bullet"/>
+      <w:lvlText w:val="o"/>
+      <w:lvlJc w:val="left"/>
+      <w:pPr>
+        <w:ind w:left="1440" w:hanging="360"/>
+      </w:pPr>
+      <w:rPr>
+        <w:rFonts w:ascii="Courier New" w:hAnsi="Courier New" w:cs="Courier New" w:hint="default"/>
+      </w:rPr>
+    </w:lvl>
+    <w:lvl w:ilvl="2" w:tplc="04090005" w:tentative="1">
+      <w:start w:val="1"/>
+      <w:numFmt w:val="bullet"/>
+      <w:lvlText w:val=""/>
+      <w:lvlJc w:val="left"/>
+      <w:pPr>
+        <w:ind w:left="2160" w:hanging="360"/>
+      </w:pPr>
+      <w:rPr>
+        <w:rFonts w:ascii="Wingdings" w:hAnsi="Wingdings" w:hint="default"/>
+      </w:rPr>
+    </w:lvl>
+    <w:lvl w:ilvl="3" w:tplc="04090001" w:tentative="1">
+      <w:start w:val="1"/>
+      <w:numFmt w:val="bullet"/>
+      <w:lvlText w:val=""/>
+      <w:lvlJc w:val="left"/>
+      <w:pPr>
+        <w:ind w:left="2880" w:hanging="360"/>
+      </w:pPr>
+      <w:rPr>
+        <w:rFonts w:ascii="Symbol" w:hAnsi="Symbol" w:hint="default"/>
+      </w:rPr>
+    </w:lvl>
+    <w:lvl w:ilvl="4" w:tplc="04090003" w:tentative="1">
+      <w:start w:val="1"/>
+      <w:numFmt w:val="bullet"/>
+      <w:lvlText w:val="o"/>
+      <w:lvlJc w:val="left"/>
+      <w:pPr>
+        <w:ind w:left="3600" w:hanging="360"/>
+      </w:pPr>
+      <w:rPr>
+        <w:rFonts w:ascii="Courier New" w:hAnsi="Courier New" w:cs="Courier New" w:hint="default"/>
+      </w:rPr>
+    </w:lvl>
+    <w:lvl w:ilvl="5" w:tplc="04090005" w:tentative="1">
+      <w:start w:val="1"/>
+      <w:numFmt w:val="bullet"/>
+      <w:lvlText w:val=""/>
+      <w:lvlJc w:val="left"/>
+      <w:pPr>
+        <w:ind w:left="4320" w:hanging="360"/>
+      </w:pPr>
+      <w:rPr>
+        <w:rFonts w:ascii="Wingdings" w:hAnsi="Wingdings" w:hint="default"/>
+      </w:rPr>
+    </w:lvl>
+    <w:lvl w:ilvl="6" w:tplc="04090001" w:tentative="1">
+      <w:start w:val="1"/>
+      <w:numFmt w:val="bullet"/>
+      <w:lvlText w:val=""/>
+      <w:lvlJc w:val="left"/>
+      <w:pPr>
+        <w:ind w:left="5040" w:hanging="360"/>
+      </w:pPr>
+      <w:rPr>
+        <w:rFonts w:ascii="Symbol" w:hAnsi="Symbol" w:hint="default"/>
+      </w:rPr>
+    </w:lvl>
+    <w:lvl w:ilvl="7" w:tplc="04090003" w:tentative="1">
+      <w:start w:val="1"/>
+      <w:numFmt w:val="bullet"/>
+      <w:lvlText w:val="o"/>
+      <w:lvlJc w:val="left"/>
+      <w:pPr>
+        <w:ind w:left="5760" w:hanging="360"/>
+      </w:pPr>
+      <w:rPr>
+        <w:rFonts w:ascii="Courier New" w:hAnsi="Courier New" w:cs="Courier New" w:hint="default"/>
+      </w:rPr>
+    </w:lvl>
+    <w:lvl w:ilvl="8" w:tplc="04090005" w:tentative="1">
+      <w:start w:val="1"/>
+      <w:numFmt w:val="bullet"/>
+      <w:lvlText w:val=""/>
+      <w:lvlJc w:val="left"/>
+      <w:pPr>
+        <w:ind w:left="6480" w:hanging="360"/>
+      </w:pPr>
+      <w:rPr>
+        <w:rFonts w:ascii="Wingdings" w:hAnsi="Wingdings" w:hint="default"/>
+      </w:rPr>
+    </w:lvl>
+  </w:abstractNum>
   <w:num w:numId="1">
     <w:abstractNumId w:val="0"/>
   </w:num>
   <w:num w:numId="2">
+    <w:abstractNumId w:val="2"/>
+  </w:num>
+  <w:num w:numId="3">
     <w:abstractNumId w:val="1"/>
+  </w:num>
+  <w:num w:numId="4">
+    <w:abstractNumId w:val="3"/>
   </w:num>
 </w:numbering>
 </file>

</xml_diff>